<commit_message>
segunda versión de la carpeta, incluye indice
</commit_message>
<xml_diff>
--- a/doc/Carpeta TP BuyMotors.docx
+++ b/doc/Carpeta TP BuyMotors.docx
@@ -4,331 +4,1224 @@
   <w:body>
     <w:p>
       <w:pPr>
-        <w:pStyle w:val="Prrafodelista"/>
-        <w:numPr>
-          <w:ilvl w:val="0"/>
-          <w:numId w:val="1"/>
-        </w:numPr>
-        <w:rPr>
+        <w:ind w:left="360" w:hanging="360"/>
+        <w:rPr>
+          <w:noProof/>
+        </w:rPr>
+      </w:pPr>
+      <w:r>
+        <w:fldChar w:fldCharType="begin"/>
+      </w:r>
+      <w:r>
+        <w:instrText xml:space="preserve"> INDEX \c "1" \z "11274" </w:instrText>
+      </w:r>
+      <w:r>
+        <w:fldChar w:fldCharType="separate"/>
+      </w:r>
+    </w:p>
+    <w:sdt>
+      <w:sdtPr>
+        <w:rPr>
+          <w:lang w:val="es-ES"/>
+        </w:rPr>
+        <w:id w:val="-1710020441"/>
+        <w:docPartObj>
+          <w:docPartGallery w:val="Table of Contents"/>
+          <w:docPartUnique/>
+        </w:docPartObj>
+      </w:sdtPr>
+      <w:sdtEndPr>
+        <w:rPr>
+          <w:rFonts w:asciiTheme="minorHAnsi" w:eastAsiaTheme="minorHAnsi" w:hAnsiTheme="minorHAnsi" w:cstheme="minorBidi"/>
           <w:b/>
           <w:bCs/>
-          <w:lang w:val="en-GB"/>
-        </w:rPr>
-      </w:pPr>
-      <w:proofErr w:type="spellStart"/>
-      <w:r>
+          <w:color w:val="auto"/>
+          <w:sz w:val="22"/>
+          <w:szCs w:val="22"/>
+          <w:lang w:eastAsia="en-US"/>
+        </w:rPr>
+      </w:sdtEndPr>
+      <w:sdtContent>
+        <w:p>
+          <w:pPr>
+            <w:pStyle w:val="TtuloTDC"/>
+          </w:pPr>
+          <w:r>
+            <w:rPr>
+              <w:lang w:val="es-ES"/>
+            </w:rPr>
+            <w:t>Contenido</w:t>
+          </w:r>
+        </w:p>
+        <w:p>
+          <w:pPr>
+            <w:pStyle w:val="TDC1"/>
+            <w:tabs>
+              <w:tab w:val="right" w:leader="dot" w:pos="8494"/>
+            </w:tabs>
+            <w:rPr>
+              <w:rFonts w:eastAsiaTheme="minorEastAsia"/>
+              <w:noProof/>
+              <w:lang w:eastAsia="es-AR"/>
+            </w:rPr>
+          </w:pPr>
+          <w:r>
+            <w:fldChar w:fldCharType="begin"/>
+          </w:r>
+          <w:r>
+            <w:instrText xml:space="preserve"> TOC \o "1-3" \h \z \u </w:instrText>
+          </w:r>
+          <w:r>
+            <w:fldChar w:fldCharType="separate"/>
+          </w:r>
+          <w:hyperlink w:anchor="_Toc40447472" w:history="1">
+            <w:r>
+              <w:rPr>
+                <w:rStyle w:val="Hipervnculo"/>
+                <w:b/>
+                <w:bCs/>
+                <w:noProof/>
+              </w:rPr>
+              <w:t>Descripción del negocio</w:t>
+            </w:r>
+            <w:r>
+              <w:rPr>
+                <w:noProof/>
+                <w:webHidden/>
+              </w:rPr>
+              <w:tab/>
+            </w:r>
+            <w:r>
+              <w:rPr>
+                <w:noProof/>
+                <w:webHidden/>
+              </w:rPr>
+              <w:fldChar w:fldCharType="begin"/>
+            </w:r>
+            <w:r>
+              <w:rPr>
+                <w:noProof/>
+                <w:webHidden/>
+              </w:rPr>
+              <w:instrText xml:space="preserve"> PAGEREF _Toc40447472 \h </w:instrText>
+            </w:r>
+            <w:r>
+              <w:rPr>
+                <w:noProof/>
+                <w:webHidden/>
+              </w:rPr>
+            </w:r>
+            <w:r>
+              <w:rPr>
+                <w:noProof/>
+                <w:webHidden/>
+              </w:rPr>
+              <w:fldChar w:fldCharType="separate"/>
+            </w:r>
+            <w:r>
+              <w:rPr>
+                <w:noProof/>
+                <w:webHidden/>
+              </w:rPr>
+              <w:t>2</w:t>
+            </w:r>
+            <w:r>
+              <w:rPr>
+                <w:noProof/>
+                <w:webHidden/>
+              </w:rPr>
+              <w:fldChar w:fldCharType="end"/>
+            </w:r>
+          </w:hyperlink>
+        </w:p>
+        <w:p>
+          <w:pPr>
+            <w:pStyle w:val="TDC1"/>
+            <w:tabs>
+              <w:tab w:val="right" w:leader="dot" w:pos="8494"/>
+            </w:tabs>
+            <w:rPr>
+              <w:rFonts w:eastAsiaTheme="minorEastAsia"/>
+              <w:noProof/>
+              <w:lang w:eastAsia="es-AR"/>
+            </w:rPr>
+          </w:pPr>
+          <w:hyperlink w:anchor="_Toc40447473" w:history="1">
+            <w:r>
+              <w:rPr>
+                <w:rStyle w:val="Hipervnculo"/>
+                <w:b/>
+                <w:bCs/>
+                <w:noProof/>
+              </w:rPr>
+              <w:t>Beneficios del negocio</w:t>
+            </w:r>
+            <w:r>
+              <w:rPr>
+                <w:noProof/>
+                <w:webHidden/>
+              </w:rPr>
+              <w:tab/>
+            </w:r>
+            <w:r>
+              <w:rPr>
+                <w:noProof/>
+                <w:webHidden/>
+              </w:rPr>
+              <w:fldChar w:fldCharType="begin"/>
+            </w:r>
+            <w:r>
+              <w:rPr>
+                <w:noProof/>
+                <w:webHidden/>
+              </w:rPr>
+              <w:instrText xml:space="preserve"> PAGEREF _Toc40447473 \h </w:instrText>
+            </w:r>
+            <w:r>
+              <w:rPr>
+                <w:noProof/>
+                <w:webHidden/>
+              </w:rPr>
+            </w:r>
+            <w:r>
+              <w:rPr>
+                <w:noProof/>
+                <w:webHidden/>
+              </w:rPr>
+              <w:fldChar w:fldCharType="separate"/>
+            </w:r>
+            <w:r>
+              <w:rPr>
+                <w:noProof/>
+                <w:webHidden/>
+              </w:rPr>
+              <w:t>2</w:t>
+            </w:r>
+            <w:r>
+              <w:rPr>
+                <w:noProof/>
+                <w:webHidden/>
+              </w:rPr>
+              <w:fldChar w:fldCharType="end"/>
+            </w:r>
+          </w:hyperlink>
+        </w:p>
+        <w:p>
+          <w:pPr>
+            <w:pStyle w:val="TDC2"/>
+            <w:tabs>
+              <w:tab w:val="right" w:leader="dot" w:pos="8494"/>
+            </w:tabs>
+            <w:rPr>
+              <w:rFonts w:eastAsiaTheme="minorEastAsia"/>
+              <w:noProof/>
+              <w:lang w:eastAsia="es-AR"/>
+            </w:rPr>
+          </w:pPr>
+          <w:hyperlink w:anchor="_Toc40447474" w:history="1">
+            <w:r>
+              <w:rPr>
+                <w:rStyle w:val="Hipervnculo"/>
+                <w:noProof/>
+              </w:rPr>
+              <w:t>Alta Disponibilidad</w:t>
+            </w:r>
+            <w:r>
+              <w:rPr>
+                <w:noProof/>
+                <w:webHidden/>
+              </w:rPr>
+              <w:tab/>
+            </w:r>
+            <w:r>
+              <w:rPr>
+                <w:noProof/>
+                <w:webHidden/>
+              </w:rPr>
+              <w:fldChar w:fldCharType="begin"/>
+            </w:r>
+            <w:r>
+              <w:rPr>
+                <w:noProof/>
+                <w:webHidden/>
+              </w:rPr>
+              <w:instrText xml:space="preserve"> PAGEREF _Toc40447474 \h </w:instrText>
+            </w:r>
+            <w:r>
+              <w:rPr>
+                <w:noProof/>
+                <w:webHidden/>
+              </w:rPr>
+            </w:r>
+            <w:r>
+              <w:rPr>
+                <w:noProof/>
+                <w:webHidden/>
+              </w:rPr>
+              <w:fldChar w:fldCharType="separate"/>
+            </w:r>
+            <w:r>
+              <w:rPr>
+                <w:noProof/>
+                <w:webHidden/>
+              </w:rPr>
+              <w:t>2</w:t>
+            </w:r>
+            <w:r>
+              <w:rPr>
+                <w:noProof/>
+                <w:webHidden/>
+              </w:rPr>
+              <w:fldChar w:fldCharType="end"/>
+            </w:r>
+          </w:hyperlink>
+        </w:p>
+        <w:p>
+          <w:pPr>
+            <w:pStyle w:val="TDC2"/>
+            <w:tabs>
+              <w:tab w:val="right" w:leader="dot" w:pos="8494"/>
+            </w:tabs>
+            <w:rPr>
+              <w:rFonts w:eastAsiaTheme="minorEastAsia"/>
+              <w:noProof/>
+              <w:lang w:eastAsia="es-AR"/>
+            </w:rPr>
+          </w:pPr>
+          <w:hyperlink w:anchor="_Toc40447475" w:history="1">
+            <w:r>
+              <w:rPr>
+                <w:rStyle w:val="Hipervnculo"/>
+                <w:noProof/>
+              </w:rPr>
+              <w:t>Variedad de productos</w:t>
+            </w:r>
+            <w:r>
+              <w:rPr>
+                <w:noProof/>
+                <w:webHidden/>
+              </w:rPr>
+              <w:tab/>
+            </w:r>
+            <w:r>
+              <w:rPr>
+                <w:noProof/>
+                <w:webHidden/>
+              </w:rPr>
+              <w:fldChar w:fldCharType="begin"/>
+            </w:r>
+            <w:r>
+              <w:rPr>
+                <w:noProof/>
+                <w:webHidden/>
+              </w:rPr>
+              <w:instrText xml:space="preserve"> PAGEREF _Toc40447475 \h </w:instrText>
+            </w:r>
+            <w:r>
+              <w:rPr>
+                <w:noProof/>
+                <w:webHidden/>
+              </w:rPr>
+            </w:r>
+            <w:r>
+              <w:rPr>
+                <w:noProof/>
+                <w:webHidden/>
+              </w:rPr>
+              <w:fldChar w:fldCharType="separate"/>
+            </w:r>
+            <w:r>
+              <w:rPr>
+                <w:noProof/>
+                <w:webHidden/>
+              </w:rPr>
+              <w:t>2</w:t>
+            </w:r>
+            <w:r>
+              <w:rPr>
+                <w:noProof/>
+                <w:webHidden/>
+              </w:rPr>
+              <w:fldChar w:fldCharType="end"/>
+            </w:r>
+          </w:hyperlink>
+        </w:p>
+        <w:p>
+          <w:pPr>
+            <w:pStyle w:val="TDC2"/>
+            <w:tabs>
+              <w:tab w:val="right" w:leader="dot" w:pos="8494"/>
+            </w:tabs>
+            <w:rPr>
+              <w:rFonts w:eastAsiaTheme="minorEastAsia"/>
+              <w:noProof/>
+              <w:lang w:eastAsia="es-AR"/>
+            </w:rPr>
+          </w:pPr>
+          <w:hyperlink w:anchor="_Toc40447476" w:history="1">
+            <w:r>
+              <w:rPr>
+                <w:rStyle w:val="Hipervnculo"/>
+                <w:noProof/>
+              </w:rPr>
+              <w:t>Compra de accesorios</w:t>
+            </w:r>
+            <w:r>
+              <w:rPr>
+                <w:noProof/>
+                <w:webHidden/>
+              </w:rPr>
+              <w:tab/>
+            </w:r>
+            <w:r>
+              <w:rPr>
+                <w:noProof/>
+                <w:webHidden/>
+              </w:rPr>
+              <w:fldChar w:fldCharType="begin"/>
+            </w:r>
+            <w:r>
+              <w:rPr>
+                <w:noProof/>
+                <w:webHidden/>
+              </w:rPr>
+              <w:instrText xml:space="preserve"> PAGEREF _Toc40447476 \h </w:instrText>
+            </w:r>
+            <w:r>
+              <w:rPr>
+                <w:noProof/>
+                <w:webHidden/>
+              </w:rPr>
+            </w:r>
+            <w:r>
+              <w:rPr>
+                <w:noProof/>
+                <w:webHidden/>
+              </w:rPr>
+              <w:fldChar w:fldCharType="separate"/>
+            </w:r>
+            <w:r>
+              <w:rPr>
+                <w:noProof/>
+                <w:webHidden/>
+              </w:rPr>
+              <w:t>2</w:t>
+            </w:r>
+            <w:r>
+              <w:rPr>
+                <w:noProof/>
+                <w:webHidden/>
+              </w:rPr>
+              <w:fldChar w:fldCharType="end"/>
+            </w:r>
+          </w:hyperlink>
+        </w:p>
+        <w:p>
+          <w:pPr>
+            <w:pStyle w:val="TDC2"/>
+            <w:tabs>
+              <w:tab w:val="right" w:leader="dot" w:pos="8494"/>
+            </w:tabs>
+            <w:rPr>
+              <w:rFonts w:eastAsiaTheme="minorEastAsia"/>
+              <w:noProof/>
+              <w:lang w:eastAsia="es-AR"/>
+            </w:rPr>
+          </w:pPr>
+          <w:hyperlink w:anchor="_Toc40447477" w:history="1">
+            <w:r>
+              <w:rPr>
+                <w:rStyle w:val="Hipervnculo"/>
+                <w:noProof/>
+              </w:rPr>
+              <w:t>Seguridad en la compra</w:t>
+            </w:r>
+            <w:r>
+              <w:rPr>
+                <w:noProof/>
+                <w:webHidden/>
+              </w:rPr>
+              <w:tab/>
+            </w:r>
+            <w:r>
+              <w:rPr>
+                <w:noProof/>
+                <w:webHidden/>
+              </w:rPr>
+              <w:fldChar w:fldCharType="begin"/>
+            </w:r>
+            <w:r>
+              <w:rPr>
+                <w:noProof/>
+                <w:webHidden/>
+              </w:rPr>
+              <w:instrText xml:space="preserve"> PAGEREF _Toc40447477 \h </w:instrText>
+            </w:r>
+            <w:r>
+              <w:rPr>
+                <w:noProof/>
+                <w:webHidden/>
+              </w:rPr>
+            </w:r>
+            <w:r>
+              <w:rPr>
+                <w:noProof/>
+                <w:webHidden/>
+              </w:rPr>
+              <w:fldChar w:fldCharType="separate"/>
+            </w:r>
+            <w:r>
+              <w:rPr>
+                <w:noProof/>
+                <w:webHidden/>
+              </w:rPr>
+              <w:t>2</w:t>
+            </w:r>
+            <w:r>
+              <w:rPr>
+                <w:noProof/>
+                <w:webHidden/>
+              </w:rPr>
+              <w:fldChar w:fldCharType="end"/>
+            </w:r>
+          </w:hyperlink>
+        </w:p>
+        <w:p>
+          <w:pPr>
+            <w:pStyle w:val="TDC1"/>
+            <w:tabs>
+              <w:tab w:val="right" w:leader="dot" w:pos="8494"/>
+            </w:tabs>
+            <w:rPr>
+              <w:rFonts w:eastAsiaTheme="minorEastAsia"/>
+              <w:noProof/>
+              <w:lang w:eastAsia="es-AR"/>
+            </w:rPr>
+          </w:pPr>
+          <w:hyperlink w:anchor="_Toc40447478" w:history="1">
+            <w:r>
+              <w:rPr>
+                <w:rStyle w:val="Hipervnculo"/>
+                <w:b/>
+                <w:bCs/>
+                <w:noProof/>
+              </w:rPr>
+              <w:t>Propósito</w:t>
+            </w:r>
+            <w:r>
+              <w:rPr>
+                <w:noProof/>
+                <w:webHidden/>
+              </w:rPr>
+              <w:tab/>
+            </w:r>
+            <w:r>
+              <w:rPr>
+                <w:noProof/>
+                <w:webHidden/>
+              </w:rPr>
+              <w:fldChar w:fldCharType="begin"/>
+            </w:r>
+            <w:r>
+              <w:rPr>
+                <w:noProof/>
+                <w:webHidden/>
+              </w:rPr>
+              <w:instrText xml:space="preserve"> PAGEREF _Toc40447478 \h </w:instrText>
+            </w:r>
+            <w:r>
+              <w:rPr>
+                <w:noProof/>
+                <w:webHidden/>
+              </w:rPr>
+            </w:r>
+            <w:r>
+              <w:rPr>
+                <w:noProof/>
+                <w:webHidden/>
+              </w:rPr>
+              <w:fldChar w:fldCharType="separate"/>
+            </w:r>
+            <w:r>
+              <w:rPr>
+                <w:noProof/>
+                <w:webHidden/>
+              </w:rPr>
+              <w:t>2</w:t>
+            </w:r>
+            <w:r>
+              <w:rPr>
+                <w:noProof/>
+                <w:webHidden/>
+              </w:rPr>
+              <w:fldChar w:fldCharType="end"/>
+            </w:r>
+          </w:hyperlink>
+        </w:p>
+        <w:p>
+          <w:pPr>
+            <w:pStyle w:val="TDC1"/>
+            <w:tabs>
+              <w:tab w:val="right" w:leader="dot" w:pos="8494"/>
+            </w:tabs>
+            <w:rPr>
+              <w:rFonts w:eastAsiaTheme="minorEastAsia"/>
+              <w:noProof/>
+              <w:lang w:eastAsia="es-AR"/>
+            </w:rPr>
+          </w:pPr>
+          <w:hyperlink w:anchor="_Toc40447479" w:history="1">
+            <w:r>
+              <w:rPr>
+                <w:rStyle w:val="Hipervnculo"/>
+                <w:b/>
+                <w:bCs/>
+                <w:noProof/>
+              </w:rPr>
+              <w:t>Objetivos</w:t>
+            </w:r>
+            <w:r>
+              <w:rPr>
+                <w:noProof/>
+                <w:webHidden/>
+              </w:rPr>
+              <w:tab/>
+            </w:r>
+            <w:r>
+              <w:rPr>
+                <w:noProof/>
+                <w:webHidden/>
+              </w:rPr>
+              <w:fldChar w:fldCharType="begin"/>
+            </w:r>
+            <w:r>
+              <w:rPr>
+                <w:noProof/>
+                <w:webHidden/>
+              </w:rPr>
+              <w:instrText xml:space="preserve"> PAGEREF _Toc40447479 \h </w:instrText>
+            </w:r>
+            <w:r>
+              <w:rPr>
+                <w:noProof/>
+                <w:webHidden/>
+              </w:rPr>
+            </w:r>
+            <w:r>
+              <w:rPr>
+                <w:noProof/>
+                <w:webHidden/>
+              </w:rPr>
+              <w:fldChar w:fldCharType="separate"/>
+            </w:r>
+            <w:r>
+              <w:rPr>
+                <w:noProof/>
+                <w:webHidden/>
+              </w:rPr>
+              <w:t>3</w:t>
+            </w:r>
+            <w:r>
+              <w:rPr>
+                <w:noProof/>
+                <w:webHidden/>
+              </w:rPr>
+              <w:fldChar w:fldCharType="end"/>
+            </w:r>
+          </w:hyperlink>
+        </w:p>
+        <w:p>
+          <w:pPr>
+            <w:pStyle w:val="TDC1"/>
+            <w:tabs>
+              <w:tab w:val="right" w:leader="dot" w:pos="8494"/>
+            </w:tabs>
+            <w:rPr>
+              <w:rFonts w:eastAsiaTheme="minorEastAsia"/>
+              <w:noProof/>
+              <w:lang w:eastAsia="es-AR"/>
+            </w:rPr>
+          </w:pPr>
+          <w:hyperlink w:anchor="_Toc40447480" w:history="1">
+            <w:r>
+              <w:rPr>
+                <w:rStyle w:val="Hipervnculo"/>
+                <w:b/>
+                <w:bCs/>
+                <w:noProof/>
+              </w:rPr>
+              <w:t>Limitaciones</w:t>
+            </w:r>
+            <w:r>
+              <w:rPr>
+                <w:noProof/>
+                <w:webHidden/>
+              </w:rPr>
+              <w:tab/>
+            </w:r>
+            <w:r>
+              <w:rPr>
+                <w:noProof/>
+                <w:webHidden/>
+              </w:rPr>
+              <w:fldChar w:fldCharType="begin"/>
+            </w:r>
+            <w:r>
+              <w:rPr>
+                <w:noProof/>
+                <w:webHidden/>
+              </w:rPr>
+              <w:instrText xml:space="preserve"> PAGEREF _Toc40447480 \h </w:instrText>
+            </w:r>
+            <w:r>
+              <w:rPr>
+                <w:noProof/>
+                <w:webHidden/>
+              </w:rPr>
+            </w:r>
+            <w:r>
+              <w:rPr>
+                <w:noProof/>
+                <w:webHidden/>
+              </w:rPr>
+              <w:fldChar w:fldCharType="separate"/>
+            </w:r>
+            <w:r>
+              <w:rPr>
+                <w:noProof/>
+                <w:webHidden/>
+              </w:rPr>
+              <w:t>3</w:t>
+            </w:r>
+            <w:r>
+              <w:rPr>
+                <w:noProof/>
+                <w:webHidden/>
+              </w:rPr>
+              <w:fldChar w:fldCharType="end"/>
+            </w:r>
+          </w:hyperlink>
+        </w:p>
+        <w:p>
+          <w:pPr>
+            <w:pStyle w:val="TDC1"/>
+            <w:tabs>
+              <w:tab w:val="right" w:leader="dot" w:pos="8494"/>
+            </w:tabs>
+            <w:rPr>
+              <w:rFonts w:eastAsiaTheme="minorEastAsia"/>
+              <w:noProof/>
+              <w:lang w:eastAsia="es-AR"/>
+            </w:rPr>
+          </w:pPr>
+          <w:hyperlink w:anchor="_Toc40447481" w:history="1">
+            <w:r>
+              <w:rPr>
+                <w:rStyle w:val="Hipervnculo"/>
+                <w:b/>
+                <w:bCs/>
+                <w:noProof/>
+              </w:rPr>
+              <w:t>Análisis del uso</w:t>
+            </w:r>
+            <w:r>
+              <w:rPr>
+                <w:noProof/>
+                <w:webHidden/>
+              </w:rPr>
+              <w:tab/>
+            </w:r>
+            <w:r>
+              <w:rPr>
+                <w:noProof/>
+                <w:webHidden/>
+              </w:rPr>
+              <w:fldChar w:fldCharType="begin"/>
+            </w:r>
+            <w:r>
+              <w:rPr>
+                <w:noProof/>
+                <w:webHidden/>
+              </w:rPr>
+              <w:instrText xml:space="preserve"> PAGEREF _Toc40447481 \h </w:instrText>
+            </w:r>
+            <w:r>
+              <w:rPr>
+                <w:noProof/>
+                <w:webHidden/>
+              </w:rPr>
+            </w:r>
+            <w:r>
+              <w:rPr>
+                <w:noProof/>
+                <w:webHidden/>
+              </w:rPr>
+              <w:fldChar w:fldCharType="separate"/>
+            </w:r>
+            <w:r>
+              <w:rPr>
+                <w:noProof/>
+                <w:webHidden/>
+              </w:rPr>
+              <w:t>3</w:t>
+            </w:r>
+            <w:r>
+              <w:rPr>
+                <w:noProof/>
+                <w:webHidden/>
+              </w:rPr>
+              <w:fldChar w:fldCharType="end"/>
+            </w:r>
+          </w:hyperlink>
+        </w:p>
+        <w:p>
+          <w:r>
+            <w:rPr>
+              <w:b/>
+              <w:bCs/>
+              <w:lang w:val="es-ES"/>
+            </w:rPr>
+            <w:fldChar w:fldCharType="end"/>
+          </w:r>
+        </w:p>
+      </w:sdtContent>
+    </w:sdt>
+    <w:p>
+      <w:pPr>
+        <w:ind w:left="360" w:hanging="360"/>
+        <w:rPr>
+          <w:noProof/>
+        </w:rPr>
+      </w:pPr>
+    </w:p>
+    <w:p>
+      <w:pPr>
+        <w:ind w:left="360" w:hanging="360"/>
+        <w:rPr>
+          <w:noProof/>
+        </w:rPr>
+      </w:pPr>
+    </w:p>
+    <w:p>
+      <w:pPr>
+        <w:ind w:left="360" w:hanging="360"/>
+        <w:rPr>
+          <w:noProof/>
+        </w:rPr>
+      </w:pPr>
+    </w:p>
+    <w:p>
+      <w:pPr>
+        <w:ind w:left="360" w:hanging="360"/>
+        <w:rPr>
+          <w:noProof/>
+        </w:rPr>
+      </w:pPr>
+    </w:p>
+    <w:p>
+      <w:pPr>
+        <w:ind w:left="360" w:hanging="360"/>
+        <w:rPr>
+          <w:noProof/>
+        </w:rPr>
+      </w:pPr>
+    </w:p>
+    <w:p>
+      <w:pPr>
+        <w:ind w:left="360" w:hanging="360"/>
+        <w:rPr>
+          <w:noProof/>
+        </w:rPr>
+      </w:pPr>
+    </w:p>
+    <w:p>
+      <w:pPr>
+        <w:ind w:left="360" w:hanging="360"/>
+        <w:rPr>
+          <w:noProof/>
+        </w:rPr>
+      </w:pPr>
+    </w:p>
+    <w:p>
+      <w:pPr>
+        <w:ind w:left="360" w:hanging="360"/>
+        <w:rPr>
+          <w:noProof/>
+        </w:rPr>
+      </w:pPr>
+    </w:p>
+    <w:p>
+      <w:pPr>
+        <w:ind w:left="360" w:hanging="360"/>
+        <w:rPr>
+          <w:noProof/>
+        </w:rPr>
+      </w:pPr>
+    </w:p>
+    <w:p>
+      <w:pPr>
+        <w:ind w:left="360" w:hanging="360"/>
+        <w:rPr>
+          <w:noProof/>
+        </w:rPr>
+      </w:pPr>
+    </w:p>
+    <w:p>
+      <w:pPr>
+        <w:ind w:left="360" w:hanging="360"/>
+        <w:rPr>
+          <w:noProof/>
+        </w:rPr>
+      </w:pPr>
+    </w:p>
+    <w:p>
+      <w:pPr>
+        <w:ind w:left="360" w:hanging="360"/>
+        <w:rPr>
+          <w:noProof/>
+        </w:rPr>
+      </w:pPr>
+    </w:p>
+    <w:p>
+      <w:pPr>
+        <w:ind w:left="360" w:hanging="360"/>
+        <w:rPr>
+          <w:noProof/>
+        </w:rPr>
+      </w:pPr>
+    </w:p>
+    <w:p>
+      <w:pPr>
+        <w:ind w:left="360" w:hanging="360"/>
+        <w:rPr>
+          <w:noProof/>
+        </w:rPr>
+      </w:pPr>
+    </w:p>
+    <w:p>
+      <w:pPr>
+        <w:ind w:left="360" w:hanging="360"/>
+        <w:rPr>
+          <w:noProof/>
+        </w:rPr>
+      </w:pPr>
+    </w:p>
+    <w:p>
+      <w:pPr>
+        <w:ind w:left="360" w:hanging="360"/>
+        <w:rPr>
+          <w:noProof/>
+        </w:rPr>
+      </w:pPr>
+    </w:p>
+    <w:p>
+      <w:pPr>
+        <w:ind w:left="360" w:hanging="360"/>
+        <w:rPr>
+          <w:noProof/>
+        </w:rPr>
+      </w:pPr>
+    </w:p>
+    <w:p>
+      <w:pPr>
+        <w:ind w:left="360" w:hanging="360"/>
+        <w:rPr>
+          <w:noProof/>
+        </w:rPr>
+      </w:pPr>
+    </w:p>
+    <w:p>
+      <w:r>
+        <w:fldChar w:fldCharType="end"/>
+      </w:r>
+      <w:bookmarkStart w:id="0" w:name="_GoBack"/>
+      <w:bookmarkEnd w:id="0"/>
+    </w:p>
+    <w:p>
+      <w:pPr>
+        <w:pStyle w:val="Ttulo1"/>
         <w:rPr>
           <w:b/>
           <w:bCs/>
-          <w:lang w:val="en-GB"/>
-        </w:rPr>
-        <w:t>Descripción</w:t>
-      </w:r>
-      <w:proofErr w:type="spellEnd"/>
+          <w:color w:val="000000" w:themeColor="text1"/>
+        </w:rPr>
+      </w:pPr>
+      <w:bookmarkStart w:id="1" w:name="_Toc40447472"/>
       <w:r>
         <w:rPr>
           <w:b/>
           <w:bCs/>
-          <w:lang w:val="en-GB"/>
-        </w:rPr>
-        <w:t xml:space="preserve"> del </w:t>
-      </w:r>
-      <w:proofErr w:type="spellStart"/>
+          <w:color w:val="000000" w:themeColor="text1"/>
+        </w:rPr>
+        <w:lastRenderedPageBreak/>
+        <w:t>Descripción del negocio</w:t>
+      </w:r>
+      <w:bookmarkEnd w:id="1"/>
       <w:r>
         <w:rPr>
           <w:b/>
           <w:bCs/>
-          <w:lang w:val="en-GB"/>
-        </w:rPr>
-        <w:t>negocio</w:t>
-      </w:r>
-      <w:proofErr w:type="spellEnd"/>
-    </w:p>
-    <w:p>
-      <w:proofErr w:type="spellStart"/>
-      <w:r>
-        <w:t>BuyMotors</w:t>
-      </w:r>
-      <w:proofErr w:type="spellEnd"/>
-      <w:r>
-        <w:t xml:space="preserve"> es una concesionaria d</w:t>
-      </w:r>
-      <w:r>
-        <w:t>e autos online que proporciona a los clientes una plataforma rápida, fácil y confiable para adquirir un vehículo. Esta posee un inventario detallado del stock, incluyendo las características de cada producto, su valor y disponibilidad.</w:t>
-      </w:r>
-    </w:p>
-    <w:p>
-      <w:r>
-        <w:t>El objetivo principal del negocio es servir como una solución tecnológica que permita la mayor disponibilidad posible en el servicio, permitiendo a los clientes acceder al inventario y realizar compras desde cualquier lugar y en cualquier momento del día.</w:t>
-      </w:r>
-    </w:p>
-    <w:p>
-      <w:r>
-        <w:t xml:space="preserve">En sus inicios, </w:t>
-      </w:r>
-      <w:proofErr w:type="spellStart"/>
-      <w:r>
-        <w:t>BuyMotors</w:t>
-      </w:r>
-      <w:proofErr w:type="spellEnd"/>
-      <w:r>
-        <w:t xml:space="preserve"> mostrará un inventario de vehículos que se encontrarán en su sede principal en Capital Federal, pero se proyecta a futuro una expansión tanto en más zonas de la capital como por el resto de Buenos Aires y del país, para imponerse como el servicio líder del país para la compra de vehículos.</w:t>
-      </w:r>
-    </w:p>
-    <w:p/>
-    <w:p>
-      <w:pPr>
-        <w:pStyle w:val="Prrafodelista"/>
-        <w:numPr>
-          <w:ilvl w:val="0"/>
-          <w:numId w:val="1"/>
-        </w:numPr>
+          <w:color w:val="000000" w:themeColor="text1"/>
+        </w:rPr>
+        <w:fldChar w:fldCharType="begin"/>
+      </w:r>
+      <w:r>
         <w:rPr>
           <w:b/>
           <w:bCs/>
-          <w:lang w:val="en-GB"/>
-        </w:rPr>
-      </w:pPr>
-      <w:proofErr w:type="spellStart"/>
+          <w:color w:val="000000" w:themeColor="text1"/>
+        </w:rPr>
+        <w:instrText xml:space="preserve"> XE "Descripción del negocio" </w:instrText>
+      </w:r>
       <w:r>
         <w:rPr>
           <w:b/>
           <w:bCs/>
-          <w:lang w:val="en-GB"/>
-        </w:rPr>
-        <w:t>Beneficios</w:t>
-      </w:r>
-      <w:proofErr w:type="spellEnd"/>
-      <w:r>
+          <w:color w:val="000000" w:themeColor="text1"/>
+        </w:rPr>
+        <w:fldChar w:fldCharType="end"/>
+      </w:r>
+    </w:p>
+    <w:p>
+      <w:r>
+        <w:t>BuyMotors es una concesionaria de autos online que proporciona a los clientes una plataforma rápida, fácil y confiable para adquirir un vehículo. Esta posee un inventario detallado del stock, incluyendo las características de cada producto, su valor y disponibilidad.</w:t>
+      </w:r>
+    </w:p>
+    <w:p>
+      <w:r>
+        <w:t>El objetivo principal del negocio es servir como una solución tecnológica que permita la mayor disponibilidad posible en el servicio, permitiendo a los clientes acceder al inventario y realizar compras desde cualquier lugar y en cualquier momento del día.</w:t>
+      </w:r>
+    </w:p>
+    <w:p>
+      <w:r>
+        <w:t>En sus inicios, BuyMotors mostrará un inventario de vehículos que se encontrarán en su sede principal en Capital Federal, pero se proyecta a futuro una expansión tanto en más zonas de la capital como por el resto de Buenos Aires y del país, para imponerse como el servicio líder del país para la compra de vehículos.</w:t>
+      </w:r>
+    </w:p>
+    <w:p/>
+    <w:p>
+      <w:pPr>
+        <w:pStyle w:val="Ttulo1"/>
         <w:rPr>
           <w:b/>
           <w:bCs/>
-          <w:lang w:val="en-GB"/>
-        </w:rPr>
-        <w:t xml:space="preserve"> del </w:t>
-      </w:r>
-      <w:proofErr w:type="spellStart"/>
+          <w:color w:val="000000" w:themeColor="text1"/>
+        </w:rPr>
+      </w:pPr>
+      <w:bookmarkStart w:id="2" w:name="_Toc40447473"/>
       <w:r>
         <w:rPr>
           <w:b/>
           <w:bCs/>
-          <w:lang w:val="en-GB"/>
-        </w:rPr>
-        <w:t>negocio</w:t>
-      </w:r>
-      <w:proofErr w:type="spellEnd"/>
-    </w:p>
-    <w:p>
-      <w:pPr>
-        <w:pStyle w:val="Prrafodelista"/>
-        <w:ind w:left="360"/>
-        <w:rPr>
-          <w:lang w:val="en-GB"/>
-        </w:rPr>
-      </w:pPr>
-    </w:p>
-    <w:p>
-      <w:pPr>
-        <w:pStyle w:val="Prrafodelista"/>
-        <w:numPr>
-          <w:ilvl w:val="1"/>
-          <w:numId w:val="1"/>
-        </w:numPr>
-        <w:rPr>
-          <w:lang w:val="en-GB"/>
-        </w:rPr>
-      </w:pPr>
-      <w:r>
-        <w:rPr>
-          <w:lang w:val="en-GB"/>
-        </w:rPr>
-        <w:t xml:space="preserve">Alta </w:t>
-      </w:r>
-      <w:proofErr w:type="spellStart"/>
-      <w:r>
-        <w:rPr>
-          <w:lang w:val="en-GB"/>
-        </w:rPr>
-        <w:t>Disponibilidad</w:t>
-      </w:r>
-      <w:proofErr w:type="spellEnd"/>
-    </w:p>
-    <w:p>
-      <w:r>
-        <w:t>La plataforma estará en f</w:t>
-      </w:r>
-      <w:r>
-        <w:t xml:space="preserve">uncionamiento en todo momento, de forma que un cliente interesado puede </w:t>
-      </w:r>
-      <w:r>
-        <w:t>rápidamente revisar el inventario y planificar una compra.</w:t>
-      </w:r>
-    </w:p>
-    <w:p>
-      <w:pPr>
-        <w:pStyle w:val="Prrafodelista"/>
-        <w:numPr>
-          <w:ilvl w:val="1"/>
-          <w:numId w:val="1"/>
-        </w:numPr>
-        <w:rPr>
-          <w:lang w:val="en-GB"/>
-        </w:rPr>
-      </w:pPr>
-      <w:proofErr w:type="spellStart"/>
-      <w:r>
-        <w:rPr>
-          <w:lang w:val="en-GB"/>
-        </w:rPr>
-        <w:t>Variedad</w:t>
-      </w:r>
-      <w:proofErr w:type="spellEnd"/>
-      <w:r>
-        <w:rPr>
-          <w:lang w:val="en-GB"/>
-        </w:rPr>
-        <w:t xml:space="preserve"> de </w:t>
-      </w:r>
-      <w:proofErr w:type="spellStart"/>
-      <w:r>
-        <w:rPr>
-          <w:lang w:val="en-GB"/>
-        </w:rPr>
-        <w:t>productos</w:t>
-      </w:r>
-      <w:proofErr w:type="spellEnd"/>
-    </w:p>
-    <w:p>
-      <w:r>
-        <w:t>El inventario poseerá vehículos d</w:t>
-      </w:r>
-      <w:r>
-        <w:t>e distintas marcas, colores, rangos de precios, capacidad de pasajeros y modelos. Se espera tener vehículos para satisfacer las necesidades de todos los tipos de clientes, desde padres de familias en busca de autos espaciosos hasta jóvenes con alto poder adquisitivo que buscan autos deportivos de las mejores marcas.</w:t>
-      </w:r>
-    </w:p>
-    <w:p>
-      <w:pPr>
-        <w:pStyle w:val="Prrafodelista"/>
-        <w:numPr>
-          <w:ilvl w:val="1"/>
-          <w:numId w:val="1"/>
-        </w:numPr>
-        <w:rPr>
-          <w:lang w:val="en-GB"/>
-        </w:rPr>
-      </w:pPr>
-      <w:proofErr w:type="spellStart"/>
-      <w:r>
-        <w:rPr>
-          <w:lang w:val="en-GB"/>
-        </w:rPr>
-        <w:t>Compra</w:t>
-      </w:r>
-      <w:proofErr w:type="spellEnd"/>
-      <w:r>
-        <w:rPr>
-          <w:lang w:val="en-GB"/>
-        </w:rPr>
-        <w:t xml:space="preserve"> de </w:t>
-      </w:r>
-      <w:proofErr w:type="spellStart"/>
-      <w:r>
-        <w:rPr>
-          <w:lang w:val="en-GB"/>
-        </w:rPr>
-        <w:t>accesorios</w:t>
-      </w:r>
-      <w:proofErr w:type="spellEnd"/>
-    </w:p>
-    <w:p>
-      <w:r>
-        <w:t>La plataforma incluirá un e</w:t>
-      </w:r>
-      <w:r>
-        <w:t>spacio para adquirir distintos accesorios para los vehículos, permitiendo a los clientes adquirir todo lo necesario para circular en el mismo lugar, en una sola compra.</w:t>
-      </w:r>
-    </w:p>
-    <w:p/>
-    <w:p>
-      <w:pPr>
-        <w:pStyle w:val="Prrafodelista"/>
-        <w:numPr>
-          <w:ilvl w:val="0"/>
-          <w:numId w:val="1"/>
-        </w:numPr>
+          <w:color w:val="000000" w:themeColor="text1"/>
+        </w:rPr>
+        <w:t>Beneficios del negocio</w:t>
+      </w:r>
+      <w:bookmarkEnd w:id="2"/>
+      <w:r>
         <w:rPr>
           <w:b/>
           <w:bCs/>
-        </w:rPr>
-      </w:pPr>
+          <w:color w:val="000000" w:themeColor="text1"/>
+        </w:rPr>
+        <w:fldChar w:fldCharType="begin"/>
+      </w:r>
       <w:r>
         <w:rPr>
           <w:b/>
           <w:bCs/>
-        </w:rPr>
-        <w:t>Propósito</w:t>
-      </w:r>
-    </w:p>
-    <w:p>
-      <w:r>
-        <w:t xml:space="preserve">El propósito de </w:t>
-      </w:r>
-      <w:proofErr w:type="spellStart"/>
-      <w:r>
-        <w:t>BuyMotors</w:t>
-      </w:r>
-      <w:proofErr w:type="spellEnd"/>
-      <w:r>
-        <w:t xml:space="preserve"> es utilizar la Web para proporcionar el mayor inventario de vehículos del país. Una persona que desea comprar un nuevo vehículo debe pensar en </w:t>
-      </w:r>
-      <w:proofErr w:type="spellStart"/>
-      <w:r>
-        <w:t>BuyMotors</w:t>
-      </w:r>
-      <w:proofErr w:type="spellEnd"/>
-      <w:r>
-        <w:t xml:space="preserve"> como la primera opción para realizar una compra basándose en la variedad de vehículos y la facilidad de uso de la plataforma para realizar una transacción segura.</w:t>
-      </w:r>
-    </w:p>
-    <w:p>
-      <w:pPr>
+          <w:color w:val="000000" w:themeColor="text1"/>
+        </w:rPr>
+        <w:instrText xml:space="preserve"> XE "Beneficios del negocio" </w:instrText>
+      </w:r>
+      <w:r>
         <w:rPr>
           <w:b/>
           <w:bCs/>
-        </w:rPr>
-      </w:pPr>
-    </w:p>
-    <w:p>
-      <w:pPr>
-        <w:pStyle w:val="Prrafodelista"/>
-        <w:numPr>
-          <w:ilvl w:val="0"/>
-          <w:numId w:val="1"/>
-        </w:numPr>
+          <w:color w:val="000000" w:themeColor="text1"/>
+        </w:rPr>
+        <w:fldChar w:fldCharType="end"/>
+      </w:r>
+    </w:p>
+    <w:p>
+      <w:pPr>
+        <w:pStyle w:val="Ttulo2"/>
+        <w:rPr>
+          <w:color w:val="000000" w:themeColor="text1"/>
+        </w:rPr>
+      </w:pPr>
+      <w:bookmarkStart w:id="3" w:name="_Toc40447474"/>
+      <w:r>
+        <w:rPr>
+          <w:color w:val="000000" w:themeColor="text1"/>
+        </w:rPr>
+        <w:t>Alta Disponibilidad</w:t>
+      </w:r>
+      <w:bookmarkEnd w:id="3"/>
+    </w:p>
+    <w:p>
+      <w:r>
+        <w:t xml:space="preserve">La plataforma estará en funcionamiento en todo momento, de forma que un cliente interesado puede </w:t>
+      </w:r>
+      <w:r>
+        <w:t>rápidamente revisar el inventario y planificar una compra.</w:t>
+      </w:r>
+    </w:p>
+    <w:p>
+      <w:pPr>
+        <w:pStyle w:val="Ttulo2"/>
+      </w:pPr>
+      <w:bookmarkStart w:id="4" w:name="_Toc40447475"/>
+      <w:r>
+        <w:rPr>
+          <w:color w:val="000000" w:themeColor="text1"/>
+        </w:rPr>
+        <w:t>Variedad de productos</w:t>
+      </w:r>
+      <w:bookmarkEnd w:id="4"/>
+    </w:p>
+    <w:p>
+      <w:r>
+        <w:t>El inventario poseerá vehículos de distintas marcas, colores, rangos de precios, capacidad de pasajeros y modelos. Se espera tener vehículos para satisfacer las necesidades de todos los tipos de clientes, desde padres de familias en busca de autos espaciosos hasta jóvenes con alto poder adquisitivo que buscan autos deportivos de las mejores marcas.</w:t>
+      </w:r>
+    </w:p>
+    <w:p>
+      <w:pPr>
+        <w:pStyle w:val="Ttulo2"/>
+        <w:rPr>
+          <w:color w:val="000000" w:themeColor="text1"/>
+        </w:rPr>
+      </w:pPr>
+      <w:bookmarkStart w:id="5" w:name="_Toc40447476"/>
+      <w:r>
+        <w:rPr>
+          <w:color w:val="000000" w:themeColor="text1"/>
+        </w:rPr>
+        <w:t>Compra de accesorios</w:t>
+      </w:r>
+      <w:bookmarkEnd w:id="5"/>
+    </w:p>
+    <w:p>
+      <w:r>
+        <w:t>La plataforma incluirá un espacio p</w:t>
+      </w:r>
+      <w:r>
+        <w:t>ara adquirir distintos accesorios para los vehículos, permitiendo a los clientes adquirir todo lo necesario para circular en el mismo lugar, en una sola compra.</w:t>
+      </w:r>
+    </w:p>
+    <w:p>
+      <w:pPr>
+        <w:pStyle w:val="Ttulo2"/>
+        <w:rPr>
+          <w:color w:val="000000" w:themeColor="text1"/>
+        </w:rPr>
+      </w:pPr>
+      <w:bookmarkStart w:id="6" w:name="_Toc40447477"/>
+      <w:r>
+        <w:rPr>
+          <w:color w:val="000000" w:themeColor="text1"/>
+        </w:rPr>
+        <w:t>Seguridad en la compra</w:t>
+      </w:r>
+      <w:bookmarkEnd w:id="6"/>
+    </w:p>
+    <w:p>
+      <w:r>
+        <w:t>Un cliente no debe dudar en utilizar la aplicación en cuanto a la seguridad de sus datos y de su dinero. Realizar una compra en BuyMotors es transparente en cuanto a la transacción del dinero</w:t>
+      </w:r>
+      <w:r>
+        <w:t xml:space="preserve"> y privada en cuanto a los datos del comprador.</w:t>
+      </w:r>
+    </w:p>
+    <w:p/>
+    <w:p>
+      <w:pPr>
+        <w:pStyle w:val="Ttulo1"/>
+      </w:pPr>
+      <w:bookmarkStart w:id="7" w:name="_Toc40447478"/>
+      <w:r>
         <w:rPr>
           <w:b/>
           <w:bCs/>
-        </w:rPr>
-      </w:pPr>
-      <w:r>
+          <w:color w:val="000000" w:themeColor="text1"/>
+        </w:rPr>
+        <w:t>Propósito</w:t>
+      </w:r>
+      <w:bookmarkEnd w:id="7"/>
+      <w:r>
+        <w:fldChar w:fldCharType="begin"/>
+      </w:r>
+      <w:r>
+        <w:instrText xml:space="preserve"> XE "</w:instrText>
+      </w:r>
+      <w:r>
+        <w:instrText>Propósito</w:instrText>
+      </w:r>
+      <w:r>
+        <w:instrText xml:space="preserve">" </w:instrText>
+      </w:r>
+      <w:r>
+        <w:fldChar w:fldCharType="end"/>
+      </w:r>
+    </w:p>
+    <w:p>
+      <w:r>
+        <w:t>El propósito de BuyMotors es utilizar la Web para proporcionar el mayor inventario de vehículos del país. Una persona que desea comprar un nuevo vehículo debe pensar en BuyMotors como la primera opción para realizar una compra basándose en la variedad de vehículos</w:t>
+      </w:r>
+      <w:r>
+        <w:t>,</w:t>
+      </w:r>
+      <w:r>
+        <w:t xml:space="preserve"> la facilidad de uso </w:t>
+      </w:r>
+      <w:r>
+        <w:t xml:space="preserve">y la confiabilidad </w:t>
+      </w:r>
+      <w:r>
+        <w:t>de la plataforma para realizar una transacción segura.</w:t>
+      </w:r>
+    </w:p>
+    <w:p>
+      <w:pPr>
         <w:rPr>
           <w:b/>
           <w:bCs/>
         </w:rPr>
+      </w:pPr>
+    </w:p>
+    <w:p>
+      <w:pPr>
+        <w:pStyle w:val="Ttulo1"/>
+      </w:pPr>
+      <w:bookmarkStart w:id="8" w:name="_Toc40447479"/>
+      <w:r>
+        <w:rPr>
+          <w:b/>
+          <w:bCs/>
+          <w:color w:val="000000" w:themeColor="text1"/>
+        </w:rPr>
+        <w:lastRenderedPageBreak/>
         <w:t>Objetivos</w:t>
       </w:r>
-    </w:p>
-    <w:p>
-      <w:r>
-        <w:t xml:space="preserve">Para que </w:t>
-      </w:r>
-      <w:proofErr w:type="spellStart"/>
-      <w:r>
-        <w:t>BuyMotors</w:t>
-      </w:r>
-      <w:proofErr w:type="spellEnd"/>
-      <w:r>
-        <w:t xml:space="preserve"> se destaque de la competencia, será necesario que:</w:t>
+      <w:bookmarkEnd w:id="8"/>
+      <w:r>
+        <w:fldChar w:fldCharType="begin"/>
+      </w:r>
+      <w:r>
+        <w:instrText xml:space="preserve"> XE "</w:instrText>
+      </w:r>
+      <w:r>
+        <w:instrText>Objetivos</w:instrText>
+      </w:r>
+      <w:r>
+        <w:instrText xml:space="preserve">" </w:instrText>
+      </w:r>
+      <w:r>
+        <w:fldChar w:fldCharType="end"/>
+      </w:r>
+    </w:p>
+    <w:p>
+      <w:r>
+        <w:t>Para que BuyMotors se destaque de la competencia, será necesario que:</w:t>
       </w:r>
     </w:p>
     <w:p>
@@ -364,7 +1257,6 @@
         </w:numPr>
       </w:pPr>
       <w:r>
-        <w:lastRenderedPageBreak/>
         <w:t>Proporcione un entorno confiable para realizar transacciones de altas cantidades de dinero.</w:t>
       </w:r>
     </w:p>
@@ -395,48 +1287,93 @@
     <w:p/>
     <w:p>
       <w:pPr>
-        <w:pStyle w:val="Prrafodelista"/>
-        <w:numPr>
-          <w:ilvl w:val="0"/>
-          <w:numId w:val="1"/>
-        </w:numPr>
+        <w:pStyle w:val="Ttulo1"/>
+      </w:pPr>
+      <w:bookmarkStart w:id="9" w:name="_Toc40447480"/>
+      <w:r>
         <w:rPr>
           <w:b/>
           <w:bCs/>
-        </w:rPr>
-      </w:pPr>
-      <w:r>
+          <w:color w:val="000000" w:themeColor="text1"/>
+        </w:rPr>
+        <w:t>Limitaciones</w:t>
+      </w:r>
+      <w:bookmarkEnd w:id="9"/>
+      <w:r>
+        <w:fldChar w:fldCharType="begin"/>
+      </w:r>
+      <w:r>
+        <w:instrText xml:space="preserve"> XE "</w:instrText>
+      </w:r>
+      <w:r>
+        <w:instrText>Limitaciones</w:instrText>
+      </w:r>
+      <w:r>
+        <w:instrText xml:space="preserve">" </w:instrText>
+      </w:r>
+      <w:r>
+        <w:fldChar w:fldCharType="end"/>
+      </w:r>
+    </w:p>
+    <w:p>
+      <w:r>
+        <w:t>La solución no contará en sus comienzos con una versión para dispositivos móviles ni de una funcionalidad que facilite el uso a usuarios con discapacidades visuales. Esto se analizará a medida que se vea un crecimiento considerable en la cantidad de usuarios.</w:t>
+      </w:r>
+    </w:p>
+    <w:p>
+      <w:r>
+        <w:t>Se considerará incluir una versión del sistema en inglés cuando la estrategia a mediano plazo se enfoque en la expansión internacional (si es que ocurre).</w:t>
+      </w:r>
+    </w:p>
+    <w:p/>
+    <w:p>
+      <w:pPr>
+        <w:pStyle w:val="Ttulo1"/>
         <w:rPr>
           <w:b/>
           <w:bCs/>
         </w:rPr>
-        <w:t>Limitaciones</w:t>
-      </w:r>
-    </w:p>
-    <w:p/>
-    <w:p>
-      <w:pPr>
-        <w:pStyle w:val="Prrafodelista"/>
-        <w:numPr>
-          <w:ilvl w:val="0"/>
-          <w:numId w:val="1"/>
-        </w:numPr>
+      </w:pPr>
+      <w:bookmarkStart w:id="10" w:name="_Toc40447481"/>
+      <w:r>
         <w:rPr>
           <w:b/>
           <w:bCs/>
-        </w:rPr>
-      </w:pPr>
-      <w:bookmarkStart w:id="0" w:name="_GoBack"/>
+          <w:color w:val="000000" w:themeColor="text1"/>
+        </w:rPr>
+        <w:t>Análisis del uso</w:t>
+      </w:r>
+      <w:bookmarkEnd w:id="10"/>
       <w:r>
         <w:rPr>
           <w:b/>
           <w:bCs/>
         </w:rPr>
-        <w:t>Análisis del uso</w:t>
-      </w:r>
-      <w:bookmarkEnd w:id="0"/>
-    </w:p>
+        <w:fldChar w:fldCharType="begin"/>
+      </w:r>
+      <w:r>
+        <w:rPr>
+          <w:b/>
+          <w:bCs/>
+        </w:rPr>
+        <w:instrText xml:space="preserve"> XE "Análisis del uso" </w:instrText>
+      </w:r>
+      <w:r>
+        <w:rPr>
+          <w:b/>
+          <w:bCs/>
+        </w:rPr>
+        <w:fldChar w:fldCharType="end"/>
+      </w:r>
+    </w:p>
+    <w:p>
+      <w:r>
+        <w:t>BuyMotors tiene como objetivo convertirse en el líder del mercado, por lo que apuntará a ser una solución fácil de usar por todo el mundo, incluyendo usuarios principiantes en cuanto a tecnología y personas con discapacidades. Además, se tendrán en cuenta las últimas tecnologías y se evaluará la posible inclusión de ellas en la aplicación para garantizar un sistema rápido y eficaz.</w:t>
+      </w:r>
+    </w:p>
+    <w:p/>
     <w:sectPr>
+      <w:type w:val="continuous"/>
       <w:pgSz w:w="11906" w:h="16838"/>
       <w:pgMar w:top="1417" w:right="1701" w:bottom="1417" w:left="1701" w:header="708" w:footer="708" w:gutter="0"/>
       <w:cols w:space="708"/>
@@ -1058,6 +1995,49 @@
     <w:name w:val="Normal"/>
     <w:qFormat/>
   </w:style>
+  <w:style w:type="paragraph" w:styleId="Ttulo1">
+    <w:name w:val="heading 1"/>
+    <w:basedOn w:val="Normal"/>
+    <w:next w:val="Normal"/>
+    <w:link w:val="Ttulo1Car"/>
+    <w:uiPriority w:val="9"/>
+    <w:qFormat/>
+    <w:rsid w:val="009203AF"/>
+    <w:pPr>
+      <w:keepNext/>
+      <w:keepLines/>
+      <w:spacing w:before="240" w:after="0"/>
+      <w:outlineLvl w:val="0"/>
+    </w:pPr>
+    <w:rPr>
+      <w:rFonts w:asciiTheme="majorHAnsi" w:eastAsiaTheme="majorEastAsia" w:hAnsiTheme="majorHAnsi" w:cstheme="majorBidi"/>
+      <w:color w:val="2F5496" w:themeColor="accent1" w:themeShade="BF"/>
+      <w:sz w:val="32"/>
+      <w:szCs w:val="32"/>
+    </w:rPr>
+  </w:style>
+  <w:style w:type="paragraph" w:styleId="Ttulo2">
+    <w:name w:val="heading 2"/>
+    <w:basedOn w:val="Normal"/>
+    <w:next w:val="Normal"/>
+    <w:link w:val="Ttulo2Car"/>
+    <w:uiPriority w:val="9"/>
+    <w:unhideWhenUsed/>
+    <w:qFormat/>
+    <w:rsid w:val="009203AF"/>
+    <w:pPr>
+      <w:keepNext/>
+      <w:keepLines/>
+      <w:spacing w:before="40" w:after="0"/>
+      <w:outlineLvl w:val="1"/>
+    </w:pPr>
+    <w:rPr>
+      <w:rFonts w:asciiTheme="majorHAnsi" w:eastAsiaTheme="majorEastAsia" w:hAnsiTheme="majorHAnsi" w:cstheme="majorBidi"/>
+      <w:color w:val="2F5496" w:themeColor="accent1" w:themeShade="BF"/>
+      <w:sz w:val="26"/>
+      <w:szCs w:val="26"/>
+    </w:rPr>
+  </w:style>
   <w:style w:type="character" w:default="1" w:styleId="Fuentedeprrafopredeter">
     <w:name w:val="Default Paragraph Font"/>
     <w:uiPriority w:val="1"/>
@@ -1094,6 +2074,128 @@
     <w:pPr>
       <w:ind w:left="720"/>
       <w:contextualSpacing/>
+    </w:pPr>
+  </w:style>
+  <w:style w:type="paragraph" w:styleId="ndice1">
+    <w:name w:val="index 1"/>
+    <w:basedOn w:val="Normal"/>
+    <w:next w:val="Normal"/>
+    <w:autoRedefine/>
+    <w:uiPriority w:val="99"/>
+    <w:semiHidden/>
+    <w:unhideWhenUsed/>
+    <w:rsid w:val="00464EAC"/>
+    <w:pPr>
+      <w:spacing w:after="0" w:line="240" w:lineRule="auto"/>
+      <w:ind w:left="220" w:hanging="220"/>
+    </w:pPr>
+  </w:style>
+  <w:style w:type="character" w:customStyle="1" w:styleId="Ttulo1Car">
+    <w:name w:val="Título 1 Car"/>
+    <w:basedOn w:val="Fuentedeprrafopredeter"/>
+    <w:link w:val="Ttulo1"/>
+    <w:uiPriority w:val="9"/>
+    <w:rsid w:val="009203AF"/>
+    <w:rPr>
+      <w:rFonts w:asciiTheme="majorHAnsi" w:eastAsiaTheme="majorEastAsia" w:hAnsiTheme="majorHAnsi" w:cstheme="majorBidi"/>
+      <w:color w:val="2F5496" w:themeColor="accent1" w:themeShade="BF"/>
+      <w:sz w:val="32"/>
+      <w:szCs w:val="32"/>
+    </w:rPr>
+  </w:style>
+  <w:style w:type="paragraph" w:styleId="TtuloTDC">
+    <w:name w:val="TOC Heading"/>
+    <w:basedOn w:val="Ttulo1"/>
+    <w:next w:val="Normal"/>
+    <w:uiPriority w:val="39"/>
+    <w:unhideWhenUsed/>
+    <w:qFormat/>
+    <w:rsid w:val="009203AF"/>
+    <w:pPr>
+      <w:outlineLvl w:val="9"/>
+    </w:pPr>
+    <w:rPr>
+      <w:lang w:eastAsia="es-AR"/>
+    </w:rPr>
+  </w:style>
+  <w:style w:type="paragraph" w:styleId="TDC1">
+    <w:name w:val="toc 1"/>
+    <w:basedOn w:val="Normal"/>
+    <w:next w:val="Normal"/>
+    <w:autoRedefine/>
+    <w:uiPriority w:val="39"/>
+    <w:unhideWhenUsed/>
+    <w:rsid w:val="009203AF"/>
+    <w:pPr>
+      <w:spacing w:after="100"/>
+    </w:pPr>
+  </w:style>
+  <w:style w:type="character" w:styleId="Hipervnculo">
+    <w:name w:val="Hyperlink"/>
+    <w:basedOn w:val="Fuentedeprrafopredeter"/>
+    <w:uiPriority w:val="99"/>
+    <w:unhideWhenUsed/>
+    <w:rsid w:val="009203AF"/>
+    <w:rPr>
+      <w:color w:val="0563C1" w:themeColor="hyperlink"/>
+      <w:u w:val="single"/>
+    </w:rPr>
+  </w:style>
+  <w:style w:type="paragraph" w:styleId="Subttulo">
+    <w:name w:val="Subtitle"/>
+    <w:basedOn w:val="Normal"/>
+    <w:next w:val="Normal"/>
+    <w:link w:val="SubttuloCar"/>
+    <w:uiPriority w:val="11"/>
+    <w:qFormat/>
+    <w:rsid w:val="009203AF"/>
+    <w:pPr>
+      <w:numPr>
+        <w:ilvl w:val="1"/>
+      </w:numPr>
+    </w:pPr>
+    <w:rPr>
+      <w:rFonts w:eastAsiaTheme="minorEastAsia"/>
+      <w:color w:val="5A5A5A" w:themeColor="text1" w:themeTint="A5"/>
+      <w:spacing w:val="15"/>
+    </w:rPr>
+  </w:style>
+  <w:style w:type="character" w:customStyle="1" w:styleId="SubttuloCar">
+    <w:name w:val="Subtítulo Car"/>
+    <w:basedOn w:val="Fuentedeprrafopredeter"/>
+    <w:link w:val="Subttulo"/>
+    <w:uiPriority w:val="11"/>
+    <w:rsid w:val="009203AF"/>
+    <w:rPr>
+      <w:rFonts w:eastAsiaTheme="minorEastAsia"/>
+      <w:color w:val="5A5A5A" w:themeColor="text1" w:themeTint="A5"/>
+      <w:spacing w:val="15"/>
+    </w:rPr>
+  </w:style>
+  <w:style w:type="character" w:customStyle="1" w:styleId="Ttulo2Car">
+    <w:name w:val="Título 2 Car"/>
+    <w:basedOn w:val="Fuentedeprrafopredeter"/>
+    <w:link w:val="Ttulo2"/>
+    <w:uiPriority w:val="9"/>
+    <w:rsid w:val="009203AF"/>
+    <w:rPr>
+      <w:rFonts w:asciiTheme="majorHAnsi" w:eastAsiaTheme="majorEastAsia" w:hAnsiTheme="majorHAnsi" w:cstheme="majorBidi"/>
+      <w:color w:val="2F5496" w:themeColor="accent1" w:themeShade="BF"/>
+      <w:sz w:val="26"/>
+      <w:szCs w:val="26"/>
+    </w:rPr>
+  </w:style>
+  <w:style w:type="paragraph" w:styleId="TDC2">
+    <w:name w:val="toc 2"/>
+    <w:basedOn w:val="Normal"/>
+    <w:next w:val="Normal"/>
+    <w:autoRedefine/>
+    <w:uiPriority w:val="39"/>
+    <w:unhideWhenUsed/>
+    <w:rsid w:val="009203AF"/>
+    <w:pPr>
+      <w:spacing w:after="100"/>
+      <w:ind w:left="220"/>
     </w:pPr>
   </w:style>
 </w:styles>
@@ -1392,4 +2494,16 @@
     </a:ext>
   </a:extLst>
 </a:theme>
+</file>
+
+<file path=customXml/item1.xml><?xml version="1.0" encoding="utf-8"?>
+<b:Sources xmlns:b="http://schemas.openxmlformats.org/officeDocument/2006/bibliography" xmlns="http://schemas.openxmlformats.org/officeDocument/2006/bibliography" SelectedStyle="\APASixthEditionOfficeOnline.xsl" StyleName="APA" Version="6"/>
+</file>
+
+<file path=customXml/itemProps1.xml><?xml version="1.0" encoding="utf-8"?>
+<ds:datastoreItem xmlns:ds="http://schemas.openxmlformats.org/officeDocument/2006/customXml" ds:itemID="{EEFC2F1B-C0D9-453F-AD5D-BBE2C6449B8C}">
+  <ds:schemaRefs>
+    <ds:schemaRef ds:uri="http://schemas.openxmlformats.org/officeDocument/2006/bibliography"/>
+  </ds:schemaRefs>
+</ds:datastoreItem>
 </file>
</xml_diff>

<commit_message>
Corrección de unos textos en el CU de Login
</commit_message>
<xml_diff>
--- a/doc/Carpeta TP BuyMotors.docx
+++ b/doc/Carpeta TP BuyMotors.docx
@@ -1,6 +1,6 @@
 
 <file path=word/document.xml><?xml version="1.0" encoding="utf-8"?>
-<w:document xmlns:wpc="http://schemas.microsoft.com/office/word/2010/wordprocessingCanvas" xmlns:cx="http://schemas.microsoft.com/office/drawing/2014/chartex" xmlns:cx1="http://schemas.microsoft.com/office/drawing/2015/9/8/chartex" xmlns:cx2="http://schemas.microsoft.com/office/drawing/2015/10/21/chartex" xmlns:cx3="http://schemas.microsoft.com/office/drawing/2016/5/9/chartex" xmlns:cx4="http://schemas.microsoft.com/office/drawing/2016/5/10/chartex" xmlns:cx5="http://schemas.microsoft.com/office/drawing/2016/5/11/chartex" xmlns:cx6="http://schemas.microsoft.com/office/drawing/2016/5/12/chartex" xmlns:cx7="http://schemas.microsoft.com/office/drawing/2016/5/13/chartex" xmlns:cx8="http://schemas.microsoft.com/office/drawing/2016/5/14/chartex" xmlns:mc="http://schemas.openxmlformats.org/markup-compatibility/2006" xmlns:aink="http://schemas.microsoft.com/office/drawing/2016/ink" xmlns:am3d="http://schemas.microsoft.com/office/drawing/2017/model3d" xmlns:o="urn:schemas-microsoft-com:office:office" xmlns:r="http://schemas.openxmlformats.org/officeDocument/2006/relationships" xmlns:m="http://schemas.openxmlformats.org/officeDocument/2006/math" xmlns:v="urn:schemas-microsoft-com:vml" xmlns:wp14="http://schemas.microsoft.com/office/word/2010/wordprocessingDrawing" xmlns:wp="http://schemas.openxmlformats.org/drawingml/2006/wordprocessingDrawing" xmlns:w10="urn:schemas-microsoft-com:office:word" xmlns:w="http://schemas.openxmlformats.org/wordprocessingml/2006/main" xmlns:w14="http://schemas.microsoft.com/office/word/2010/wordml" xmlns:w15="http://schemas.microsoft.com/office/word/2012/wordml" xmlns:w16cid="http://schemas.microsoft.com/office/word/2016/wordml/cid" xmlns:w16se="http://schemas.microsoft.com/office/word/2015/wordml/symex" xmlns:wpg="http://schemas.microsoft.com/office/word/2010/wordprocessingGroup" xmlns:wpi="http://schemas.microsoft.com/office/word/2010/wordprocessingInk" xmlns:wne="http://schemas.microsoft.com/office/word/2006/wordml" xmlns:wps="http://schemas.microsoft.com/office/word/2010/wordprocessingShape" mc:Ignorable="w14 w15 w16se w16cid wp14">
+<w:document xmlns:wpc="http://schemas.microsoft.com/office/word/2010/wordprocessingCanvas" xmlns:cx="http://schemas.microsoft.com/office/drawing/2014/chartex" xmlns:cx1="http://schemas.microsoft.com/office/drawing/2015/9/8/chartex" xmlns:cx2="http://schemas.microsoft.com/office/drawing/2015/10/21/chartex" xmlns:cx3="http://schemas.microsoft.com/office/drawing/2016/5/9/chartex" xmlns:cx4="http://schemas.microsoft.com/office/drawing/2016/5/10/chartex" xmlns:cx5="http://schemas.microsoft.com/office/drawing/2016/5/11/chartex" xmlns:cx6="http://schemas.microsoft.com/office/drawing/2016/5/12/chartex" xmlns:cx7="http://schemas.microsoft.com/office/drawing/2016/5/13/chartex" xmlns:cx8="http://schemas.microsoft.com/office/drawing/2016/5/14/chartex" xmlns:mc="http://schemas.openxmlformats.org/markup-compatibility/2006" xmlns:aink="http://schemas.microsoft.com/office/drawing/2016/ink" xmlns:am3d="http://schemas.microsoft.com/office/drawing/2017/model3d" xmlns:o="urn:schemas-microsoft-com:office:office" xmlns:r="http://schemas.openxmlformats.org/officeDocument/2006/relationships" xmlns:m="http://schemas.openxmlformats.org/officeDocument/2006/math" xmlns:v="urn:schemas-microsoft-com:vml" xmlns:wp14="http://schemas.microsoft.com/office/word/2010/wordprocessingDrawing" xmlns:wp="http://schemas.openxmlformats.org/drawingml/2006/wordprocessingDrawing" xmlns:w10="urn:schemas-microsoft-com:office:word" xmlns:w="http://schemas.openxmlformats.org/wordprocessingml/2006/main" xmlns:w14="http://schemas.microsoft.com/office/word/2010/wordml" xmlns:w15="http://schemas.microsoft.com/office/word/2012/wordml" xmlns:w16cex="http://schemas.microsoft.com/office/word/2018/wordml/cex" xmlns:w16cid="http://schemas.microsoft.com/office/word/2016/wordml/cid" xmlns:w16="http://schemas.microsoft.com/office/word/2018/wordml" xmlns:w16se="http://schemas.microsoft.com/office/word/2015/wordml/symex" xmlns:wpg="http://schemas.microsoft.com/office/word/2010/wordprocessingGroup" xmlns:wpi="http://schemas.microsoft.com/office/word/2010/wordprocessingInk" xmlns:wne="http://schemas.microsoft.com/office/word/2006/wordml" xmlns:wps="http://schemas.microsoft.com/office/word/2010/wordprocessingShape" mc:Ignorable="w14 w15 w16se w16cid w16 w16cex wp14">
   <w:body>
     <w:p>
       <w:pPr>
@@ -809,8 +809,6 @@
           <w:u w:val="single"/>
         </w:rPr>
       </w:pPr>
-      <w:bookmarkStart w:id="0" w:name="_GoBack"/>
-      <w:bookmarkEnd w:id="0"/>
     </w:p>
     <w:p>
       <w:pPr>
@@ -946,7 +944,7 @@
           <w:color w:val="000000" w:themeColor="text1"/>
         </w:rPr>
       </w:pPr>
-      <w:bookmarkStart w:id="1" w:name="_Toc40447472"/>
+      <w:bookmarkStart w:id="0" w:name="_Toc40447472"/>
       <w:r>
         <w:rPr>
           <w:b/>
@@ -956,7 +954,7 @@
         <w:lastRenderedPageBreak/>
         <w:t>Descripción del negocio</w:t>
       </w:r>
-      <w:bookmarkEnd w:id="1"/>
+      <w:bookmarkEnd w:id="0"/>
       <w:r>
         <w:rPr>
           <w:b/>
@@ -1007,7 +1005,7 @@
           <w:color w:val="000000" w:themeColor="text1"/>
         </w:rPr>
       </w:pPr>
-      <w:bookmarkStart w:id="2" w:name="_Toc40447473"/>
+      <w:bookmarkStart w:id="1" w:name="_Toc40447473"/>
       <w:r>
         <w:rPr>
           <w:b/>
@@ -1016,7 +1014,7 @@
         </w:rPr>
         <w:t>Beneficios del negocio</w:t>
       </w:r>
-      <w:bookmarkEnd w:id="2"/>
+      <w:bookmarkEnd w:id="1"/>
       <w:r>
         <w:rPr>
           <w:b/>
@@ -1049,39 +1047,63 @@
           <w:color w:val="000000" w:themeColor="text1"/>
         </w:rPr>
       </w:pPr>
-      <w:bookmarkStart w:id="3" w:name="_Toc40447474"/>
+      <w:bookmarkStart w:id="2" w:name="_Toc40447474"/>
       <w:r>
         <w:rPr>
           <w:color w:val="000000" w:themeColor="text1"/>
         </w:rPr>
         <w:t>Alta Disponibilidad</w:t>
       </w:r>
+      <w:bookmarkEnd w:id="2"/>
+    </w:p>
+    <w:p>
+      <w:r>
+        <w:t xml:space="preserve">La plataforma estará en funcionamiento en todo momento, de forma que un cliente interesado puede </w:t>
+      </w:r>
+      <w:r>
+        <w:t>rápidamente revisar el inventario y planificar una compra.</w:t>
+      </w:r>
+    </w:p>
+    <w:p>
+      <w:pPr>
+        <w:pStyle w:val="Ttulo2"/>
+      </w:pPr>
+      <w:bookmarkStart w:id="3" w:name="_Toc40447475"/>
+      <w:r>
+        <w:rPr>
+          <w:color w:val="000000" w:themeColor="text1"/>
+        </w:rPr>
+        <w:t>Variedad de productos</w:t>
+      </w:r>
       <w:bookmarkEnd w:id="3"/>
     </w:p>
     <w:p>
       <w:r>
-        <w:t xml:space="preserve">La plataforma estará en funcionamiento en todo momento, de forma que un cliente interesado puede </w:t>
-      </w:r>
-      <w:r>
-        <w:t>rápidamente revisar el inventario y planificar una compra.</w:t>
+        <w:t>El inventario poseerá vehículos de distintas marcas, colores, rangos de precios, capacidad de pasajeros y modelos. Se espera tener vehículos para satisfacer las necesidades de todos los tipos de clientes, desde padres de familias en busca de autos espaciosos hasta jóvenes con alto poder adquisitivo que buscan autos deportivos de las mejores marcas.</w:t>
       </w:r>
     </w:p>
     <w:p>
       <w:pPr>
         <w:pStyle w:val="Ttulo2"/>
-      </w:pPr>
-      <w:bookmarkStart w:id="4" w:name="_Toc40447475"/>
-      <w:r>
         <w:rPr>
           <w:color w:val="000000" w:themeColor="text1"/>
         </w:rPr>
-        <w:t>Variedad de productos</w:t>
+      </w:pPr>
+      <w:bookmarkStart w:id="4" w:name="_Toc40447476"/>
+      <w:r>
+        <w:rPr>
+          <w:color w:val="000000" w:themeColor="text1"/>
+        </w:rPr>
+        <w:t>Compra de accesorios</w:t>
       </w:r>
       <w:bookmarkEnd w:id="4"/>
     </w:p>
     <w:p>
       <w:r>
-        <w:t>El inventario poseerá vehículos de distintas marcas, colores, rangos de precios, capacidad de pasajeros y modelos. Se espera tener vehículos para satisfacer las necesidades de todos los tipos de clientes, desde padres de familias en busca de autos espaciosos hasta jóvenes con alto poder adquisitivo que buscan autos deportivos de las mejores marcas.</w:t>
+        <w:t>La plataforma incluirá un espacio p</w:t>
+      </w:r>
+      <w:r>
+        <w:t>ara adquirir distintos accesorios para los vehículos, permitiendo a los clientes adquirir todo lo necesario para circular en el mismo lugar, en una sola compra.</w:t>
       </w:r>
     </w:p>
     <w:p>
@@ -1091,41 +1113,17 @@
           <w:color w:val="000000" w:themeColor="text1"/>
         </w:rPr>
       </w:pPr>
-      <w:bookmarkStart w:id="5" w:name="_Toc40447476"/>
+      <w:bookmarkStart w:id="5" w:name="_Toc40447477"/>
       <w:r>
         <w:rPr>
           <w:color w:val="000000" w:themeColor="text1"/>
         </w:rPr>
-        <w:t>Compra de accesorios</w:t>
+        <w:t>Seguridad en la compra</w:t>
       </w:r>
       <w:bookmarkEnd w:id="5"/>
     </w:p>
     <w:p>
       <w:r>
-        <w:t>La plataforma incluirá un espacio p</w:t>
-      </w:r>
-      <w:r>
-        <w:t>ara adquirir distintos accesorios para los vehículos, permitiendo a los clientes adquirir todo lo necesario para circular en el mismo lugar, en una sola compra.</w:t>
-      </w:r>
-    </w:p>
-    <w:p>
-      <w:pPr>
-        <w:pStyle w:val="Ttulo2"/>
-        <w:rPr>
-          <w:color w:val="000000" w:themeColor="text1"/>
-        </w:rPr>
-      </w:pPr>
-      <w:bookmarkStart w:id="6" w:name="_Toc40447477"/>
-      <w:r>
-        <w:rPr>
-          <w:color w:val="000000" w:themeColor="text1"/>
-        </w:rPr>
-        <w:t>Seguridad en la compra</w:t>
-      </w:r>
-      <w:bookmarkEnd w:id="6"/>
-    </w:p>
-    <w:p>
-      <w:r>
         <w:t>Un cliente no debe dudar en utilizar la aplicación en cuanto a la seguridad de sus datos y de su dinero. Realizar una compra en BuyMotors es transparente en cuanto a la transacción del dinero</w:t>
       </w:r>
       <w:r>
@@ -1137,7 +1135,7 @@
       <w:pPr>
         <w:pStyle w:val="Ttulo1"/>
       </w:pPr>
-      <w:bookmarkStart w:id="7" w:name="_Toc40447478"/>
+      <w:bookmarkStart w:id="6" w:name="_Toc40447478"/>
       <w:r>
         <w:rPr>
           <w:b/>
@@ -1146,7 +1144,7 @@
         </w:rPr>
         <w:t>Propósito</w:t>
       </w:r>
-      <w:bookmarkEnd w:id="7"/>
+      <w:bookmarkEnd w:id="6"/>
       <w:r>
         <w:fldChar w:fldCharType="begin"/>
       </w:r>
@@ -1192,7 +1190,7 @@
       <w:pPr>
         <w:pStyle w:val="Ttulo1"/>
       </w:pPr>
-      <w:bookmarkStart w:id="8" w:name="_Toc40447479"/>
+      <w:bookmarkStart w:id="7" w:name="_Toc40447479"/>
       <w:r>
         <w:rPr>
           <w:b/>
@@ -1202,7 +1200,7 @@
         <w:lastRenderedPageBreak/>
         <w:t>Objetivos</w:t>
       </w:r>
-      <w:bookmarkEnd w:id="8"/>
+      <w:bookmarkEnd w:id="7"/>
       <w:r>
         <w:fldChar w:fldCharType="begin"/>
       </w:r>
@@ -1289,7 +1287,7 @@
       <w:pPr>
         <w:pStyle w:val="Ttulo1"/>
       </w:pPr>
-      <w:bookmarkStart w:id="9" w:name="_Toc40447480"/>
+      <w:bookmarkStart w:id="8" w:name="_Toc40447480"/>
       <w:r>
         <w:rPr>
           <w:b/>
@@ -1298,7 +1296,7 @@
         </w:rPr>
         <w:t>Limitaciones</w:t>
       </w:r>
-      <w:bookmarkEnd w:id="9"/>
+      <w:bookmarkEnd w:id="8"/>
       <w:r>
         <w:fldChar w:fldCharType="begin"/>
       </w:r>
@@ -1334,7 +1332,7 @@
           <w:bCs/>
         </w:rPr>
       </w:pPr>
-      <w:bookmarkStart w:id="10" w:name="_Toc40447481"/>
+      <w:bookmarkStart w:id="9" w:name="_Toc40447481"/>
       <w:r>
         <w:rPr>
           <w:b/>
@@ -1343,7 +1341,7 @@
         </w:rPr>
         <w:t>Análisis del uso</w:t>
       </w:r>
-      <w:bookmarkEnd w:id="10"/>
+      <w:bookmarkEnd w:id="9"/>
       <w:r>
         <w:rPr>
           <w:b/>
@@ -1387,18 +1385,8 @@
           <w:color w:val="000000" w:themeColor="text1"/>
         </w:rPr>
         <w:lastRenderedPageBreak/>
-        <w:t xml:space="preserve">Gestión </w:t>
-      </w:r>
-      <w:proofErr w:type="spellStart"/>
-      <w:r>
-        <w:rPr>
-          <w:b/>
-          <w:bCs/>
-          <w:color w:val="000000" w:themeColor="text1"/>
-        </w:rPr>
-        <w:t>Login-Logout</w:t>
-      </w:r>
-      <w:proofErr w:type="spellEnd"/>
+        <w:t>Gestión Login-Logout</w:t>
+      </w:r>
       <w:r>
         <w:fldChar w:fldCharType="begin"/>
       </w:r>
@@ -1451,23 +1439,56 @@
           <w:rFonts w:ascii="Arial" w:hAnsi="Arial" w:cs="Arial"/>
           <w:color w:val="000000"/>
         </w:rPr>
-        <w:t>Autenticar a todos los usuarios que utilizan el sistema. Solo podrán ingresar al sistema y realizar operaciones en él los que se encuentre registrado en el sistema previamente. Para esto siempre será necesario que se presenten credenciales válidas para poder ingresar y realizar las operaciones que esté autorizado a hacer. El usuario, cuando lo desee, podrá salir del sistema (</w:t>
-      </w:r>
-      <w:proofErr w:type="spellStart"/>
+        <w:t>Autenticar a todos los usuarios que utilizan el sistema. Solo podrán ingresar al sistema y realizar operaciones en él los que se encuentre</w:t>
+      </w:r>
       <w:r>
         <w:rPr>
           <w:rFonts w:ascii="Arial" w:hAnsi="Arial" w:cs="Arial"/>
           <w:color w:val="000000"/>
         </w:rPr>
-        <w:t>logout</w:t>
-      </w:r>
-      <w:proofErr w:type="spellEnd"/>
+        <w:t>n</w:t>
+      </w:r>
       <w:r>
         <w:rPr>
           <w:rFonts w:ascii="Arial" w:hAnsi="Arial" w:cs="Arial"/>
           <w:color w:val="000000"/>
         </w:rPr>
-        <w:t>) y cerrar sesión</w:t>
+        <w:t xml:space="preserve"> registrado</w:t>
+      </w:r>
+      <w:r>
+        <w:rPr>
+          <w:rFonts w:ascii="Arial" w:hAnsi="Arial" w:cs="Arial"/>
+          <w:color w:val="000000"/>
+        </w:rPr>
+        <w:t>s</w:t>
+      </w:r>
+      <w:r>
+        <w:rPr>
+          <w:rFonts w:ascii="Arial" w:hAnsi="Arial" w:cs="Arial"/>
+          <w:color w:val="000000"/>
+        </w:rPr>
+        <w:t xml:space="preserve"> en el sistema previamente. Para esto siempre será necesario que se presenten credenciales válidas para poder ingresar y realizar las operaciones que esté autorizado a hacer. El usuario, cuando lo desee, podrá salir del sistema y cerrar sesión</w:t>
+      </w:r>
+      <w:r>
+        <w:rPr>
+          <w:rFonts w:ascii="Arial" w:hAnsi="Arial" w:cs="Arial"/>
+          <w:color w:val="000000"/>
+        </w:rPr>
+        <w:t xml:space="preserve"> </w:t>
+      </w:r>
+      <w:r>
+        <w:rPr>
+          <w:rFonts w:ascii="Arial" w:hAnsi="Arial" w:cs="Arial"/>
+          <w:color w:val="000000"/>
+        </w:rPr>
+        <w:t>(logout)</w:t>
+      </w:r>
+      <w:r>
+        <w:rPr>
+          <w:rFonts w:ascii="Arial" w:hAnsi="Arial" w:cs="Arial"/>
+          <w:color w:val="000000"/>
+        </w:rPr>
+        <w:t>.</w:t>
       </w:r>
     </w:p>
     <w:p>
@@ -1494,7 +1515,7 @@
           <w:rFonts w:ascii="Arial" w:hAnsi="Arial" w:cs="Arial"/>
           <w:color w:val="000000"/>
         </w:rPr>
-        <w:t>Antes de ingresar al sistema el usuario deberá ingresar al sistema su nombre de usuario y contraseña. El sistema deberá validar que las credenciales ingresadas sean válidas. Durante el proceso de validación se encripta la clave ingresada y se valida contra la almacenada en la base de datos, la cual se encuentra ya encriptada para prevenir que se puedan conseguir datos de accesos a partir de un ataque.</w:t>
+        <w:t>Antes de ingresar al sistema el usuario deberá ingresar su nombre de usuario y contraseña. El sistema deberá validar que las credenciales ingresadas sean válidas. Durante el proceso de validación se encripta la clave ingresada y se valida contra la almacenada en la base de datos, la cual se encuentra ya encriptada para prevenir que se puedan conseguir datos de accesos a partir de un ataque.</w:t>
       </w:r>
     </w:p>
     <w:p>
@@ -1511,39 +1532,42 @@
           <w:rFonts w:ascii="Arial" w:hAnsi="Arial" w:cs="Arial"/>
           <w:color w:val="000000"/>
         </w:rPr>
-        <w:t>Una vez validada la autenticidad del usuario se lo asigna a la sesión actual. Para cerrar sesión (</w:t>
-      </w:r>
-      <w:proofErr w:type="spellStart"/>
+        <w:t xml:space="preserve">Una vez validada la autenticidad del usuario se lo asigna a la sesión actual. Para cerrar sesión (logout) el usuario manualmente deberá seleccionar la opción </w:t>
+      </w:r>
       <w:r>
         <w:rPr>
           <w:rFonts w:ascii="Arial" w:hAnsi="Arial" w:cs="Arial"/>
           <w:color w:val="000000"/>
         </w:rPr>
-        <w:t>logout</w:t>
-      </w:r>
-      <w:proofErr w:type="spellEnd"/>
+        <w:t>Cerrar Sesión</w:t>
+      </w:r>
       <w:r>
         <w:rPr>
           <w:rFonts w:ascii="Arial" w:hAnsi="Arial" w:cs="Arial"/>
           <w:color w:val="000000"/>
         </w:rPr>
-        <w:t xml:space="preserve">) el usuario manualmente deberá seleccionar la opción </w:t>
-      </w:r>
-      <w:proofErr w:type="spellStart"/>
+        <w:t xml:space="preserve"> y se lo enviará de regreso a la pantalla </w:t>
+      </w:r>
       <w:r>
         <w:rPr>
           <w:rFonts w:ascii="Arial" w:hAnsi="Arial" w:cs="Arial"/>
           <w:color w:val="000000"/>
         </w:rPr>
-        <w:t>logout</w:t>
-      </w:r>
-      <w:proofErr w:type="spellEnd"/>
+        <w:t>principal</w:t>
+      </w:r>
       <w:r>
         <w:rPr>
           <w:rFonts w:ascii="Arial" w:hAnsi="Arial" w:cs="Arial"/>
           <w:color w:val="000000"/>
         </w:rPr>
-        <w:t xml:space="preserve"> y se lo enviará de regreso a la pantalla de ingreso. Solo podrá haber una sesión creada en todo momento</w:t>
+        <w:t xml:space="preserve">. Solo podrá haber una sesión </w:t>
+      </w:r>
+      <w:r>
+        <w:rPr>
+          <w:rFonts w:ascii="Arial" w:hAnsi="Arial" w:cs="Arial"/>
+          <w:color w:val="000000"/>
+        </w:rPr>
+        <w:t>simultánea por cada navegador.</w:t>
       </w:r>
     </w:p>
     <w:p>
@@ -1621,10 +1645,8 @@
                 <w:bCs/>
                 <w:color w:val="000000"/>
               </w:rPr>
-              <w:t>Caso de uso: “</w:t>
-            </w:r>
-            <w:proofErr w:type="spellStart"/>
-            <w:proofErr w:type="gramStart"/>
+              <w:t>Caso de uso: “Login</w:t>
+            </w:r>
             <w:r>
               <w:rPr>
                 <w:rFonts w:ascii="Arial" w:hAnsi="Arial" w:cs="Arial"/>
@@ -1632,19 +1654,8 @@
                 <w:bCs/>
                 <w:color w:val="000000"/>
               </w:rPr>
-              <w:t>Login</w:t>
-            </w:r>
-            <w:proofErr w:type="spellEnd"/>
-            <w:r>
-              <w:rPr>
-                <w:rFonts w:ascii="Arial" w:hAnsi="Arial" w:cs="Arial"/>
-                <w:b/>
-                <w:bCs/>
-                <w:color w:val="000000"/>
-              </w:rPr>
-              <w:t>“</w:t>
-            </w:r>
-            <w:proofErr w:type="gramEnd"/>
+              <w:t>”</w:t>
+            </w:r>
           </w:p>
           <w:p/>
         </w:tc>
@@ -1821,7 +1832,7 @@
                 <w:rFonts w:ascii="Arial" w:hAnsi="Arial" w:cs="Arial"/>
                 <w:color w:val="000000"/>
               </w:rPr>
-              <w:t>El usuario se autentica con los datos ingresados y se buscará si se encuentra coincidencia con los datos guardados en la base de datos, la contraseña viajará encriptada en MD5.</w:t>
+              <w:t>El usuario se autentica con los datos ingresados y se buscará si se encuentra coincidencia con los datos guardados en la base de datos.</w:t>
             </w:r>
           </w:p>
         </w:tc>
@@ -1952,23 +1963,7 @@
                 <w:rFonts w:ascii="Arial" w:hAnsi="Arial" w:cs="Arial"/>
                 <w:color w:val="000000"/>
               </w:rPr>
-              <w:t xml:space="preserve">El usuario puede ingresar al sistema y visualizar el </w:t>
-            </w:r>
-            <w:proofErr w:type="spellStart"/>
-            <w:r>
-              <w:rPr>
-                <w:rFonts w:ascii="Arial" w:hAnsi="Arial" w:cs="Arial"/>
-                <w:color w:val="000000"/>
-              </w:rPr>
-              <w:t>menu</w:t>
-            </w:r>
-            <w:proofErr w:type="spellEnd"/>
-            <w:r>
-              <w:rPr>
-                <w:rFonts w:ascii="Arial" w:hAnsi="Arial" w:cs="Arial"/>
-                <w:color w:val="000000"/>
-              </w:rPr>
-              <w:t xml:space="preserve"> principal.</w:t>
+              <w:t>El usuario puede ingresar al sistema y visualizar el menu principal.</w:t>
             </w:r>
           </w:p>
         </w:tc>
@@ -2251,15 +2246,13 @@
               </w:rPr>
               <w:t xml:space="preserve">4- El sistema redirige al usuario al menú principal de </w:t>
             </w:r>
-            <w:proofErr w:type="spellStart"/>
             <w:r>
               <w:rPr>
                 <w:rFonts w:ascii="Arial" w:hAnsi="Arial" w:cs="Arial"/>
                 <w:color w:val="000000"/>
               </w:rPr>
-              <w:t>GreenLunch</w:t>
-            </w:r>
-            <w:proofErr w:type="spellEnd"/>
+              <w:t>BuyMotors</w:t>
+            </w:r>
           </w:p>
         </w:tc>
       </w:tr>
@@ -2429,6 +2422,7 @@
         <w:rPr>
           <w:color w:val="auto"/>
         </w:rPr>
+        <w:lastRenderedPageBreak/>
         <w:t>Diagrama de secuencia</w:t>
       </w:r>
     </w:p>
@@ -2439,7 +2433,6 @@
           <w:bCs/>
         </w:rPr>
       </w:pPr>
-      <w:proofErr w:type="spellStart"/>
       <w:r>
         <w:rPr>
           <w:b/>
@@ -2447,7 +2440,6 @@
         </w:rPr>
         <w:t>Login</w:t>
       </w:r>
-      <w:proofErr w:type="spellEnd"/>
     </w:p>
     <w:p>
       <w:r>
@@ -2455,7 +2447,7 @@
           <w:noProof/>
         </w:rPr>
         <w:drawing>
-          <wp:inline distT="0" distB="0" distL="0" distR="0" wp14:anchorId="43AF59E7" wp14:editId="0FF1388F">
+          <wp:inline distT="0" distB="0" distL="0" distR="0" wp14:anchorId="6E2571CB" wp14:editId="2D8B7A13">
             <wp:extent cx="5400040" cy="3792855"/>
             <wp:effectExtent l="0" t="0" r="0" b="0"/>
             <wp:docPr id="2" name="Imagen 2"/>
@@ -2529,7 +2521,7 @@
           <w:noProof/>
         </w:rPr>
         <w:drawing>
-          <wp:inline distT="0" distB="0" distL="0" distR="0" wp14:anchorId="59CDF377" wp14:editId="6CC3E929">
+          <wp:inline distT="0" distB="0" distL="0" distR="0" wp14:anchorId="5AD6F228" wp14:editId="0314DEC6">
             <wp:extent cx="2457143" cy="3742857"/>
             <wp:effectExtent l="0" t="0" r="635" b="0"/>
             <wp:docPr id="3" name="Imagen 3"/>
@@ -2599,7 +2591,7 @@
           <w:noProof/>
         </w:rPr>
         <w:drawing>
-          <wp:inline distT="0" distB="0" distL="0" distR="0" wp14:anchorId="6E4C820A" wp14:editId="2D49E71A">
+          <wp:inline distT="0" distB="0" distL="0" distR="0" wp14:anchorId="52B2F72B" wp14:editId="36C11107">
             <wp:extent cx="5400040" cy="7353300"/>
             <wp:effectExtent l="0" t="0" r="0" b="0"/>
             <wp:docPr id="4" name="Imagen 4"/>
@@ -2647,7 +2639,7 @@
 </file>
 
 <file path=word/numbering.xml><?xml version="1.0" encoding="utf-8"?>
-<w:numbering xmlns:wpc="http://schemas.microsoft.com/office/word/2010/wordprocessingCanvas" xmlns:cx="http://schemas.microsoft.com/office/drawing/2014/chartex" xmlns:cx1="http://schemas.microsoft.com/office/drawing/2015/9/8/chartex" xmlns:cx2="http://schemas.microsoft.com/office/drawing/2015/10/21/chartex" xmlns:cx3="http://schemas.microsoft.com/office/drawing/2016/5/9/chartex" xmlns:cx4="http://schemas.microsoft.com/office/drawing/2016/5/10/chartex" xmlns:cx5="http://schemas.microsoft.com/office/drawing/2016/5/11/chartex" xmlns:cx6="http://schemas.microsoft.com/office/drawing/2016/5/12/chartex" xmlns:cx7="http://schemas.microsoft.com/office/drawing/2016/5/13/chartex" xmlns:cx8="http://schemas.microsoft.com/office/drawing/2016/5/14/chartex" xmlns:mc="http://schemas.openxmlformats.org/markup-compatibility/2006" xmlns:aink="http://schemas.microsoft.com/office/drawing/2016/ink" xmlns:am3d="http://schemas.microsoft.com/office/drawing/2017/model3d" xmlns:o="urn:schemas-microsoft-com:office:office" xmlns:r="http://schemas.openxmlformats.org/officeDocument/2006/relationships" xmlns:m="http://schemas.openxmlformats.org/officeDocument/2006/math" xmlns:v="urn:schemas-microsoft-com:vml" xmlns:wp14="http://schemas.microsoft.com/office/word/2010/wordprocessingDrawing" xmlns:wp="http://schemas.openxmlformats.org/drawingml/2006/wordprocessingDrawing" xmlns:w10="urn:schemas-microsoft-com:office:word" xmlns:w="http://schemas.openxmlformats.org/wordprocessingml/2006/main" xmlns:w14="http://schemas.microsoft.com/office/word/2010/wordml" xmlns:w15="http://schemas.microsoft.com/office/word/2012/wordml" xmlns:w16cid="http://schemas.microsoft.com/office/word/2016/wordml/cid" xmlns:w16se="http://schemas.microsoft.com/office/word/2015/wordml/symex" xmlns:wpg="http://schemas.microsoft.com/office/word/2010/wordprocessingGroup" xmlns:wpi="http://schemas.microsoft.com/office/word/2010/wordprocessingInk" xmlns:wne="http://schemas.microsoft.com/office/word/2006/wordml" xmlns:wps="http://schemas.microsoft.com/office/word/2010/wordprocessingShape" mc:Ignorable="w14 w15 w16se w16cid wp14">
+<w:numbering xmlns:wpc="http://schemas.microsoft.com/office/word/2010/wordprocessingCanvas" xmlns:cx="http://schemas.microsoft.com/office/drawing/2014/chartex" xmlns:cx1="http://schemas.microsoft.com/office/drawing/2015/9/8/chartex" xmlns:cx2="http://schemas.microsoft.com/office/drawing/2015/10/21/chartex" xmlns:cx3="http://schemas.microsoft.com/office/drawing/2016/5/9/chartex" xmlns:cx4="http://schemas.microsoft.com/office/drawing/2016/5/10/chartex" xmlns:cx5="http://schemas.microsoft.com/office/drawing/2016/5/11/chartex" xmlns:cx6="http://schemas.microsoft.com/office/drawing/2016/5/12/chartex" xmlns:cx7="http://schemas.microsoft.com/office/drawing/2016/5/13/chartex" xmlns:cx8="http://schemas.microsoft.com/office/drawing/2016/5/14/chartex" xmlns:mc="http://schemas.openxmlformats.org/markup-compatibility/2006" xmlns:aink="http://schemas.microsoft.com/office/drawing/2016/ink" xmlns:am3d="http://schemas.microsoft.com/office/drawing/2017/model3d" xmlns:o="urn:schemas-microsoft-com:office:office" xmlns:r="http://schemas.openxmlformats.org/officeDocument/2006/relationships" xmlns:m="http://schemas.openxmlformats.org/officeDocument/2006/math" xmlns:v="urn:schemas-microsoft-com:vml" xmlns:wp14="http://schemas.microsoft.com/office/word/2010/wordprocessingDrawing" xmlns:wp="http://schemas.openxmlformats.org/drawingml/2006/wordprocessingDrawing" xmlns:w10="urn:schemas-microsoft-com:office:word" xmlns:w="http://schemas.openxmlformats.org/wordprocessingml/2006/main" xmlns:w14="http://schemas.microsoft.com/office/word/2010/wordml" xmlns:w15="http://schemas.microsoft.com/office/word/2012/wordml" xmlns:w16cex="http://schemas.microsoft.com/office/word/2018/wordml/cex" xmlns:w16cid="http://schemas.microsoft.com/office/word/2016/wordml/cid" xmlns:w16="http://schemas.microsoft.com/office/word/2018/wordml" xmlns:w16se="http://schemas.microsoft.com/office/word/2015/wordml/symex" xmlns:wpg="http://schemas.microsoft.com/office/word/2010/wordprocessingGroup" xmlns:wpi="http://schemas.microsoft.com/office/word/2010/wordprocessingInk" xmlns:wne="http://schemas.microsoft.com/office/word/2006/wordml" xmlns:wps="http://schemas.microsoft.com/office/word/2010/wordprocessingShape" mc:Ignorable="w14 w15 w16se w16cid w16 w16cex wp14">
   <w:abstractNum w:abstractNumId="0" w15:restartNumberingAfterBreak="0">
     <w:nsid w:val="0FCC2A3A"/>
     <w:multiLevelType w:val="hybridMultilevel"/>
@@ -2860,7 +2852,7 @@
 </file>
 
 <file path=word/styles.xml><?xml version="1.0" encoding="utf-8"?>
-<w:styles xmlns:mc="http://schemas.openxmlformats.org/markup-compatibility/2006" xmlns:r="http://schemas.openxmlformats.org/officeDocument/2006/relationships" xmlns:w="http://schemas.openxmlformats.org/wordprocessingml/2006/main" xmlns:w14="http://schemas.microsoft.com/office/word/2010/wordml" xmlns:w15="http://schemas.microsoft.com/office/word/2012/wordml" xmlns:w16cid="http://schemas.microsoft.com/office/word/2016/wordml/cid" xmlns:w16se="http://schemas.microsoft.com/office/word/2015/wordml/symex" mc:Ignorable="w14 w15 w16se w16cid">
+<w:styles xmlns:mc="http://schemas.openxmlformats.org/markup-compatibility/2006" xmlns:r="http://schemas.openxmlformats.org/officeDocument/2006/relationships" xmlns:w="http://schemas.openxmlformats.org/wordprocessingml/2006/main" xmlns:w14="http://schemas.microsoft.com/office/word/2010/wordml" xmlns:w15="http://schemas.microsoft.com/office/word/2012/wordml" xmlns:w16cex="http://schemas.microsoft.com/office/word/2018/wordml/cex" xmlns:w16cid="http://schemas.microsoft.com/office/word/2016/wordml/cid" xmlns:w16="http://schemas.microsoft.com/office/word/2018/wordml" xmlns:w16se="http://schemas.microsoft.com/office/word/2015/wordml/symex" mc:Ignorable="w14 w15 w16se w16cid w16 w16cex">
   <w:docDefaults>
     <w:rPrDefault>
       <w:rPr>
@@ -3304,6 +3296,7 @@
   <w:style w:type="character" w:default="1" w:styleId="Fuentedeprrafopredeter">
     <w:name w:val="Default Paragraph Font"/>
     <w:uiPriority w:val="1"/>
+    <w:semiHidden/>
     <w:unhideWhenUsed/>
   </w:style>
   <w:style w:type="table" w:default="1" w:styleId="Tablanormal">
@@ -3780,7 +3773,7 @@
 </file>
 
 <file path=customXml/itemProps1.xml><?xml version="1.0" encoding="utf-8"?>
-<ds:datastoreItem xmlns:ds="http://schemas.openxmlformats.org/officeDocument/2006/customXml" ds:itemID="{0265F3F0-62D4-4B91-A48F-6B0C39DD982E}">
+<ds:datastoreItem xmlns:ds="http://schemas.openxmlformats.org/officeDocument/2006/customXml" ds:itemID="{1127245F-D1B3-46F8-9700-3900014CDE2B}">
   <ds:schemaRefs>
     <ds:schemaRef ds:uri="http://schemas.openxmlformats.org/officeDocument/2006/bibliography"/>
   </ds:schemaRefs>

</xml_diff>

<commit_message>
Especificación del CU Login más detallada
</commit_message>
<xml_diff>
--- a/doc/Carpeta TP BuyMotors.docx
+++ b/doc/Carpeta TP BuyMotors.docx
@@ -1,6 +1,6 @@
 
 <file path=word/document.xml><?xml version="1.0" encoding="utf-8"?>
-<w:document xmlns:wpc="http://schemas.microsoft.com/office/word/2010/wordprocessingCanvas" xmlns:cx="http://schemas.microsoft.com/office/drawing/2014/chartex" xmlns:cx1="http://schemas.microsoft.com/office/drawing/2015/9/8/chartex" xmlns:cx2="http://schemas.microsoft.com/office/drawing/2015/10/21/chartex" xmlns:cx3="http://schemas.microsoft.com/office/drawing/2016/5/9/chartex" xmlns:cx4="http://schemas.microsoft.com/office/drawing/2016/5/10/chartex" xmlns:cx5="http://schemas.microsoft.com/office/drawing/2016/5/11/chartex" xmlns:cx6="http://schemas.microsoft.com/office/drawing/2016/5/12/chartex" xmlns:cx7="http://schemas.microsoft.com/office/drawing/2016/5/13/chartex" xmlns:cx8="http://schemas.microsoft.com/office/drawing/2016/5/14/chartex" xmlns:mc="http://schemas.openxmlformats.org/markup-compatibility/2006" xmlns:aink="http://schemas.microsoft.com/office/drawing/2016/ink" xmlns:am3d="http://schemas.microsoft.com/office/drawing/2017/model3d" xmlns:o="urn:schemas-microsoft-com:office:office" xmlns:r="http://schemas.openxmlformats.org/officeDocument/2006/relationships" xmlns:m="http://schemas.openxmlformats.org/officeDocument/2006/math" xmlns:v="urn:schemas-microsoft-com:vml" xmlns:wp14="http://schemas.microsoft.com/office/word/2010/wordprocessingDrawing" xmlns:wp="http://schemas.openxmlformats.org/drawingml/2006/wordprocessingDrawing" xmlns:w10="urn:schemas-microsoft-com:office:word" xmlns:w="http://schemas.openxmlformats.org/wordprocessingml/2006/main" xmlns:w14="http://schemas.microsoft.com/office/word/2010/wordml" xmlns:w15="http://schemas.microsoft.com/office/word/2012/wordml" xmlns:w16cid="http://schemas.microsoft.com/office/word/2016/wordml/cid" xmlns:w16se="http://schemas.microsoft.com/office/word/2015/wordml/symex" xmlns:wpg="http://schemas.microsoft.com/office/word/2010/wordprocessingGroup" xmlns:wpi="http://schemas.microsoft.com/office/word/2010/wordprocessingInk" xmlns:wne="http://schemas.microsoft.com/office/word/2006/wordml" xmlns:wps="http://schemas.microsoft.com/office/word/2010/wordprocessingShape" mc:Ignorable="w14 w15 w16se w16cid wp14">
+<w:document xmlns:wpc="http://schemas.microsoft.com/office/word/2010/wordprocessingCanvas" xmlns:cx="http://schemas.microsoft.com/office/drawing/2014/chartex" xmlns:cx1="http://schemas.microsoft.com/office/drawing/2015/9/8/chartex" xmlns:cx2="http://schemas.microsoft.com/office/drawing/2015/10/21/chartex" xmlns:cx3="http://schemas.microsoft.com/office/drawing/2016/5/9/chartex" xmlns:cx4="http://schemas.microsoft.com/office/drawing/2016/5/10/chartex" xmlns:cx5="http://schemas.microsoft.com/office/drawing/2016/5/11/chartex" xmlns:cx6="http://schemas.microsoft.com/office/drawing/2016/5/12/chartex" xmlns:cx7="http://schemas.microsoft.com/office/drawing/2016/5/13/chartex" xmlns:cx8="http://schemas.microsoft.com/office/drawing/2016/5/14/chartex" xmlns:mc="http://schemas.openxmlformats.org/markup-compatibility/2006" xmlns:aink="http://schemas.microsoft.com/office/drawing/2016/ink" xmlns:am3d="http://schemas.microsoft.com/office/drawing/2017/model3d" xmlns:o="urn:schemas-microsoft-com:office:office" xmlns:r="http://schemas.openxmlformats.org/officeDocument/2006/relationships" xmlns:m="http://schemas.openxmlformats.org/officeDocument/2006/math" xmlns:v="urn:schemas-microsoft-com:vml" xmlns:wp14="http://schemas.microsoft.com/office/word/2010/wordprocessingDrawing" xmlns:wp="http://schemas.openxmlformats.org/drawingml/2006/wordprocessingDrawing" xmlns:w10="urn:schemas-microsoft-com:office:word" xmlns:w="http://schemas.openxmlformats.org/wordprocessingml/2006/main" xmlns:w14="http://schemas.microsoft.com/office/word/2010/wordml" xmlns:w15="http://schemas.microsoft.com/office/word/2012/wordml" xmlns:w16cex="http://schemas.microsoft.com/office/word/2018/wordml/cex" xmlns:w16cid="http://schemas.microsoft.com/office/word/2016/wordml/cid" xmlns:w16="http://schemas.microsoft.com/office/word/2018/wordml" xmlns:w16se="http://schemas.microsoft.com/office/word/2015/wordml/symex" xmlns:wpg="http://schemas.microsoft.com/office/word/2010/wordprocessingGroup" xmlns:wpi="http://schemas.microsoft.com/office/word/2010/wordprocessingInk" xmlns:wne="http://schemas.microsoft.com/office/word/2006/wordml" xmlns:wps="http://schemas.microsoft.com/office/word/2010/wordprocessingShape" mc:Ignorable="w14 w15 w16se w16cid w16 w16cex wp14">
   <w:body>
     <w:p>
       <w:pPr>
@@ -1592,8 +1592,8 @@
         <w:tblLook w:val="04A0" w:firstRow="1" w:lastRow="0" w:firstColumn="1" w:lastColumn="0" w:noHBand="0" w:noVBand="1"/>
       </w:tblPr>
       <w:tblGrid>
-        <w:gridCol w:w="4024"/>
-        <w:gridCol w:w="5047"/>
+        <w:gridCol w:w="3486"/>
+        <w:gridCol w:w="5585"/>
       </w:tblGrid>
       <w:tr>
         <w:trPr>
@@ -1905,6 +1905,13 @@
               </w:rPr>
               <w:t>El usuario tiene que estar registrado en el sistema</w:t>
             </w:r>
+            <w:r>
+              <w:rPr>
+                <w:rFonts w:ascii="Arial" w:hAnsi="Arial" w:cs="Arial"/>
+                <w:color w:val="000000"/>
+              </w:rPr>
+              <w:t>. El usuario no debe tener sesión iniciada en el sistema.</w:t>
+            </w:r>
           </w:p>
         </w:tc>
       </w:tr>
@@ -1949,7 +1956,14 @@
                 <w:rFonts w:ascii="Arial" w:hAnsi="Arial" w:cs="Arial"/>
                 <w:color w:val="000000"/>
               </w:rPr>
-              <w:t>El usuario puede ingresar al sistema y visualizar el menu principal.</w:t>
+              <w:t xml:space="preserve">El usuario </w:t>
+            </w:r>
+            <w:r>
+              <w:rPr>
+                <w:rFonts w:ascii="Arial" w:hAnsi="Arial" w:cs="Arial"/>
+                <w:color w:val="000000"/>
+              </w:rPr>
+              <w:t>queda con la sesión iniciada.</w:t>
             </w:r>
           </w:p>
         </w:tc>
@@ -2089,16 +2103,63 @@
             <w:pPr>
               <w:pStyle w:val="NormalWeb"/>
               <w:spacing w:before="0" w:beforeAutospacing="0" w:after="0" w:afterAutospacing="0"/>
+              <w:rPr>
+                <w:rFonts w:ascii="Arial" w:hAnsi="Arial" w:cs="Arial"/>
+                <w:color w:val="000000"/>
+              </w:rPr>
             </w:pPr>
             <w:r>
               <w:rPr>
                 <w:rFonts w:ascii="Arial" w:hAnsi="Arial" w:cs="Arial"/>
                 <w:color w:val="000000"/>
               </w:rPr>
-              <w:t>1- El usuario ingresa el nombre de usuario y la contraseña, luego elige la opción “Ingresar”</w:t>
+              <w:t xml:space="preserve">1- El usuario </w:t>
+            </w:r>
+            <w:r>
+              <w:rPr>
+                <w:rFonts w:ascii="Arial" w:hAnsi="Arial" w:cs="Arial"/>
+                <w:color w:val="000000"/>
+              </w:rPr>
+              <w:t>ingresa a la pantalla de Login, haciendo clic en Iniciar Sesión.</w:t>
             </w:r>
           </w:p>
         </w:tc>
+        <w:tc>
+          <w:tcPr>
+            <w:tcW w:w="0" w:type="auto"/>
+            <w:tcBorders>
+              <w:top w:val="single" w:sz="8" w:space="0" w:color="000000"/>
+              <w:left w:val="single" w:sz="8" w:space="0" w:color="000000"/>
+              <w:bottom w:val="single" w:sz="8" w:space="0" w:color="000000"/>
+              <w:right w:val="single" w:sz="8" w:space="0" w:color="000000"/>
+            </w:tcBorders>
+            <w:tcMar>
+              <w:top w:w="100" w:type="dxa"/>
+              <w:left w:w="100" w:type="dxa"/>
+              <w:bottom w:w="100" w:type="dxa"/>
+              <w:right w:w="100" w:type="dxa"/>
+            </w:tcMar>
+          </w:tcPr>
+          <w:p>
+            <w:pPr>
+              <w:pStyle w:val="NormalWeb"/>
+              <w:spacing w:before="0" w:beforeAutospacing="0" w:after="0" w:afterAutospacing="0"/>
+              <w:rPr>
+                <w:rFonts w:ascii="Arial" w:hAnsi="Arial" w:cs="Arial"/>
+                <w:color w:val="000000"/>
+              </w:rPr>
+            </w:pPr>
+            <w:r>
+              <w:rPr>
+                <w:rFonts w:ascii="Arial" w:hAnsi="Arial" w:cs="Arial"/>
+                <w:color w:val="000000"/>
+              </w:rPr>
+              <w:t>2- El sistema muestra la pantalla de Login.</w:t>
+            </w:r>
+          </w:p>
+        </w:tc>
+      </w:tr>
+      <w:tr>
         <w:tc>
           <w:tcPr>
             <w:tcW w:w="0" w:type="auto"/>
@@ -2120,13 +2181,93 @@
             <w:pPr>
               <w:pStyle w:val="NormalWeb"/>
               <w:spacing w:before="0" w:beforeAutospacing="0" w:after="0" w:afterAutospacing="0"/>
+              <w:rPr>
+                <w:rFonts w:ascii="Arial" w:hAnsi="Arial" w:cs="Arial"/>
+                <w:color w:val="000000"/>
+              </w:rPr>
             </w:pPr>
             <w:r>
               <w:rPr>
                 <w:rFonts w:ascii="Arial" w:hAnsi="Arial" w:cs="Arial"/>
                 <w:color w:val="000000"/>
               </w:rPr>
-              <w:t>2- El sistema valida que el mail contenga un “@” y la contraseña tenga más de 3 caracteres</w:t>
+              <w:t xml:space="preserve">3- </w:t>
+            </w:r>
+            <w:r>
+              <w:rPr>
+                <w:rFonts w:ascii="Arial" w:hAnsi="Arial" w:cs="Arial"/>
+                <w:color w:val="000000"/>
+              </w:rPr>
+              <w:t xml:space="preserve">El usuario ingresa </w:t>
+            </w:r>
+            <w:r>
+              <w:rPr>
+                <w:rFonts w:ascii="Arial" w:hAnsi="Arial" w:cs="Arial"/>
+                <w:color w:val="000000"/>
+              </w:rPr>
+              <w:t>su</w:t>
+            </w:r>
+            <w:r>
+              <w:rPr>
+                <w:rFonts w:ascii="Arial" w:hAnsi="Arial" w:cs="Arial"/>
+                <w:color w:val="000000"/>
+              </w:rPr>
+              <w:t xml:space="preserve"> </w:t>
+            </w:r>
+            <w:r>
+              <w:rPr>
+                <w:rFonts w:ascii="Arial" w:hAnsi="Arial" w:cs="Arial"/>
+                <w:color w:val="000000"/>
+              </w:rPr>
+              <w:t>email</w:t>
+            </w:r>
+            <w:r>
+              <w:rPr>
+                <w:rFonts w:ascii="Arial" w:hAnsi="Arial" w:cs="Arial"/>
+                <w:color w:val="000000"/>
+              </w:rPr>
+              <w:t xml:space="preserve"> y contraseña, luego elige la opción “Ingresar”</w:t>
+            </w:r>
+            <w:r>
+              <w:rPr>
+                <w:rFonts w:ascii="Arial" w:hAnsi="Arial" w:cs="Arial"/>
+                <w:color w:val="000000"/>
+              </w:rPr>
+              <w:t>.</w:t>
+            </w:r>
+          </w:p>
+        </w:tc>
+        <w:tc>
+          <w:tcPr>
+            <w:tcW w:w="0" w:type="auto"/>
+            <w:tcBorders>
+              <w:top w:val="single" w:sz="8" w:space="0" w:color="000000"/>
+              <w:left w:val="single" w:sz="8" w:space="0" w:color="000000"/>
+              <w:bottom w:val="single" w:sz="8" w:space="0" w:color="000000"/>
+              <w:right w:val="single" w:sz="8" w:space="0" w:color="000000"/>
+            </w:tcBorders>
+            <w:tcMar>
+              <w:top w:w="100" w:type="dxa"/>
+              <w:left w:w="100" w:type="dxa"/>
+              <w:bottom w:w="100" w:type="dxa"/>
+              <w:right w:w="100" w:type="dxa"/>
+            </w:tcMar>
+          </w:tcPr>
+          <w:p>
+            <w:pPr>
+              <w:pStyle w:val="NormalWeb"/>
+              <w:spacing w:before="0" w:beforeAutospacing="0" w:after="0" w:afterAutospacing="0"/>
+              <w:rPr>
+                <w:rFonts w:ascii="Arial" w:hAnsi="Arial" w:cs="Arial"/>
+                <w:color w:val="000000"/>
+              </w:rPr>
+            </w:pPr>
+            <w:r>
+              <w:rPr>
+                <w:rFonts w:ascii="Arial" w:hAnsi="Arial" w:cs="Arial"/>
+                <w:color w:val="000000"/>
+              </w:rPr>
+              <w:t>4- El sistema valida que el email ingresado tenga el formato correcto y que se haya ingresado una contraseña.</w:t>
             </w:r>
           </w:p>
         </w:tc>
@@ -2149,7 +2290,16 @@
             </w:tcMar>
             <w:hideMark/>
           </w:tcPr>
-          <w:p/>
+          <w:p>
+            <w:pPr>
+              <w:pStyle w:val="NormalWeb"/>
+              <w:spacing w:before="0" w:beforeAutospacing="0" w:after="0" w:afterAutospacing="0"/>
+              <w:rPr>
+                <w:rFonts w:ascii="Arial" w:hAnsi="Arial" w:cs="Arial"/>
+                <w:color w:val="000000"/>
+              </w:rPr>
+            </w:pPr>
+          </w:p>
         </w:tc>
         <w:tc>
           <w:tcPr>
@@ -2166,19 +2316,22 @@
               <w:bottom w:w="100" w:type="dxa"/>
               <w:right w:w="100" w:type="dxa"/>
             </w:tcMar>
-            <w:hideMark/>
           </w:tcPr>
           <w:p>
             <w:pPr>
               <w:pStyle w:val="NormalWeb"/>
               <w:spacing w:before="0" w:beforeAutospacing="0" w:after="0" w:afterAutospacing="0"/>
+              <w:rPr>
+                <w:rFonts w:ascii="Arial" w:hAnsi="Arial" w:cs="Arial"/>
+                <w:color w:val="000000"/>
+              </w:rPr>
             </w:pPr>
             <w:r>
               <w:rPr>
                 <w:rFonts w:ascii="Arial" w:hAnsi="Arial" w:cs="Arial"/>
                 <w:color w:val="000000"/>
               </w:rPr>
-              <w:t>3- El sistema busca en la base de datos si hay coincidencia con los datos ingresados por el usuario</w:t>
+              <w:t>5- El sistema encripta la contraseña ingresada y busca en la base de datos si hay coincidencia con los datos ingresados por el usuario.</w:t>
             </w:r>
           </w:p>
         </w:tc>
@@ -2199,9 +2352,17 @@
               <w:bottom w:w="100" w:type="dxa"/>
               <w:right w:w="100" w:type="dxa"/>
             </w:tcMar>
-            <w:hideMark/>
           </w:tcPr>
-          <w:p/>
+          <w:p>
+            <w:pPr>
+              <w:pStyle w:val="NormalWeb"/>
+              <w:spacing w:before="0" w:beforeAutospacing="0" w:after="0" w:afterAutospacing="0"/>
+              <w:rPr>
+                <w:rFonts w:ascii="Arial" w:hAnsi="Arial" w:cs="Arial"/>
+                <w:color w:val="000000"/>
+              </w:rPr>
+            </w:pPr>
+          </w:p>
         </w:tc>
         <w:tc>
           <w:tcPr>
@@ -2218,26 +2379,218 @@
               <w:bottom w:w="100" w:type="dxa"/>
               <w:right w:w="100" w:type="dxa"/>
             </w:tcMar>
-            <w:hideMark/>
           </w:tcPr>
           <w:p>
             <w:pPr>
               <w:pStyle w:val="NormalWeb"/>
               <w:spacing w:before="0" w:beforeAutospacing="0" w:after="0" w:afterAutospacing="0"/>
+              <w:rPr>
+                <w:rFonts w:ascii="Arial" w:hAnsi="Arial" w:cs="Arial"/>
+                <w:color w:val="000000"/>
+              </w:rPr>
             </w:pPr>
             <w:r>
               <w:rPr>
                 <w:rFonts w:ascii="Arial" w:hAnsi="Arial" w:cs="Arial"/>
                 <w:color w:val="000000"/>
               </w:rPr>
-              <w:t xml:space="preserve">4- El sistema redirige al usuario al menú principal de </w:t>
-            </w:r>
-            <w:r>
-              <w:rPr>
-                <w:rFonts w:ascii="Arial" w:hAnsi="Arial" w:cs="Arial"/>
-                <w:color w:val="000000"/>
-              </w:rPr>
-              <w:t>BuyMotors</w:t>
+              <w:t>6- El sistema verifica que el usuario encontrado tenga permisos para loguearse</w:t>
+            </w:r>
+          </w:p>
+        </w:tc>
+      </w:tr>
+      <w:tr>
+        <w:tc>
+          <w:tcPr>
+            <w:tcW w:w="0" w:type="auto"/>
+            <w:tcBorders>
+              <w:top w:val="single" w:sz="8" w:space="0" w:color="000000"/>
+              <w:left w:val="single" w:sz="8" w:space="0" w:color="000000"/>
+              <w:bottom w:val="single" w:sz="8" w:space="0" w:color="000000"/>
+              <w:right w:val="single" w:sz="8" w:space="0" w:color="000000"/>
+            </w:tcBorders>
+            <w:tcMar>
+              <w:top w:w="100" w:type="dxa"/>
+              <w:left w:w="100" w:type="dxa"/>
+              <w:bottom w:w="100" w:type="dxa"/>
+              <w:right w:w="100" w:type="dxa"/>
+            </w:tcMar>
+          </w:tcPr>
+          <w:p>
+            <w:pPr>
+              <w:pStyle w:val="NormalWeb"/>
+              <w:spacing w:before="0" w:beforeAutospacing="0" w:after="0" w:afterAutospacing="0"/>
+              <w:rPr>
+                <w:rFonts w:ascii="Arial" w:hAnsi="Arial" w:cs="Arial"/>
+                <w:color w:val="000000"/>
+              </w:rPr>
+            </w:pPr>
+          </w:p>
+        </w:tc>
+        <w:tc>
+          <w:tcPr>
+            <w:tcW w:w="0" w:type="auto"/>
+            <w:tcBorders>
+              <w:top w:val="single" w:sz="8" w:space="0" w:color="000000"/>
+              <w:left w:val="single" w:sz="8" w:space="0" w:color="000000"/>
+              <w:bottom w:val="single" w:sz="8" w:space="0" w:color="000000"/>
+              <w:right w:val="single" w:sz="8" w:space="0" w:color="000000"/>
+            </w:tcBorders>
+            <w:tcMar>
+              <w:top w:w="100" w:type="dxa"/>
+              <w:left w:w="100" w:type="dxa"/>
+              <w:bottom w:w="100" w:type="dxa"/>
+              <w:right w:w="100" w:type="dxa"/>
+            </w:tcMar>
+          </w:tcPr>
+          <w:p>
+            <w:pPr>
+              <w:pStyle w:val="NormalWeb"/>
+              <w:spacing w:before="0" w:beforeAutospacing="0" w:after="0" w:afterAutospacing="0"/>
+              <w:rPr>
+                <w:rFonts w:ascii="Arial" w:hAnsi="Arial" w:cs="Arial"/>
+                <w:color w:val="000000"/>
+              </w:rPr>
+            </w:pPr>
+            <w:r>
+              <w:rPr>
+                <w:rFonts w:ascii="Arial" w:hAnsi="Arial" w:cs="Arial"/>
+                <w:color w:val="000000"/>
+              </w:rPr>
+              <w:t>7- El sistema guarda en la bitácora el inicio de sesión del usuario</w:t>
+            </w:r>
+          </w:p>
+        </w:tc>
+      </w:tr>
+      <w:tr>
+        <w:tc>
+          <w:tcPr>
+            <w:tcW w:w="0" w:type="auto"/>
+            <w:tcBorders>
+              <w:top w:val="single" w:sz="8" w:space="0" w:color="000000"/>
+              <w:left w:val="single" w:sz="8" w:space="0" w:color="000000"/>
+              <w:bottom w:val="single" w:sz="8" w:space="0" w:color="000000"/>
+              <w:right w:val="single" w:sz="8" w:space="0" w:color="000000"/>
+            </w:tcBorders>
+            <w:tcMar>
+              <w:top w:w="100" w:type="dxa"/>
+              <w:left w:w="100" w:type="dxa"/>
+              <w:bottom w:w="100" w:type="dxa"/>
+              <w:right w:w="100" w:type="dxa"/>
+            </w:tcMar>
+          </w:tcPr>
+          <w:p>
+            <w:pPr>
+              <w:pStyle w:val="NormalWeb"/>
+              <w:spacing w:before="0" w:beforeAutospacing="0" w:after="0" w:afterAutospacing="0"/>
+              <w:rPr>
+                <w:rFonts w:ascii="Arial" w:hAnsi="Arial" w:cs="Arial"/>
+                <w:color w:val="000000"/>
+              </w:rPr>
+            </w:pPr>
+          </w:p>
+        </w:tc>
+        <w:tc>
+          <w:tcPr>
+            <w:tcW w:w="0" w:type="auto"/>
+            <w:tcBorders>
+              <w:top w:val="single" w:sz="8" w:space="0" w:color="000000"/>
+              <w:left w:val="single" w:sz="8" w:space="0" w:color="000000"/>
+              <w:bottom w:val="single" w:sz="8" w:space="0" w:color="000000"/>
+              <w:right w:val="single" w:sz="8" w:space="0" w:color="000000"/>
+            </w:tcBorders>
+            <w:tcMar>
+              <w:top w:w="100" w:type="dxa"/>
+              <w:left w:w="100" w:type="dxa"/>
+              <w:bottom w:w="100" w:type="dxa"/>
+              <w:right w:w="100" w:type="dxa"/>
+            </w:tcMar>
+          </w:tcPr>
+          <w:p>
+            <w:pPr>
+              <w:pStyle w:val="NormalWeb"/>
+              <w:spacing w:before="0" w:beforeAutospacing="0" w:after="0" w:afterAutospacing="0"/>
+              <w:rPr>
+                <w:rFonts w:ascii="Arial" w:hAnsi="Arial" w:cs="Arial"/>
+                <w:color w:val="000000"/>
+              </w:rPr>
+            </w:pPr>
+            <w:r>
+              <w:rPr>
+                <w:rFonts w:ascii="Arial" w:hAnsi="Arial" w:cs="Arial"/>
+                <w:color w:val="000000"/>
+              </w:rPr>
+              <w:t>8- El sistema verifica que el usuario logueado no tenga permisos para chequear los Dígitos Verificadores.</w:t>
+            </w:r>
+          </w:p>
+        </w:tc>
+      </w:tr>
+      <w:tr>
+        <w:tc>
+          <w:tcPr>
+            <w:tcW w:w="0" w:type="auto"/>
+            <w:tcBorders>
+              <w:top w:val="single" w:sz="8" w:space="0" w:color="000000"/>
+              <w:left w:val="single" w:sz="8" w:space="0" w:color="000000"/>
+              <w:bottom w:val="single" w:sz="8" w:space="0" w:color="000000"/>
+              <w:right w:val="single" w:sz="8" w:space="0" w:color="000000"/>
+            </w:tcBorders>
+            <w:tcMar>
+              <w:top w:w="100" w:type="dxa"/>
+              <w:left w:w="100" w:type="dxa"/>
+              <w:bottom w:w="100" w:type="dxa"/>
+              <w:right w:w="100" w:type="dxa"/>
+            </w:tcMar>
+          </w:tcPr>
+          <w:p>
+            <w:pPr>
+              <w:pStyle w:val="NormalWeb"/>
+              <w:spacing w:before="0" w:beforeAutospacing="0" w:after="0" w:afterAutospacing="0"/>
+              <w:rPr>
+                <w:rFonts w:ascii="Arial" w:hAnsi="Arial" w:cs="Arial"/>
+                <w:color w:val="000000"/>
+              </w:rPr>
+            </w:pPr>
+          </w:p>
+        </w:tc>
+        <w:tc>
+          <w:tcPr>
+            <w:tcW w:w="0" w:type="auto"/>
+            <w:tcBorders>
+              <w:top w:val="single" w:sz="8" w:space="0" w:color="000000"/>
+              <w:left w:val="single" w:sz="8" w:space="0" w:color="000000"/>
+              <w:bottom w:val="single" w:sz="8" w:space="0" w:color="000000"/>
+              <w:right w:val="single" w:sz="8" w:space="0" w:color="000000"/>
+            </w:tcBorders>
+            <w:tcMar>
+              <w:top w:w="100" w:type="dxa"/>
+              <w:left w:w="100" w:type="dxa"/>
+              <w:bottom w:w="100" w:type="dxa"/>
+              <w:right w:w="100" w:type="dxa"/>
+            </w:tcMar>
+          </w:tcPr>
+          <w:p>
+            <w:pPr>
+              <w:pStyle w:val="NormalWeb"/>
+              <w:spacing w:before="0" w:beforeAutospacing="0" w:after="0" w:afterAutospacing="0"/>
+              <w:rPr>
+                <w:rFonts w:ascii="Arial" w:hAnsi="Arial" w:cs="Arial"/>
+                <w:color w:val="000000"/>
+              </w:rPr>
+            </w:pPr>
+            <w:r>
+              <w:rPr>
+                <w:rFonts w:ascii="Arial" w:hAnsi="Arial" w:cs="Arial"/>
+                <w:color w:val="000000"/>
+              </w:rPr>
+              <w:t>9</w:t>
+            </w:r>
+            <w:r>
+              <w:rPr>
+                <w:rFonts w:ascii="Arial" w:hAnsi="Arial" w:cs="Arial"/>
+                <w:color w:val="000000"/>
+              </w:rPr>
+              <w:t>- El sistema redirige al usuario al menú principal de BuyMotors</w:t>
             </w:r>
           </w:p>
         </w:tc>
@@ -2278,6 +2631,7 @@
                 <w:bCs/>
                 <w:color w:val="000000"/>
               </w:rPr>
+              <w:lastRenderedPageBreak/>
               <w:t>Alternativas</w:t>
             </w:r>
           </w:p>
@@ -2333,7 +2687,28 @@
                 <w:rFonts w:ascii="Arial" w:hAnsi="Arial" w:cs="Arial"/>
                 <w:color w:val="000000"/>
               </w:rPr>
-              <w:t>2.1- Los datos ingresados no cumplen con los requerimientos de validez de datos, el caso de uso vuelve al paso 1.</w:t>
+              <w:t>4</w:t>
+            </w:r>
+            <w:r>
+              <w:rPr>
+                <w:rFonts w:ascii="Arial" w:hAnsi="Arial" w:cs="Arial"/>
+                <w:color w:val="000000"/>
+              </w:rPr>
+              <w:t xml:space="preserve">.1- Los datos ingresados no cumplen con los requerimientos de validez de datos, el caso de uso vuelve al paso </w:t>
+            </w:r>
+            <w:r>
+              <w:rPr>
+                <w:rFonts w:ascii="Arial" w:hAnsi="Arial" w:cs="Arial"/>
+                <w:color w:val="000000"/>
+              </w:rPr>
+              <w:t>3</w:t>
+            </w:r>
+            <w:r>
+              <w:rPr>
+                <w:rFonts w:ascii="Arial" w:hAnsi="Arial" w:cs="Arial"/>
+                <w:color w:val="000000"/>
+              </w:rPr>
+              <w:t>.</w:t>
             </w:r>
           </w:p>
         </w:tc>
@@ -2388,7 +2763,112 @@
                 <w:rFonts w:ascii="Arial" w:hAnsi="Arial" w:cs="Arial"/>
                 <w:color w:val="000000"/>
               </w:rPr>
-              <w:t>3.1- El sistema no encuentra coincidencia con los datos ingresados por el usuario, el caso de uso vuelve al paso 1</w:t>
+              <w:t>5</w:t>
+            </w:r>
+            <w:r>
+              <w:rPr>
+                <w:rFonts w:ascii="Arial" w:hAnsi="Arial" w:cs="Arial"/>
+                <w:color w:val="000000"/>
+              </w:rPr>
+              <w:t xml:space="preserve">.1- El sistema no encuentra coincidencia con los datos ingresados por el usuario, el caso de uso vuelve al paso </w:t>
+            </w:r>
+            <w:r>
+              <w:rPr>
+                <w:rFonts w:ascii="Arial" w:hAnsi="Arial" w:cs="Arial"/>
+                <w:color w:val="000000"/>
+              </w:rPr>
+              <w:t>3</w:t>
+            </w:r>
+          </w:p>
+        </w:tc>
+      </w:tr>
+      <w:tr>
+        <w:trPr>
+          <w:trHeight w:val="420"/>
+        </w:trPr>
+        <w:tc>
+          <w:tcPr>
+            <w:tcW w:w="0" w:type="auto"/>
+            <w:tcBorders>
+              <w:top w:val="single" w:sz="8" w:space="0" w:color="000000"/>
+              <w:left w:val="single" w:sz="8" w:space="0" w:color="000000"/>
+              <w:bottom w:val="single" w:sz="8" w:space="0" w:color="000000"/>
+              <w:right w:val="single" w:sz="8" w:space="0" w:color="000000"/>
+            </w:tcBorders>
+            <w:tcMar>
+              <w:top w:w="100" w:type="dxa"/>
+              <w:left w:w="100" w:type="dxa"/>
+              <w:bottom w:w="100" w:type="dxa"/>
+              <w:right w:w="100" w:type="dxa"/>
+            </w:tcMar>
+          </w:tcPr>
+          <w:p/>
+        </w:tc>
+        <w:tc>
+          <w:tcPr>
+            <w:tcW w:w="0" w:type="auto"/>
+            <w:tcBorders>
+              <w:top w:val="single" w:sz="8" w:space="0" w:color="000000"/>
+              <w:left w:val="single" w:sz="8" w:space="0" w:color="000000"/>
+              <w:bottom w:val="single" w:sz="8" w:space="0" w:color="000000"/>
+              <w:right w:val="single" w:sz="8" w:space="0" w:color="000000"/>
+            </w:tcBorders>
+            <w:tcMar>
+              <w:top w:w="100" w:type="dxa"/>
+              <w:left w:w="100" w:type="dxa"/>
+              <w:bottom w:w="100" w:type="dxa"/>
+              <w:right w:w="100" w:type="dxa"/>
+            </w:tcMar>
+          </w:tcPr>
+          <w:p>
+            <w:pPr>
+              <w:pStyle w:val="NormalWeb"/>
+              <w:spacing w:before="0" w:beforeAutospacing="0" w:after="0" w:afterAutospacing="0"/>
+              <w:rPr>
+                <w:rFonts w:ascii="Arial" w:hAnsi="Arial" w:cs="Arial"/>
+                <w:color w:val="000000"/>
+              </w:rPr>
+            </w:pPr>
+            <w:r>
+              <w:rPr>
+                <w:rFonts w:ascii="Arial" w:hAnsi="Arial" w:cs="Arial"/>
+                <w:color w:val="000000"/>
+              </w:rPr>
+              <w:t>8.1- El sistema encuentra que el usuario logueado tiene permisos para chequear los Dígitos Verificadores.</w:t>
+            </w:r>
+          </w:p>
+          <w:p>
+            <w:pPr>
+              <w:pStyle w:val="NormalWeb"/>
+              <w:spacing w:before="0" w:beforeAutospacing="0" w:after="0" w:afterAutospacing="0"/>
+              <w:rPr>
+                <w:rFonts w:ascii="Arial" w:hAnsi="Arial" w:cs="Arial"/>
+                <w:color w:val="000000"/>
+              </w:rPr>
+            </w:pPr>
+            <w:r>
+              <w:rPr>
+                <w:rFonts w:ascii="Arial" w:hAnsi="Arial" w:cs="Arial"/>
+                <w:color w:val="000000"/>
+              </w:rPr>
+              <w:t>8.2- El sistema verifica la integridad de los datos.</w:t>
+            </w:r>
+          </w:p>
+          <w:p>
+            <w:pPr>
+              <w:pStyle w:val="NormalWeb"/>
+              <w:spacing w:before="0" w:beforeAutospacing="0" w:after="0" w:afterAutospacing="0"/>
+              <w:rPr>
+                <w:rFonts w:ascii="Arial" w:hAnsi="Arial" w:cs="Arial"/>
+                <w:color w:val="000000"/>
+              </w:rPr>
+            </w:pPr>
+            <w:r>
+              <w:rPr>
+                <w:rFonts w:ascii="Arial" w:hAnsi="Arial" w:cs="Arial"/>
+                <w:color w:val="000000"/>
+              </w:rPr>
+              <w:t>8.3- En caso de encontrar inconsistencia de datos, se le muestra al usuario un mensaje indicando la anomalía.</w:t>
             </w:r>
           </w:p>
         </w:tc>
@@ -2408,7 +2888,6 @@
         <w:rPr>
           <w:color w:val="auto"/>
         </w:rPr>
-        <w:lastRenderedPageBreak/>
         <w:t>Diagrama de secuencia</w:t>
       </w:r>
     </w:p>
@@ -2432,6 +2911,7 @@
         <w:rPr>
           <w:noProof/>
         </w:rPr>
+        <w:lastRenderedPageBreak/>
         <w:drawing>
           <wp:inline distT="0" distB="0" distL="0" distR="0" wp14:anchorId="4A03FE49" wp14:editId="54321845">
             <wp:extent cx="5400040" cy="5097145"/>
@@ -2468,8 +2948,6 @@
           </wp:inline>
         </w:drawing>
       </w:r>
-      <w:bookmarkStart w:id="10" w:name="_GoBack"/>
-      <w:bookmarkEnd w:id="10"/>
     </w:p>
     <w:p/>
     <w:p>
@@ -2823,7 +3301,7 @@
 </file>
 
 <file path=word/endnotes.xml><?xml version="1.0" encoding="utf-8"?>
-<w:endnotes xmlns:wpc="http://schemas.microsoft.com/office/word/2010/wordprocessingCanvas" xmlns:cx="http://schemas.microsoft.com/office/drawing/2014/chartex" xmlns:cx1="http://schemas.microsoft.com/office/drawing/2015/9/8/chartex" xmlns:cx2="http://schemas.microsoft.com/office/drawing/2015/10/21/chartex" xmlns:cx3="http://schemas.microsoft.com/office/drawing/2016/5/9/chartex" xmlns:cx4="http://schemas.microsoft.com/office/drawing/2016/5/10/chartex" xmlns:cx5="http://schemas.microsoft.com/office/drawing/2016/5/11/chartex" xmlns:cx6="http://schemas.microsoft.com/office/drawing/2016/5/12/chartex" xmlns:cx7="http://schemas.microsoft.com/office/drawing/2016/5/13/chartex" xmlns:cx8="http://schemas.microsoft.com/office/drawing/2016/5/14/chartex" xmlns:mc="http://schemas.openxmlformats.org/markup-compatibility/2006" xmlns:aink="http://schemas.microsoft.com/office/drawing/2016/ink" xmlns:am3d="http://schemas.microsoft.com/office/drawing/2017/model3d" xmlns:o="urn:schemas-microsoft-com:office:office" xmlns:r="http://schemas.openxmlformats.org/officeDocument/2006/relationships" xmlns:m="http://schemas.openxmlformats.org/officeDocument/2006/math" xmlns:v="urn:schemas-microsoft-com:vml" xmlns:wp14="http://schemas.microsoft.com/office/word/2010/wordprocessingDrawing" xmlns:wp="http://schemas.openxmlformats.org/drawingml/2006/wordprocessingDrawing" xmlns:w10="urn:schemas-microsoft-com:office:word" xmlns:w="http://schemas.openxmlformats.org/wordprocessingml/2006/main" xmlns:w14="http://schemas.microsoft.com/office/word/2010/wordml" xmlns:w15="http://schemas.microsoft.com/office/word/2012/wordml" xmlns:w16cid="http://schemas.microsoft.com/office/word/2016/wordml/cid" xmlns:w16se="http://schemas.microsoft.com/office/word/2015/wordml/symex" xmlns:wpg="http://schemas.microsoft.com/office/word/2010/wordprocessingGroup" xmlns:wpi="http://schemas.microsoft.com/office/word/2010/wordprocessingInk" xmlns:wne="http://schemas.microsoft.com/office/word/2006/wordml" xmlns:wps="http://schemas.microsoft.com/office/word/2010/wordprocessingShape" mc:Ignorable="w14 w15 w16se w16cid wp14">
+<w:endnotes xmlns:wpc="http://schemas.microsoft.com/office/word/2010/wordprocessingCanvas" xmlns:cx="http://schemas.microsoft.com/office/drawing/2014/chartex" xmlns:cx1="http://schemas.microsoft.com/office/drawing/2015/9/8/chartex" xmlns:cx2="http://schemas.microsoft.com/office/drawing/2015/10/21/chartex" xmlns:cx3="http://schemas.microsoft.com/office/drawing/2016/5/9/chartex" xmlns:cx4="http://schemas.microsoft.com/office/drawing/2016/5/10/chartex" xmlns:cx5="http://schemas.microsoft.com/office/drawing/2016/5/11/chartex" xmlns:cx6="http://schemas.microsoft.com/office/drawing/2016/5/12/chartex" xmlns:cx7="http://schemas.microsoft.com/office/drawing/2016/5/13/chartex" xmlns:cx8="http://schemas.microsoft.com/office/drawing/2016/5/14/chartex" xmlns:mc="http://schemas.openxmlformats.org/markup-compatibility/2006" xmlns:aink="http://schemas.microsoft.com/office/drawing/2016/ink" xmlns:am3d="http://schemas.microsoft.com/office/drawing/2017/model3d" xmlns:o="urn:schemas-microsoft-com:office:office" xmlns:r="http://schemas.openxmlformats.org/officeDocument/2006/relationships" xmlns:m="http://schemas.openxmlformats.org/officeDocument/2006/math" xmlns:v="urn:schemas-microsoft-com:vml" xmlns:wp14="http://schemas.microsoft.com/office/word/2010/wordprocessingDrawing" xmlns:wp="http://schemas.openxmlformats.org/drawingml/2006/wordprocessingDrawing" xmlns:w10="urn:schemas-microsoft-com:office:word" xmlns:w="http://schemas.openxmlformats.org/wordprocessingml/2006/main" xmlns:w14="http://schemas.microsoft.com/office/word/2010/wordml" xmlns:w15="http://schemas.microsoft.com/office/word/2012/wordml" xmlns:w16cex="http://schemas.microsoft.com/office/word/2018/wordml/cex" xmlns:w16cid="http://schemas.microsoft.com/office/word/2016/wordml/cid" xmlns:w16="http://schemas.microsoft.com/office/word/2018/wordml" xmlns:w16se="http://schemas.microsoft.com/office/word/2015/wordml/symex" xmlns:wpg="http://schemas.microsoft.com/office/word/2010/wordprocessingGroup" xmlns:wpi="http://schemas.microsoft.com/office/word/2010/wordprocessingInk" xmlns:wne="http://schemas.microsoft.com/office/word/2006/wordml" xmlns:wps="http://schemas.microsoft.com/office/word/2010/wordprocessingShape" mc:Ignorable="w14 w15 w16se w16cid w16 w16cex wp14">
   <w:endnote w:type="separator" w:id="-1">
     <w:p>
       <w:pPr>
@@ -2848,7 +3326,7 @@
 </file>
 
 <file path=word/footnotes.xml><?xml version="1.0" encoding="utf-8"?>
-<w:footnotes xmlns:wpc="http://schemas.microsoft.com/office/word/2010/wordprocessingCanvas" xmlns:cx="http://schemas.microsoft.com/office/drawing/2014/chartex" xmlns:cx1="http://schemas.microsoft.com/office/drawing/2015/9/8/chartex" xmlns:cx2="http://schemas.microsoft.com/office/drawing/2015/10/21/chartex" xmlns:cx3="http://schemas.microsoft.com/office/drawing/2016/5/9/chartex" xmlns:cx4="http://schemas.microsoft.com/office/drawing/2016/5/10/chartex" xmlns:cx5="http://schemas.microsoft.com/office/drawing/2016/5/11/chartex" xmlns:cx6="http://schemas.microsoft.com/office/drawing/2016/5/12/chartex" xmlns:cx7="http://schemas.microsoft.com/office/drawing/2016/5/13/chartex" xmlns:cx8="http://schemas.microsoft.com/office/drawing/2016/5/14/chartex" xmlns:mc="http://schemas.openxmlformats.org/markup-compatibility/2006" xmlns:aink="http://schemas.microsoft.com/office/drawing/2016/ink" xmlns:am3d="http://schemas.microsoft.com/office/drawing/2017/model3d" xmlns:o="urn:schemas-microsoft-com:office:office" xmlns:r="http://schemas.openxmlformats.org/officeDocument/2006/relationships" xmlns:m="http://schemas.openxmlformats.org/officeDocument/2006/math" xmlns:v="urn:schemas-microsoft-com:vml" xmlns:wp14="http://schemas.microsoft.com/office/word/2010/wordprocessingDrawing" xmlns:wp="http://schemas.openxmlformats.org/drawingml/2006/wordprocessingDrawing" xmlns:w10="urn:schemas-microsoft-com:office:word" xmlns:w="http://schemas.openxmlformats.org/wordprocessingml/2006/main" xmlns:w14="http://schemas.microsoft.com/office/word/2010/wordml" xmlns:w15="http://schemas.microsoft.com/office/word/2012/wordml" xmlns:w16cid="http://schemas.microsoft.com/office/word/2016/wordml/cid" xmlns:w16se="http://schemas.microsoft.com/office/word/2015/wordml/symex" xmlns:wpg="http://schemas.microsoft.com/office/word/2010/wordprocessingGroup" xmlns:wpi="http://schemas.microsoft.com/office/word/2010/wordprocessingInk" xmlns:wne="http://schemas.microsoft.com/office/word/2006/wordml" xmlns:wps="http://schemas.microsoft.com/office/word/2010/wordprocessingShape" mc:Ignorable="w14 w15 w16se w16cid wp14">
+<w:footnotes xmlns:wpc="http://schemas.microsoft.com/office/word/2010/wordprocessingCanvas" xmlns:cx="http://schemas.microsoft.com/office/drawing/2014/chartex" xmlns:cx1="http://schemas.microsoft.com/office/drawing/2015/9/8/chartex" xmlns:cx2="http://schemas.microsoft.com/office/drawing/2015/10/21/chartex" xmlns:cx3="http://schemas.microsoft.com/office/drawing/2016/5/9/chartex" xmlns:cx4="http://schemas.microsoft.com/office/drawing/2016/5/10/chartex" xmlns:cx5="http://schemas.microsoft.com/office/drawing/2016/5/11/chartex" xmlns:cx6="http://schemas.microsoft.com/office/drawing/2016/5/12/chartex" xmlns:cx7="http://schemas.microsoft.com/office/drawing/2016/5/13/chartex" xmlns:cx8="http://schemas.microsoft.com/office/drawing/2016/5/14/chartex" xmlns:mc="http://schemas.openxmlformats.org/markup-compatibility/2006" xmlns:aink="http://schemas.microsoft.com/office/drawing/2016/ink" xmlns:am3d="http://schemas.microsoft.com/office/drawing/2017/model3d" xmlns:o="urn:schemas-microsoft-com:office:office" xmlns:r="http://schemas.openxmlformats.org/officeDocument/2006/relationships" xmlns:m="http://schemas.openxmlformats.org/officeDocument/2006/math" xmlns:v="urn:schemas-microsoft-com:vml" xmlns:wp14="http://schemas.microsoft.com/office/word/2010/wordprocessingDrawing" xmlns:wp="http://schemas.openxmlformats.org/drawingml/2006/wordprocessingDrawing" xmlns:w10="urn:schemas-microsoft-com:office:word" xmlns:w="http://schemas.openxmlformats.org/wordprocessingml/2006/main" xmlns:w14="http://schemas.microsoft.com/office/word/2010/wordml" xmlns:w15="http://schemas.microsoft.com/office/word/2012/wordml" xmlns:w16cex="http://schemas.microsoft.com/office/word/2018/wordml/cex" xmlns:w16cid="http://schemas.microsoft.com/office/word/2016/wordml/cid" xmlns:w16="http://schemas.microsoft.com/office/word/2018/wordml" xmlns:w16se="http://schemas.microsoft.com/office/word/2015/wordml/symex" xmlns:wpg="http://schemas.microsoft.com/office/word/2010/wordprocessingGroup" xmlns:wpi="http://schemas.microsoft.com/office/word/2010/wordprocessingInk" xmlns:wne="http://schemas.microsoft.com/office/word/2006/wordml" xmlns:wps="http://schemas.microsoft.com/office/word/2010/wordprocessingShape" mc:Ignorable="w14 w15 w16se w16cid w16 w16cex wp14">
   <w:footnote w:type="separator" w:id="-1">
     <w:p>
       <w:pPr>
@@ -2873,7 +3351,7 @@
 </file>
 
 <file path=word/numbering.xml><?xml version="1.0" encoding="utf-8"?>
-<w:numbering xmlns:wpc="http://schemas.microsoft.com/office/word/2010/wordprocessingCanvas" xmlns:cx="http://schemas.microsoft.com/office/drawing/2014/chartex" xmlns:cx1="http://schemas.microsoft.com/office/drawing/2015/9/8/chartex" xmlns:cx2="http://schemas.microsoft.com/office/drawing/2015/10/21/chartex" xmlns:cx3="http://schemas.microsoft.com/office/drawing/2016/5/9/chartex" xmlns:cx4="http://schemas.microsoft.com/office/drawing/2016/5/10/chartex" xmlns:cx5="http://schemas.microsoft.com/office/drawing/2016/5/11/chartex" xmlns:cx6="http://schemas.microsoft.com/office/drawing/2016/5/12/chartex" xmlns:cx7="http://schemas.microsoft.com/office/drawing/2016/5/13/chartex" xmlns:cx8="http://schemas.microsoft.com/office/drawing/2016/5/14/chartex" xmlns:mc="http://schemas.openxmlformats.org/markup-compatibility/2006" xmlns:aink="http://schemas.microsoft.com/office/drawing/2016/ink" xmlns:am3d="http://schemas.microsoft.com/office/drawing/2017/model3d" xmlns:o="urn:schemas-microsoft-com:office:office" xmlns:r="http://schemas.openxmlformats.org/officeDocument/2006/relationships" xmlns:m="http://schemas.openxmlformats.org/officeDocument/2006/math" xmlns:v="urn:schemas-microsoft-com:vml" xmlns:wp14="http://schemas.microsoft.com/office/word/2010/wordprocessingDrawing" xmlns:wp="http://schemas.openxmlformats.org/drawingml/2006/wordprocessingDrawing" xmlns:w10="urn:schemas-microsoft-com:office:word" xmlns:w="http://schemas.openxmlformats.org/wordprocessingml/2006/main" xmlns:w14="http://schemas.microsoft.com/office/word/2010/wordml" xmlns:w15="http://schemas.microsoft.com/office/word/2012/wordml" xmlns:w16cid="http://schemas.microsoft.com/office/word/2016/wordml/cid" xmlns:w16se="http://schemas.microsoft.com/office/word/2015/wordml/symex" xmlns:wpg="http://schemas.microsoft.com/office/word/2010/wordprocessingGroup" xmlns:wpi="http://schemas.microsoft.com/office/word/2010/wordprocessingInk" xmlns:wne="http://schemas.microsoft.com/office/word/2006/wordml" xmlns:wps="http://schemas.microsoft.com/office/word/2010/wordprocessingShape" mc:Ignorable="w14 w15 w16se w16cid wp14">
+<w:numbering xmlns:wpc="http://schemas.microsoft.com/office/word/2010/wordprocessingCanvas" xmlns:cx="http://schemas.microsoft.com/office/drawing/2014/chartex" xmlns:cx1="http://schemas.microsoft.com/office/drawing/2015/9/8/chartex" xmlns:cx2="http://schemas.microsoft.com/office/drawing/2015/10/21/chartex" xmlns:cx3="http://schemas.microsoft.com/office/drawing/2016/5/9/chartex" xmlns:cx4="http://schemas.microsoft.com/office/drawing/2016/5/10/chartex" xmlns:cx5="http://schemas.microsoft.com/office/drawing/2016/5/11/chartex" xmlns:cx6="http://schemas.microsoft.com/office/drawing/2016/5/12/chartex" xmlns:cx7="http://schemas.microsoft.com/office/drawing/2016/5/13/chartex" xmlns:cx8="http://schemas.microsoft.com/office/drawing/2016/5/14/chartex" xmlns:mc="http://schemas.openxmlformats.org/markup-compatibility/2006" xmlns:aink="http://schemas.microsoft.com/office/drawing/2016/ink" xmlns:am3d="http://schemas.microsoft.com/office/drawing/2017/model3d" xmlns:o="urn:schemas-microsoft-com:office:office" xmlns:r="http://schemas.openxmlformats.org/officeDocument/2006/relationships" xmlns:m="http://schemas.openxmlformats.org/officeDocument/2006/math" xmlns:v="urn:schemas-microsoft-com:vml" xmlns:wp14="http://schemas.microsoft.com/office/word/2010/wordprocessingDrawing" xmlns:wp="http://schemas.openxmlformats.org/drawingml/2006/wordprocessingDrawing" xmlns:w10="urn:schemas-microsoft-com:office:word" xmlns:w="http://schemas.openxmlformats.org/wordprocessingml/2006/main" xmlns:w14="http://schemas.microsoft.com/office/word/2010/wordml" xmlns:w15="http://schemas.microsoft.com/office/word/2012/wordml" xmlns:w16cex="http://schemas.microsoft.com/office/word/2018/wordml/cex" xmlns:w16cid="http://schemas.microsoft.com/office/word/2016/wordml/cid" xmlns:w16="http://schemas.microsoft.com/office/word/2018/wordml" xmlns:w16se="http://schemas.microsoft.com/office/word/2015/wordml/symex" xmlns:wpg="http://schemas.microsoft.com/office/word/2010/wordprocessingGroup" xmlns:wpi="http://schemas.microsoft.com/office/word/2010/wordprocessingInk" xmlns:wne="http://schemas.microsoft.com/office/word/2006/wordml" xmlns:wps="http://schemas.microsoft.com/office/word/2010/wordprocessingShape" mc:Ignorable="w14 w15 w16se w16cid w16 w16cex wp14">
   <w:abstractNum w:abstractNumId="0" w15:restartNumberingAfterBreak="0">
     <w:nsid w:val="0FCC2A3A"/>
     <w:multiLevelType w:val="hybridMultilevel"/>
@@ -3086,7 +3564,7 @@
 </file>
 
 <file path=word/styles.xml><?xml version="1.0" encoding="utf-8"?>
-<w:styles xmlns:mc="http://schemas.openxmlformats.org/markup-compatibility/2006" xmlns:r="http://schemas.openxmlformats.org/officeDocument/2006/relationships" xmlns:w="http://schemas.openxmlformats.org/wordprocessingml/2006/main" xmlns:w14="http://schemas.microsoft.com/office/word/2010/wordml" xmlns:w15="http://schemas.microsoft.com/office/word/2012/wordml" xmlns:w16cid="http://schemas.microsoft.com/office/word/2016/wordml/cid" xmlns:w16se="http://schemas.microsoft.com/office/word/2015/wordml/symex" mc:Ignorable="w14 w15 w16se w16cid">
+<w:styles xmlns:mc="http://schemas.openxmlformats.org/markup-compatibility/2006" xmlns:r="http://schemas.openxmlformats.org/officeDocument/2006/relationships" xmlns:w="http://schemas.openxmlformats.org/wordprocessingml/2006/main" xmlns:w14="http://schemas.microsoft.com/office/word/2010/wordml" xmlns:w15="http://schemas.microsoft.com/office/word/2012/wordml" xmlns:w16cex="http://schemas.microsoft.com/office/word/2018/wordml/cex" xmlns:w16cid="http://schemas.microsoft.com/office/word/2016/wordml/cid" xmlns:w16="http://schemas.microsoft.com/office/word/2018/wordml" xmlns:w16se="http://schemas.microsoft.com/office/word/2015/wordml/symex" mc:Ignorable="w14 w15 w16se w16cid w16 w16cex">
   <w:docDefaults>
     <w:rPrDefault>
       <w:rPr>
@@ -4051,7 +4529,7 @@
 </file>
 
 <file path=customXml/itemProps1.xml><?xml version="1.0" encoding="utf-8"?>
-<ds:datastoreItem xmlns:ds="http://schemas.openxmlformats.org/officeDocument/2006/customXml" ds:itemID="{9B2C47B2-C689-4712-8FD5-143C9694C2B6}">
+<ds:datastoreItem xmlns:ds="http://schemas.openxmlformats.org/officeDocument/2006/customXml" ds:itemID="{035BF269-4EF3-4892-BD47-ECAFE2B2EBC9}">
   <ds:schemaRefs>
     <ds:schemaRef ds:uri="http://schemas.openxmlformats.org/officeDocument/2006/bibliography"/>
   </ds:schemaRefs>

</xml_diff>

<commit_message>
Agregado de screenshots de capas
</commit_message>
<xml_diff>
--- a/doc/Carpeta TP BuyMotors.docx
+++ b/doc/Carpeta TP BuyMotors.docx
@@ -23,7 +23,6 @@
       <w:sdtPr>
         <w:rPr>
           <w:rFonts w:asciiTheme="minorHAnsi" w:eastAsiaTheme="minorHAnsi" w:hAnsiTheme="minorHAnsi" w:cstheme="minorBidi"/>
-          <w:color w:val="auto"/>
           <w:sz w:val="22"/>
           <w:szCs w:val="22"/>
           <w:lang w:val="es-ES" w:eastAsia="en-US"/>
@@ -938,45 +937,20 @@
     <w:p>
       <w:pPr>
         <w:pStyle w:val="Ttulo1"/>
-        <w:rPr>
-          <w:b/>
-          <w:bCs/>
-          <w:color w:val="000000" w:themeColor="text1"/>
-        </w:rPr>
       </w:pPr>
       <w:bookmarkStart w:id="0" w:name="_Toc40447472"/>
       <w:r>
-        <w:rPr>
-          <w:b/>
-          <w:bCs/>
-          <w:color w:val="000000" w:themeColor="text1"/>
-        </w:rPr>
         <w:lastRenderedPageBreak/>
         <w:t>Descripción del negocio</w:t>
       </w:r>
       <w:bookmarkEnd w:id="0"/>
       <w:r>
-        <w:rPr>
-          <w:b/>
-          <w:bCs/>
-          <w:color w:val="000000" w:themeColor="text1"/>
-        </w:rPr>
         <w:fldChar w:fldCharType="begin"/>
       </w:r>
       <w:r>
-        <w:rPr>
-          <w:b/>
-          <w:bCs/>
-          <w:color w:val="000000" w:themeColor="text1"/>
-        </w:rPr>
         <w:instrText xml:space="preserve"> XE "Descripción del negocio" </w:instrText>
       </w:r>
       <w:r>
-        <w:rPr>
-          <w:b/>
-          <w:bCs/>
-          <w:color w:val="000000" w:themeColor="text1"/>
-        </w:rPr>
         <w:fldChar w:fldCharType="end"/>
       </w:r>
     </w:p>
@@ -999,59 +973,28 @@
     <w:p>
       <w:pPr>
         <w:pStyle w:val="Ttulo1"/>
-        <w:rPr>
-          <w:b/>
-          <w:bCs/>
-          <w:color w:val="000000" w:themeColor="text1"/>
-        </w:rPr>
       </w:pPr>
       <w:bookmarkStart w:id="1" w:name="_Toc40447473"/>
       <w:r>
-        <w:rPr>
-          <w:b/>
-          <w:bCs/>
-          <w:color w:val="000000" w:themeColor="text1"/>
-        </w:rPr>
         <w:t>Beneficios del negocio</w:t>
       </w:r>
       <w:bookmarkEnd w:id="1"/>
       <w:r>
-        <w:rPr>
-          <w:b/>
-          <w:bCs/>
-          <w:color w:val="000000" w:themeColor="text1"/>
-        </w:rPr>
         <w:fldChar w:fldCharType="begin"/>
       </w:r>
       <w:r>
-        <w:rPr>
-          <w:b/>
-          <w:bCs/>
-          <w:color w:val="000000" w:themeColor="text1"/>
-        </w:rPr>
         <w:instrText xml:space="preserve"> XE "Beneficios del negocio" </w:instrText>
       </w:r>
       <w:r>
-        <w:rPr>
-          <w:b/>
-          <w:bCs/>
-          <w:color w:val="000000" w:themeColor="text1"/>
-        </w:rPr>
         <w:fldChar w:fldCharType="end"/>
       </w:r>
     </w:p>
     <w:p>
       <w:pPr>
         <w:pStyle w:val="Ttulo2"/>
-        <w:rPr>
-          <w:color w:val="000000" w:themeColor="text1"/>
-        </w:rPr>
       </w:pPr>
       <w:bookmarkStart w:id="2" w:name="_Toc40447474"/>
       <w:r>
-        <w:rPr>
-          <w:color w:val="000000" w:themeColor="text1"/>
-        </w:rPr>
         <w:t>Alta Disponibilidad</w:t>
       </w:r>
       <w:bookmarkEnd w:id="2"/>
@@ -1070,9 +1013,6 @@
       </w:pPr>
       <w:bookmarkStart w:id="3" w:name="_Toc40447475"/>
       <w:r>
-        <w:rPr>
-          <w:color w:val="000000" w:themeColor="text1"/>
-        </w:rPr>
         <w:t>Variedad de productos</w:t>
       </w:r>
       <w:bookmarkEnd w:id="3"/>
@@ -1085,15 +1025,9 @@
     <w:p>
       <w:pPr>
         <w:pStyle w:val="Ttulo2"/>
-        <w:rPr>
-          <w:color w:val="000000" w:themeColor="text1"/>
-        </w:rPr>
       </w:pPr>
       <w:bookmarkStart w:id="4" w:name="_Toc40447476"/>
       <w:r>
-        <w:rPr>
-          <w:color w:val="000000" w:themeColor="text1"/>
-        </w:rPr>
         <w:t>Compra de accesorios</w:t>
       </w:r>
       <w:bookmarkEnd w:id="4"/>
@@ -1109,15 +1043,9 @@
     <w:p>
       <w:pPr>
         <w:pStyle w:val="Ttulo2"/>
-        <w:rPr>
-          <w:color w:val="000000" w:themeColor="text1"/>
-        </w:rPr>
       </w:pPr>
       <w:bookmarkStart w:id="5" w:name="_Toc40447477"/>
       <w:r>
-        <w:rPr>
-          <w:color w:val="000000" w:themeColor="text1"/>
-        </w:rPr>
         <w:t>Seguridad en la compra</w:t>
       </w:r>
       <w:bookmarkEnd w:id="5"/>
@@ -1327,63 +1255,45 @@
     <w:p>
       <w:pPr>
         <w:pStyle w:val="Ttulo1"/>
-        <w:rPr>
-          <w:b/>
-          <w:bCs/>
-        </w:rPr>
       </w:pPr>
       <w:bookmarkStart w:id="9" w:name="_Toc40447481"/>
+      <w:r>
+        <w:rPr>
+          <w:color w:val="000000" w:themeColor="text1"/>
+        </w:rPr>
+        <w:t>Análisis del uso</w:t>
+      </w:r>
+      <w:bookmarkEnd w:id="9"/>
+      <w:r>
+        <w:fldChar w:fldCharType="begin"/>
+      </w:r>
+      <w:r>
+        <w:instrText xml:space="preserve"> XE "Análisis del uso" </w:instrText>
+      </w:r>
+      <w:r>
+        <w:fldChar w:fldCharType="end"/>
+      </w:r>
+    </w:p>
+    <w:p>
+      <w:r>
+        <w:t>BuyMotors tiene como objetivo convertirse en el líder del mercado, por lo que apuntará a ser una solución fácil de usar por todo el mundo, incluyendo usuarios principiantes en cuanto a tecnología y personas con discapacidades. Además, se tendrán en cuenta las últimas tecnologías y se evaluará la posible inclusión de ellas en la aplicación para garantizar un sistema rápido y eficaz.</w:t>
+      </w:r>
+    </w:p>
+    <w:p>
+      <w:r>
+        <w:br w:type="page"/>
+      </w:r>
+    </w:p>
+    <w:p>
+      <w:pPr>
+        <w:pStyle w:val="Ttulo1"/>
+      </w:pPr>
       <w:r>
         <w:rPr>
           <w:b/>
           <w:bCs/>
           <w:color w:val="000000" w:themeColor="text1"/>
         </w:rPr>
-        <w:t>Análisis del uso</w:t>
-      </w:r>
-      <w:bookmarkEnd w:id="9"/>
-      <w:r>
-        <w:rPr>
-          <w:b/>
-          <w:bCs/>
-        </w:rPr>
-        <w:fldChar w:fldCharType="begin"/>
-      </w:r>
-      <w:r>
-        <w:rPr>
-          <w:b/>
-          <w:bCs/>
-        </w:rPr>
-        <w:instrText xml:space="preserve"> XE "Análisis del uso" </w:instrText>
-      </w:r>
-      <w:r>
-        <w:rPr>
-          <w:b/>
-          <w:bCs/>
-        </w:rPr>
-        <w:fldChar w:fldCharType="end"/>
-      </w:r>
-    </w:p>
-    <w:p>
-      <w:r>
-        <w:t>BuyMotors tiene como objetivo convertirse en el líder del mercado, por lo que apuntará a ser una solución fácil de usar por todo el mundo, incluyendo usuarios principiantes en cuanto a tecnología y personas con discapacidades. Además, se tendrán en cuenta las últimas tecnologías y se evaluará la posible inclusión de ellas en la aplicación para garantizar un sistema rápido y eficaz.</w:t>
-      </w:r>
-    </w:p>
-    <w:p>
-      <w:r>
-        <w:br w:type="page"/>
-      </w:r>
-    </w:p>
-    <w:p>
-      <w:pPr>
-        <w:pStyle w:val="Ttulo1"/>
-      </w:pPr>
-      <w:r>
-        <w:rPr>
-          <w:b/>
-          <w:bCs/>
-          <w:color w:val="000000" w:themeColor="text1"/>
-        </w:rPr>
         <w:lastRenderedPageBreak/>
         <w:t>Gestión Login-Logout</w:t>
       </w:r>
@@ -1408,9 +1318,6 @@
         <w:pStyle w:val="Ttulo2"/>
       </w:pPr>
       <w:r>
-        <w:rPr>
-          <w:color w:val="auto"/>
-        </w:rPr>
         <w:t>Objetivo</w:t>
       </w:r>
       <w:r>
@@ -1480,14 +1387,8 @@
     <w:p>
       <w:pPr>
         <w:pStyle w:val="Ttulo2"/>
-        <w:rPr>
-          <w:color w:val="auto"/>
-        </w:rPr>
-      </w:pPr>
-      <w:r>
-        <w:rPr>
-          <w:color w:val="auto"/>
-        </w:rPr>
+      </w:pPr>
+      <w:r>
         <w:t>Descripción</w:t>
       </w:r>
     </w:p>
@@ -2191,49 +2092,7 @@
                 <w:rFonts w:ascii="Arial" w:hAnsi="Arial" w:cs="Arial"/>
                 <w:color w:val="000000"/>
               </w:rPr>
-              <w:t xml:space="preserve">3- </w:t>
-            </w:r>
-            <w:r>
-              <w:rPr>
-                <w:rFonts w:ascii="Arial" w:hAnsi="Arial" w:cs="Arial"/>
-                <w:color w:val="000000"/>
-              </w:rPr>
-              <w:t xml:space="preserve">El usuario ingresa </w:t>
-            </w:r>
-            <w:r>
-              <w:rPr>
-                <w:rFonts w:ascii="Arial" w:hAnsi="Arial" w:cs="Arial"/>
-                <w:color w:val="000000"/>
-              </w:rPr>
-              <w:t>su</w:t>
-            </w:r>
-            <w:r>
-              <w:rPr>
-                <w:rFonts w:ascii="Arial" w:hAnsi="Arial" w:cs="Arial"/>
-                <w:color w:val="000000"/>
-              </w:rPr>
-              <w:t xml:space="preserve"> </w:t>
-            </w:r>
-            <w:r>
-              <w:rPr>
-                <w:rFonts w:ascii="Arial" w:hAnsi="Arial" w:cs="Arial"/>
-                <w:color w:val="000000"/>
-              </w:rPr>
-              <w:t>email</w:t>
-            </w:r>
-            <w:r>
-              <w:rPr>
-                <w:rFonts w:ascii="Arial" w:hAnsi="Arial" w:cs="Arial"/>
-                <w:color w:val="000000"/>
-              </w:rPr>
-              <w:t xml:space="preserve"> y contraseña, luego elige la opción “Ingresar”</w:t>
-            </w:r>
-            <w:r>
-              <w:rPr>
-                <w:rFonts w:ascii="Arial" w:hAnsi="Arial" w:cs="Arial"/>
-                <w:color w:val="000000"/>
-              </w:rPr>
-              <w:t>.</w:t>
+              <w:t>3- El usuario ingresa su email y contraseña, luego elige la opción “Ingresar”.</w:t>
             </w:r>
           </w:p>
         </w:tc>
@@ -2583,14 +2442,7 @@
                 <w:rFonts w:ascii="Arial" w:hAnsi="Arial" w:cs="Arial"/>
                 <w:color w:val="000000"/>
               </w:rPr>
-              <w:t>9</w:t>
-            </w:r>
-            <w:r>
-              <w:rPr>
-                <w:rFonts w:ascii="Arial" w:hAnsi="Arial" w:cs="Arial"/>
-                <w:color w:val="000000"/>
-              </w:rPr>
-              <w:t>- El sistema redirige al usuario al menú principal de BuyMotors</w:t>
+              <w:t>9- El sistema redirige al usuario al menú principal de BuyMotors</w:t>
             </w:r>
           </w:p>
         </w:tc>
@@ -2880,14 +2732,8 @@
     <w:p>
       <w:pPr>
         <w:pStyle w:val="Ttulo2"/>
-        <w:rPr>
-          <w:color w:val="auto"/>
-        </w:rPr>
-      </w:pPr>
-      <w:r>
-        <w:rPr>
-          <w:color w:val="auto"/>
-        </w:rPr>
+      </w:pPr>
+      <w:r>
         <w:t>Diagrama de secuencia</w:t>
       </w:r>
     </w:p>
@@ -3111,14 +2957,8 @@
     <w:p>
       <w:pPr>
         <w:pStyle w:val="Ttulo1"/>
-        <w:rPr>
-          <w:color w:val="auto"/>
-        </w:rPr>
-      </w:pPr>
-      <w:r>
-        <w:rPr>
-          <w:color w:val="auto"/>
-        </w:rPr>
+      </w:pPr>
+      <w:r>
         <w:lastRenderedPageBreak/>
         <w:t>Gestión de bitácoras</w:t>
       </w:r>
@@ -3126,14 +2966,8 @@
     <w:p>
       <w:pPr>
         <w:pStyle w:val="Ttulo2"/>
-        <w:rPr>
-          <w:color w:val="auto"/>
-        </w:rPr>
-      </w:pPr>
-      <w:r>
-        <w:rPr>
-          <w:color w:val="auto"/>
-        </w:rPr>
+      </w:pPr>
+      <w:r>
         <w:t>Objetivo</w:t>
       </w:r>
     </w:p>
@@ -3157,14 +2991,8 @@
     <w:p>
       <w:pPr>
         <w:pStyle w:val="Ttulo2"/>
-        <w:rPr>
-          <w:color w:val="auto"/>
-        </w:rPr>
-      </w:pPr>
-      <w:r>
-        <w:rPr>
-          <w:color w:val="auto"/>
-        </w:rPr>
+      </w:pPr>
+      <w:r>
         <w:t>Descripción</w:t>
       </w:r>
     </w:p>
@@ -3224,14 +3052,8 @@
     <w:p>
       <w:pPr>
         <w:pStyle w:val="Ttulo2"/>
-        <w:rPr>
-          <w:color w:val="auto"/>
-        </w:rPr>
-      </w:pPr>
-      <w:r>
-        <w:rPr>
-          <w:color w:val="auto"/>
-        </w:rPr>
+      </w:pPr>
+      <w:r>
         <w:t>Diagrama de secuencia</w:t>
       </w:r>
     </w:p>
@@ -3284,10 +3106,277 @@
     </w:p>
     <w:p>
       <w:pPr>
-        <w:rPr>
-          <w:u w:val="single"/>
-        </w:rPr>
-      </w:pPr>
+        <w:pStyle w:val="Ttulo1"/>
+      </w:pPr>
+      <w:r>
+        <w:lastRenderedPageBreak/>
+        <w:t>Estructura del proyecto</w:t>
+      </w:r>
+    </w:p>
+    <w:p/>
+    <w:p>
+      <w:r>
+        <w:tab/>
+        <w:t>A continuación de ilustra cómo esta compuesta cada una de las capas del sistema.</w:t>
+      </w:r>
+    </w:p>
+    <w:p/>
+    <w:p>
+      <w:pPr>
+        <w:pStyle w:val="Ttulo2"/>
+      </w:pPr>
+      <w:r>
+        <w:t>Interfaz de usuario (UI)</w:t>
+      </w:r>
+    </w:p>
+    <w:p>
+      <w:pPr>
+        <w:spacing w:after="0"/>
+      </w:pPr>
+      <w:r>
+        <w:rPr>
+          <w:noProof/>
+        </w:rPr>
+        <w:drawing>
+          <wp:inline distT="0" distB="0" distL="0" distR="0" wp14:anchorId="696C9EBC" wp14:editId="46CEB130">
+            <wp:extent cx="1894840" cy="5354955"/>
+            <wp:effectExtent l="0" t="0" r="0" b="0"/>
+            <wp:docPr id="11" name="Imagen 11"/>
+            <wp:cNvGraphicFramePr>
+              <a:graphicFrameLocks xmlns:a="http://schemas.openxmlformats.org/drawingml/2006/main" noChangeAspect="1"/>
+            </wp:cNvGraphicFramePr>
+            <a:graphic xmlns:a="http://schemas.openxmlformats.org/drawingml/2006/main">
+              <a:graphicData uri="http://schemas.openxmlformats.org/drawingml/2006/picture">
+                <pic:pic xmlns:pic="http://schemas.openxmlformats.org/drawingml/2006/picture">
+                  <pic:nvPicPr>
+                    <pic:cNvPr id="0" name="Picture 1"/>
+                    <pic:cNvPicPr>
+                      <a:picLocks noChangeAspect="1" noChangeArrowheads="1"/>
+                    </pic:cNvPicPr>
+                  </pic:nvPicPr>
+                  <pic:blipFill>
+                    <a:blip r:embed="rId12">
+                      <a:extLst>
+                        <a:ext uri="{28A0092B-C50C-407E-A947-70E740481C1C}">
+                          <a14:useLocalDpi xmlns:a14="http://schemas.microsoft.com/office/drawing/2010/main" val="0"/>
+                        </a:ext>
+                      </a:extLst>
+                    </a:blip>
+                    <a:srcRect/>
+                    <a:stretch>
+                      <a:fillRect/>
+                    </a:stretch>
+                  </pic:blipFill>
+                  <pic:spPr bwMode="auto">
+                    <a:xfrm>
+                      <a:off x="0" y="0"/>
+                      <a:ext cx="1894840" cy="5354955"/>
+                    </a:xfrm>
+                    <a:prstGeom prst="rect">
+                      <a:avLst/>
+                    </a:prstGeom>
+                    <a:noFill/>
+                    <a:ln>
+                      <a:noFill/>
+                    </a:ln>
+                  </pic:spPr>
+                </pic:pic>
+              </a:graphicData>
+            </a:graphic>
+          </wp:inline>
+        </w:drawing>
+      </w:r>
+    </w:p>
+    <w:p/>
+    <w:p>
+      <w:pPr>
+        <w:pStyle w:val="Ttulo2"/>
+      </w:pPr>
+      <w:r>
+        <w:lastRenderedPageBreak/>
+        <w:t>Lógica de negocio (BL)</w:t>
+      </w:r>
+    </w:p>
+    <w:p>
+      <w:r>
+        <w:drawing>
+          <wp:inline distT="0" distB="0" distL="0" distR="0" wp14:anchorId="4813EFC9" wp14:editId="3FE2D96C">
+            <wp:extent cx="1743318" cy="2219635"/>
+            <wp:effectExtent l="0" t="0" r="9525" b="9525"/>
+            <wp:docPr id="7" name="Imagen 7"/>
+            <wp:cNvGraphicFramePr>
+              <a:graphicFrameLocks xmlns:a="http://schemas.openxmlformats.org/drawingml/2006/main" noChangeAspect="1"/>
+            </wp:cNvGraphicFramePr>
+            <a:graphic xmlns:a="http://schemas.openxmlformats.org/drawingml/2006/main">
+              <a:graphicData uri="http://schemas.openxmlformats.org/drawingml/2006/picture">
+                <pic:pic xmlns:pic="http://schemas.openxmlformats.org/drawingml/2006/picture">
+                  <pic:nvPicPr>
+                    <pic:cNvPr id="1" name=""/>
+                    <pic:cNvPicPr/>
+                  </pic:nvPicPr>
+                  <pic:blipFill>
+                    <a:blip r:embed="rId13"/>
+                    <a:stretch>
+                      <a:fillRect/>
+                    </a:stretch>
+                  </pic:blipFill>
+                  <pic:spPr>
+                    <a:xfrm>
+                      <a:off x="0" y="0"/>
+                      <a:ext cx="1743318" cy="2219635"/>
+                    </a:xfrm>
+                    <a:prstGeom prst="rect">
+                      <a:avLst/>
+                    </a:prstGeom>
+                  </pic:spPr>
+                </pic:pic>
+              </a:graphicData>
+            </a:graphic>
+          </wp:inline>
+        </w:drawing>
+      </w:r>
+    </w:p>
+    <w:p>
+      <w:pPr>
+        <w:pStyle w:val="Ttulo2"/>
+      </w:pPr>
+      <w:r>
+        <w:t>Acceso a datos (DAL)</w:t>
+      </w:r>
+    </w:p>
+    <w:p>
+      <w:r>
+        <w:drawing>
+          <wp:inline distT="0" distB="0" distL="0" distR="0" wp14:anchorId="4F33D0BE" wp14:editId="11DBE7BC">
+            <wp:extent cx="1629002" cy="2048161"/>
+            <wp:effectExtent l="0" t="0" r="9525" b="9525"/>
+            <wp:docPr id="8" name="Imagen 8"/>
+            <wp:cNvGraphicFramePr>
+              <a:graphicFrameLocks xmlns:a="http://schemas.openxmlformats.org/drawingml/2006/main" noChangeAspect="1"/>
+            </wp:cNvGraphicFramePr>
+            <a:graphic xmlns:a="http://schemas.openxmlformats.org/drawingml/2006/main">
+              <a:graphicData uri="http://schemas.openxmlformats.org/drawingml/2006/picture">
+                <pic:pic xmlns:pic="http://schemas.openxmlformats.org/drawingml/2006/picture">
+                  <pic:nvPicPr>
+                    <pic:cNvPr id="1" name=""/>
+                    <pic:cNvPicPr/>
+                  </pic:nvPicPr>
+                  <pic:blipFill>
+                    <a:blip r:embed="rId14"/>
+                    <a:stretch>
+                      <a:fillRect/>
+                    </a:stretch>
+                  </pic:blipFill>
+                  <pic:spPr>
+                    <a:xfrm>
+                      <a:off x="0" y="0"/>
+                      <a:ext cx="1629002" cy="2048161"/>
+                    </a:xfrm>
+                    <a:prstGeom prst="rect">
+                      <a:avLst/>
+                    </a:prstGeom>
+                  </pic:spPr>
+                </pic:pic>
+              </a:graphicData>
+            </a:graphic>
+          </wp:inline>
+        </w:drawing>
+      </w:r>
+    </w:p>
+    <w:p>
+      <w:pPr>
+        <w:pStyle w:val="Ttulo2"/>
+      </w:pPr>
+      <w:r>
+        <w:lastRenderedPageBreak/>
+        <w:t>Entidades (BE)</w:t>
+      </w:r>
+    </w:p>
+    <w:p>
+      <w:r>
+        <w:drawing>
+          <wp:inline distT="0" distB="0" distL="0" distR="0" wp14:anchorId="5DFED22C" wp14:editId="13D1BD66">
+            <wp:extent cx="1829055" cy="3753374"/>
+            <wp:effectExtent l="0" t="0" r="0" b="0"/>
+            <wp:docPr id="9" name="Imagen 9"/>
+            <wp:cNvGraphicFramePr>
+              <a:graphicFrameLocks xmlns:a="http://schemas.openxmlformats.org/drawingml/2006/main" noChangeAspect="1"/>
+            </wp:cNvGraphicFramePr>
+            <a:graphic xmlns:a="http://schemas.openxmlformats.org/drawingml/2006/main">
+              <a:graphicData uri="http://schemas.openxmlformats.org/drawingml/2006/picture">
+                <pic:pic xmlns:pic="http://schemas.openxmlformats.org/drawingml/2006/picture">
+                  <pic:nvPicPr>
+                    <pic:cNvPr id="1" name=""/>
+                    <pic:cNvPicPr/>
+                  </pic:nvPicPr>
+                  <pic:blipFill>
+                    <a:blip r:embed="rId15"/>
+                    <a:stretch>
+                      <a:fillRect/>
+                    </a:stretch>
+                  </pic:blipFill>
+                  <pic:spPr>
+                    <a:xfrm>
+                      <a:off x="0" y="0"/>
+                      <a:ext cx="1829055" cy="3753374"/>
+                    </a:xfrm>
+                    <a:prstGeom prst="rect">
+                      <a:avLst/>
+                    </a:prstGeom>
+                  </pic:spPr>
+                </pic:pic>
+              </a:graphicData>
+            </a:graphic>
+          </wp:inline>
+        </w:drawing>
+      </w:r>
+    </w:p>
+    <w:p>
+      <w:pPr>
+        <w:pStyle w:val="Ttulo2"/>
+      </w:pPr>
+      <w:r>
+        <w:t>Logueo (Log)</w:t>
+      </w:r>
+    </w:p>
+    <w:p>
+      <w:r>
+        <w:drawing>
+          <wp:inline distT="0" distB="0" distL="0" distR="0" wp14:anchorId="0A3F077E" wp14:editId="2F0F14C9">
+            <wp:extent cx="1247949" cy="666843"/>
+            <wp:effectExtent l="0" t="0" r="9525" b="0"/>
+            <wp:docPr id="10" name="Imagen 10"/>
+            <wp:cNvGraphicFramePr>
+              <a:graphicFrameLocks xmlns:a="http://schemas.openxmlformats.org/drawingml/2006/main" noChangeAspect="1"/>
+            </wp:cNvGraphicFramePr>
+            <a:graphic xmlns:a="http://schemas.openxmlformats.org/drawingml/2006/main">
+              <a:graphicData uri="http://schemas.openxmlformats.org/drawingml/2006/picture">
+                <pic:pic xmlns:pic="http://schemas.openxmlformats.org/drawingml/2006/picture">
+                  <pic:nvPicPr>
+                    <pic:cNvPr id="1" name=""/>
+                    <pic:cNvPicPr/>
+                  </pic:nvPicPr>
+                  <pic:blipFill>
+                    <a:blip r:embed="rId16"/>
+                    <a:stretch>
+                      <a:fillRect/>
+                    </a:stretch>
+                  </pic:blipFill>
+                  <pic:spPr>
+                    <a:xfrm>
+                      <a:off x="0" y="0"/>
+                      <a:ext cx="1247949" cy="666843"/>
+                    </a:xfrm>
+                    <a:prstGeom prst="rect">
+                      <a:avLst/>
+                    </a:prstGeom>
+                  </pic:spPr>
+                </pic:pic>
+              </a:graphicData>
+            </a:graphic>
+          </wp:inline>
+        </w:drawing>
+      </w:r>
     </w:p>
     <w:sectPr>
       <w:type w:val="continuous"/>
@@ -3969,7 +4058,7 @@
     <w:link w:val="Ttulo1Car"/>
     <w:uiPriority w:val="9"/>
     <w:qFormat/>
-    <w:rsid w:val="009203AF"/>
+    <w:rsid w:val="007A501C"/>
     <w:pPr>
       <w:keepNext/>
       <w:keepLines/>
@@ -3978,7 +4067,6 @@
     </w:pPr>
     <w:rPr>
       <w:rFonts w:asciiTheme="majorHAnsi" w:eastAsiaTheme="majorEastAsia" w:hAnsiTheme="majorHAnsi" w:cstheme="majorBidi"/>
-      <w:color w:val="2F5496" w:themeColor="accent1" w:themeShade="BF"/>
       <w:sz w:val="32"/>
       <w:szCs w:val="32"/>
     </w:rPr>
@@ -3991,7 +4079,7 @@
     <w:uiPriority w:val="9"/>
     <w:unhideWhenUsed/>
     <w:qFormat/>
-    <w:rsid w:val="009203AF"/>
+    <w:rsid w:val="007A501C"/>
     <w:pPr>
       <w:keepNext/>
       <w:keepLines/>
@@ -4000,7 +4088,6 @@
     </w:pPr>
     <w:rPr>
       <w:rFonts w:asciiTheme="majorHAnsi" w:eastAsiaTheme="majorEastAsia" w:hAnsiTheme="majorHAnsi" w:cstheme="majorBidi"/>
-      <w:color w:val="2F5496" w:themeColor="accent1" w:themeShade="BF"/>
       <w:sz w:val="26"/>
       <w:szCs w:val="26"/>
     </w:rPr>
@@ -4062,10 +4149,9 @@
     <w:basedOn w:val="Fuentedeprrafopredeter"/>
     <w:link w:val="Ttulo1"/>
     <w:uiPriority w:val="9"/>
-    <w:rsid w:val="009203AF"/>
+    <w:rsid w:val="007A501C"/>
     <w:rPr>
       <w:rFonts w:asciiTheme="majorHAnsi" w:eastAsiaTheme="majorEastAsia" w:hAnsiTheme="majorHAnsi" w:cstheme="majorBidi"/>
-      <w:color w:val="2F5496" w:themeColor="accent1" w:themeShade="BF"/>
       <w:sz w:val="32"/>
       <w:szCs w:val="32"/>
     </w:rPr>
@@ -4144,10 +4230,9 @@
     <w:basedOn w:val="Fuentedeprrafopredeter"/>
     <w:link w:val="Ttulo2"/>
     <w:uiPriority w:val="9"/>
-    <w:rsid w:val="009203AF"/>
+    <w:rsid w:val="007A501C"/>
     <w:rPr>
       <w:rFonts w:asciiTheme="majorHAnsi" w:eastAsiaTheme="majorEastAsia" w:hAnsiTheme="majorHAnsi" w:cstheme="majorBidi"/>
-      <w:color w:val="2F5496" w:themeColor="accent1" w:themeShade="BF"/>
       <w:sz w:val="26"/>
       <w:szCs w:val="26"/>
     </w:rPr>
@@ -4529,7 +4614,7 @@
 </file>
 
 <file path=customXml/itemProps1.xml><?xml version="1.0" encoding="utf-8"?>
-<ds:datastoreItem xmlns:ds="http://schemas.openxmlformats.org/officeDocument/2006/customXml" ds:itemID="{035BF269-4EF3-4892-BD47-ECAFE2B2EBC9}">
+<ds:datastoreItem xmlns:ds="http://schemas.openxmlformats.org/officeDocument/2006/customXml" ds:itemID="{332F808B-24FD-4E0B-A67C-2D00A1380524}">
   <ds:schemaRefs>
     <ds:schemaRef ds:uri="http://schemas.openxmlformats.org/officeDocument/2006/bibliography"/>
   </ds:schemaRefs>

</xml_diff>

<commit_message>
actualizar diagrama de clases de login
</commit_message>
<xml_diff>
--- a/doc/Carpeta TP BuyMotors.docx
+++ b/doc/Carpeta TP BuyMotors.docx
@@ -72,12 +72,10 @@
           <w:r>
             <w:fldChar w:fldCharType="separate"/>
           </w:r>
-          <w:hyperlink w:anchor="_Toc40447472" w:history="1">
+          <w:hyperlink w:anchor="_Toc42798180" w:history="1">
             <w:r>
               <w:rPr>
                 <w:rStyle w:val="Hipervnculo"/>
-                <w:b/>
-                <w:bCs/>
                 <w:noProof/>
               </w:rPr>
               <w:t>Descripción del negocio</w:t>
@@ -101,7 +99,7 @@
                 <w:noProof/>
                 <w:webHidden/>
               </w:rPr>
-              <w:instrText xml:space="preserve"> PAGEREF _Toc40447472 \h </w:instrText>
+              <w:instrText xml:space="preserve"> PAGEREF _Toc42798180 \h </w:instrText>
             </w:r>
             <w:r>
               <w:rPr>
@@ -144,12 +142,10 @@
               <w:lang w:eastAsia="es-AR"/>
             </w:rPr>
           </w:pPr>
-          <w:hyperlink w:anchor="_Toc40447473" w:history="1">
+          <w:hyperlink w:anchor="_Toc42798181" w:history="1">
             <w:r>
               <w:rPr>
                 <w:rStyle w:val="Hipervnculo"/>
-                <w:b/>
-                <w:bCs/>
                 <w:noProof/>
               </w:rPr>
               <w:t>Beneficios del negocio</w:t>
@@ -173,7 +169,7 @@
                 <w:noProof/>
                 <w:webHidden/>
               </w:rPr>
-              <w:instrText xml:space="preserve"> PAGEREF _Toc40447473 \h </w:instrText>
+              <w:instrText xml:space="preserve"> PAGEREF _Toc42798181 \h </w:instrText>
             </w:r>
             <w:r>
               <w:rPr>
@@ -216,7 +212,7 @@
               <w:lang w:eastAsia="es-AR"/>
             </w:rPr>
           </w:pPr>
-          <w:hyperlink w:anchor="_Toc40447474" w:history="1">
+          <w:hyperlink w:anchor="_Toc42798182" w:history="1">
             <w:r>
               <w:rPr>
                 <w:rStyle w:val="Hipervnculo"/>
@@ -243,7 +239,7 @@
                 <w:noProof/>
                 <w:webHidden/>
               </w:rPr>
-              <w:instrText xml:space="preserve"> PAGEREF _Toc40447474 \h </w:instrText>
+              <w:instrText xml:space="preserve"> PAGEREF _Toc42798182 \h </w:instrText>
             </w:r>
             <w:r>
               <w:rPr>
@@ -286,7 +282,7 @@
               <w:lang w:eastAsia="es-AR"/>
             </w:rPr>
           </w:pPr>
-          <w:hyperlink w:anchor="_Toc40447475" w:history="1">
+          <w:hyperlink w:anchor="_Toc42798183" w:history="1">
             <w:r>
               <w:rPr>
                 <w:rStyle w:val="Hipervnculo"/>
@@ -313,7 +309,7 @@
                 <w:noProof/>
                 <w:webHidden/>
               </w:rPr>
-              <w:instrText xml:space="preserve"> PAGEREF _Toc40447475 \h </w:instrText>
+              <w:instrText xml:space="preserve"> PAGEREF _Toc42798183 \h </w:instrText>
             </w:r>
             <w:r>
               <w:rPr>
@@ -356,7 +352,7 @@
               <w:lang w:eastAsia="es-AR"/>
             </w:rPr>
           </w:pPr>
-          <w:hyperlink w:anchor="_Toc40447476" w:history="1">
+          <w:hyperlink w:anchor="_Toc42798184" w:history="1">
             <w:r>
               <w:rPr>
                 <w:rStyle w:val="Hipervnculo"/>
@@ -383,7 +379,7 @@
                 <w:noProof/>
                 <w:webHidden/>
               </w:rPr>
-              <w:instrText xml:space="preserve"> PAGEREF _Toc40447476 \h </w:instrText>
+              <w:instrText xml:space="preserve"> PAGEREF _Toc42798184 \h </w:instrText>
             </w:r>
             <w:r>
               <w:rPr>
@@ -403,7 +399,7 @@
                 <w:noProof/>
                 <w:webHidden/>
               </w:rPr>
-              <w:t>2</w:t>
+              <w:t>3</w:t>
             </w:r>
             <w:r>
               <w:rPr>
@@ -426,7 +422,7 @@
               <w:lang w:eastAsia="es-AR"/>
             </w:rPr>
           </w:pPr>
-          <w:hyperlink w:anchor="_Toc40447477" w:history="1">
+          <w:hyperlink w:anchor="_Toc42798185" w:history="1">
             <w:r>
               <w:rPr>
                 <w:rStyle w:val="Hipervnculo"/>
@@ -453,7 +449,7 @@
                 <w:noProof/>
                 <w:webHidden/>
               </w:rPr>
-              <w:instrText xml:space="preserve"> PAGEREF _Toc40447477 \h </w:instrText>
+              <w:instrText xml:space="preserve"> PAGEREF _Toc42798185 \h </w:instrText>
             </w:r>
             <w:r>
               <w:rPr>
@@ -473,7 +469,7 @@
                 <w:noProof/>
                 <w:webHidden/>
               </w:rPr>
-              <w:t>2</w:t>
+              <w:t>3</w:t>
             </w:r>
             <w:r>
               <w:rPr>
@@ -496,7 +492,7 @@
               <w:lang w:eastAsia="es-AR"/>
             </w:rPr>
           </w:pPr>
-          <w:hyperlink w:anchor="_Toc40447478" w:history="1">
+          <w:hyperlink w:anchor="_Toc42798186" w:history="1">
             <w:r>
               <w:rPr>
                 <w:rStyle w:val="Hipervnculo"/>
@@ -525,7 +521,7 @@
                 <w:noProof/>
                 <w:webHidden/>
               </w:rPr>
-              <w:instrText xml:space="preserve"> PAGEREF _Toc40447478 \h </w:instrText>
+              <w:instrText xml:space="preserve"> PAGEREF _Toc42798186 \h </w:instrText>
             </w:r>
             <w:r>
               <w:rPr>
@@ -545,7 +541,7 @@
                 <w:noProof/>
                 <w:webHidden/>
               </w:rPr>
-              <w:t>2</w:t>
+              <w:t>3</w:t>
             </w:r>
             <w:r>
               <w:rPr>
@@ -568,7 +564,7 @@
               <w:lang w:eastAsia="es-AR"/>
             </w:rPr>
           </w:pPr>
-          <w:hyperlink w:anchor="_Toc40447479" w:history="1">
+          <w:hyperlink w:anchor="_Toc42798187" w:history="1">
             <w:r>
               <w:rPr>
                 <w:rStyle w:val="Hipervnculo"/>
@@ -597,7 +593,7 @@
                 <w:noProof/>
                 <w:webHidden/>
               </w:rPr>
-              <w:instrText xml:space="preserve"> PAGEREF _Toc40447479 \h </w:instrText>
+              <w:instrText xml:space="preserve"> PAGEREF _Toc42798187 \h </w:instrText>
             </w:r>
             <w:r>
               <w:rPr>
@@ -640,7 +636,7 @@
               <w:lang w:eastAsia="es-AR"/>
             </w:rPr>
           </w:pPr>
-          <w:hyperlink w:anchor="_Toc40447480" w:history="1">
+          <w:hyperlink w:anchor="_Toc42798188" w:history="1">
             <w:r>
               <w:rPr>
                 <w:rStyle w:val="Hipervnculo"/>
@@ -669,7 +665,7 @@
                 <w:noProof/>
                 <w:webHidden/>
               </w:rPr>
-              <w:instrText xml:space="preserve"> PAGEREF _Toc40447480 \h </w:instrText>
+              <w:instrText xml:space="preserve"> PAGEREF _Toc42798188 \h </w:instrText>
             </w:r>
             <w:r>
               <w:rPr>
@@ -712,7 +708,77 @@
               <w:lang w:eastAsia="es-AR"/>
             </w:rPr>
           </w:pPr>
-          <w:hyperlink w:anchor="_Toc40447481" w:history="1">
+          <w:hyperlink w:anchor="_Toc42798189" w:history="1">
+            <w:r>
+              <w:rPr>
+                <w:rStyle w:val="Hipervnculo"/>
+                <w:noProof/>
+              </w:rPr>
+              <w:t>Análisis del uso</w:t>
+            </w:r>
+            <w:r>
+              <w:rPr>
+                <w:noProof/>
+                <w:webHidden/>
+              </w:rPr>
+              <w:tab/>
+            </w:r>
+            <w:r>
+              <w:rPr>
+                <w:noProof/>
+                <w:webHidden/>
+              </w:rPr>
+              <w:fldChar w:fldCharType="begin"/>
+            </w:r>
+            <w:r>
+              <w:rPr>
+                <w:noProof/>
+                <w:webHidden/>
+              </w:rPr>
+              <w:instrText xml:space="preserve"> PAGEREF _Toc42798189 \h </w:instrText>
+            </w:r>
+            <w:r>
+              <w:rPr>
+                <w:noProof/>
+                <w:webHidden/>
+              </w:rPr>
+            </w:r>
+            <w:r>
+              <w:rPr>
+                <w:noProof/>
+                <w:webHidden/>
+              </w:rPr>
+              <w:fldChar w:fldCharType="separate"/>
+            </w:r>
+            <w:r>
+              <w:rPr>
+                <w:noProof/>
+                <w:webHidden/>
+              </w:rPr>
+              <w:t>3</w:t>
+            </w:r>
+            <w:r>
+              <w:rPr>
+                <w:noProof/>
+                <w:webHidden/>
+              </w:rPr>
+              <w:fldChar w:fldCharType="end"/>
+            </w:r>
+          </w:hyperlink>
+        </w:p>
+        <w:p>
+          <w:pPr>
+            <w:pStyle w:val="TDC1"/>
+            <w:tabs>
+              <w:tab w:val="right" w:leader="dot" w:pos="8494"/>
+            </w:tabs>
+            <w:rPr>
+              <w:rFonts w:eastAsiaTheme="minorEastAsia"/>
+              <w:noProof/>
+              <w:lang w:eastAsia="es-AR"/>
+            </w:rPr>
+          </w:pPr>
+          <w:hyperlink w:anchor="_Toc42798190" w:history="1">
             <w:r>
               <w:rPr>
                 <w:rStyle w:val="Hipervnculo"/>
@@ -720,7 +786,7 @@
                 <w:bCs/>
                 <w:noProof/>
               </w:rPr>
-              <w:t>Análisis del uso</w:t>
+              <w:t>Gestión Login-Logout</w:t>
             </w:r>
             <w:r>
               <w:rPr>
@@ -741,7 +807,7 @@
                 <w:noProof/>
                 <w:webHidden/>
               </w:rPr>
-              <w:instrText xml:space="preserve"> PAGEREF _Toc40447481 \h </w:instrText>
+              <w:instrText xml:space="preserve"> PAGEREF _Toc42798190 \h </w:instrText>
             </w:r>
             <w:r>
               <w:rPr>
@@ -761,7 +827,1057 @@
                 <w:noProof/>
                 <w:webHidden/>
               </w:rPr>
-              <w:t>3</w:t>
+              <w:t>5</w:t>
+            </w:r>
+            <w:r>
+              <w:rPr>
+                <w:noProof/>
+                <w:webHidden/>
+              </w:rPr>
+              <w:fldChar w:fldCharType="end"/>
+            </w:r>
+          </w:hyperlink>
+        </w:p>
+        <w:p>
+          <w:pPr>
+            <w:pStyle w:val="TDC2"/>
+            <w:tabs>
+              <w:tab w:val="right" w:leader="dot" w:pos="8494"/>
+            </w:tabs>
+            <w:rPr>
+              <w:rFonts w:eastAsiaTheme="minorEastAsia"/>
+              <w:noProof/>
+              <w:lang w:eastAsia="es-AR"/>
+            </w:rPr>
+          </w:pPr>
+          <w:hyperlink w:anchor="_Toc42798191" w:history="1">
+            <w:r>
+              <w:rPr>
+                <w:rStyle w:val="Hipervnculo"/>
+                <w:noProof/>
+              </w:rPr>
+              <w:t>Objetivo</w:t>
+            </w:r>
+            <w:r>
+              <w:rPr>
+                <w:noProof/>
+                <w:webHidden/>
+              </w:rPr>
+              <w:tab/>
+            </w:r>
+            <w:r>
+              <w:rPr>
+                <w:noProof/>
+                <w:webHidden/>
+              </w:rPr>
+              <w:fldChar w:fldCharType="begin"/>
+            </w:r>
+            <w:r>
+              <w:rPr>
+                <w:noProof/>
+                <w:webHidden/>
+              </w:rPr>
+              <w:instrText xml:space="preserve"> PAGEREF _Toc42798191 \h </w:instrText>
+            </w:r>
+            <w:r>
+              <w:rPr>
+                <w:noProof/>
+                <w:webHidden/>
+              </w:rPr>
+            </w:r>
+            <w:r>
+              <w:rPr>
+                <w:noProof/>
+                <w:webHidden/>
+              </w:rPr>
+              <w:fldChar w:fldCharType="separate"/>
+            </w:r>
+            <w:r>
+              <w:rPr>
+                <w:noProof/>
+                <w:webHidden/>
+              </w:rPr>
+              <w:t>5</w:t>
+            </w:r>
+            <w:r>
+              <w:rPr>
+                <w:noProof/>
+                <w:webHidden/>
+              </w:rPr>
+              <w:fldChar w:fldCharType="end"/>
+            </w:r>
+          </w:hyperlink>
+        </w:p>
+        <w:p>
+          <w:pPr>
+            <w:pStyle w:val="TDC2"/>
+            <w:tabs>
+              <w:tab w:val="right" w:leader="dot" w:pos="8494"/>
+            </w:tabs>
+            <w:rPr>
+              <w:rFonts w:eastAsiaTheme="minorEastAsia"/>
+              <w:noProof/>
+              <w:lang w:eastAsia="es-AR"/>
+            </w:rPr>
+          </w:pPr>
+          <w:hyperlink w:anchor="_Toc42798192" w:history="1">
+            <w:r>
+              <w:rPr>
+                <w:rStyle w:val="Hipervnculo"/>
+                <w:noProof/>
+              </w:rPr>
+              <w:t>Descripción</w:t>
+            </w:r>
+            <w:r>
+              <w:rPr>
+                <w:noProof/>
+                <w:webHidden/>
+              </w:rPr>
+              <w:tab/>
+            </w:r>
+            <w:r>
+              <w:rPr>
+                <w:noProof/>
+                <w:webHidden/>
+              </w:rPr>
+              <w:fldChar w:fldCharType="begin"/>
+            </w:r>
+            <w:r>
+              <w:rPr>
+                <w:noProof/>
+                <w:webHidden/>
+              </w:rPr>
+              <w:instrText xml:space="preserve"> PAGEREF _Toc42798192 \h </w:instrText>
+            </w:r>
+            <w:r>
+              <w:rPr>
+                <w:noProof/>
+                <w:webHidden/>
+              </w:rPr>
+            </w:r>
+            <w:r>
+              <w:rPr>
+                <w:noProof/>
+                <w:webHidden/>
+              </w:rPr>
+              <w:fldChar w:fldCharType="separate"/>
+            </w:r>
+            <w:r>
+              <w:rPr>
+                <w:noProof/>
+                <w:webHidden/>
+              </w:rPr>
+              <w:t>5</w:t>
+            </w:r>
+            <w:r>
+              <w:rPr>
+                <w:noProof/>
+                <w:webHidden/>
+              </w:rPr>
+              <w:fldChar w:fldCharType="end"/>
+            </w:r>
+          </w:hyperlink>
+        </w:p>
+        <w:p>
+          <w:pPr>
+            <w:pStyle w:val="TDC2"/>
+            <w:tabs>
+              <w:tab w:val="right" w:leader="dot" w:pos="8494"/>
+            </w:tabs>
+            <w:rPr>
+              <w:rFonts w:eastAsiaTheme="minorEastAsia"/>
+              <w:noProof/>
+              <w:lang w:eastAsia="es-AR"/>
+            </w:rPr>
+          </w:pPr>
+          <w:hyperlink w:anchor="_Toc42798193" w:history="1">
+            <w:r>
+              <w:rPr>
+                <w:rStyle w:val="Hipervnculo"/>
+                <w:noProof/>
+              </w:rPr>
+              <w:t>Diagrama de secuencia</w:t>
+            </w:r>
+            <w:r>
+              <w:rPr>
+                <w:noProof/>
+                <w:webHidden/>
+              </w:rPr>
+              <w:tab/>
+            </w:r>
+            <w:r>
+              <w:rPr>
+                <w:noProof/>
+                <w:webHidden/>
+              </w:rPr>
+              <w:fldChar w:fldCharType="begin"/>
+            </w:r>
+            <w:r>
+              <w:rPr>
+                <w:noProof/>
+                <w:webHidden/>
+              </w:rPr>
+              <w:instrText xml:space="preserve"> PAGEREF _Toc42798193 \h </w:instrText>
+            </w:r>
+            <w:r>
+              <w:rPr>
+                <w:noProof/>
+                <w:webHidden/>
+              </w:rPr>
+            </w:r>
+            <w:r>
+              <w:rPr>
+                <w:noProof/>
+                <w:webHidden/>
+              </w:rPr>
+              <w:fldChar w:fldCharType="separate"/>
+            </w:r>
+            <w:r>
+              <w:rPr>
+                <w:noProof/>
+                <w:webHidden/>
+              </w:rPr>
+              <w:t>7</w:t>
+            </w:r>
+            <w:r>
+              <w:rPr>
+                <w:noProof/>
+                <w:webHidden/>
+              </w:rPr>
+              <w:fldChar w:fldCharType="end"/>
+            </w:r>
+          </w:hyperlink>
+        </w:p>
+        <w:p>
+          <w:pPr>
+            <w:pStyle w:val="TDC2"/>
+            <w:tabs>
+              <w:tab w:val="right" w:leader="dot" w:pos="8494"/>
+            </w:tabs>
+            <w:rPr>
+              <w:rFonts w:eastAsiaTheme="minorEastAsia"/>
+              <w:noProof/>
+              <w:lang w:eastAsia="es-AR"/>
+            </w:rPr>
+          </w:pPr>
+          <w:hyperlink w:anchor="_Toc42798194" w:history="1">
+            <w:r>
+              <w:rPr>
+                <w:rStyle w:val="Hipervnculo"/>
+                <w:noProof/>
+              </w:rPr>
+              <w:t>Código involucrado en la autenticación del usuario</w:t>
+            </w:r>
+            <w:r>
+              <w:rPr>
+                <w:noProof/>
+                <w:webHidden/>
+              </w:rPr>
+              <w:tab/>
+            </w:r>
+            <w:r>
+              <w:rPr>
+                <w:noProof/>
+                <w:webHidden/>
+              </w:rPr>
+              <w:fldChar w:fldCharType="begin"/>
+            </w:r>
+            <w:r>
+              <w:rPr>
+                <w:noProof/>
+                <w:webHidden/>
+              </w:rPr>
+              <w:instrText xml:space="preserve"> PAGEREF _Toc42798194 \h </w:instrText>
+            </w:r>
+            <w:r>
+              <w:rPr>
+                <w:noProof/>
+                <w:webHidden/>
+              </w:rPr>
+            </w:r>
+            <w:r>
+              <w:rPr>
+                <w:noProof/>
+                <w:webHidden/>
+              </w:rPr>
+              <w:fldChar w:fldCharType="separate"/>
+            </w:r>
+            <w:r>
+              <w:rPr>
+                <w:noProof/>
+                <w:webHidden/>
+              </w:rPr>
+              <w:t>9</w:t>
+            </w:r>
+            <w:r>
+              <w:rPr>
+                <w:noProof/>
+                <w:webHidden/>
+              </w:rPr>
+              <w:fldChar w:fldCharType="end"/>
+            </w:r>
+          </w:hyperlink>
+        </w:p>
+        <w:p>
+          <w:pPr>
+            <w:pStyle w:val="TDC1"/>
+            <w:tabs>
+              <w:tab w:val="right" w:leader="dot" w:pos="8494"/>
+            </w:tabs>
+            <w:rPr>
+              <w:rFonts w:eastAsiaTheme="minorEastAsia"/>
+              <w:noProof/>
+              <w:lang w:eastAsia="es-AR"/>
+            </w:rPr>
+          </w:pPr>
+          <w:hyperlink w:anchor="_Toc42798195" w:history="1">
+            <w:r>
+              <w:rPr>
+                <w:rStyle w:val="Hipervnculo"/>
+                <w:noProof/>
+              </w:rPr>
+              <w:t>Gestión de bitácoras</w:t>
+            </w:r>
+            <w:r>
+              <w:rPr>
+                <w:noProof/>
+                <w:webHidden/>
+              </w:rPr>
+              <w:tab/>
+            </w:r>
+            <w:r>
+              <w:rPr>
+                <w:noProof/>
+                <w:webHidden/>
+              </w:rPr>
+              <w:fldChar w:fldCharType="begin"/>
+            </w:r>
+            <w:r>
+              <w:rPr>
+                <w:noProof/>
+                <w:webHidden/>
+              </w:rPr>
+              <w:instrText xml:space="preserve"> PAGEREF _Toc42798195 \h </w:instrText>
+            </w:r>
+            <w:r>
+              <w:rPr>
+                <w:noProof/>
+                <w:webHidden/>
+              </w:rPr>
+            </w:r>
+            <w:r>
+              <w:rPr>
+                <w:noProof/>
+                <w:webHidden/>
+              </w:rPr>
+              <w:fldChar w:fldCharType="separate"/>
+            </w:r>
+            <w:r>
+              <w:rPr>
+                <w:noProof/>
+                <w:webHidden/>
+              </w:rPr>
+              <w:t>17</w:t>
+            </w:r>
+            <w:r>
+              <w:rPr>
+                <w:noProof/>
+                <w:webHidden/>
+              </w:rPr>
+              <w:fldChar w:fldCharType="end"/>
+            </w:r>
+          </w:hyperlink>
+        </w:p>
+        <w:p>
+          <w:pPr>
+            <w:pStyle w:val="TDC2"/>
+            <w:tabs>
+              <w:tab w:val="right" w:leader="dot" w:pos="8494"/>
+            </w:tabs>
+            <w:rPr>
+              <w:rFonts w:eastAsiaTheme="minorEastAsia"/>
+              <w:noProof/>
+              <w:lang w:eastAsia="es-AR"/>
+            </w:rPr>
+          </w:pPr>
+          <w:hyperlink w:anchor="_Toc42798196" w:history="1">
+            <w:r>
+              <w:rPr>
+                <w:rStyle w:val="Hipervnculo"/>
+                <w:noProof/>
+              </w:rPr>
+              <w:t>Objetivo</w:t>
+            </w:r>
+            <w:r>
+              <w:rPr>
+                <w:noProof/>
+                <w:webHidden/>
+              </w:rPr>
+              <w:tab/>
+            </w:r>
+            <w:r>
+              <w:rPr>
+                <w:noProof/>
+                <w:webHidden/>
+              </w:rPr>
+              <w:fldChar w:fldCharType="begin"/>
+            </w:r>
+            <w:r>
+              <w:rPr>
+                <w:noProof/>
+                <w:webHidden/>
+              </w:rPr>
+              <w:instrText xml:space="preserve"> PAGEREF _Toc42798196 \h </w:instrText>
+            </w:r>
+            <w:r>
+              <w:rPr>
+                <w:noProof/>
+                <w:webHidden/>
+              </w:rPr>
+            </w:r>
+            <w:r>
+              <w:rPr>
+                <w:noProof/>
+                <w:webHidden/>
+              </w:rPr>
+              <w:fldChar w:fldCharType="separate"/>
+            </w:r>
+            <w:r>
+              <w:rPr>
+                <w:noProof/>
+                <w:webHidden/>
+              </w:rPr>
+              <w:t>17</w:t>
+            </w:r>
+            <w:r>
+              <w:rPr>
+                <w:noProof/>
+                <w:webHidden/>
+              </w:rPr>
+              <w:fldChar w:fldCharType="end"/>
+            </w:r>
+          </w:hyperlink>
+        </w:p>
+        <w:p>
+          <w:pPr>
+            <w:pStyle w:val="TDC2"/>
+            <w:tabs>
+              <w:tab w:val="right" w:leader="dot" w:pos="8494"/>
+            </w:tabs>
+            <w:rPr>
+              <w:rFonts w:eastAsiaTheme="minorEastAsia"/>
+              <w:noProof/>
+              <w:lang w:eastAsia="es-AR"/>
+            </w:rPr>
+          </w:pPr>
+          <w:hyperlink w:anchor="_Toc42798197" w:history="1">
+            <w:r>
+              <w:rPr>
+                <w:rStyle w:val="Hipervnculo"/>
+                <w:noProof/>
+              </w:rPr>
+              <w:t>Descripción</w:t>
+            </w:r>
+            <w:r>
+              <w:rPr>
+                <w:noProof/>
+                <w:webHidden/>
+              </w:rPr>
+              <w:tab/>
+            </w:r>
+            <w:r>
+              <w:rPr>
+                <w:noProof/>
+                <w:webHidden/>
+              </w:rPr>
+              <w:fldChar w:fldCharType="begin"/>
+            </w:r>
+            <w:r>
+              <w:rPr>
+                <w:noProof/>
+                <w:webHidden/>
+              </w:rPr>
+              <w:instrText xml:space="preserve"> PAGEREF _Toc42798197 \h </w:instrText>
+            </w:r>
+            <w:r>
+              <w:rPr>
+                <w:noProof/>
+                <w:webHidden/>
+              </w:rPr>
+            </w:r>
+            <w:r>
+              <w:rPr>
+                <w:noProof/>
+                <w:webHidden/>
+              </w:rPr>
+              <w:fldChar w:fldCharType="separate"/>
+            </w:r>
+            <w:r>
+              <w:rPr>
+                <w:noProof/>
+                <w:webHidden/>
+              </w:rPr>
+              <w:t>17</w:t>
+            </w:r>
+            <w:r>
+              <w:rPr>
+                <w:noProof/>
+                <w:webHidden/>
+              </w:rPr>
+              <w:fldChar w:fldCharType="end"/>
+            </w:r>
+          </w:hyperlink>
+        </w:p>
+        <w:p>
+          <w:pPr>
+            <w:pStyle w:val="TDC2"/>
+            <w:tabs>
+              <w:tab w:val="right" w:leader="dot" w:pos="8494"/>
+            </w:tabs>
+            <w:rPr>
+              <w:rFonts w:eastAsiaTheme="minorEastAsia"/>
+              <w:noProof/>
+              <w:lang w:eastAsia="es-AR"/>
+            </w:rPr>
+          </w:pPr>
+          <w:hyperlink w:anchor="_Toc42798198" w:history="1">
+            <w:r>
+              <w:rPr>
+                <w:rStyle w:val="Hipervnculo"/>
+                <w:noProof/>
+              </w:rPr>
+              <w:t>DER</w:t>
+            </w:r>
+            <w:r>
+              <w:rPr>
+                <w:noProof/>
+                <w:webHidden/>
+              </w:rPr>
+              <w:tab/>
+            </w:r>
+            <w:r>
+              <w:rPr>
+                <w:noProof/>
+                <w:webHidden/>
+              </w:rPr>
+              <w:fldChar w:fldCharType="begin"/>
+            </w:r>
+            <w:r>
+              <w:rPr>
+                <w:noProof/>
+                <w:webHidden/>
+              </w:rPr>
+              <w:instrText xml:space="preserve"> PAGEREF _Toc42798198 \h </w:instrText>
+            </w:r>
+            <w:r>
+              <w:rPr>
+                <w:noProof/>
+                <w:webHidden/>
+              </w:rPr>
+            </w:r>
+            <w:r>
+              <w:rPr>
+                <w:noProof/>
+                <w:webHidden/>
+              </w:rPr>
+              <w:fldChar w:fldCharType="separate"/>
+            </w:r>
+            <w:r>
+              <w:rPr>
+                <w:noProof/>
+                <w:webHidden/>
+              </w:rPr>
+              <w:t>17</w:t>
+            </w:r>
+            <w:r>
+              <w:rPr>
+                <w:noProof/>
+                <w:webHidden/>
+              </w:rPr>
+              <w:fldChar w:fldCharType="end"/>
+            </w:r>
+          </w:hyperlink>
+        </w:p>
+        <w:p>
+          <w:pPr>
+            <w:pStyle w:val="TDC2"/>
+            <w:tabs>
+              <w:tab w:val="right" w:leader="dot" w:pos="8494"/>
+            </w:tabs>
+            <w:rPr>
+              <w:rFonts w:eastAsiaTheme="minorEastAsia"/>
+              <w:noProof/>
+              <w:lang w:eastAsia="es-AR"/>
+            </w:rPr>
+          </w:pPr>
+          <w:hyperlink w:anchor="_Toc42798199" w:history="1">
+            <w:r>
+              <w:rPr>
+                <w:rStyle w:val="Hipervnculo"/>
+                <w:noProof/>
+              </w:rPr>
+              <w:t>Diagrama de secuencia</w:t>
+            </w:r>
+            <w:r>
+              <w:rPr>
+                <w:noProof/>
+                <w:webHidden/>
+              </w:rPr>
+              <w:tab/>
+            </w:r>
+            <w:r>
+              <w:rPr>
+                <w:noProof/>
+                <w:webHidden/>
+              </w:rPr>
+              <w:fldChar w:fldCharType="begin"/>
+            </w:r>
+            <w:r>
+              <w:rPr>
+                <w:noProof/>
+                <w:webHidden/>
+              </w:rPr>
+              <w:instrText xml:space="preserve"> PAGEREF _Toc42798199 \h </w:instrText>
+            </w:r>
+            <w:r>
+              <w:rPr>
+                <w:noProof/>
+                <w:webHidden/>
+              </w:rPr>
+            </w:r>
+            <w:r>
+              <w:rPr>
+                <w:noProof/>
+                <w:webHidden/>
+              </w:rPr>
+              <w:fldChar w:fldCharType="separate"/>
+            </w:r>
+            <w:r>
+              <w:rPr>
+                <w:noProof/>
+                <w:webHidden/>
+              </w:rPr>
+              <w:t>18</w:t>
+            </w:r>
+            <w:r>
+              <w:rPr>
+                <w:noProof/>
+                <w:webHidden/>
+              </w:rPr>
+              <w:fldChar w:fldCharType="end"/>
+            </w:r>
+          </w:hyperlink>
+        </w:p>
+        <w:p>
+          <w:pPr>
+            <w:pStyle w:val="TDC1"/>
+            <w:tabs>
+              <w:tab w:val="right" w:leader="dot" w:pos="8494"/>
+            </w:tabs>
+            <w:rPr>
+              <w:rFonts w:eastAsiaTheme="minorEastAsia"/>
+              <w:noProof/>
+              <w:lang w:eastAsia="es-AR"/>
+            </w:rPr>
+          </w:pPr>
+          <w:hyperlink w:anchor="_Toc42798200" w:history="1">
+            <w:r>
+              <w:rPr>
+                <w:rStyle w:val="Hipervnculo"/>
+                <w:noProof/>
+              </w:rPr>
+              <w:t>Estructura del proyecto</w:t>
+            </w:r>
+            <w:r>
+              <w:rPr>
+                <w:noProof/>
+                <w:webHidden/>
+              </w:rPr>
+              <w:tab/>
+            </w:r>
+            <w:r>
+              <w:rPr>
+                <w:noProof/>
+                <w:webHidden/>
+              </w:rPr>
+              <w:fldChar w:fldCharType="begin"/>
+            </w:r>
+            <w:r>
+              <w:rPr>
+                <w:noProof/>
+                <w:webHidden/>
+              </w:rPr>
+              <w:instrText xml:space="preserve"> PAGEREF _Toc42798200 \h </w:instrText>
+            </w:r>
+            <w:r>
+              <w:rPr>
+                <w:noProof/>
+                <w:webHidden/>
+              </w:rPr>
+            </w:r>
+            <w:r>
+              <w:rPr>
+                <w:noProof/>
+                <w:webHidden/>
+              </w:rPr>
+              <w:fldChar w:fldCharType="separate"/>
+            </w:r>
+            <w:r>
+              <w:rPr>
+                <w:noProof/>
+                <w:webHidden/>
+              </w:rPr>
+              <w:t>19</w:t>
+            </w:r>
+            <w:r>
+              <w:rPr>
+                <w:noProof/>
+                <w:webHidden/>
+              </w:rPr>
+              <w:fldChar w:fldCharType="end"/>
+            </w:r>
+          </w:hyperlink>
+        </w:p>
+        <w:p>
+          <w:pPr>
+            <w:pStyle w:val="TDC2"/>
+            <w:tabs>
+              <w:tab w:val="right" w:leader="dot" w:pos="8494"/>
+            </w:tabs>
+            <w:rPr>
+              <w:rFonts w:eastAsiaTheme="minorEastAsia"/>
+              <w:noProof/>
+              <w:lang w:eastAsia="es-AR"/>
+            </w:rPr>
+          </w:pPr>
+          <w:hyperlink w:anchor="_Toc42798201" w:history="1">
+            <w:r>
+              <w:rPr>
+                <w:rStyle w:val="Hipervnculo"/>
+                <w:noProof/>
+              </w:rPr>
+              <w:t>Interfaz de usuario (UI)</w:t>
+            </w:r>
+            <w:r>
+              <w:rPr>
+                <w:noProof/>
+                <w:webHidden/>
+              </w:rPr>
+              <w:tab/>
+            </w:r>
+            <w:r>
+              <w:rPr>
+                <w:noProof/>
+                <w:webHidden/>
+              </w:rPr>
+              <w:fldChar w:fldCharType="begin"/>
+            </w:r>
+            <w:r>
+              <w:rPr>
+                <w:noProof/>
+                <w:webHidden/>
+              </w:rPr>
+              <w:instrText xml:space="preserve"> PAGEREF _Toc42798201 \h </w:instrText>
+            </w:r>
+            <w:r>
+              <w:rPr>
+                <w:noProof/>
+                <w:webHidden/>
+              </w:rPr>
+            </w:r>
+            <w:r>
+              <w:rPr>
+                <w:noProof/>
+                <w:webHidden/>
+              </w:rPr>
+              <w:fldChar w:fldCharType="separate"/>
+            </w:r>
+            <w:r>
+              <w:rPr>
+                <w:noProof/>
+                <w:webHidden/>
+              </w:rPr>
+              <w:t>19</w:t>
+            </w:r>
+            <w:r>
+              <w:rPr>
+                <w:noProof/>
+                <w:webHidden/>
+              </w:rPr>
+              <w:fldChar w:fldCharType="end"/>
+            </w:r>
+          </w:hyperlink>
+        </w:p>
+        <w:p>
+          <w:pPr>
+            <w:pStyle w:val="TDC2"/>
+            <w:tabs>
+              <w:tab w:val="right" w:leader="dot" w:pos="8494"/>
+            </w:tabs>
+            <w:rPr>
+              <w:rFonts w:eastAsiaTheme="minorEastAsia"/>
+              <w:noProof/>
+              <w:lang w:eastAsia="es-AR"/>
+            </w:rPr>
+          </w:pPr>
+          <w:hyperlink w:anchor="_Toc42798202" w:history="1">
+            <w:r>
+              <w:rPr>
+                <w:rStyle w:val="Hipervnculo"/>
+                <w:noProof/>
+              </w:rPr>
+              <w:t>Lógica de negocio (BL)</w:t>
+            </w:r>
+            <w:r>
+              <w:rPr>
+                <w:noProof/>
+                <w:webHidden/>
+              </w:rPr>
+              <w:tab/>
+            </w:r>
+            <w:r>
+              <w:rPr>
+                <w:noProof/>
+                <w:webHidden/>
+              </w:rPr>
+              <w:fldChar w:fldCharType="begin"/>
+            </w:r>
+            <w:r>
+              <w:rPr>
+                <w:noProof/>
+                <w:webHidden/>
+              </w:rPr>
+              <w:instrText xml:space="preserve"> PAGEREF _Toc42798202 \h </w:instrText>
+            </w:r>
+            <w:r>
+              <w:rPr>
+                <w:noProof/>
+                <w:webHidden/>
+              </w:rPr>
+            </w:r>
+            <w:r>
+              <w:rPr>
+                <w:noProof/>
+                <w:webHidden/>
+              </w:rPr>
+              <w:fldChar w:fldCharType="separate"/>
+            </w:r>
+            <w:r>
+              <w:rPr>
+                <w:noProof/>
+                <w:webHidden/>
+              </w:rPr>
+              <w:t>20</w:t>
+            </w:r>
+            <w:r>
+              <w:rPr>
+                <w:noProof/>
+                <w:webHidden/>
+              </w:rPr>
+              <w:fldChar w:fldCharType="end"/>
+            </w:r>
+          </w:hyperlink>
+        </w:p>
+        <w:p>
+          <w:pPr>
+            <w:pStyle w:val="TDC2"/>
+            <w:tabs>
+              <w:tab w:val="right" w:leader="dot" w:pos="8494"/>
+            </w:tabs>
+            <w:rPr>
+              <w:rFonts w:eastAsiaTheme="minorEastAsia"/>
+              <w:noProof/>
+              <w:lang w:eastAsia="es-AR"/>
+            </w:rPr>
+          </w:pPr>
+          <w:hyperlink w:anchor="_Toc42798203" w:history="1">
+            <w:r>
+              <w:rPr>
+                <w:rStyle w:val="Hipervnculo"/>
+                <w:noProof/>
+              </w:rPr>
+              <w:t>Acceso a datos (DAL)</w:t>
+            </w:r>
+            <w:r>
+              <w:rPr>
+                <w:noProof/>
+                <w:webHidden/>
+              </w:rPr>
+              <w:tab/>
+            </w:r>
+            <w:r>
+              <w:rPr>
+                <w:noProof/>
+                <w:webHidden/>
+              </w:rPr>
+              <w:fldChar w:fldCharType="begin"/>
+            </w:r>
+            <w:r>
+              <w:rPr>
+                <w:noProof/>
+                <w:webHidden/>
+              </w:rPr>
+              <w:instrText xml:space="preserve"> PAGEREF _Toc42798203 \h </w:instrText>
+            </w:r>
+            <w:r>
+              <w:rPr>
+                <w:noProof/>
+                <w:webHidden/>
+              </w:rPr>
+            </w:r>
+            <w:r>
+              <w:rPr>
+                <w:noProof/>
+                <w:webHidden/>
+              </w:rPr>
+              <w:fldChar w:fldCharType="separate"/>
+            </w:r>
+            <w:r>
+              <w:rPr>
+                <w:noProof/>
+                <w:webHidden/>
+              </w:rPr>
+              <w:t>20</w:t>
+            </w:r>
+            <w:r>
+              <w:rPr>
+                <w:noProof/>
+                <w:webHidden/>
+              </w:rPr>
+              <w:fldChar w:fldCharType="end"/>
+            </w:r>
+          </w:hyperlink>
+        </w:p>
+        <w:p>
+          <w:pPr>
+            <w:pStyle w:val="TDC2"/>
+            <w:tabs>
+              <w:tab w:val="right" w:leader="dot" w:pos="8494"/>
+            </w:tabs>
+            <w:rPr>
+              <w:rFonts w:eastAsiaTheme="minorEastAsia"/>
+              <w:noProof/>
+              <w:lang w:eastAsia="es-AR"/>
+            </w:rPr>
+          </w:pPr>
+          <w:hyperlink w:anchor="_Toc42798204" w:history="1">
+            <w:r>
+              <w:rPr>
+                <w:rStyle w:val="Hipervnculo"/>
+                <w:noProof/>
+              </w:rPr>
+              <w:t>Entidades (BE)</w:t>
+            </w:r>
+            <w:r>
+              <w:rPr>
+                <w:noProof/>
+                <w:webHidden/>
+              </w:rPr>
+              <w:tab/>
+            </w:r>
+            <w:r>
+              <w:rPr>
+                <w:noProof/>
+                <w:webHidden/>
+              </w:rPr>
+              <w:fldChar w:fldCharType="begin"/>
+            </w:r>
+            <w:r>
+              <w:rPr>
+                <w:noProof/>
+                <w:webHidden/>
+              </w:rPr>
+              <w:instrText xml:space="preserve"> PAGEREF _Toc42798204 \h </w:instrText>
+            </w:r>
+            <w:r>
+              <w:rPr>
+                <w:noProof/>
+                <w:webHidden/>
+              </w:rPr>
+            </w:r>
+            <w:r>
+              <w:rPr>
+                <w:noProof/>
+                <w:webHidden/>
+              </w:rPr>
+              <w:fldChar w:fldCharType="separate"/>
+            </w:r>
+            <w:r>
+              <w:rPr>
+                <w:noProof/>
+                <w:webHidden/>
+              </w:rPr>
+              <w:t>21</w:t>
+            </w:r>
+            <w:r>
+              <w:rPr>
+                <w:noProof/>
+                <w:webHidden/>
+              </w:rPr>
+              <w:fldChar w:fldCharType="end"/>
+            </w:r>
+          </w:hyperlink>
+        </w:p>
+        <w:p>
+          <w:pPr>
+            <w:pStyle w:val="TDC2"/>
+            <w:tabs>
+              <w:tab w:val="right" w:leader="dot" w:pos="8494"/>
+            </w:tabs>
+            <w:rPr>
+              <w:rFonts w:eastAsiaTheme="minorEastAsia"/>
+              <w:noProof/>
+              <w:lang w:eastAsia="es-AR"/>
+            </w:rPr>
+          </w:pPr>
+          <w:hyperlink w:anchor="_Toc42798205" w:history="1">
+            <w:r>
+              <w:rPr>
+                <w:rStyle w:val="Hipervnculo"/>
+                <w:noProof/>
+              </w:rPr>
+              <w:t>Logueo (Log)</w:t>
+            </w:r>
+            <w:r>
+              <w:rPr>
+                <w:noProof/>
+                <w:webHidden/>
+              </w:rPr>
+              <w:tab/>
+            </w:r>
+            <w:r>
+              <w:rPr>
+                <w:noProof/>
+                <w:webHidden/>
+              </w:rPr>
+              <w:fldChar w:fldCharType="begin"/>
+            </w:r>
+            <w:r>
+              <w:rPr>
+                <w:noProof/>
+                <w:webHidden/>
+              </w:rPr>
+              <w:instrText xml:space="preserve"> PAGEREF _Toc42798205 \h </w:instrText>
+            </w:r>
+            <w:r>
+              <w:rPr>
+                <w:noProof/>
+                <w:webHidden/>
+              </w:rPr>
+            </w:r>
+            <w:r>
+              <w:rPr>
+                <w:noProof/>
+                <w:webHidden/>
+              </w:rPr>
+              <w:fldChar w:fldCharType="separate"/>
+            </w:r>
+            <w:r>
+              <w:rPr>
+                <w:noProof/>
+                <w:webHidden/>
+              </w:rPr>
+              <w:t>21</w:t>
             </w:r>
             <w:r>
               <w:rPr>
@@ -827,146 +1943,129 @@
     </w:p>
     <w:p>
       <w:pPr>
-        <w:ind w:left="360" w:hanging="360"/>
-        <w:rPr>
-          <w:noProof/>
-        </w:rPr>
-      </w:pPr>
-    </w:p>
-    <w:p>
-      <w:pPr>
-        <w:ind w:left="360" w:hanging="360"/>
-        <w:rPr>
-          <w:noProof/>
-        </w:rPr>
-      </w:pPr>
-    </w:p>
-    <w:p>
-      <w:pPr>
-        <w:ind w:left="360" w:hanging="360"/>
-        <w:rPr>
-          <w:noProof/>
-        </w:rPr>
-      </w:pPr>
-    </w:p>
-    <w:p>
-      <w:pPr>
-        <w:ind w:left="360" w:hanging="360"/>
-        <w:rPr>
-          <w:noProof/>
-        </w:rPr>
-      </w:pPr>
-    </w:p>
-    <w:p>
-      <w:pPr>
-        <w:ind w:left="360" w:hanging="360"/>
-        <w:rPr>
-          <w:noProof/>
-        </w:rPr>
-      </w:pPr>
-    </w:p>
-    <w:p>
-      <w:pPr>
-        <w:ind w:left="360" w:hanging="360"/>
-        <w:rPr>
-          <w:noProof/>
-        </w:rPr>
-      </w:pPr>
-    </w:p>
-    <w:p>
-      <w:pPr>
-        <w:ind w:left="360" w:hanging="360"/>
-        <w:rPr>
-          <w:noProof/>
-        </w:rPr>
-      </w:pPr>
-    </w:p>
-    <w:p>
-      <w:pPr>
-        <w:ind w:left="360" w:hanging="360"/>
-        <w:rPr>
-          <w:noProof/>
-        </w:rPr>
-      </w:pPr>
-    </w:p>
-    <w:p>
-      <w:pPr>
-        <w:ind w:left="360" w:hanging="360"/>
-        <w:rPr>
-          <w:noProof/>
-        </w:rPr>
-      </w:pPr>
-    </w:p>
-    <w:p>
-      <w:pPr>
-        <w:ind w:left="360" w:hanging="360"/>
-        <w:rPr>
-          <w:noProof/>
-        </w:rPr>
-      </w:pPr>
-    </w:p>
-    <w:p>
-      <w:pPr>
-        <w:ind w:left="360" w:hanging="360"/>
-        <w:rPr>
-          <w:noProof/>
-        </w:rPr>
-      </w:pPr>
-    </w:p>
-    <w:p>
-      <w:pPr>
-        <w:ind w:left="360" w:hanging="360"/>
-        <w:rPr>
-          <w:noProof/>
-        </w:rPr>
-      </w:pPr>
-    </w:p>
-    <w:p>
-      <w:pPr>
-        <w:ind w:left="360" w:hanging="360"/>
-        <w:rPr>
-          <w:noProof/>
-        </w:rPr>
-      </w:pPr>
-    </w:p>
-    <w:p>
-      <w:r>
+        <w:pStyle w:val="Ttulo1"/>
+      </w:pPr>
+      <w:r>
+        <w:lastRenderedPageBreak/>
         <w:fldChar w:fldCharType="end"/>
       </w:r>
-    </w:p>
+      <w:bookmarkStart w:id="0" w:name="_Toc42798180"/>
+      <w:r>
+        <w:t>Descripción del negocio</w:t>
+      </w:r>
+      <w:bookmarkEnd w:id="0"/>
+      <w:r>
+        <w:fldChar w:fldCharType="begin"/>
+      </w:r>
+      <w:r>
+        <w:instrText xml:space="preserve"> XE "Descripción del negocio" </w:instrText>
+      </w:r>
+      <w:r>
+        <w:fldChar w:fldCharType="end"/>
+      </w:r>
+    </w:p>
+    <w:p>
+      <w:r>
+        <w:t>BuyMotors es una concesionaria de autos online que proporciona a los clientes una plataforma rápida, fácil y confiable para adquirir un vehículo. Esta posee un inventario detallado del stock, incluyendo las características de cada producto, su valor y disponibilidad.</w:t>
+      </w:r>
+    </w:p>
+    <w:p>
+      <w:r>
+        <w:t>El objetivo principal del negocio es servir como una solución tecnológica que permita la mayor disponibilidad posible en el servicio, permitiendo a los clientes acceder al inventario y realizar compras desde cualquier lugar y en cualquier momento del día.</w:t>
+      </w:r>
+    </w:p>
+    <w:p>
+      <w:r>
+        <w:t>En sus inicios, BuyMotors mostrará un inventario de vehículos que se encontrarán en su sede principal en Capital Federal, pero se proyecta a futuro una expansión tanto en más zonas de la capital como por el resto de Buenos Aires y del país, para imponerse como el servicio líder del país para la compra de vehículos.</w:t>
+      </w:r>
+    </w:p>
+    <w:p/>
     <w:p>
       <w:pPr>
         <w:pStyle w:val="Ttulo1"/>
       </w:pPr>
-      <w:bookmarkStart w:id="0" w:name="_Toc40447472"/>
-      <w:r>
-        <w:lastRenderedPageBreak/>
-        <w:t>Descripción del negocio</w:t>
-      </w:r>
-      <w:bookmarkEnd w:id="0"/>
+      <w:bookmarkStart w:id="1" w:name="_Toc42798181"/>
+      <w:r>
+        <w:t>Beneficios del negocio</w:t>
+      </w:r>
+      <w:bookmarkEnd w:id="1"/>
       <w:r>
         <w:fldChar w:fldCharType="begin"/>
       </w:r>
       <w:r>
-        <w:instrText xml:space="preserve"> XE "Descripción del negocio" </w:instrText>
+        <w:instrText xml:space="preserve"> XE "Beneficios del negocio" </w:instrText>
       </w:r>
       <w:r>
         <w:fldChar w:fldCharType="end"/>
       </w:r>
     </w:p>
     <w:p>
-      <w:r>
-        <w:t>BuyMotors es una concesionaria de autos online que proporciona a los clientes una plataforma rápida, fácil y confiable para adquirir un vehículo. Esta posee un inventario detallado del stock, incluyendo las características de cada producto, su valor y disponibilidad.</w:t>
-      </w:r>
-    </w:p>
-    <w:p>
-      <w:r>
-        <w:t>El objetivo principal del negocio es servir como una solución tecnológica que permita la mayor disponibilidad posible en el servicio, permitiendo a los clientes acceder al inventario y realizar compras desde cualquier lugar y en cualquier momento del día.</w:t>
-      </w:r>
-    </w:p>
-    <w:p>
-      <w:r>
-        <w:t>En sus inicios, BuyMotors mostrará un inventario de vehículos que se encontrarán en su sede principal en Capital Federal, pero se proyecta a futuro una expansión tanto en más zonas de la capital como por el resto de Buenos Aires y del país, para imponerse como el servicio líder del país para la compra de vehículos.</w:t>
+      <w:pPr>
+        <w:pStyle w:val="Ttulo2"/>
+      </w:pPr>
+      <w:bookmarkStart w:id="2" w:name="_Toc42798182"/>
+      <w:r>
+        <w:t>Alta Disponibilidad</w:t>
+      </w:r>
+      <w:bookmarkEnd w:id="2"/>
+    </w:p>
+    <w:p>
+      <w:r>
+        <w:t xml:space="preserve">La plataforma estará en funcionamiento en todo momento, de forma que un cliente interesado puede </w:t>
+      </w:r>
+      <w:r>
+        <w:t>rápidamente revisar el inventario y planificar una compra.</w:t>
+      </w:r>
+    </w:p>
+    <w:p>
+      <w:pPr>
+        <w:pStyle w:val="Ttulo2"/>
+      </w:pPr>
+      <w:bookmarkStart w:id="3" w:name="_Toc42798183"/>
+      <w:r>
+        <w:t>Variedad de productos</w:t>
+      </w:r>
+      <w:bookmarkEnd w:id="3"/>
+    </w:p>
+    <w:p>
+      <w:r>
+        <w:t>El inventario poseerá vehículos de distintas marcas, colores, rangos de precios, capacidad de pasajeros y modelos. Se espera tener vehículos para satisfacer las necesidades de todos los tipos de clientes, desde padres de familias en busca de autos espaciosos hasta jóvenes con alto poder adquisitivo que buscan autos deportivos de las mejores marcas.</w:t>
+      </w:r>
+    </w:p>
+    <w:p>
+      <w:pPr>
+        <w:pStyle w:val="Ttulo2"/>
+      </w:pPr>
+      <w:bookmarkStart w:id="4" w:name="_Toc42798184"/>
+      <w:r>
+        <w:t>Compra de accesorios</w:t>
+      </w:r>
+      <w:bookmarkEnd w:id="4"/>
+    </w:p>
+    <w:p>
+      <w:r>
+        <w:t>La plataforma incluirá un espacio p</w:t>
+      </w:r>
+      <w:r>
+        <w:t>ara adquirir distintos accesorios para los vehículos, permitiendo a los clientes adquirir todo lo necesario para circular en el mismo lugar, en una sola compra.</w:t>
+      </w:r>
+    </w:p>
+    <w:p>
+      <w:pPr>
+        <w:pStyle w:val="Ttulo2"/>
+      </w:pPr>
+      <w:bookmarkStart w:id="5" w:name="_Toc42798185"/>
+      <w:r>
+        <w:t>Seguridad en la compra</w:t>
+      </w:r>
+      <w:bookmarkEnd w:id="5"/>
+    </w:p>
+    <w:p>
+      <w:r>
+        <w:t>Un cliente no debe dudar en utilizar la aplicación en cuanto a la seguridad de sus datos y de su dinero. Realizar una compra en BuyMotors es transparente en cuanto a la transacción del dinero</w:t>
+      </w:r>
+      <w:r>
+        <w:t xml:space="preserve"> y privada en cuanto a los datos del comprador.</w:t>
       </w:r>
     </w:p>
     <w:p/>
@@ -974,96 +2073,7 @@
       <w:pPr>
         <w:pStyle w:val="Ttulo1"/>
       </w:pPr>
-      <w:bookmarkStart w:id="1" w:name="_Toc40447473"/>
-      <w:r>
-        <w:t>Beneficios del negocio</w:t>
-      </w:r>
-      <w:bookmarkEnd w:id="1"/>
-      <w:r>
-        <w:fldChar w:fldCharType="begin"/>
-      </w:r>
-      <w:r>
-        <w:instrText xml:space="preserve"> XE "Beneficios del negocio" </w:instrText>
-      </w:r>
-      <w:r>
-        <w:fldChar w:fldCharType="end"/>
-      </w:r>
-    </w:p>
-    <w:p>
-      <w:pPr>
-        <w:pStyle w:val="Ttulo2"/>
-      </w:pPr>
-      <w:bookmarkStart w:id="2" w:name="_Toc40447474"/>
-      <w:r>
-        <w:t>Alta Disponibilidad</w:t>
-      </w:r>
-      <w:bookmarkEnd w:id="2"/>
-    </w:p>
-    <w:p>
-      <w:r>
-        <w:t xml:space="preserve">La plataforma estará en funcionamiento en todo momento, de forma que un cliente interesado puede </w:t>
-      </w:r>
-      <w:r>
-        <w:t>rápidamente revisar el inventario y planificar una compra.</w:t>
-      </w:r>
-    </w:p>
-    <w:p>
-      <w:pPr>
-        <w:pStyle w:val="Ttulo2"/>
-      </w:pPr>
-      <w:bookmarkStart w:id="3" w:name="_Toc40447475"/>
-      <w:r>
-        <w:t>Variedad de productos</w:t>
-      </w:r>
-      <w:bookmarkEnd w:id="3"/>
-    </w:p>
-    <w:p>
-      <w:r>
-        <w:t>El inventario poseerá vehículos de distintas marcas, colores, rangos de precios, capacidad de pasajeros y modelos. Se espera tener vehículos para satisfacer las necesidades de todos los tipos de clientes, desde padres de familias en busca de autos espaciosos hasta jóvenes con alto poder adquisitivo que buscan autos deportivos de las mejores marcas.</w:t>
-      </w:r>
-    </w:p>
-    <w:p>
-      <w:pPr>
-        <w:pStyle w:val="Ttulo2"/>
-      </w:pPr>
-      <w:bookmarkStart w:id="4" w:name="_Toc40447476"/>
-      <w:r>
-        <w:t>Compra de accesorios</w:t>
-      </w:r>
-      <w:bookmarkEnd w:id="4"/>
-    </w:p>
-    <w:p>
-      <w:r>
-        <w:t>La plataforma incluirá un espacio p</w:t>
-      </w:r>
-      <w:r>
-        <w:t>ara adquirir distintos accesorios para los vehículos, permitiendo a los clientes adquirir todo lo necesario para circular en el mismo lugar, en una sola compra.</w:t>
-      </w:r>
-    </w:p>
-    <w:p>
-      <w:pPr>
-        <w:pStyle w:val="Ttulo2"/>
-      </w:pPr>
-      <w:bookmarkStart w:id="5" w:name="_Toc40447477"/>
-      <w:r>
-        <w:t>Seguridad en la compra</w:t>
-      </w:r>
-      <w:bookmarkEnd w:id="5"/>
-    </w:p>
-    <w:p>
-      <w:r>
-        <w:t>Un cliente no debe dudar en utilizar la aplicación en cuanto a la seguridad de sus datos y de su dinero. Realizar una compra en BuyMotors es transparente en cuanto a la transacción del dinero</w:t>
-      </w:r>
-      <w:r>
-        <w:t xml:space="preserve"> y privada en cuanto a los datos del comprador.</w:t>
-      </w:r>
-    </w:p>
-    <w:p/>
-    <w:p>
-      <w:pPr>
-        <w:pStyle w:val="Ttulo1"/>
-      </w:pPr>
-      <w:bookmarkStart w:id="6" w:name="_Toc40447478"/>
+      <w:bookmarkStart w:id="6" w:name="_Toc42798186"/>
       <w:r>
         <w:rPr>
           <w:b/>
@@ -1118,7 +2128,7 @@
       <w:pPr>
         <w:pStyle w:val="Ttulo1"/>
       </w:pPr>
-      <w:bookmarkStart w:id="7" w:name="_Toc40447479"/>
+      <w:bookmarkStart w:id="7" w:name="_Toc42798187"/>
       <w:r>
         <w:rPr>
           <w:b/>
@@ -1215,7 +2225,7 @@
       <w:pPr>
         <w:pStyle w:val="Ttulo1"/>
       </w:pPr>
-      <w:bookmarkStart w:id="8" w:name="_Toc40447480"/>
+      <w:bookmarkStart w:id="8" w:name="_Toc42798188"/>
       <w:r>
         <w:rPr>
           <w:b/>
@@ -1256,7 +2266,7 @@
       <w:pPr>
         <w:pStyle w:val="Ttulo1"/>
       </w:pPr>
-      <w:bookmarkStart w:id="9" w:name="_Toc40447481"/>
+      <w:bookmarkStart w:id="9" w:name="_Toc42798189"/>
       <w:r>
         <w:rPr>
           <w:color w:val="000000" w:themeColor="text1"/>
@@ -1288,6 +2298,7 @@
       <w:pPr>
         <w:pStyle w:val="Ttulo1"/>
       </w:pPr>
+      <w:bookmarkStart w:id="10" w:name="_Toc42798190"/>
       <w:r>
         <w:rPr>
           <w:b/>
@@ -1297,6 +2308,7 @@
         <w:lastRenderedPageBreak/>
         <w:t>Gestión Login-Logout</w:t>
       </w:r>
+      <w:bookmarkEnd w:id="10"/>
       <w:r>
         <w:fldChar w:fldCharType="begin"/>
       </w:r>
@@ -1317,9 +2329,11 @@
       <w:pPr>
         <w:pStyle w:val="Ttulo2"/>
       </w:pPr>
+      <w:bookmarkStart w:id="11" w:name="_Toc42798191"/>
       <w:r>
         <w:t>Objetivo</w:t>
       </w:r>
+      <w:bookmarkEnd w:id="11"/>
       <w:r>
         <w:fldChar w:fldCharType="begin"/>
       </w:r>
@@ -1388,9 +2402,11 @@
       <w:pPr>
         <w:pStyle w:val="Ttulo2"/>
       </w:pPr>
+      <w:bookmarkStart w:id="12" w:name="_Toc42798192"/>
       <w:r>
         <w:t>Descripción</w:t>
       </w:r>
+      <w:bookmarkEnd w:id="12"/>
     </w:p>
     <w:p>
       <w:pPr>
@@ -2731,9 +3747,11 @@
       <w:pPr>
         <w:pStyle w:val="Ttulo2"/>
       </w:pPr>
+      <w:bookmarkStart w:id="13" w:name="_Toc42798193"/>
       <w:r>
         <w:t>Diagrama de secuencia</w:t>
       </w:r>
+      <w:bookmarkEnd w:id="13"/>
     </w:p>
     <w:p>
       <w:pPr>
@@ -2871,17 +3889,17 @@
           </wp:inline>
         </w:drawing>
       </w:r>
-      <w:bookmarkStart w:id="10" w:name="_GoBack"/>
-      <w:bookmarkEnd w:id="10"/>
     </w:p>
     <w:p/>
     <w:p>
       <w:pPr>
         <w:pStyle w:val="Ttulo2"/>
       </w:pPr>
+      <w:bookmarkStart w:id="14" w:name="_Toc42798194"/>
       <w:r>
         <w:t>Código involucrado en la autenticación del usuario</w:t>
       </w:r>
+      <w:bookmarkEnd w:id="14"/>
     </w:p>
     <w:p/>
     <w:p>
@@ -2912,43 +3930,85 @@
         <w:rPr>
           <w:lang w:val="en-US"/>
         </w:rPr>
-        <w:t>&lt;%@ Page Title="Iniciar sesión" Language="C#" MasterPageFile="~/Site.Master" AutoEventWireup="true" CodeBehind="Login.aspx.cs" Inherits="BuyMotors.Account.Login" Async="true" %&gt;</w:t>
-      </w:r>
-    </w:p>
-    <w:p>
-      <w:pPr>
-        <w:spacing w:after="0"/>
-        <w:rPr>
-          <w:lang w:val="en-US"/>
-        </w:rPr>
-      </w:pPr>
-    </w:p>
-    <w:p>
-      <w:pPr>
-        <w:spacing w:after="0"/>
-        <w:rPr>
-          <w:lang w:val="en-US"/>
-        </w:rPr>
-      </w:pPr>
-      <w:r>
-        <w:rPr>
-          <w:lang w:val="en-US"/>
-        </w:rPr>
-        <w:t>&lt;asp:Content runat="server" ID="BodyContent" ContentPlaceHolderID="MainContent"&gt;</w:t>
-      </w:r>
-    </w:p>
-    <w:p>
-      <w:pPr>
-        <w:spacing w:after="0"/>
-        <w:rPr>
-          <w:lang w:val="en-US"/>
-        </w:rPr>
-      </w:pPr>
-      <w:r>
-        <w:rPr>
-          <w:lang w:val="en-US"/>
-        </w:rPr>
-        <w:t xml:space="preserve">    &lt;h2&gt;&lt;%: Title %&gt;.&lt;/h2&gt;</w:t>
+        <w:t>&lt;%@ Page Title="Iniciar sesión" Language="C#" MasterPageFile="~/Site.Master" AutoEventWireup="true" CodeBehind="Login.aspx.cs" Inherits="</w:t>
+      </w:r>
+      <w:proofErr w:type="gramStart"/>
+      <w:r>
+        <w:rPr>
+          <w:lang w:val="en-US"/>
+        </w:rPr>
+        <w:t>BuyMotors.Account.Login</w:t>
+      </w:r>
+      <w:proofErr w:type="gramEnd"/>
+      <w:r>
+        <w:rPr>
+          <w:lang w:val="en-US"/>
+        </w:rPr>
+        <w:t>" Async="true" %&gt;</w:t>
+      </w:r>
+    </w:p>
+    <w:p>
+      <w:pPr>
+        <w:spacing w:after="0"/>
+        <w:rPr>
+          <w:lang w:val="en-US"/>
+        </w:rPr>
+      </w:pPr>
+    </w:p>
+    <w:p>
+      <w:pPr>
+        <w:spacing w:after="0"/>
+        <w:rPr>
+          <w:lang w:val="en-US"/>
+        </w:rPr>
+      </w:pPr>
+      <w:r>
+        <w:rPr>
+          <w:lang w:val="en-US"/>
+        </w:rPr>
+        <w:t>&lt;</w:t>
+      </w:r>
+      <w:proofErr w:type="gramStart"/>
+      <w:r>
+        <w:rPr>
+          <w:lang w:val="en-US"/>
+        </w:rPr>
+        <w:t>asp:Content</w:t>
+      </w:r>
+      <w:proofErr w:type="gramEnd"/>
+      <w:r>
+        <w:rPr>
+          <w:lang w:val="en-US"/>
+        </w:rPr>
+        <w:t xml:space="preserve"> runat="server" ID="BodyContent" ContentPlaceHolderID="MainContent"&gt;</w:t>
+      </w:r>
+    </w:p>
+    <w:p>
+      <w:pPr>
+        <w:spacing w:after="0"/>
+        <w:rPr>
+          <w:lang w:val="en-US"/>
+        </w:rPr>
+      </w:pPr>
+      <w:r>
+        <w:rPr>
+          <w:lang w:val="en-US"/>
+        </w:rPr>
+        <w:t xml:space="preserve">    &lt;h2&gt;&lt;%: Title %</w:t>
+      </w:r>
+      <w:proofErr w:type="gramStart"/>
+      <w:r>
+        <w:rPr>
+          <w:lang w:val="en-US"/>
+        </w:rPr>
+        <w:t>&gt;.&lt;</w:t>
+      </w:r>
+      <w:proofErr w:type="gramEnd"/>
+      <w:r>
+        <w:rPr>
+          <w:lang w:val="en-US"/>
+        </w:rPr>
+        <w:t>/h2&gt;</w:t>
       </w:r>
     </w:p>
     <w:p>
@@ -3020,7 +4080,15 @@
         <w:spacing w:after="0"/>
       </w:pPr>
       <w:r>
-        <w:t xml:space="preserve">                    &lt;h4&gt;Utilice una cuenta local para iniciar sesión.&lt;/h4&gt;</w:t>
+        <w:t xml:space="preserve">                    &lt;h4&gt;Utilice una cuenta local para iniciar </w:t>
+      </w:r>
+      <w:proofErr w:type="gramStart"/>
+      <w:r>
+        <w:t>sesión.&lt;</w:t>
+      </w:r>
+      <w:proofErr w:type="gramEnd"/>
+      <w:r>
+        <w:t>/h4&gt;</w:t>
       </w:r>
     </w:p>
     <w:p>
@@ -3052,7 +4120,21 @@
         <w:rPr>
           <w:lang w:val="en-US"/>
         </w:rPr>
-        <w:t xml:space="preserve">                    &lt;asp:PlaceHolder runat="server" ID="ErrorMessage" Visible="false"&gt;</w:t>
+        <w:t xml:space="preserve">                    &lt;</w:t>
+      </w:r>
+      <w:proofErr w:type="gramStart"/>
+      <w:r>
+        <w:rPr>
+          <w:lang w:val="en-US"/>
+        </w:rPr>
+        <w:t>asp:PlaceHolder</w:t>
+      </w:r>
+      <w:proofErr w:type="gramEnd"/>
+      <w:r>
+        <w:rPr>
+          <w:lang w:val="en-US"/>
+        </w:rPr>
+        <w:t xml:space="preserve"> runat="server" ID="ErrorMessage" Visible="false"&gt;</w:t>
       </w:r>
     </w:p>
     <w:p>
@@ -3080,7 +4162,21 @@
         <w:rPr>
           <w:lang w:val="en-US"/>
         </w:rPr>
-        <w:t xml:space="preserve">                            &lt;asp:Literal runat="server" ID="FailureText" /&gt;</w:t>
+        <w:t xml:space="preserve">                            &lt;</w:t>
+      </w:r>
+      <w:proofErr w:type="gramStart"/>
+      <w:r>
+        <w:rPr>
+          <w:lang w:val="en-US"/>
+        </w:rPr>
+        <w:t>asp:Literal</w:t>
+      </w:r>
+      <w:proofErr w:type="gramEnd"/>
+      <w:r>
+        <w:rPr>
+          <w:lang w:val="en-US"/>
+        </w:rPr>
+        <w:t xml:space="preserve"> runat="server" ID="FailureText" /&gt;</w:t>
       </w:r>
     </w:p>
     <w:p>
@@ -3108,7 +4204,21 @@
         <w:rPr>
           <w:lang w:val="en-US"/>
         </w:rPr>
-        <w:t xml:space="preserve">                    &lt;/asp:PlaceHolder&gt;</w:t>
+        <w:t xml:space="preserve">                    &lt;/</w:t>
+      </w:r>
+      <w:proofErr w:type="gramStart"/>
+      <w:r>
+        <w:rPr>
+          <w:lang w:val="en-US"/>
+        </w:rPr>
+        <w:t>asp:PlaceHolder</w:t>
+      </w:r>
+      <w:proofErr w:type="gramEnd"/>
+      <w:r>
+        <w:rPr>
+          <w:lang w:val="en-US"/>
+        </w:rPr>
+        <w:t>&gt;</w:t>
       </w:r>
     </w:p>
     <w:p>
@@ -3136,7 +4246,21 @@
         <w:rPr>
           <w:lang w:val="en-US"/>
         </w:rPr>
-        <w:t xml:space="preserve">                        &lt;asp:Label runat="server" AssociatedControlID="Email" CssClass="col-md-2 control-label"&gt;Correo electrónico&lt;/asp:Label&gt;</w:t>
+        <w:t xml:space="preserve">                        &lt;</w:t>
+      </w:r>
+      <w:proofErr w:type="gramStart"/>
+      <w:r>
+        <w:rPr>
+          <w:lang w:val="en-US"/>
+        </w:rPr>
+        <w:t>asp:Label</w:t>
+      </w:r>
+      <w:proofErr w:type="gramEnd"/>
+      <w:r>
+        <w:rPr>
+          <w:lang w:val="en-US"/>
+        </w:rPr>
+        <w:t xml:space="preserve"> runat="server" AssociatedControlID="Email" CssClass="col-md-2 control-label"&gt;Correo electrónico&lt;/asp:Label&gt;</w:t>
       </w:r>
     </w:p>
     <w:p>
@@ -3164,21 +4288,49 @@
         <w:rPr>
           <w:lang w:val="en-US"/>
         </w:rPr>
-        <w:t xml:space="preserve">                            &lt;asp:TextBox runat="server" ID="Email" CssClass="form-control" TextMode="Email" /&gt;</w:t>
-      </w:r>
-    </w:p>
-    <w:p>
-      <w:pPr>
-        <w:spacing w:after="0"/>
-        <w:rPr>
-          <w:lang w:val="en-US"/>
-        </w:rPr>
-      </w:pPr>
-      <w:r>
-        <w:rPr>
-          <w:lang w:val="en-US"/>
-        </w:rPr>
-        <w:t xml:space="preserve">                            &lt;asp:RequiredFieldValidator runat="server" ControlToValidate="Email"</w:t>
+        <w:t xml:space="preserve">                            &lt;</w:t>
+      </w:r>
+      <w:proofErr w:type="gramStart"/>
+      <w:r>
+        <w:rPr>
+          <w:lang w:val="en-US"/>
+        </w:rPr>
+        <w:t>asp:TextBox</w:t>
+      </w:r>
+      <w:proofErr w:type="gramEnd"/>
+      <w:r>
+        <w:rPr>
+          <w:lang w:val="en-US"/>
+        </w:rPr>
+        <w:t xml:space="preserve"> runat="server" ID="Email" CssClass="form-control" TextMode="Email" /&gt;</w:t>
+      </w:r>
+    </w:p>
+    <w:p>
+      <w:pPr>
+        <w:spacing w:after="0"/>
+        <w:rPr>
+          <w:lang w:val="en-US"/>
+        </w:rPr>
+      </w:pPr>
+      <w:r>
+        <w:rPr>
+          <w:lang w:val="en-US"/>
+        </w:rPr>
+        <w:t xml:space="preserve">                            &lt;</w:t>
+      </w:r>
+      <w:proofErr w:type="gramStart"/>
+      <w:r>
+        <w:rPr>
+          <w:lang w:val="en-US"/>
+        </w:rPr>
+        <w:t>asp:RequiredFieldValidator</w:t>
+      </w:r>
+      <w:proofErr w:type="gramEnd"/>
+      <w:r>
+        <w:rPr>
+          <w:lang w:val="en-US"/>
+        </w:rPr>
+        <w:t xml:space="preserve"> runat="server" ControlToValidate="Email"</w:t>
       </w:r>
     </w:p>
     <w:p>
@@ -3251,7 +4403,21 @@
         <w:rPr>
           <w:lang w:val="en-US"/>
         </w:rPr>
-        <w:t xml:space="preserve">                        &lt;asp:Label runat="server" AssociatedControlID="Password" CssClass="col-md-2 control-label"&gt;Contraseña&lt;/asp:Label&gt;</w:t>
+        <w:t xml:space="preserve">                        &lt;</w:t>
+      </w:r>
+      <w:proofErr w:type="gramStart"/>
+      <w:r>
+        <w:rPr>
+          <w:lang w:val="en-US"/>
+        </w:rPr>
+        <w:t>asp:Label</w:t>
+      </w:r>
+      <w:proofErr w:type="gramEnd"/>
+      <w:r>
+        <w:rPr>
+          <w:lang w:val="en-US"/>
+        </w:rPr>
+        <w:t xml:space="preserve"> runat="server" AssociatedControlID="Password" CssClass="col-md-2 control-label"&gt;Contraseña&lt;/asp:Label&gt;</w:t>
       </w:r>
     </w:p>
     <w:p>
@@ -3279,21 +4445,49 @@
         <w:rPr>
           <w:lang w:val="en-US"/>
         </w:rPr>
-        <w:t xml:space="preserve">                            &lt;asp:TextBox runat="server" ID="Password" TextMode="Password" CssClass="form-control" /&gt;</w:t>
-      </w:r>
-    </w:p>
-    <w:p>
-      <w:pPr>
-        <w:spacing w:after="0"/>
-        <w:rPr>
-          <w:lang w:val="en-US"/>
-        </w:rPr>
-      </w:pPr>
-      <w:r>
-        <w:rPr>
-          <w:lang w:val="en-US"/>
-        </w:rPr>
-        <w:t xml:space="preserve">                            &lt;asp:RequiredFieldValidator runat="server" ControlToValidate="Password" CssClass="text-danger" ErrorMessage="El campo de contraseña es obligatorio." /&gt;</w:t>
+        <w:t xml:space="preserve">                            &lt;</w:t>
+      </w:r>
+      <w:proofErr w:type="gramStart"/>
+      <w:r>
+        <w:rPr>
+          <w:lang w:val="en-US"/>
+        </w:rPr>
+        <w:t>asp:TextBox</w:t>
+      </w:r>
+      <w:proofErr w:type="gramEnd"/>
+      <w:r>
+        <w:rPr>
+          <w:lang w:val="en-US"/>
+        </w:rPr>
+        <w:t xml:space="preserve"> runat="server" ID="Password" TextMode="Password" CssClass="form-control" /&gt;</w:t>
+      </w:r>
+    </w:p>
+    <w:p>
+      <w:pPr>
+        <w:spacing w:after="0"/>
+        <w:rPr>
+          <w:lang w:val="en-US"/>
+        </w:rPr>
+      </w:pPr>
+      <w:r>
+        <w:rPr>
+          <w:lang w:val="en-US"/>
+        </w:rPr>
+        <w:t xml:space="preserve">                            &lt;</w:t>
+      </w:r>
+      <w:proofErr w:type="gramStart"/>
+      <w:r>
+        <w:rPr>
+          <w:lang w:val="en-US"/>
+        </w:rPr>
+        <w:t>asp:RequiredFieldValidator</w:t>
+      </w:r>
+      <w:proofErr w:type="gramEnd"/>
+      <w:r>
+        <w:rPr>
+          <w:lang w:val="en-US"/>
+        </w:rPr>
+        <w:t xml:space="preserve"> runat="server" ControlToValidate="Password" CssClass="text-danger" ErrorMessage="El campo de contraseña es obligatorio." /&gt;</w:t>
       </w:r>
     </w:p>
     <w:p>
@@ -3363,7 +4557,21 @@
         <w:rPr>
           <w:lang w:val="en-US"/>
         </w:rPr>
-        <w:t xml:space="preserve">                            &lt;asp:Button runat="server" OnClick="LogIn" Text="Iniciar sesión" CssClass="btn btn-default" /&gt;</w:t>
+        <w:t xml:space="preserve">                            &lt;</w:t>
+      </w:r>
+      <w:proofErr w:type="gramStart"/>
+      <w:r>
+        <w:rPr>
+          <w:lang w:val="en-US"/>
+        </w:rPr>
+        <w:t>asp:Button</w:t>
+      </w:r>
+      <w:proofErr w:type="gramEnd"/>
+      <w:r>
+        <w:rPr>
+          <w:lang w:val="en-US"/>
+        </w:rPr>
+        <w:t xml:space="preserve"> runat="server" OnClick="LogIn" Text="Iniciar sesión" CssClass="btn btn-default" /&gt;</w:t>
       </w:r>
     </w:p>
     <w:p>
@@ -3445,7 +4653,21 @@
         <w:rPr>
           <w:lang w:val="en-US"/>
         </w:rPr>
-        <w:t>&lt;asp:HyperLink runat="server" ID="RegisterHyperLink" ViewStateMode="Disabled"&gt;Registrarse como usuario nuevo&lt;/asp:HyperLink&gt;</w:t>
+        <w:t>&lt;</w:t>
+      </w:r>
+      <w:proofErr w:type="gramStart"/>
+      <w:r>
+        <w:rPr>
+          <w:lang w:val="en-US"/>
+        </w:rPr>
+        <w:t>asp:HyperLink</w:t>
+      </w:r>
+      <w:proofErr w:type="gramEnd"/>
+      <w:r>
+        <w:rPr>
+          <w:lang w:val="en-US"/>
+        </w:rPr>
+        <w:t xml:space="preserve"> runat="server" ID="RegisterHyperLink" ViewStateMode="Disabled"&gt;Registrarse como usuario nuevo&lt;/asp:HyperLink&gt;</w:t>
       </w:r>
     </w:p>
     <w:p>
@@ -3515,7 +4737,21 @@
         <w:rPr>
           <w:lang w:val="en-US"/>
         </w:rPr>
-        <w:t>&lt;/asp:Content&gt;</w:t>
+        <w:t>&lt;/</w:t>
+      </w:r>
+      <w:proofErr w:type="gramStart"/>
+      <w:r>
+        <w:rPr>
+          <w:lang w:val="en-US"/>
+        </w:rPr>
+        <w:t>asp:Content</w:t>
+      </w:r>
+      <w:proofErr w:type="gramEnd"/>
+      <w:r>
+        <w:rPr>
+          <w:lang w:val="en-US"/>
+        </w:rPr>
+        <w:t>&gt;</w:t>
       </w:r>
     </w:p>
     <w:p>
@@ -3658,7 +4894,21 @@
         <w:rPr>
           <w:lang w:val="en-US"/>
         </w:rPr>
-        <w:t xml:space="preserve">    public partial class Login : BasePage</w:t>
+        <w:t xml:space="preserve">    public partial class </w:t>
+      </w:r>
+      <w:proofErr w:type="gramStart"/>
+      <w:r>
+        <w:rPr>
+          <w:lang w:val="en-US"/>
+        </w:rPr>
+        <w:t>Login :</w:t>
+      </w:r>
+      <w:proofErr w:type="gramEnd"/>
+      <w:r>
+        <w:rPr>
+          <w:lang w:val="en-US"/>
+        </w:rPr>
+        <w:t xml:space="preserve"> BasePage</w:t>
       </w:r>
     </w:p>
     <w:p>
@@ -3708,7 +4958,21 @@
         <w:rPr>
           <w:lang w:val="en-US"/>
         </w:rPr>
-        <w:t xml:space="preserve">        protected void Page_Load(object sender, EventArgs e)</w:t>
+        <w:t xml:space="preserve">        protected void Page_</w:t>
+      </w:r>
+      <w:proofErr w:type="gramStart"/>
+      <w:r>
+        <w:rPr>
+          <w:lang w:val="en-US"/>
+        </w:rPr>
+        <w:t>Load(</w:t>
+      </w:r>
+      <w:proofErr w:type="gramEnd"/>
+      <w:r>
+        <w:rPr>
+          <w:lang w:val="en-US"/>
+        </w:rPr>
+        <w:t>object sender, EventArgs e)</w:t>
       </w:r>
     </w:p>
     <w:p>
@@ -3730,7 +4994,15 @@
         <w:spacing w:after="0"/>
       </w:pPr>
       <w:r>
-        <w:t xml:space="preserve">            if (UsuarioLogueado != null)</w:t>
+        <w:t xml:space="preserve">            if (</w:t>
+      </w:r>
+      <w:proofErr w:type="gramStart"/>
+      <w:r>
+        <w:t>UsuarioLogueado !</w:t>
+      </w:r>
+      <w:proofErr w:type="gramEnd"/>
+      <w:r>
+        <w:t>= null)</w:t>
       </w:r>
     </w:p>
     <w:p>
@@ -3799,7 +5071,21 @@
         <w:rPr>
           <w:lang w:val="en-US"/>
         </w:rPr>
-        <w:t xml:space="preserve">        protected void LogIn(object sender, EventArgs e)</w:t>
+        <w:t xml:space="preserve">        protected void </w:t>
+      </w:r>
+      <w:proofErr w:type="gramStart"/>
+      <w:r>
+        <w:rPr>
+          <w:lang w:val="en-US"/>
+        </w:rPr>
+        <w:t>LogIn(</w:t>
+      </w:r>
+      <w:proofErr w:type="gramEnd"/>
+      <w:r>
+        <w:rPr>
+          <w:lang w:val="en-US"/>
+        </w:rPr>
+        <w:t>object sender, EventArgs e)</w:t>
       </w:r>
     </w:p>
     <w:p>
@@ -3869,15 +5155,26 @@
         <w:rPr>
           <w:lang w:val="en-US"/>
         </w:rPr>
-        <w:t xml:space="preserve">                if (usuarioLogueado != null)</w:t>
-      </w:r>
-    </w:p>
-    <w:p>
-      <w:pPr>
-        <w:spacing w:after="0"/>
-        <w:rPr>
-          <w:lang w:val="en-US"/>
-        </w:rPr>
+        <w:t xml:space="preserve">                if (</w:t>
+      </w:r>
+      <w:proofErr w:type="gramStart"/>
+      <w:r>
+        <w:rPr>
+          <w:lang w:val="en-US"/>
+        </w:rPr>
+        <w:t>usuarioLogueado !</w:t>
+      </w:r>
+      <w:proofErr w:type="gramEnd"/>
+      <w:r>
+        <w:rPr>
+          <w:lang w:val="en-US"/>
+        </w:rPr>
+        <w:t>= null)</w:t>
+      </w:r>
+    </w:p>
+    <w:p>
+      <w:pPr>
+        <w:spacing w:after="0"/>
       </w:pPr>
       <w:r>
         <w:rPr>
@@ -3886,9 +5183,6 @@
         <w:t xml:space="preserve">                </w:t>
       </w:r>
       <w:r>
-        <w:rPr>
-          <w:lang w:val="en-US"/>
-        </w:rPr>
         <w:t>{</w:t>
       </w:r>
     </w:p>
@@ -3897,9 +5191,6 @@
         <w:spacing w:after="0"/>
       </w:pPr>
       <w:r>
-        <w:rPr>
-          <w:lang w:val="en-US"/>
-        </w:rPr>
         <w:t xml:space="preserve">                    </w:t>
       </w:r>
       <w:r>
@@ -3940,7 +5231,15 @@
         <w:spacing w:after="0"/>
       </w:pPr>
       <w:r>
-        <w:t xml:space="preserve">                        Session["MostrarMensajeDV"] = !IntegridadDatos.Chequear(out string mensaje);</w:t>
+        <w:t xml:space="preserve">                        Session["MostrarMensajeDV"] </w:t>
+      </w:r>
+      <w:proofErr w:type="gramStart"/>
+      <w:r>
+        <w:t>= !</w:t>
+      </w:r>
+      <w:proofErr w:type="gramEnd"/>
+      <w:r>
+        <w:t>IntegridadDatos.Chequear(out string mensaje);</w:t>
       </w:r>
     </w:p>
     <w:p>
@@ -4211,7 +5510,21 @@
         <w:rPr>
           <w:lang w:val="en-US"/>
         </w:rPr>
-        <w:t xml:space="preserve">    public class BasePage : Page</w:t>
+        <w:t xml:space="preserve">    public class </w:t>
+      </w:r>
+      <w:proofErr w:type="gramStart"/>
+      <w:r>
+        <w:rPr>
+          <w:lang w:val="en-US"/>
+        </w:rPr>
+        <w:t>BasePage :</w:t>
+      </w:r>
+      <w:proofErr w:type="gramEnd"/>
+      <w:r>
+        <w:rPr>
+          <w:lang w:val="en-US"/>
+        </w:rPr>
+        <w:t xml:space="preserve"> Page</w:t>
       </w:r>
     </w:p>
     <w:p>
@@ -4301,7 +5614,35 @@
         <w:rPr>
           <w:lang w:val="en-US"/>
         </w:rPr>
-        <w:t xml:space="preserve">                return Session["UsuarioLogueado"] != null ? (Usuario)Session["UsuarioLogueado"] : null;</w:t>
+        <w:t xml:space="preserve">                return Session["UsuarioLogueado"</w:t>
+      </w:r>
+      <w:proofErr w:type="gramStart"/>
+      <w:r>
+        <w:rPr>
+          <w:lang w:val="en-US"/>
+        </w:rPr>
+        <w:t>] !</w:t>
+      </w:r>
+      <w:proofErr w:type="gramEnd"/>
+      <w:r>
+        <w:rPr>
+          <w:lang w:val="en-US"/>
+        </w:rPr>
+        <w:t>= null ? (Usuario)Session["UsuarioLogueado"</w:t>
+      </w:r>
+      <w:proofErr w:type="gramStart"/>
+      <w:r>
+        <w:rPr>
+          <w:lang w:val="en-US"/>
+        </w:rPr>
+        <w:t>] :</w:t>
+      </w:r>
+      <w:proofErr w:type="gramEnd"/>
+      <w:r>
+        <w:rPr>
+          <w:lang w:val="en-US"/>
+        </w:rPr>
+        <w:t xml:space="preserve"> null;</w:t>
       </w:r>
     </w:p>
     <w:p>
@@ -4497,7 +5838,21 @@
         <w:rPr>
           <w:lang w:val="en-US"/>
         </w:rPr>
-        <w:t>using System.Collections.Generic;</w:t>
+        <w:t xml:space="preserve">using </w:t>
+      </w:r>
+      <w:proofErr w:type="gramStart"/>
+      <w:r>
+        <w:rPr>
+          <w:lang w:val="en-US"/>
+        </w:rPr>
+        <w:t>System.Collections.Generic</w:t>
+      </w:r>
+      <w:proofErr w:type="gramEnd"/>
+      <w:r>
+        <w:rPr>
+          <w:lang w:val="en-US"/>
+        </w:rPr>
+        <w:t>;</w:t>
       </w:r>
     </w:p>
     <w:p>
@@ -4575,7 +5930,21 @@
         <w:rPr>
           <w:lang w:val="en-US"/>
         </w:rPr>
-        <w:t xml:space="preserve">        public static Usuario Login(string email, string contrasenia)</w:t>
+        <w:t xml:space="preserve">        public static Usuario </w:t>
+      </w:r>
+      <w:proofErr w:type="gramStart"/>
+      <w:r>
+        <w:rPr>
+          <w:lang w:val="en-US"/>
+        </w:rPr>
+        <w:t>Login(</w:t>
+      </w:r>
+      <w:proofErr w:type="gramEnd"/>
+      <w:r>
+        <w:rPr>
+          <w:lang w:val="en-US"/>
+        </w:rPr>
+        <w:t>string email, string contrasenia)</w:t>
       </w:r>
     </w:p>
     <w:p>
@@ -4621,7 +5990,15 @@
         <w:spacing w:after="0"/>
       </w:pPr>
       <w:r>
-        <w:t xml:space="preserve">                if (usuario != null &amp;&amp; TienePermiso(usuario, Permisos.LOGIN))</w:t>
+        <w:t xml:space="preserve">                if (</w:t>
+      </w:r>
+      <w:proofErr w:type="gramStart"/>
+      <w:r>
+        <w:t>usuario !</w:t>
+      </w:r>
+      <w:proofErr w:type="gramEnd"/>
+      <w:r>
+        <w:t>= null &amp;&amp; TienePermiso(usuario, Permisos.LOGIN))</w:t>
       </w:r>
     </w:p>
     <w:p>
@@ -4716,7 +6093,15 @@
         <w:spacing w:after="0"/>
       </w:pPr>
       <w:r>
-        <w:t xml:space="preserve">                Log.Log.Grabar(ex);</w:t>
+        <w:t xml:space="preserve">                </w:t>
+      </w:r>
+      <w:proofErr w:type="gramStart"/>
+      <w:r>
+        <w:t>Log.Log.Grabar</w:t>
+      </w:r>
+      <w:proofErr w:type="gramEnd"/>
+      <w:r>
+        <w:t>(ex);</w:t>
       </w:r>
     </w:p>
     <w:p>
@@ -4861,7 +6246,21 @@
         <w:rPr>
           <w:lang w:val="en-US"/>
         </w:rPr>
-        <w:t>using System.Security.Cryptography;</w:t>
+        <w:t xml:space="preserve">using </w:t>
+      </w:r>
+      <w:proofErr w:type="gramStart"/>
+      <w:r>
+        <w:rPr>
+          <w:lang w:val="en-US"/>
+        </w:rPr>
+        <w:t>System.Security.Cryptography</w:t>
+      </w:r>
+      <w:proofErr w:type="gramEnd"/>
+      <w:r>
+        <w:rPr>
+          <w:lang w:val="en-US"/>
+        </w:rPr>
+        <w:t>;</w:t>
       </w:r>
     </w:p>
     <w:p>
@@ -4961,7 +6360,21 @@
         <w:rPr>
           <w:lang w:val="en-US"/>
         </w:rPr>
-        <w:t xml:space="preserve">        public static string Encriptar(string texto)</w:t>
+        <w:t xml:space="preserve">        public static string </w:t>
+      </w:r>
+      <w:proofErr w:type="gramStart"/>
+      <w:r>
+        <w:rPr>
+          <w:lang w:val="en-US"/>
+        </w:rPr>
+        <w:t>Encriptar(</w:t>
+      </w:r>
+      <w:proofErr w:type="gramEnd"/>
+      <w:r>
+        <w:rPr>
+          <w:lang w:val="en-US"/>
+        </w:rPr>
+        <w:t>string texto)</w:t>
       </w:r>
     </w:p>
     <w:p>
@@ -5009,6 +6422,9 @@
     <w:p>
       <w:pPr>
         <w:spacing w:after="0"/>
+        <w:rPr>
+          <w:lang w:val="en-US"/>
+        </w:rPr>
       </w:pPr>
       <w:r>
         <w:rPr>
@@ -5016,25 +6432,53 @@
         </w:rPr>
         <w:t xml:space="preserve">                </w:t>
       </w:r>
-      <w:r>
-        <w:t>byte[] data = Encoding.ASCII.GetBytes(texto + _salt);</w:t>
-      </w:r>
-    </w:p>
-    <w:p>
-      <w:pPr>
-        <w:spacing w:after="0"/>
-        <w:rPr>
-          <w:lang w:val="en-US"/>
-        </w:rPr>
-      </w:pPr>
-      <w:r>
+      <w:proofErr w:type="gramStart"/>
+      <w:r>
+        <w:rPr>
+          <w:lang w:val="en-US"/>
+        </w:rPr>
+        <w:t>byte[</w:t>
+      </w:r>
+      <w:proofErr w:type="gramEnd"/>
+      <w:r>
+        <w:rPr>
+          <w:lang w:val="en-US"/>
+        </w:rPr>
+        <w:t>] data = Encoding.ASCII.GetBytes(texto + _salt);</w:t>
+      </w:r>
+    </w:p>
+    <w:p>
+      <w:pPr>
+        <w:spacing w:after="0"/>
+        <w:rPr>
+          <w:lang w:val="en-US"/>
+        </w:rPr>
+      </w:pPr>
+      <w:r>
+        <w:rPr>
+          <w:lang w:val="en-US"/>
+        </w:rPr>
         <w:t xml:space="preserve">                </w:t>
       </w:r>
       <w:r>
         <w:rPr>
           <w:lang w:val="en-US"/>
         </w:rPr>
-        <w:t>data = new SHA256Managed().ComputeHash(data);</w:t>
+        <w:t>data = new SHA256Managed(</w:t>
+      </w:r>
+      <w:proofErr w:type="gramStart"/>
+      <w:r>
+        <w:rPr>
+          <w:lang w:val="en-US"/>
+        </w:rPr>
+        <w:t>).ComputeHash</w:t>
+      </w:r>
+      <w:proofErr w:type="gramEnd"/>
+      <w:r>
+        <w:rPr>
+          <w:lang w:val="en-US"/>
+        </w:rPr>
+        <w:t>(data);</w:t>
       </w:r>
     </w:p>
     <w:p>
@@ -5098,7 +6542,15 @@
         <w:spacing w:after="0"/>
       </w:pPr>
       <w:r>
-        <w:t xml:space="preserve">                Log.Log.Grabar(ex);</w:t>
+        <w:t xml:space="preserve">                </w:t>
+      </w:r>
+      <w:proofErr w:type="gramStart"/>
+      <w:r>
+        <w:t>Log.Log.Grabar</w:t>
+      </w:r>
+      <w:proofErr w:type="gramEnd"/>
+      <w:r>
+        <w:t>(ex);</w:t>
       </w:r>
     </w:p>
     <w:p>
@@ -5257,7 +6709,21 @@
         <w:rPr>
           <w:lang w:val="en-US"/>
         </w:rPr>
-        <w:t>using System.Data.SqlClient;</w:t>
+        <w:t xml:space="preserve">using </w:t>
+      </w:r>
+      <w:proofErr w:type="gramStart"/>
+      <w:r>
+        <w:rPr>
+          <w:lang w:val="en-US"/>
+        </w:rPr>
+        <w:t>System.Data.SqlClient</w:t>
+      </w:r>
+      <w:proofErr w:type="gramEnd"/>
+      <w:r>
+        <w:rPr>
+          <w:lang w:val="en-US"/>
+        </w:rPr>
+        <w:t>;</w:t>
       </w:r>
     </w:p>
     <w:p>
@@ -5335,7 +6801,21 @@
         <w:rPr>
           <w:lang w:val="en-US"/>
         </w:rPr>
-        <w:t xml:space="preserve">        public static Usuario Obtener(string email, string contrasenia)</w:t>
+        <w:t xml:space="preserve">        public static Usuario </w:t>
+      </w:r>
+      <w:proofErr w:type="gramStart"/>
+      <w:r>
+        <w:rPr>
+          <w:lang w:val="en-US"/>
+        </w:rPr>
+        <w:t>Obtener(</w:t>
+      </w:r>
+      <w:proofErr w:type="gramEnd"/>
+      <w:r>
+        <w:rPr>
+          <w:lang w:val="en-US"/>
+        </w:rPr>
+        <w:t>string email, string contrasenia)</w:t>
       </w:r>
     </w:p>
     <w:p>
@@ -5391,7 +6871,21 @@
         <w:rPr>
           <w:lang w:val="en-US"/>
         </w:rPr>
-        <w:t xml:space="preserve">            SqlParameter[] parameters = new SqlParameter[]</w:t>
+        <w:t xml:space="preserve">            </w:t>
+      </w:r>
+      <w:proofErr w:type="gramStart"/>
+      <w:r>
+        <w:rPr>
+          <w:lang w:val="en-US"/>
+        </w:rPr>
+        <w:t>SqlParameter[</w:t>
+      </w:r>
+      <w:proofErr w:type="gramEnd"/>
+      <w:r>
+        <w:rPr>
+          <w:lang w:val="en-US"/>
+        </w:rPr>
+        <w:t>] parameters = new SqlParameter[]</w:t>
       </w:r>
     </w:p>
     <w:p>
@@ -5420,21 +6914,49 @@
         <w:rPr>
           <w:lang w:val="en-US"/>
         </w:rPr>
-        <w:t xml:space="preserve">                new SqlParameter("@email", email),</w:t>
-      </w:r>
-    </w:p>
-    <w:p>
-      <w:pPr>
-        <w:spacing w:after="0"/>
-        <w:rPr>
-          <w:lang w:val="en-US"/>
-        </w:rPr>
-      </w:pPr>
-      <w:r>
-        <w:rPr>
-          <w:lang w:val="en-US"/>
-        </w:rPr>
-        <w:t xml:space="preserve">                new SqlParameter("@contrasenia", contrasenia)</w:t>
+        <w:t xml:space="preserve">                new </w:t>
+      </w:r>
+      <w:proofErr w:type="gramStart"/>
+      <w:r>
+        <w:rPr>
+          <w:lang w:val="en-US"/>
+        </w:rPr>
+        <w:t>SqlParameter(</w:t>
+      </w:r>
+      <w:proofErr w:type="gramEnd"/>
+      <w:r>
+        <w:rPr>
+          <w:lang w:val="en-US"/>
+        </w:rPr>
+        <w:t>"@email", email),</w:t>
+      </w:r>
+    </w:p>
+    <w:p>
+      <w:pPr>
+        <w:spacing w:after="0"/>
+        <w:rPr>
+          <w:lang w:val="en-US"/>
+        </w:rPr>
+      </w:pPr>
+      <w:r>
+        <w:rPr>
+          <w:lang w:val="en-US"/>
+        </w:rPr>
+        <w:t xml:space="preserve">                new </w:t>
+      </w:r>
+      <w:proofErr w:type="gramStart"/>
+      <w:r>
+        <w:rPr>
+          <w:lang w:val="en-US"/>
+        </w:rPr>
+        <w:t>SqlParameter(</w:t>
+      </w:r>
+      <w:proofErr w:type="gramEnd"/>
+      <w:r>
+        <w:rPr>
+          <w:lang w:val="en-US"/>
+        </w:rPr>
+        <w:t>"@contrasenia", contrasenia)</w:t>
       </w:r>
     </w:p>
     <w:p>
@@ -5484,7 +7006,21 @@
         <w:rPr>
           <w:lang w:val="en-US"/>
         </w:rPr>
-        <w:t xml:space="preserve">            if (table != null &amp;&amp; table.Rows.Count &gt; 0)</w:t>
+        <w:t xml:space="preserve">            if (</w:t>
+      </w:r>
+      <w:proofErr w:type="gramStart"/>
+      <w:r>
+        <w:rPr>
+          <w:lang w:val="en-US"/>
+        </w:rPr>
+        <w:t>table !</w:t>
+      </w:r>
+      <w:proofErr w:type="gramEnd"/>
+      <w:r>
+        <w:rPr>
+          <w:lang w:val="en-US"/>
+        </w:rPr>
+        <w:t>= null &amp;&amp; table.Rows.Count &gt; 0)</w:t>
       </w:r>
     </w:p>
     <w:p>
@@ -5512,7 +7048,21 @@
         <w:rPr>
           <w:lang w:val="en-US"/>
         </w:rPr>
-        <w:t xml:space="preserve">                int id = int.Parse(table.Rows[0]["Id"].ToString());</w:t>
+        <w:t xml:space="preserve">                int id = </w:t>
+      </w:r>
+      <w:proofErr w:type="gramStart"/>
+      <w:r>
+        <w:rPr>
+          <w:lang w:val="en-US"/>
+        </w:rPr>
+        <w:t>int.Parse</w:t>
+      </w:r>
+      <w:proofErr w:type="gramEnd"/>
+      <w:r>
+        <w:rPr>
+          <w:lang w:val="en-US"/>
+        </w:rPr>
+        <w:t>(table.Rows[0]["Id"].ToString());</w:t>
       </w:r>
     </w:p>
     <w:p>
@@ -5568,23 +7118,47 @@
         <w:t xml:space="preserve">                    </w:t>
       </w:r>
       <w:r>
-        <w:t>Nombre = table.Rows[0]["Nombre"].ToString(),</w:t>
-      </w:r>
-    </w:p>
-    <w:p>
-      <w:pPr>
-        <w:spacing w:after="0"/>
-      </w:pPr>
-      <w:r>
-        <w:t xml:space="preserve">                    Apellido = table.Rows[0]["Apellido"].ToString(),</w:t>
-      </w:r>
-    </w:p>
-    <w:p>
-      <w:pPr>
-        <w:spacing w:after="0"/>
-      </w:pPr>
-      <w:r>
-        <w:t xml:space="preserve">                    Telefono = table.Rows[0]["Telefono"].ToString(),</w:t>
+        <w:t xml:space="preserve">Nombre = </w:t>
+      </w:r>
+      <w:proofErr w:type="gramStart"/>
+      <w:r>
+        <w:t>table.Rows</w:t>
+      </w:r>
+      <w:proofErr w:type="gramEnd"/>
+      <w:r>
+        <w:t>[0]["Nombre"].ToString(),</w:t>
+      </w:r>
+    </w:p>
+    <w:p>
+      <w:pPr>
+        <w:spacing w:after="0"/>
+      </w:pPr>
+      <w:r>
+        <w:t xml:space="preserve">                    Apellido = </w:t>
+      </w:r>
+      <w:proofErr w:type="gramStart"/>
+      <w:r>
+        <w:t>table.Rows</w:t>
+      </w:r>
+      <w:proofErr w:type="gramEnd"/>
+      <w:r>
+        <w:t>[0]["Apellido"].ToString(),</w:t>
+      </w:r>
+    </w:p>
+    <w:p>
+      <w:pPr>
+        <w:spacing w:after="0"/>
+      </w:pPr>
+      <w:r>
+        <w:t xml:space="preserve">                    Telefono = </w:t>
+      </w:r>
+      <w:proofErr w:type="gramStart"/>
+      <w:r>
+        <w:t>table.Rows</w:t>
+      </w:r>
+      <w:proofErr w:type="gramEnd"/>
+      <w:r>
+        <w:t>[0]["Telefono"].ToString(),</w:t>
       </w:r>
     </w:p>
     <w:p>
@@ -5773,7 +7347,21 @@
         <w:rPr>
           <w:lang w:val="en-US"/>
         </w:rPr>
-        <w:t>using System.Data.SqlClient;</w:t>
+        <w:t xml:space="preserve">using </w:t>
+      </w:r>
+      <w:proofErr w:type="gramStart"/>
+      <w:r>
+        <w:rPr>
+          <w:lang w:val="en-US"/>
+        </w:rPr>
+        <w:t>System.Data.SqlClient</w:t>
+      </w:r>
+      <w:proofErr w:type="gramEnd"/>
+      <w:r>
+        <w:rPr>
+          <w:lang w:val="en-US"/>
+        </w:rPr>
+        <w:t>;</w:t>
       </w:r>
     </w:p>
     <w:p>
@@ -5929,7 +7517,21 @@
         <w:rPr>
           <w:lang w:val="en-US"/>
         </w:rPr>
-        <w:t xml:space="preserve">        public static DataTable Obtener(string query, SqlParameter[] parameters)</w:t>
+        <w:t xml:space="preserve">        public static DataTable </w:t>
+      </w:r>
+      <w:proofErr w:type="gramStart"/>
+      <w:r>
+        <w:rPr>
+          <w:lang w:val="en-US"/>
+        </w:rPr>
+        <w:t>Obtener(</w:t>
+      </w:r>
+      <w:proofErr w:type="gramEnd"/>
+      <w:r>
+        <w:rPr>
+          <w:lang w:val="en-US"/>
+        </w:rPr>
+        <w:t>string query, SqlParameter[] parameters)</w:t>
       </w:r>
     </w:p>
     <w:p>
@@ -5957,7 +7559,21 @@
         <w:rPr>
           <w:lang w:val="en-US"/>
         </w:rPr>
-        <w:t xml:space="preserve">            return Obtener(query, parameters, CONN_STRING_PRINCIPAL_KEY);</w:t>
+        <w:t xml:space="preserve">            return </w:t>
+      </w:r>
+      <w:proofErr w:type="gramStart"/>
+      <w:r>
+        <w:rPr>
+          <w:lang w:val="en-US"/>
+        </w:rPr>
+        <w:t>Obtener(</w:t>
+      </w:r>
+      <w:proofErr w:type="gramEnd"/>
+      <w:r>
+        <w:rPr>
+          <w:lang w:val="en-US"/>
+        </w:rPr>
+        <w:t>query, parameters, CONN_STRING_PRINCIPAL_KEY);</w:t>
       </w:r>
     </w:p>
     <w:p>
@@ -5993,7 +7609,21 @@
         <w:rPr>
           <w:lang w:val="en-US"/>
         </w:rPr>
-        <w:t xml:space="preserve">        public static DataTable ObtenerBitacora(string query, SqlParameter[] parameters)</w:t>
+        <w:t xml:space="preserve">        public static DataTable </w:t>
+      </w:r>
+      <w:proofErr w:type="gramStart"/>
+      <w:r>
+        <w:rPr>
+          <w:lang w:val="en-US"/>
+        </w:rPr>
+        <w:t>ObtenerBitacora(</w:t>
+      </w:r>
+      <w:proofErr w:type="gramEnd"/>
+      <w:r>
+        <w:rPr>
+          <w:lang w:val="en-US"/>
+        </w:rPr>
+        <w:t>string query, SqlParameter[] parameters)</w:t>
       </w:r>
     </w:p>
     <w:p>
@@ -6022,7 +7652,21 @@
           <w:lang w:val="en-US"/>
         </w:rPr>
         <w:lastRenderedPageBreak/>
-        <w:t xml:space="preserve">            return Obtener(query, parameters, CONN_STRING_BITACORA_KEY);</w:t>
+        <w:t xml:space="preserve">            return </w:t>
+      </w:r>
+      <w:proofErr w:type="gramStart"/>
+      <w:r>
+        <w:rPr>
+          <w:lang w:val="en-US"/>
+        </w:rPr>
+        <w:t>Obtener(</w:t>
+      </w:r>
+      <w:proofErr w:type="gramEnd"/>
+      <w:r>
+        <w:rPr>
+          <w:lang w:val="en-US"/>
+        </w:rPr>
+        <w:t>query, parameters, CONN_STRING_BITACORA_KEY);</w:t>
       </w:r>
     </w:p>
     <w:p>
@@ -6058,7 +7702,21 @@
         <w:rPr>
           <w:lang w:val="en-US"/>
         </w:rPr>
-        <w:t xml:space="preserve">        private static DataTable Obtener(string query, SqlParameter[] parameters, string connStringKey)</w:t>
+        <w:t xml:space="preserve">        private static DataTable </w:t>
+      </w:r>
+      <w:proofErr w:type="gramStart"/>
+      <w:r>
+        <w:rPr>
+          <w:lang w:val="en-US"/>
+        </w:rPr>
+        <w:t>Obtener(</w:t>
+      </w:r>
+      <w:proofErr w:type="gramEnd"/>
+      <w:r>
+        <w:rPr>
+          <w:lang w:val="en-US"/>
+        </w:rPr>
+        <w:t>string query, SqlParameter[] parameters, string connStringKey)</w:t>
       </w:r>
     </w:p>
     <w:p>
@@ -6086,7 +7744,21 @@
         <w:rPr>
           <w:lang w:val="en-US"/>
         </w:rPr>
-        <w:t xml:space="preserve">            string connString = ConfigurationManager.ConnectionStrings[connStringKey].ConnectionString;</w:t>
+        <w:t xml:space="preserve">            string connString = ConfigurationManager.ConnectionStrings[connStringKey</w:t>
+      </w:r>
+      <w:proofErr w:type="gramStart"/>
+      <w:r>
+        <w:rPr>
+          <w:lang w:val="en-US"/>
+        </w:rPr>
+        <w:t>].ConnectionString</w:t>
+      </w:r>
+      <w:proofErr w:type="gramEnd"/>
+      <w:r>
+        <w:rPr>
+          <w:lang w:val="en-US"/>
+        </w:rPr>
+        <w:t>;</w:t>
       </w:r>
     </w:p>
     <w:p>
@@ -6254,7 +7926,21 @@
         <w:rPr>
           <w:lang w:val="en-US"/>
         </w:rPr>
-        <w:t xml:space="preserve">                if(parameters != null &amp;&amp; parameters.Count() &gt; 0)</w:t>
+        <w:t xml:space="preserve">                </w:t>
+      </w:r>
+      <w:proofErr w:type="gramStart"/>
+      <w:r>
+        <w:rPr>
+          <w:lang w:val="en-US"/>
+        </w:rPr>
+        <w:t>if(</w:t>
+      </w:r>
+      <w:proofErr w:type="gramEnd"/>
+      <w:r>
+        <w:rPr>
+          <w:lang w:val="en-US"/>
+        </w:rPr>
+        <w:t>parameters != null &amp;&amp; parameters.Count() &gt; 0)</w:t>
       </w:r>
     </w:p>
     <w:p>
@@ -6282,7 +7968,21 @@
         <w:rPr>
           <w:lang w:val="en-US"/>
         </w:rPr>
-        <w:t xml:space="preserve">                    cmd.Parameters.AddRange(parameters);</w:t>
+        <w:t xml:space="preserve">                    </w:t>
+      </w:r>
+      <w:proofErr w:type="gramStart"/>
+      <w:r>
+        <w:rPr>
+          <w:lang w:val="en-US"/>
+        </w:rPr>
+        <w:t>cmd.Parameters.AddRange</w:t>
+      </w:r>
+      <w:proofErr w:type="gramEnd"/>
+      <w:r>
+        <w:rPr>
+          <w:lang w:val="en-US"/>
+        </w:rPr>
+        <w:t>(parameters);</w:t>
       </w:r>
     </w:p>
     <w:p>
@@ -6318,35 +8018,77 @@
         <w:rPr>
           <w:lang w:val="en-US"/>
         </w:rPr>
-        <w:t xml:space="preserve">                DataSet ds = new DataSet();</w:t>
-      </w:r>
-    </w:p>
-    <w:p>
-      <w:pPr>
-        <w:spacing w:after="0"/>
-        <w:rPr>
-          <w:lang w:val="en-US"/>
-        </w:rPr>
-      </w:pPr>
-      <w:r>
-        <w:rPr>
-          <w:lang w:val="en-US"/>
-        </w:rPr>
-        <w:t xml:space="preserve">                cmd.Connection.Open();</w:t>
-      </w:r>
-    </w:p>
-    <w:p>
-      <w:pPr>
-        <w:spacing w:after="0"/>
-        <w:rPr>
-          <w:lang w:val="en-US"/>
-        </w:rPr>
-      </w:pPr>
-      <w:r>
-        <w:rPr>
-          <w:lang w:val="en-US"/>
-        </w:rPr>
-        <w:t xml:space="preserve">                using (SqlDataAdapter dataAdapter = new SqlDataAdapter())</w:t>
+        <w:t xml:space="preserve">                DataSet ds = new </w:t>
+      </w:r>
+      <w:proofErr w:type="gramStart"/>
+      <w:r>
+        <w:rPr>
+          <w:lang w:val="en-US"/>
+        </w:rPr>
+        <w:t>DataSet(</w:t>
+      </w:r>
+      <w:proofErr w:type="gramEnd"/>
+      <w:r>
+        <w:rPr>
+          <w:lang w:val="en-US"/>
+        </w:rPr>
+        <w:t>);</w:t>
+      </w:r>
+    </w:p>
+    <w:p>
+      <w:pPr>
+        <w:spacing w:after="0"/>
+        <w:rPr>
+          <w:lang w:val="en-US"/>
+        </w:rPr>
+      </w:pPr>
+      <w:r>
+        <w:rPr>
+          <w:lang w:val="en-US"/>
+        </w:rPr>
+        <w:t xml:space="preserve">                </w:t>
+      </w:r>
+      <w:proofErr w:type="gramStart"/>
+      <w:r>
+        <w:rPr>
+          <w:lang w:val="en-US"/>
+        </w:rPr>
+        <w:t>cmd.Connection.Open</w:t>
+      </w:r>
+      <w:proofErr w:type="gramEnd"/>
+      <w:r>
+        <w:rPr>
+          <w:lang w:val="en-US"/>
+        </w:rPr>
+        <w:t>();</w:t>
+      </w:r>
+    </w:p>
+    <w:p>
+      <w:pPr>
+        <w:spacing w:after="0"/>
+        <w:rPr>
+          <w:lang w:val="en-US"/>
+        </w:rPr>
+      </w:pPr>
+      <w:r>
+        <w:rPr>
+          <w:lang w:val="en-US"/>
+        </w:rPr>
+        <w:t xml:space="preserve">                using (SqlDataAdapter dataAdapter = new </w:t>
+      </w:r>
+      <w:proofErr w:type="gramStart"/>
+      <w:r>
+        <w:rPr>
+          <w:lang w:val="en-US"/>
+        </w:rPr>
+        <w:t>SqlDataAdapter(</w:t>
+      </w:r>
+      <w:proofErr w:type="gramEnd"/>
+      <w:r>
+        <w:rPr>
+          <w:lang w:val="en-US"/>
+        </w:rPr>
+        <w:t>))</w:t>
       </w:r>
     </w:p>
     <w:p>
@@ -6416,29 +8158,57 @@
         <w:rPr>
           <w:lang w:val="en-US"/>
         </w:rPr>
-        <w:t xml:space="preserve">                cmd.Connection.Close();</w:t>
-      </w:r>
-    </w:p>
-    <w:p>
-      <w:pPr>
-        <w:spacing w:after="0"/>
-        <w:rPr>
-          <w:lang w:val="en-US"/>
-        </w:rPr>
-      </w:pPr>
-    </w:p>
-    <w:p>
-      <w:pPr>
-        <w:spacing w:after="0"/>
-        <w:rPr>
-          <w:lang w:val="en-US"/>
-        </w:rPr>
-      </w:pPr>
-      <w:r>
-        <w:rPr>
-          <w:lang w:val="en-US"/>
-        </w:rPr>
-        <w:t xml:space="preserve">                return ds.Tables[0];</w:t>
+        <w:t xml:space="preserve">                </w:t>
+      </w:r>
+      <w:proofErr w:type="gramStart"/>
+      <w:r>
+        <w:rPr>
+          <w:lang w:val="en-US"/>
+        </w:rPr>
+        <w:t>cmd.Connection.Close</w:t>
+      </w:r>
+      <w:proofErr w:type="gramEnd"/>
+      <w:r>
+        <w:rPr>
+          <w:lang w:val="en-US"/>
+        </w:rPr>
+        <w:t>();</w:t>
+      </w:r>
+    </w:p>
+    <w:p>
+      <w:pPr>
+        <w:spacing w:after="0"/>
+        <w:rPr>
+          <w:lang w:val="en-US"/>
+        </w:rPr>
+      </w:pPr>
+    </w:p>
+    <w:p>
+      <w:pPr>
+        <w:spacing w:after="0"/>
+        <w:rPr>
+          <w:lang w:val="en-US"/>
+        </w:rPr>
+      </w:pPr>
+      <w:r>
+        <w:rPr>
+          <w:lang w:val="en-US"/>
+        </w:rPr>
+        <w:t xml:space="preserve">                return </w:t>
+      </w:r>
+      <w:proofErr w:type="gramStart"/>
+      <w:r>
+        <w:rPr>
+          <w:lang w:val="en-US"/>
+        </w:rPr>
+        <w:t>ds.Tables</w:t>
+      </w:r>
+      <w:proofErr w:type="gramEnd"/>
+      <w:r>
+        <w:rPr>
+          <w:lang w:val="en-US"/>
+        </w:rPr>
+        <w:t>[0];</w:t>
       </w:r>
     </w:p>
     <w:p>
@@ -6476,7 +8246,15 @@
         <w:spacing w:after="0"/>
       </w:pPr>
       <w:r>
-        <w:t xml:space="preserve">                Log.Log.Grabar(ex);</w:t>
+        <w:t xml:space="preserve">                </w:t>
+      </w:r>
+      <w:proofErr w:type="gramStart"/>
+      <w:r>
+        <w:t>Log.Log.Grabar</w:t>
+      </w:r>
+      <w:proofErr w:type="gramEnd"/>
+      <w:r>
+        <w:t>(ex);</w:t>
       </w:r>
     </w:p>
     <w:p>
@@ -6615,18 +8393,22 @@
       <w:pPr>
         <w:pStyle w:val="Ttulo1"/>
       </w:pPr>
+      <w:bookmarkStart w:id="15" w:name="_Toc42798195"/>
       <w:r>
         <w:lastRenderedPageBreak/>
         <w:t>Gestión de bitácoras</w:t>
       </w:r>
+      <w:bookmarkEnd w:id="15"/>
     </w:p>
     <w:p>
       <w:pPr>
         <w:pStyle w:val="Ttulo2"/>
       </w:pPr>
+      <w:bookmarkStart w:id="16" w:name="_Toc42798196"/>
       <w:r>
         <w:t>Objetivo</w:t>
       </w:r>
+      <w:bookmarkEnd w:id="16"/>
     </w:p>
     <w:p>
       <w:r>
@@ -6649,9 +8431,11 @@
       <w:pPr>
         <w:pStyle w:val="Ttulo2"/>
       </w:pPr>
+      <w:bookmarkStart w:id="17" w:name="_Toc42798197"/>
       <w:r>
         <w:t>Descripción</w:t>
       </w:r>
+      <w:bookmarkEnd w:id="17"/>
     </w:p>
     <w:p>
       <w:r>
@@ -6709,9 +8493,11 @@
       <w:pPr>
         <w:pStyle w:val="Ttulo2"/>
       </w:pPr>
+      <w:bookmarkStart w:id="18" w:name="_Toc42798198"/>
       <w:r>
         <w:t>DER</w:t>
       </w:r>
+      <w:bookmarkEnd w:id="18"/>
     </w:p>
     <w:p>
       <w:pPr>
@@ -6764,10 +8550,12 @@
       <w:pPr>
         <w:pStyle w:val="Ttulo2"/>
       </w:pPr>
+      <w:bookmarkStart w:id="19" w:name="_Toc42798199"/>
       <w:r>
         <w:lastRenderedPageBreak/>
         <w:t>Diagrama de secuencia</w:t>
       </w:r>
+      <w:bookmarkEnd w:id="19"/>
     </w:p>
     <w:p>
       <w:r>
@@ -6812,6 +8600,59 @@
       </w:r>
     </w:p>
     <w:p>
+      <w:pPr>
+        <w:pStyle w:val="Ttulo2"/>
+      </w:pPr>
+      <w:r>
+        <w:t>Diagrama de clases</w:t>
+      </w:r>
+    </w:p>
+    <w:p>
+      <w:pPr>
+        <w:pStyle w:val="Ttulo2"/>
+      </w:pPr>
+      <w:r>
+        <w:rPr>
+          <w:noProof/>
+        </w:rPr>
+        <w:drawing>
+          <wp:inline distT="0" distB="0" distL="0" distR="0" wp14:anchorId="35FDD4DE" wp14:editId="4E503AC7">
+            <wp:extent cx="5400040" cy="3997960"/>
+            <wp:effectExtent l="0" t="0" r="0" b="2540"/>
+            <wp:docPr id="3" name="Imagen 3"/>
+            <wp:cNvGraphicFramePr>
+              <a:graphicFrameLocks xmlns:a="http://schemas.openxmlformats.org/drawingml/2006/main" noChangeAspect="1"/>
+            </wp:cNvGraphicFramePr>
+            <a:graphic xmlns:a="http://schemas.openxmlformats.org/drawingml/2006/main">
+              <a:graphicData uri="http://schemas.openxmlformats.org/drawingml/2006/picture">
+                <pic:pic xmlns:pic="http://schemas.openxmlformats.org/drawingml/2006/picture">
+                  <pic:nvPicPr>
+                    <pic:cNvPr id="1" name=""/>
+                    <pic:cNvPicPr/>
+                  </pic:nvPicPr>
+                  <pic:blipFill>
+                    <a:blip r:embed="rId13"/>
+                    <a:stretch>
+                      <a:fillRect/>
+                    </a:stretch>
+                  </pic:blipFill>
+                  <pic:spPr>
+                    <a:xfrm>
+                      <a:off x="0" y="0"/>
+                      <a:ext cx="5400040" cy="3997960"/>
+                    </a:xfrm>
+                    <a:prstGeom prst="rect">
+                      <a:avLst/>
+                    </a:prstGeom>
+                  </pic:spPr>
+                </pic:pic>
+              </a:graphicData>
+            </a:graphic>
+          </wp:inline>
+        </w:drawing>
+      </w:r>
+      <w:bookmarkStart w:id="20" w:name="_GoBack"/>
+      <w:bookmarkEnd w:id="20"/>
       <w:r>
         <w:br w:type="page"/>
       </w:r>
@@ -6820,10 +8661,12 @@
       <w:pPr>
         <w:pStyle w:val="Ttulo1"/>
       </w:pPr>
+      <w:bookmarkStart w:id="21" w:name="_Toc42798200"/>
       <w:r>
         <w:lastRenderedPageBreak/>
         <w:t>Estructura del proyecto</w:t>
       </w:r>
+      <w:bookmarkEnd w:id="21"/>
     </w:p>
     <w:p/>
     <w:p>
@@ -6837,9 +8680,11 @@
       <w:pPr>
         <w:pStyle w:val="Ttulo2"/>
       </w:pPr>
+      <w:bookmarkStart w:id="22" w:name="_Toc42798201"/>
       <w:r>
         <w:t>Interfaz de usuario (UI)</w:t>
       </w:r>
+      <w:bookmarkEnd w:id="22"/>
     </w:p>
     <w:p>
       <w:pPr>
@@ -6867,7 +8712,7 @@
                     </pic:cNvPicPr>
                   </pic:nvPicPr>
                   <pic:blipFill>
-                    <a:blip r:embed="rId13">
+                    <a:blip r:embed="rId14">
                       <a:extLst>
                         <a:ext uri="{28A0092B-C50C-407E-A947-70E740481C1C}">
                           <a14:useLocalDpi xmlns:a14="http://schemas.microsoft.com/office/drawing/2010/main" val="0"/>
@@ -6904,10 +8749,12 @@
       <w:pPr>
         <w:pStyle w:val="Ttulo2"/>
       </w:pPr>
+      <w:bookmarkStart w:id="23" w:name="_Toc42798202"/>
       <w:r>
         <w:lastRenderedPageBreak/>
         <w:t>Lógica de negocio (BL)</w:t>
       </w:r>
+      <w:bookmarkEnd w:id="23"/>
     </w:p>
     <w:p>
       <w:r>
@@ -6919,56 +8766,6 @@
             <wp:extent cx="1743318" cy="2219635"/>
             <wp:effectExtent l="0" t="0" r="9525" b="9525"/>
             <wp:docPr id="7" name="Imagen 7"/>
-            <wp:cNvGraphicFramePr>
-              <a:graphicFrameLocks xmlns:a="http://schemas.openxmlformats.org/drawingml/2006/main" noChangeAspect="1"/>
-            </wp:cNvGraphicFramePr>
-            <a:graphic xmlns:a="http://schemas.openxmlformats.org/drawingml/2006/main">
-              <a:graphicData uri="http://schemas.openxmlformats.org/drawingml/2006/picture">
-                <pic:pic xmlns:pic="http://schemas.openxmlformats.org/drawingml/2006/picture">
-                  <pic:nvPicPr>
-                    <pic:cNvPr id="1" name=""/>
-                    <pic:cNvPicPr/>
-                  </pic:nvPicPr>
-                  <pic:blipFill>
-                    <a:blip r:embed="rId14"/>
-                    <a:stretch>
-                      <a:fillRect/>
-                    </a:stretch>
-                  </pic:blipFill>
-                  <pic:spPr>
-                    <a:xfrm>
-                      <a:off x="0" y="0"/>
-                      <a:ext cx="1743318" cy="2219635"/>
-                    </a:xfrm>
-                    <a:prstGeom prst="rect">
-                      <a:avLst/>
-                    </a:prstGeom>
-                  </pic:spPr>
-                </pic:pic>
-              </a:graphicData>
-            </a:graphic>
-          </wp:inline>
-        </w:drawing>
-      </w:r>
-    </w:p>
-    <w:p>
-      <w:pPr>
-        <w:pStyle w:val="Ttulo2"/>
-      </w:pPr>
-      <w:r>
-        <w:t>Acceso a datos (DAL)</w:t>
-      </w:r>
-    </w:p>
-    <w:p>
-      <w:r>
-        <w:rPr>
-          <w:noProof/>
-        </w:rPr>
-        <w:drawing>
-          <wp:inline distT="0" distB="0" distL="0" distR="0" wp14:anchorId="4F33D0BE" wp14:editId="11DBE7BC">
-            <wp:extent cx="1629002" cy="2048161"/>
-            <wp:effectExtent l="0" t="0" r="9525" b="9525"/>
-            <wp:docPr id="8" name="Imagen 8"/>
             <wp:cNvGraphicFramePr>
               <a:graphicFrameLocks xmlns:a="http://schemas.openxmlformats.org/drawingml/2006/main" noChangeAspect="1"/>
             </wp:cNvGraphicFramePr>
@@ -6988,7 +8785,7 @@
                   <pic:spPr>
                     <a:xfrm>
                       <a:off x="0" y="0"/>
-                      <a:ext cx="1629002" cy="2048161"/>
+                      <a:ext cx="1743318" cy="2219635"/>
                     </a:xfrm>
                     <a:prstGeom prst="rect">
                       <a:avLst/>
@@ -7005,10 +8802,11 @@
       <w:pPr>
         <w:pStyle w:val="Ttulo2"/>
       </w:pPr>
-      <w:r>
-        <w:lastRenderedPageBreak/>
-        <w:t>Entidades (BE)</w:t>
-      </w:r>
+      <w:bookmarkStart w:id="24" w:name="_Toc42798203"/>
+      <w:r>
+        <w:t>Acceso a datos (DAL)</w:t>
+      </w:r>
+      <w:bookmarkEnd w:id="24"/>
     </w:p>
     <w:p>
       <w:r>
@@ -7016,10 +8814,10 @@
           <w:noProof/>
         </w:rPr>
         <w:drawing>
-          <wp:inline distT="0" distB="0" distL="0" distR="0" wp14:anchorId="5DFED22C" wp14:editId="13D1BD66">
-            <wp:extent cx="1829055" cy="3753374"/>
-            <wp:effectExtent l="0" t="0" r="0" b="0"/>
-            <wp:docPr id="9" name="Imagen 9"/>
+          <wp:inline distT="0" distB="0" distL="0" distR="0" wp14:anchorId="4F33D0BE" wp14:editId="11DBE7BC">
+            <wp:extent cx="1629002" cy="2048161"/>
+            <wp:effectExtent l="0" t="0" r="9525" b="9525"/>
+            <wp:docPr id="8" name="Imagen 8"/>
             <wp:cNvGraphicFramePr>
               <a:graphicFrameLocks xmlns:a="http://schemas.openxmlformats.org/drawingml/2006/main" noChangeAspect="1"/>
             </wp:cNvGraphicFramePr>
@@ -7039,6 +8837,59 @@
                   <pic:spPr>
                     <a:xfrm>
                       <a:off x="0" y="0"/>
+                      <a:ext cx="1629002" cy="2048161"/>
+                    </a:xfrm>
+                    <a:prstGeom prst="rect">
+                      <a:avLst/>
+                    </a:prstGeom>
+                  </pic:spPr>
+                </pic:pic>
+              </a:graphicData>
+            </a:graphic>
+          </wp:inline>
+        </w:drawing>
+      </w:r>
+    </w:p>
+    <w:p>
+      <w:pPr>
+        <w:pStyle w:val="Ttulo2"/>
+      </w:pPr>
+      <w:bookmarkStart w:id="25" w:name="_Toc42798204"/>
+      <w:r>
+        <w:lastRenderedPageBreak/>
+        <w:t>Entidades (BE)</w:t>
+      </w:r>
+      <w:bookmarkEnd w:id="25"/>
+    </w:p>
+    <w:p>
+      <w:r>
+        <w:rPr>
+          <w:noProof/>
+        </w:rPr>
+        <w:drawing>
+          <wp:inline distT="0" distB="0" distL="0" distR="0" wp14:anchorId="5DFED22C" wp14:editId="13D1BD66">
+            <wp:extent cx="1829055" cy="3753374"/>
+            <wp:effectExtent l="0" t="0" r="0" b="0"/>
+            <wp:docPr id="9" name="Imagen 9"/>
+            <wp:cNvGraphicFramePr>
+              <a:graphicFrameLocks xmlns:a="http://schemas.openxmlformats.org/drawingml/2006/main" noChangeAspect="1"/>
+            </wp:cNvGraphicFramePr>
+            <a:graphic xmlns:a="http://schemas.openxmlformats.org/drawingml/2006/main">
+              <a:graphicData uri="http://schemas.openxmlformats.org/drawingml/2006/picture">
+                <pic:pic xmlns:pic="http://schemas.openxmlformats.org/drawingml/2006/picture">
+                  <pic:nvPicPr>
+                    <pic:cNvPr id="1" name=""/>
+                    <pic:cNvPicPr/>
+                  </pic:nvPicPr>
+                  <pic:blipFill>
+                    <a:blip r:embed="rId17"/>
+                    <a:stretch>
+                      <a:fillRect/>
+                    </a:stretch>
+                  </pic:blipFill>
+                  <pic:spPr>
+                    <a:xfrm>
+                      <a:off x="0" y="0"/>
                       <a:ext cx="1829055" cy="3753374"/>
                     </a:xfrm>
                     <a:prstGeom prst="rect">
@@ -7056,9 +8907,11 @@
       <w:pPr>
         <w:pStyle w:val="Ttulo2"/>
       </w:pPr>
+      <w:bookmarkStart w:id="26" w:name="_Toc42798205"/>
       <w:r>
         <w:t>Logueo (Log)</w:t>
       </w:r>
+      <w:bookmarkEnd w:id="26"/>
     </w:p>
     <w:p>
       <w:r>
@@ -7081,7 +8934,7 @@
                     <pic:cNvPicPr/>
                   </pic:nvPicPr>
                   <pic:blipFill>
-                    <a:blip r:embed="rId17"/>
+                    <a:blip r:embed="rId18"/>
                     <a:stretch>
                       <a:fillRect/>
                     </a:stretch>
@@ -7819,7 +9672,6 @@
   <w:style w:type="character" w:default="1" w:styleId="Fuentedeprrafopredeter">
     <w:name w:val="Default Paragraph Font"/>
     <w:uiPriority w:val="1"/>
-    <w:semiHidden/>
     <w:unhideWhenUsed/>
   </w:style>
   <w:style w:type="table" w:default="1" w:styleId="Tablanormal">
@@ -8338,7 +10190,7 @@
 </file>
 
 <file path=customXml/itemProps1.xml><?xml version="1.0" encoding="utf-8"?>
-<ds:datastoreItem xmlns:ds="http://schemas.openxmlformats.org/officeDocument/2006/customXml" ds:itemID="{6970219D-A06E-44EF-997F-B50FBAAA95DB}">
+<ds:datastoreItem xmlns:ds="http://schemas.openxmlformats.org/officeDocument/2006/customXml" ds:itemID="{AE3ABD06-1B45-4719-AEB9-C07D2C05E8F5}">
   <ds:schemaRefs>
     <ds:schemaRef ds:uri="http://schemas.openxmlformats.org/officeDocument/2006/bibliography"/>
   </ds:schemaRefs>

</xml_diff>

<commit_message>
separar diagrama de secuencia de bitacora en 2
</commit_message>
<xml_diff>
--- a/doc/Carpeta TP BuyMotors.docx
+++ b/doc/Carpeta TP BuyMotors.docx
@@ -3929,11 +3929,17 @@
     </w:tbl>
     <w:p/>
     <w:p>
+      <w:r>
+        <w:br w:type="page"/>
+      </w:r>
+    </w:p>
+    <w:p>
       <w:pPr>
         <w:pStyle w:val="Ttulo2"/>
       </w:pPr>
       <w:bookmarkStart w:id="13" w:name="_Toc42798193"/>
       <w:r>
+        <w:lastRenderedPageBreak/>
         <w:t>Diagrama de secuencia</w:t>
       </w:r>
       <w:bookmarkEnd w:id="13"/>
@@ -3960,7 +3966,6 @@
         <w:rPr>
           <w:noProof/>
         </w:rPr>
-        <w:lastRenderedPageBreak/>
         <w:drawing>
           <wp:inline distT="0" distB="0" distL="0" distR="0" wp14:anchorId="32B83A78" wp14:editId="576ACD41">
             <wp:extent cx="5400040" cy="5791835"/>
@@ -6450,6 +6455,9 @@
     <w:p>
       <w:pPr>
         <w:spacing w:after="0"/>
+        <w:rPr>
+          <w:lang w:val="en-US"/>
+        </w:rPr>
       </w:pPr>
       <w:r>
         <w:rPr>
@@ -6458,6 +6466,9 @@
         <w:t xml:space="preserve">                </w:t>
       </w:r>
       <w:r>
+        <w:rPr>
+          <w:lang w:val="en-US"/>
+        </w:rPr>
         <w:t>{</w:t>
       </w:r>
     </w:p>
@@ -6466,6 +6477,9 @@
         <w:spacing w:after="0"/>
       </w:pPr>
       <w:r>
+        <w:rPr>
+          <w:lang w:val="en-US"/>
+        </w:rPr>
         <w:t xml:space="preserve">                    </w:t>
       </w:r>
       <w:proofErr w:type="spellStart"/>
@@ -8138,9 +8152,6 @@
     <w:p>
       <w:pPr>
         <w:spacing w:after="0"/>
-        <w:rPr>
-          <w:lang w:val="en-US"/>
-        </w:rPr>
       </w:pPr>
       <w:r>
         <w:rPr>
@@ -8150,58 +8161,37 @@
       </w:r>
       <w:proofErr w:type="gramStart"/>
       <w:r>
-        <w:rPr>
-          <w:lang w:val="en-US"/>
-        </w:rPr>
         <w:t>byte[</w:t>
       </w:r>
       <w:proofErr w:type="gramEnd"/>
       <w:r>
-        <w:rPr>
-          <w:lang w:val="en-US"/>
-        </w:rPr>
         <w:t xml:space="preserve">] data = </w:t>
       </w:r>
       <w:proofErr w:type="spellStart"/>
       <w:r>
-        <w:rPr>
-          <w:lang w:val="en-US"/>
-        </w:rPr>
         <w:t>Encoding.ASCII.GetBytes</w:t>
       </w:r>
       <w:proofErr w:type="spellEnd"/>
       <w:r>
-        <w:rPr>
-          <w:lang w:val="en-US"/>
-        </w:rPr>
-        <w:t>(</w:t>
-      </w:r>
-      <w:proofErr w:type="spellStart"/>
-      <w:r>
-        <w:rPr>
-          <w:lang w:val="en-US"/>
-        </w:rPr>
-        <w:t>texto</w:t>
-      </w:r>
-      <w:proofErr w:type="spellEnd"/>
-      <w:r>
-        <w:rPr>
-          <w:lang w:val="en-US"/>
-        </w:rPr>
-        <w:t xml:space="preserve"> + _salt);</w:t>
-      </w:r>
-    </w:p>
-    <w:p>
-      <w:pPr>
-        <w:spacing w:after="0"/>
-        <w:rPr>
-          <w:lang w:val="en-US"/>
-        </w:rPr>
-      </w:pPr>
-      <w:r>
-        <w:rPr>
-          <w:lang w:val="en-US"/>
-        </w:rPr>
+        <w:t>(texto + _</w:t>
+      </w:r>
+      <w:proofErr w:type="spellStart"/>
+      <w:r>
+        <w:t>salt</w:t>
+      </w:r>
+      <w:proofErr w:type="spellEnd"/>
+      <w:r>
+        <w:t>);</w:t>
+      </w:r>
+    </w:p>
+    <w:p>
+      <w:pPr>
+        <w:spacing w:after="0"/>
+        <w:rPr>
+          <w:lang w:val="en-US"/>
+        </w:rPr>
+      </w:pPr>
+      <w:r>
         <w:t xml:space="preserve">                </w:t>
       </w:r>
       <w:r>
@@ -11174,22 +11164,14 @@
         </w:rPr>
         <w:t xml:space="preserve">Guardar </w:t>
       </w:r>
-      <w:proofErr w:type="spellStart"/>
       <w:r>
         <w:rPr>
           <w:color w:val="auto"/>
         </w:rPr>
-        <w:t>Bitaco</w:t>
+        <w:t>Bitácora</w:t>
       </w:r>
       <w:bookmarkStart w:id="20" w:name="_GoBack"/>
       <w:bookmarkEnd w:id="20"/>
-      <w:r>
-        <w:rPr>
-          <w:color w:val="auto"/>
-        </w:rPr>
-        <w:t>ra</w:t>
-      </w:r>
-      <w:proofErr w:type="spellEnd"/>
     </w:p>
     <w:p>
       <w:r>
@@ -11246,14 +11228,12 @@
         </w:rPr>
         <w:t xml:space="preserve">Obtener </w:t>
       </w:r>
-      <w:proofErr w:type="spellStart"/>
       <w:r>
         <w:rPr>
           <w:color w:val="auto"/>
         </w:rPr>
-        <w:t>Bitacora</w:t>
-      </w:r>
-      <w:proofErr w:type="spellEnd"/>
+        <w:t>Bitácora</w:t>
+      </w:r>
     </w:p>
     <w:p>
       <w:r>
@@ -12404,6 +12384,7 @@
   <w:style w:type="character" w:default="1" w:styleId="Fuentedeprrafopredeter">
     <w:name w:val="Default Paragraph Font"/>
     <w:uiPriority w:val="1"/>
+    <w:semiHidden/>
     <w:unhideWhenUsed/>
   </w:style>
   <w:style w:type="table" w:default="1" w:styleId="Tablanormal">
@@ -12935,7 +12916,7 @@
 </file>
 
 <file path=customXml/itemProps1.xml><?xml version="1.0" encoding="utf-8"?>
-<ds:datastoreItem xmlns:ds="http://schemas.openxmlformats.org/officeDocument/2006/customXml" ds:itemID="{D5301BE2-2219-42B6-A5A7-ADB29B6BA5D9}">
+<ds:datastoreItem xmlns:ds="http://schemas.openxmlformats.org/officeDocument/2006/customXml" ds:itemID="{BDE5FA6A-DCB8-4300-A418-9512C02CA2C0}">
   <ds:schemaRefs>
     <ds:schemaRef ds:uri="http://schemas.openxmlformats.org/officeDocument/2006/bibliography"/>
   </ds:schemaRefs>

</xml_diff>

<commit_message>
Agregado de capturas de pantalla del sistema
</commit_message>
<xml_diff>
--- a/doc/Carpeta TP BuyMotors.docx
+++ b/doc/Carpeta TP BuyMotors.docx
@@ -932,12 +932,7 @@
           <w:docPartUnique/>
         </w:docPartObj>
       </w:sdtPr>
-      <w:sdtEndPr>
-        <w:rPr>
-          <w:b/>
-          <w:bCs/>
-        </w:rPr>
-      </w:sdtEndPr>
+      <w:sdtEndPr/>
       <w:sdtContent>
         <w:p>
           <w:pPr>
@@ -971,7 +966,7 @@
           <w:r>
             <w:fldChar w:fldCharType="separate"/>
           </w:r>
-          <w:hyperlink w:anchor="_Toc45195088" w:history="1">
+          <w:hyperlink w:anchor="_Toc45297131" w:history="1">
             <w:r>
               <w:rPr>
                 <w:rStyle w:val="Hipervnculo"/>
@@ -1000,7 +995,7 @@
                 <w:noProof/>
                 <w:webHidden/>
               </w:rPr>
-              <w:instrText xml:space="preserve"> PAGEREF _Toc45195088 \h </w:instrText>
+              <w:instrText xml:space="preserve"> PAGEREF _Toc45297131 \h </w:instrText>
             </w:r>
             <w:r>
               <w:rPr>
@@ -1020,7 +1015,7 @@
                 <w:noProof/>
                 <w:webHidden/>
               </w:rPr>
-              <w:t>3</w:t>
+              <w:t>4</w:t>
             </w:r>
             <w:r>
               <w:rPr>
@@ -1043,7 +1038,7 @@
               <w:lang w:eastAsia="es-AR"/>
             </w:rPr>
           </w:pPr>
-          <w:hyperlink w:anchor="_Toc45195089" w:history="1">
+          <w:hyperlink w:anchor="_Toc45297132" w:history="1">
             <w:r>
               <w:rPr>
                 <w:rStyle w:val="Hipervnculo"/>
@@ -1072,7 +1067,7 @@
                 <w:noProof/>
                 <w:webHidden/>
               </w:rPr>
-              <w:instrText xml:space="preserve"> PAGEREF _Toc45195089 \h </w:instrText>
+              <w:instrText xml:space="preserve"> PAGEREF _Toc45297132 \h </w:instrText>
             </w:r>
             <w:r>
               <w:rPr>
@@ -1092,7 +1087,7 @@
                 <w:noProof/>
                 <w:webHidden/>
               </w:rPr>
-              <w:t>3</w:t>
+              <w:t>4</w:t>
             </w:r>
             <w:r>
               <w:rPr>
@@ -1115,7 +1110,7 @@
               <w:lang w:eastAsia="es-AR"/>
             </w:rPr>
           </w:pPr>
-          <w:hyperlink w:anchor="_Toc45195090" w:history="1">
+          <w:hyperlink w:anchor="_Toc45297133" w:history="1">
             <w:r>
               <w:rPr>
                 <w:rStyle w:val="Hipervnculo"/>
@@ -1142,7 +1137,7 @@
                 <w:noProof/>
                 <w:webHidden/>
               </w:rPr>
-              <w:instrText xml:space="preserve"> PAGEREF _Toc45195090 \h </w:instrText>
+              <w:instrText xml:space="preserve"> PAGEREF _Toc45297133 \h </w:instrText>
             </w:r>
             <w:r>
               <w:rPr>
@@ -1162,7 +1157,7 @@
                 <w:noProof/>
                 <w:webHidden/>
               </w:rPr>
-              <w:t>3</w:t>
+              <w:t>4</w:t>
             </w:r>
             <w:r>
               <w:rPr>
@@ -1185,7 +1180,7 @@
               <w:lang w:eastAsia="es-AR"/>
             </w:rPr>
           </w:pPr>
-          <w:hyperlink w:anchor="_Toc45195091" w:history="1">
+          <w:hyperlink w:anchor="_Toc45297134" w:history="1">
             <w:r>
               <w:rPr>
                 <w:rStyle w:val="Hipervnculo"/>
@@ -1212,7 +1207,7 @@
                 <w:noProof/>
                 <w:webHidden/>
               </w:rPr>
-              <w:instrText xml:space="preserve"> PAGEREF _Toc45195091 \h </w:instrText>
+              <w:instrText xml:space="preserve"> PAGEREF _Toc45297134 \h </w:instrText>
             </w:r>
             <w:r>
               <w:rPr>
@@ -1255,7 +1250,7 @@
               <w:lang w:eastAsia="es-AR"/>
             </w:rPr>
           </w:pPr>
-          <w:hyperlink w:anchor="_Toc45195092" w:history="1">
+          <w:hyperlink w:anchor="_Toc45297135" w:history="1">
             <w:r>
               <w:rPr>
                 <w:rStyle w:val="Hipervnculo"/>
@@ -1282,7 +1277,7 @@
                 <w:noProof/>
                 <w:webHidden/>
               </w:rPr>
-              <w:instrText xml:space="preserve"> PAGEREF _Toc45195092 \h </w:instrText>
+              <w:instrText xml:space="preserve"> PAGEREF _Toc45297135 \h </w:instrText>
             </w:r>
             <w:r>
               <w:rPr>
@@ -1325,7 +1320,7 @@
               <w:lang w:eastAsia="es-AR"/>
             </w:rPr>
           </w:pPr>
-          <w:hyperlink w:anchor="_Toc45195093" w:history="1">
+          <w:hyperlink w:anchor="_Toc45297136" w:history="1">
             <w:r>
               <w:rPr>
                 <w:rStyle w:val="Hipervnculo"/>
@@ -1352,7 +1347,7 @@
                 <w:noProof/>
                 <w:webHidden/>
               </w:rPr>
-              <w:instrText xml:space="preserve"> PAGEREF _Toc45195093 \h </w:instrText>
+              <w:instrText xml:space="preserve"> PAGEREF _Toc45297136 \h </w:instrText>
             </w:r>
             <w:r>
               <w:rPr>
@@ -1395,7 +1390,7 @@
               <w:lang w:eastAsia="es-AR"/>
             </w:rPr>
           </w:pPr>
-          <w:hyperlink w:anchor="_Toc45195094" w:history="1">
+          <w:hyperlink w:anchor="_Toc45297137" w:history="1">
             <w:r>
               <w:rPr>
                 <w:rStyle w:val="Hipervnculo"/>
@@ -1424,7 +1419,7 @@
                 <w:noProof/>
                 <w:webHidden/>
               </w:rPr>
-              <w:instrText xml:space="preserve"> PAGEREF _Toc45195094 \h </w:instrText>
+              <w:instrText xml:space="preserve"> PAGEREF _Toc45297137 \h </w:instrText>
             </w:r>
             <w:r>
               <w:rPr>
@@ -1467,7 +1462,7 @@
               <w:lang w:eastAsia="es-AR"/>
             </w:rPr>
           </w:pPr>
-          <w:hyperlink w:anchor="_Toc45195095" w:history="1">
+          <w:hyperlink w:anchor="_Toc45297138" w:history="1">
             <w:r>
               <w:rPr>
                 <w:rStyle w:val="Hipervnculo"/>
@@ -1496,7 +1491,7 @@
                 <w:noProof/>
                 <w:webHidden/>
               </w:rPr>
-              <w:instrText xml:space="preserve"> PAGEREF _Toc45195095 \h </w:instrText>
+              <w:instrText xml:space="preserve"> PAGEREF _Toc45297138 \h </w:instrText>
             </w:r>
             <w:r>
               <w:rPr>
@@ -1516,7 +1511,7 @@
                 <w:noProof/>
                 <w:webHidden/>
               </w:rPr>
-              <w:t>4</w:t>
+              <w:t>5</w:t>
             </w:r>
             <w:r>
               <w:rPr>
@@ -1539,7 +1534,7 @@
               <w:lang w:eastAsia="es-AR"/>
             </w:rPr>
           </w:pPr>
-          <w:hyperlink w:anchor="_Toc45195096" w:history="1">
+          <w:hyperlink w:anchor="_Toc45297139" w:history="1">
             <w:r>
               <w:rPr>
                 <w:rStyle w:val="Hipervnculo"/>
@@ -1568,7 +1563,7 @@
                 <w:noProof/>
                 <w:webHidden/>
               </w:rPr>
-              <w:instrText xml:space="preserve"> PAGEREF _Toc45195096 \h </w:instrText>
+              <w:instrText xml:space="preserve"> PAGEREF _Toc45297139 \h </w:instrText>
             </w:r>
             <w:r>
               <w:rPr>
@@ -1588,7 +1583,7 @@
                 <w:noProof/>
                 <w:webHidden/>
               </w:rPr>
-              <w:t>4</w:t>
+              <w:t>5</w:t>
             </w:r>
             <w:r>
               <w:rPr>
@@ -1611,7 +1606,7 @@
               <w:lang w:eastAsia="es-AR"/>
             </w:rPr>
           </w:pPr>
-          <w:hyperlink w:anchor="_Toc45195097" w:history="1">
+          <w:hyperlink w:anchor="_Toc45297140" w:history="1">
             <w:r>
               <w:rPr>
                 <w:rStyle w:val="Hipervnculo"/>
@@ -1640,7 +1635,7 @@
                 <w:noProof/>
                 <w:webHidden/>
               </w:rPr>
-              <w:instrText xml:space="preserve"> PAGEREF _Toc45195097 \h </w:instrText>
+              <w:instrText xml:space="preserve"> PAGEREF _Toc45297140 \h </w:instrText>
             </w:r>
             <w:r>
               <w:rPr>
@@ -1683,7 +1678,7 @@
               <w:lang w:eastAsia="es-AR"/>
             </w:rPr>
           </w:pPr>
-          <w:hyperlink w:anchor="_Toc45195098" w:history="1">
+          <w:hyperlink w:anchor="_Toc45297141" w:history="1">
             <w:r>
               <w:rPr>
                 <w:rStyle w:val="Hipervnculo"/>
@@ -1712,7 +1707,7 @@
                 <w:noProof/>
                 <w:webHidden/>
               </w:rPr>
-              <w:instrText xml:space="preserve"> PAGEREF _Toc45195098 \h </w:instrText>
+              <w:instrText xml:space="preserve"> PAGEREF _Toc45297141 \h </w:instrText>
             </w:r>
             <w:r>
               <w:rPr>
@@ -1755,7 +1750,7 @@
               <w:lang w:eastAsia="es-AR"/>
             </w:rPr>
           </w:pPr>
-          <w:hyperlink w:anchor="_Toc45195099" w:history="1">
+          <w:hyperlink w:anchor="_Toc45297142" w:history="1">
             <w:r>
               <w:rPr>
                 <w:rStyle w:val="Hipervnculo"/>
@@ -1782,7 +1777,7 @@
                 <w:noProof/>
                 <w:webHidden/>
               </w:rPr>
-              <w:instrText xml:space="preserve"> PAGEREF _Toc45195099 \h </w:instrText>
+              <w:instrText xml:space="preserve"> PAGEREF _Toc45297142 \h </w:instrText>
             </w:r>
             <w:r>
               <w:rPr>
@@ -1825,7 +1820,7 @@
               <w:lang w:eastAsia="es-AR"/>
             </w:rPr>
           </w:pPr>
-          <w:hyperlink w:anchor="_Toc45195100" w:history="1">
+          <w:hyperlink w:anchor="_Toc45297143" w:history="1">
             <w:r>
               <w:rPr>
                 <w:rStyle w:val="Hipervnculo"/>
@@ -1852,7 +1847,7 @@
                 <w:noProof/>
                 <w:webHidden/>
               </w:rPr>
-              <w:instrText xml:space="preserve"> PAGEREF _Toc45195100 \h </w:instrText>
+              <w:instrText xml:space="preserve"> PAGEREF _Toc45297143 \h </w:instrText>
             </w:r>
             <w:r>
               <w:rPr>
@@ -1895,7 +1890,7 @@
               <w:lang w:eastAsia="es-AR"/>
             </w:rPr>
           </w:pPr>
-          <w:hyperlink w:anchor="_Toc45195101" w:history="1">
+          <w:hyperlink w:anchor="_Toc45297144" w:history="1">
             <w:r>
               <w:rPr>
                 <w:rStyle w:val="Hipervnculo"/>
@@ -1922,7 +1917,7 @@
                 <w:noProof/>
                 <w:webHidden/>
               </w:rPr>
-              <w:instrText xml:space="preserve"> PAGEREF _Toc45195101 \h </w:instrText>
+              <w:instrText xml:space="preserve"> PAGEREF _Toc45297144 \h </w:instrText>
             </w:r>
             <w:r>
               <w:rPr>
@@ -1965,7 +1960,7 @@
               <w:lang w:eastAsia="es-AR"/>
             </w:rPr>
           </w:pPr>
-          <w:hyperlink w:anchor="_Toc45195102" w:history="1">
+          <w:hyperlink w:anchor="_Toc45297145" w:history="1">
             <w:r>
               <w:rPr>
                 <w:rStyle w:val="Hipervnculo"/>
@@ -1992,7 +1987,7 @@
                 <w:noProof/>
                 <w:webHidden/>
               </w:rPr>
-              <w:instrText xml:space="preserve"> PAGEREF _Toc45195102 \h </w:instrText>
+              <w:instrText xml:space="preserve"> PAGEREF _Toc45297145 \h </w:instrText>
             </w:r>
             <w:r>
               <w:rPr>
@@ -2035,7 +2030,7 @@
               <w:lang w:eastAsia="es-AR"/>
             </w:rPr>
           </w:pPr>
-          <w:hyperlink w:anchor="_Toc45195103" w:history="1">
+          <w:hyperlink w:anchor="_Toc45297146" w:history="1">
             <w:r>
               <w:rPr>
                 <w:rStyle w:val="Hipervnculo"/>
@@ -2062,7 +2057,7 @@
                 <w:noProof/>
                 <w:webHidden/>
               </w:rPr>
-              <w:instrText xml:space="preserve"> PAGEREF _Toc45195103 \h </w:instrText>
+              <w:instrText xml:space="preserve"> PAGEREF _Toc45297146 \h </w:instrText>
             </w:r>
             <w:r>
               <w:rPr>
@@ -2105,7 +2100,7 @@
               <w:lang w:eastAsia="es-AR"/>
             </w:rPr>
           </w:pPr>
-          <w:hyperlink w:anchor="_Toc45195104" w:history="1">
+          <w:hyperlink w:anchor="_Toc45297147" w:history="1">
             <w:r>
               <w:rPr>
                 <w:rStyle w:val="Hipervnculo"/>
@@ -2132,7 +2127,7 @@
                 <w:noProof/>
                 <w:webHidden/>
               </w:rPr>
-              <w:instrText xml:space="preserve"> PAGEREF _Toc45195104 \h </w:instrText>
+              <w:instrText xml:space="preserve"> PAGEREF _Toc45297147 \h </w:instrText>
             </w:r>
             <w:r>
               <w:rPr>
@@ -2175,7 +2170,7 @@
               <w:lang w:eastAsia="es-AR"/>
             </w:rPr>
           </w:pPr>
-          <w:hyperlink w:anchor="_Toc45195105" w:history="1">
+          <w:hyperlink w:anchor="_Toc45297148" w:history="1">
             <w:r>
               <w:rPr>
                 <w:rStyle w:val="Hipervnculo"/>
@@ -2202,7 +2197,7 @@
                 <w:noProof/>
                 <w:webHidden/>
               </w:rPr>
-              <w:instrText xml:space="preserve"> PAGEREF _Toc45195105 \h </w:instrText>
+              <w:instrText xml:space="preserve"> PAGEREF _Toc45297148 \h </w:instrText>
             </w:r>
             <w:r>
               <w:rPr>
@@ -2245,7 +2240,7 @@
               <w:lang w:eastAsia="es-AR"/>
             </w:rPr>
           </w:pPr>
-          <w:hyperlink w:anchor="_Toc45195106" w:history="1">
+          <w:hyperlink w:anchor="_Toc45297149" w:history="1">
             <w:r>
               <w:rPr>
                 <w:rStyle w:val="Hipervnculo"/>
@@ -2272,7 +2267,7 @@
                 <w:noProof/>
                 <w:webHidden/>
               </w:rPr>
-              <w:instrText xml:space="preserve"> PAGEREF _Toc45195106 \h </w:instrText>
+              <w:instrText xml:space="preserve"> PAGEREF _Toc45297149 \h </w:instrText>
             </w:r>
             <w:r>
               <w:rPr>
@@ -2315,7 +2310,7 @@
               <w:lang w:eastAsia="es-AR"/>
             </w:rPr>
           </w:pPr>
-          <w:hyperlink w:anchor="_Toc45195107" w:history="1">
+          <w:hyperlink w:anchor="_Toc45297150" w:history="1">
             <w:r>
               <w:rPr>
                 <w:rStyle w:val="Hipervnculo"/>
@@ -2342,7 +2337,7 @@
                 <w:noProof/>
                 <w:webHidden/>
               </w:rPr>
-              <w:instrText xml:space="preserve"> PAGEREF _Toc45195107 \h </w:instrText>
+              <w:instrText xml:space="preserve"> PAGEREF _Toc45297150 \h </w:instrText>
             </w:r>
             <w:r>
               <w:rPr>
@@ -2385,7 +2380,7 @@
               <w:lang w:eastAsia="es-AR"/>
             </w:rPr>
           </w:pPr>
-          <w:hyperlink w:anchor="_Toc45195108" w:history="1">
+          <w:hyperlink w:anchor="_Toc45297151" w:history="1">
             <w:r>
               <w:rPr>
                 <w:rStyle w:val="Hipervnculo"/>
@@ -2412,7 +2407,7 @@
                 <w:noProof/>
                 <w:webHidden/>
               </w:rPr>
-              <w:instrText xml:space="preserve"> PAGEREF _Toc45195108 \h </w:instrText>
+              <w:instrText xml:space="preserve"> PAGEREF _Toc45297151 \h </w:instrText>
             </w:r>
             <w:r>
               <w:rPr>
@@ -2455,7 +2450,7 @@
               <w:lang w:eastAsia="es-AR"/>
             </w:rPr>
           </w:pPr>
-          <w:hyperlink w:anchor="_Toc45195109" w:history="1">
+          <w:hyperlink w:anchor="_Toc45297152" w:history="1">
             <w:r>
               <w:rPr>
                 <w:rStyle w:val="Hipervnculo"/>
@@ -2482,7 +2477,7 @@
                 <w:noProof/>
                 <w:webHidden/>
               </w:rPr>
-              <w:instrText xml:space="preserve"> PAGEREF _Toc45195109 \h </w:instrText>
+              <w:instrText xml:space="preserve"> PAGEREF _Toc45297152 \h </w:instrText>
             </w:r>
             <w:r>
               <w:rPr>
@@ -2525,7 +2520,7 @@
               <w:lang w:eastAsia="es-AR"/>
             </w:rPr>
           </w:pPr>
-          <w:hyperlink w:anchor="_Toc45195110" w:history="1">
+          <w:hyperlink w:anchor="_Toc45297153" w:history="1">
             <w:r>
               <w:rPr>
                 <w:rStyle w:val="Hipervnculo"/>
@@ -2552,7 +2547,7 @@
                 <w:noProof/>
                 <w:webHidden/>
               </w:rPr>
-              <w:instrText xml:space="preserve"> PAGEREF _Toc45195110 \h </w:instrText>
+              <w:instrText xml:space="preserve"> PAGEREF _Toc45297153 \h </w:instrText>
             </w:r>
             <w:r>
               <w:rPr>
@@ -2595,7 +2590,7 @@
               <w:lang w:eastAsia="es-AR"/>
             </w:rPr>
           </w:pPr>
-          <w:hyperlink w:anchor="_Toc45195111" w:history="1">
+          <w:hyperlink w:anchor="_Toc45297154" w:history="1">
             <w:r>
               <w:rPr>
                 <w:rStyle w:val="Hipervnculo"/>
@@ -2622,7 +2617,7 @@
                 <w:noProof/>
                 <w:webHidden/>
               </w:rPr>
-              <w:instrText xml:space="preserve"> PAGEREF _Toc45195111 \h </w:instrText>
+              <w:instrText xml:space="preserve"> PAGEREF _Toc45297154 \h </w:instrText>
             </w:r>
             <w:r>
               <w:rPr>
@@ -2665,7 +2660,7 @@
               <w:lang w:eastAsia="es-AR"/>
             </w:rPr>
           </w:pPr>
-          <w:hyperlink w:anchor="_Toc45195112" w:history="1">
+          <w:hyperlink w:anchor="_Toc45297155" w:history="1">
             <w:r>
               <w:rPr>
                 <w:rStyle w:val="Hipervnculo"/>
@@ -2694,7 +2689,7 @@
                 <w:noProof/>
                 <w:webHidden/>
               </w:rPr>
-              <w:instrText xml:space="preserve"> PAGEREF _Toc45195112 \h </w:instrText>
+              <w:instrText xml:space="preserve"> PAGEREF _Toc45297155 \h </w:instrText>
             </w:r>
             <w:r>
               <w:rPr>
@@ -2737,7 +2732,7 @@
               <w:lang w:eastAsia="es-AR"/>
             </w:rPr>
           </w:pPr>
-          <w:hyperlink w:anchor="_Toc45195113" w:history="1">
+          <w:hyperlink w:anchor="_Toc45297156" w:history="1">
             <w:r>
               <w:rPr>
                 <w:rStyle w:val="Hipervnculo"/>
@@ -2764,7 +2759,7 @@
                 <w:noProof/>
                 <w:webHidden/>
               </w:rPr>
-              <w:instrText xml:space="preserve"> PAGEREF _Toc45195113 \h </w:instrText>
+              <w:instrText xml:space="preserve"> PAGEREF _Toc45297156 \h </w:instrText>
             </w:r>
             <w:r>
               <w:rPr>
@@ -2807,7 +2802,7 @@
               <w:lang w:eastAsia="es-AR"/>
             </w:rPr>
           </w:pPr>
-          <w:hyperlink w:anchor="_Toc45195114" w:history="1">
+          <w:hyperlink w:anchor="_Toc45297157" w:history="1">
             <w:r>
               <w:rPr>
                 <w:rStyle w:val="Hipervnculo"/>
@@ -2834,7 +2829,7 @@
                 <w:noProof/>
                 <w:webHidden/>
               </w:rPr>
-              <w:instrText xml:space="preserve"> PAGEREF _Toc45195114 \h </w:instrText>
+              <w:instrText xml:space="preserve"> PAGEREF _Toc45297157 \h </w:instrText>
             </w:r>
             <w:r>
               <w:rPr>
@@ -2877,7 +2872,7 @@
               <w:lang w:eastAsia="es-AR"/>
             </w:rPr>
           </w:pPr>
-          <w:hyperlink w:anchor="_Toc45195115" w:history="1">
+          <w:hyperlink w:anchor="_Toc45297158" w:history="1">
             <w:r>
               <w:rPr>
                 <w:rStyle w:val="Hipervnculo"/>
@@ -2904,7 +2899,7 @@
                 <w:noProof/>
                 <w:webHidden/>
               </w:rPr>
-              <w:instrText xml:space="preserve"> PAGEREF _Toc45195115 \h </w:instrText>
+              <w:instrText xml:space="preserve"> PAGEREF _Toc45297158 \h </w:instrText>
             </w:r>
             <w:r>
               <w:rPr>
@@ -2947,7 +2942,7 @@
               <w:lang w:eastAsia="es-AR"/>
             </w:rPr>
           </w:pPr>
-          <w:hyperlink w:anchor="_Toc45195116" w:history="1">
+          <w:hyperlink w:anchor="_Toc45297159" w:history="1">
             <w:r>
               <w:rPr>
                 <w:rStyle w:val="Hipervnculo"/>
@@ -2974,7 +2969,7 @@
                 <w:noProof/>
                 <w:webHidden/>
               </w:rPr>
-              <w:instrText xml:space="preserve"> PAGEREF _Toc45195116 \h </w:instrText>
+              <w:instrText xml:space="preserve"> PAGEREF _Toc45297159 \h </w:instrText>
             </w:r>
             <w:r>
               <w:rPr>
@@ -3017,7 +3012,7 @@
               <w:lang w:eastAsia="es-AR"/>
             </w:rPr>
           </w:pPr>
-          <w:hyperlink w:anchor="_Toc45195117" w:history="1">
+          <w:hyperlink w:anchor="_Toc45297160" w:history="1">
             <w:r>
               <w:rPr>
                 <w:rStyle w:val="Hipervnculo"/>
@@ -3044,7 +3039,7 @@
                 <w:noProof/>
                 <w:webHidden/>
               </w:rPr>
-              <w:instrText xml:space="preserve"> PAGEREF _Toc45195117 \h </w:instrText>
+              <w:instrText xml:space="preserve"> PAGEREF _Toc45297160 \h </w:instrText>
             </w:r>
             <w:r>
               <w:rPr>
@@ -3087,7 +3082,7 @@
               <w:lang w:eastAsia="es-AR"/>
             </w:rPr>
           </w:pPr>
-          <w:hyperlink w:anchor="_Toc45195118" w:history="1">
+          <w:hyperlink w:anchor="_Toc45297161" w:history="1">
             <w:r>
               <w:rPr>
                 <w:rStyle w:val="Hipervnculo"/>
@@ -3114,7 +3109,7 @@
                 <w:noProof/>
                 <w:webHidden/>
               </w:rPr>
-              <w:instrText xml:space="preserve"> PAGEREF _Toc45195118 \h </w:instrText>
+              <w:instrText xml:space="preserve"> PAGEREF _Toc45297161 \h </w:instrText>
             </w:r>
             <w:r>
               <w:rPr>
@@ -3157,7 +3152,7 @@
               <w:lang w:eastAsia="es-AR"/>
             </w:rPr>
           </w:pPr>
-          <w:hyperlink w:anchor="_Toc45195119" w:history="1">
+          <w:hyperlink w:anchor="_Toc45297162" w:history="1">
             <w:r>
               <w:rPr>
                 <w:rStyle w:val="Hipervnculo"/>
@@ -3184,7 +3179,7 @@
                 <w:noProof/>
                 <w:webHidden/>
               </w:rPr>
-              <w:instrText xml:space="preserve"> PAGEREF _Toc45195119 \h </w:instrText>
+              <w:instrText xml:space="preserve"> PAGEREF _Toc45297162 \h </w:instrText>
             </w:r>
             <w:r>
               <w:rPr>
@@ -3205,6 +3200,636 @@
                 <w:webHidden/>
               </w:rPr>
               <w:t>22</w:t>
+            </w:r>
+            <w:r>
+              <w:rPr>
+                <w:noProof/>
+                <w:webHidden/>
+              </w:rPr>
+              <w:fldChar w:fldCharType="end"/>
+            </w:r>
+          </w:hyperlink>
+        </w:p>
+        <w:p>
+          <w:pPr>
+            <w:pStyle w:val="TDC1"/>
+            <w:tabs>
+              <w:tab w:val="right" w:leader="dot" w:pos="8494"/>
+            </w:tabs>
+            <w:rPr>
+              <w:rFonts w:eastAsiaTheme="minorEastAsia"/>
+              <w:noProof/>
+              <w:lang w:eastAsia="es-AR"/>
+            </w:rPr>
+          </w:pPr>
+          <w:hyperlink w:anchor="_Toc45297163" w:history="1">
+            <w:r>
+              <w:rPr>
+                <w:rStyle w:val="Hipervnculo"/>
+                <w:noProof/>
+              </w:rPr>
+              <w:t>Capturas de pantalla del sistema</w:t>
+            </w:r>
+            <w:r>
+              <w:rPr>
+                <w:noProof/>
+                <w:webHidden/>
+              </w:rPr>
+              <w:tab/>
+            </w:r>
+            <w:r>
+              <w:rPr>
+                <w:noProof/>
+                <w:webHidden/>
+              </w:rPr>
+              <w:fldChar w:fldCharType="begin"/>
+            </w:r>
+            <w:r>
+              <w:rPr>
+                <w:noProof/>
+                <w:webHidden/>
+              </w:rPr>
+              <w:instrText xml:space="preserve"> PAGEREF _Toc45297163 \h </w:instrText>
+            </w:r>
+            <w:r>
+              <w:rPr>
+                <w:noProof/>
+                <w:webHidden/>
+              </w:rPr>
+            </w:r>
+            <w:r>
+              <w:rPr>
+                <w:noProof/>
+                <w:webHidden/>
+              </w:rPr>
+              <w:fldChar w:fldCharType="separate"/>
+            </w:r>
+            <w:r>
+              <w:rPr>
+                <w:noProof/>
+                <w:webHidden/>
+              </w:rPr>
+              <w:t>23</w:t>
+            </w:r>
+            <w:r>
+              <w:rPr>
+                <w:noProof/>
+                <w:webHidden/>
+              </w:rPr>
+              <w:fldChar w:fldCharType="end"/>
+            </w:r>
+          </w:hyperlink>
+        </w:p>
+        <w:p>
+          <w:pPr>
+            <w:pStyle w:val="TDC2"/>
+            <w:tabs>
+              <w:tab w:val="right" w:leader="dot" w:pos="8494"/>
+            </w:tabs>
+            <w:rPr>
+              <w:rFonts w:eastAsiaTheme="minorEastAsia"/>
+              <w:noProof/>
+              <w:lang w:eastAsia="es-AR"/>
+            </w:rPr>
+          </w:pPr>
+          <w:hyperlink w:anchor="_Toc45297164" w:history="1">
+            <w:r>
+              <w:rPr>
+                <w:rStyle w:val="Hipervnculo"/>
+                <w:noProof/>
+              </w:rPr>
+              <w:t>Login</w:t>
+            </w:r>
+            <w:r>
+              <w:rPr>
+                <w:noProof/>
+                <w:webHidden/>
+              </w:rPr>
+              <w:tab/>
+            </w:r>
+            <w:r>
+              <w:rPr>
+                <w:noProof/>
+                <w:webHidden/>
+              </w:rPr>
+              <w:fldChar w:fldCharType="begin"/>
+            </w:r>
+            <w:r>
+              <w:rPr>
+                <w:noProof/>
+                <w:webHidden/>
+              </w:rPr>
+              <w:instrText xml:space="preserve"> PAGEREF _Toc45297164 \h </w:instrText>
+            </w:r>
+            <w:r>
+              <w:rPr>
+                <w:noProof/>
+                <w:webHidden/>
+              </w:rPr>
+            </w:r>
+            <w:r>
+              <w:rPr>
+                <w:noProof/>
+                <w:webHidden/>
+              </w:rPr>
+              <w:fldChar w:fldCharType="separate"/>
+            </w:r>
+            <w:r>
+              <w:rPr>
+                <w:noProof/>
+                <w:webHidden/>
+              </w:rPr>
+              <w:t>23</w:t>
+            </w:r>
+            <w:r>
+              <w:rPr>
+                <w:noProof/>
+                <w:webHidden/>
+              </w:rPr>
+              <w:fldChar w:fldCharType="end"/>
+            </w:r>
+          </w:hyperlink>
+        </w:p>
+        <w:p>
+          <w:pPr>
+            <w:pStyle w:val="TDC2"/>
+            <w:tabs>
+              <w:tab w:val="right" w:leader="dot" w:pos="8494"/>
+            </w:tabs>
+            <w:rPr>
+              <w:rFonts w:eastAsiaTheme="minorEastAsia"/>
+              <w:noProof/>
+              <w:lang w:eastAsia="es-AR"/>
+            </w:rPr>
+          </w:pPr>
+          <w:hyperlink w:anchor="_Toc45297165" w:history="1">
+            <w:r>
+              <w:rPr>
+                <w:rStyle w:val="Hipervnculo"/>
+                <w:noProof/>
+              </w:rPr>
+              <w:t>Registro de nuevo usuario</w:t>
+            </w:r>
+            <w:r>
+              <w:rPr>
+                <w:noProof/>
+                <w:webHidden/>
+              </w:rPr>
+              <w:tab/>
+            </w:r>
+            <w:r>
+              <w:rPr>
+                <w:noProof/>
+                <w:webHidden/>
+              </w:rPr>
+              <w:fldChar w:fldCharType="begin"/>
+            </w:r>
+            <w:r>
+              <w:rPr>
+                <w:noProof/>
+                <w:webHidden/>
+              </w:rPr>
+              <w:instrText xml:space="preserve"> PAGEREF _Toc45297165 \h </w:instrText>
+            </w:r>
+            <w:r>
+              <w:rPr>
+                <w:noProof/>
+                <w:webHidden/>
+              </w:rPr>
+            </w:r>
+            <w:r>
+              <w:rPr>
+                <w:noProof/>
+                <w:webHidden/>
+              </w:rPr>
+              <w:fldChar w:fldCharType="separate"/>
+            </w:r>
+            <w:r>
+              <w:rPr>
+                <w:noProof/>
+                <w:webHidden/>
+              </w:rPr>
+              <w:t>24</w:t>
+            </w:r>
+            <w:r>
+              <w:rPr>
+                <w:noProof/>
+                <w:webHidden/>
+              </w:rPr>
+              <w:fldChar w:fldCharType="end"/>
+            </w:r>
+          </w:hyperlink>
+        </w:p>
+        <w:p>
+          <w:pPr>
+            <w:pStyle w:val="TDC2"/>
+            <w:tabs>
+              <w:tab w:val="right" w:leader="dot" w:pos="8494"/>
+            </w:tabs>
+            <w:rPr>
+              <w:rFonts w:eastAsiaTheme="minorEastAsia"/>
+              <w:noProof/>
+              <w:lang w:eastAsia="es-AR"/>
+            </w:rPr>
+          </w:pPr>
+          <w:hyperlink w:anchor="_Toc45297166" w:history="1">
+            <w:r>
+              <w:rPr>
+                <w:rStyle w:val="Hipervnculo"/>
+                <w:noProof/>
+              </w:rPr>
+              <w:t>Pantalla principal (con webmaster logueado)</w:t>
+            </w:r>
+            <w:r>
+              <w:rPr>
+                <w:noProof/>
+                <w:webHidden/>
+              </w:rPr>
+              <w:tab/>
+            </w:r>
+            <w:r>
+              <w:rPr>
+                <w:noProof/>
+                <w:webHidden/>
+              </w:rPr>
+              <w:fldChar w:fldCharType="begin"/>
+            </w:r>
+            <w:r>
+              <w:rPr>
+                <w:noProof/>
+                <w:webHidden/>
+              </w:rPr>
+              <w:instrText xml:space="preserve"> PAGEREF _Toc45297166 \h </w:instrText>
+            </w:r>
+            <w:r>
+              <w:rPr>
+                <w:noProof/>
+                <w:webHidden/>
+              </w:rPr>
+            </w:r>
+            <w:r>
+              <w:rPr>
+                <w:noProof/>
+                <w:webHidden/>
+              </w:rPr>
+              <w:fldChar w:fldCharType="separate"/>
+            </w:r>
+            <w:r>
+              <w:rPr>
+                <w:noProof/>
+                <w:webHidden/>
+              </w:rPr>
+              <w:t>24</w:t>
+            </w:r>
+            <w:r>
+              <w:rPr>
+                <w:noProof/>
+                <w:webHidden/>
+              </w:rPr>
+              <w:fldChar w:fldCharType="end"/>
+            </w:r>
+          </w:hyperlink>
+        </w:p>
+        <w:p>
+          <w:pPr>
+            <w:pStyle w:val="TDC2"/>
+            <w:tabs>
+              <w:tab w:val="right" w:leader="dot" w:pos="8494"/>
+            </w:tabs>
+            <w:rPr>
+              <w:rFonts w:eastAsiaTheme="minorEastAsia"/>
+              <w:noProof/>
+              <w:lang w:eastAsia="es-AR"/>
+            </w:rPr>
+          </w:pPr>
+          <w:hyperlink w:anchor="_Toc45297167" w:history="1">
+            <w:r>
+              <w:rPr>
+                <w:rStyle w:val="Hipervnculo"/>
+                <w:noProof/>
+              </w:rPr>
+              <w:t>Bitácora</w:t>
+            </w:r>
+            <w:r>
+              <w:rPr>
+                <w:noProof/>
+                <w:webHidden/>
+              </w:rPr>
+              <w:tab/>
+            </w:r>
+            <w:r>
+              <w:rPr>
+                <w:noProof/>
+                <w:webHidden/>
+              </w:rPr>
+              <w:fldChar w:fldCharType="begin"/>
+            </w:r>
+            <w:r>
+              <w:rPr>
+                <w:noProof/>
+                <w:webHidden/>
+              </w:rPr>
+              <w:instrText xml:space="preserve"> PAGEREF _Toc45297167 \h </w:instrText>
+            </w:r>
+            <w:r>
+              <w:rPr>
+                <w:noProof/>
+                <w:webHidden/>
+              </w:rPr>
+            </w:r>
+            <w:r>
+              <w:rPr>
+                <w:noProof/>
+                <w:webHidden/>
+              </w:rPr>
+              <w:fldChar w:fldCharType="separate"/>
+            </w:r>
+            <w:r>
+              <w:rPr>
+                <w:noProof/>
+                <w:webHidden/>
+              </w:rPr>
+              <w:t>25</w:t>
+            </w:r>
+            <w:r>
+              <w:rPr>
+                <w:noProof/>
+                <w:webHidden/>
+              </w:rPr>
+              <w:fldChar w:fldCharType="end"/>
+            </w:r>
+          </w:hyperlink>
+        </w:p>
+        <w:p>
+          <w:pPr>
+            <w:pStyle w:val="TDC2"/>
+            <w:tabs>
+              <w:tab w:val="right" w:leader="dot" w:pos="8494"/>
+            </w:tabs>
+            <w:rPr>
+              <w:rFonts w:eastAsiaTheme="minorEastAsia"/>
+              <w:noProof/>
+              <w:lang w:eastAsia="es-AR"/>
+            </w:rPr>
+          </w:pPr>
+          <w:hyperlink w:anchor="_Toc45297168" w:history="1">
+            <w:r>
+              <w:rPr>
+                <w:rStyle w:val="Hipervnculo"/>
+                <w:noProof/>
+              </w:rPr>
+              <w:t>Backup</w:t>
+            </w:r>
+            <w:r>
+              <w:rPr>
+                <w:noProof/>
+                <w:webHidden/>
+              </w:rPr>
+              <w:tab/>
+            </w:r>
+            <w:r>
+              <w:rPr>
+                <w:noProof/>
+                <w:webHidden/>
+              </w:rPr>
+              <w:fldChar w:fldCharType="begin"/>
+            </w:r>
+            <w:r>
+              <w:rPr>
+                <w:noProof/>
+                <w:webHidden/>
+              </w:rPr>
+              <w:instrText xml:space="preserve"> PAGEREF _Toc45297168 \h </w:instrText>
+            </w:r>
+            <w:r>
+              <w:rPr>
+                <w:noProof/>
+                <w:webHidden/>
+              </w:rPr>
+            </w:r>
+            <w:r>
+              <w:rPr>
+                <w:noProof/>
+                <w:webHidden/>
+              </w:rPr>
+              <w:fldChar w:fldCharType="separate"/>
+            </w:r>
+            <w:r>
+              <w:rPr>
+                <w:noProof/>
+                <w:webHidden/>
+              </w:rPr>
+              <w:t>25</w:t>
+            </w:r>
+            <w:r>
+              <w:rPr>
+                <w:noProof/>
+                <w:webHidden/>
+              </w:rPr>
+              <w:fldChar w:fldCharType="end"/>
+            </w:r>
+          </w:hyperlink>
+        </w:p>
+        <w:p>
+          <w:pPr>
+            <w:pStyle w:val="TDC2"/>
+            <w:tabs>
+              <w:tab w:val="right" w:leader="dot" w:pos="8494"/>
+            </w:tabs>
+            <w:rPr>
+              <w:rFonts w:eastAsiaTheme="minorEastAsia"/>
+              <w:noProof/>
+              <w:lang w:eastAsia="es-AR"/>
+            </w:rPr>
+          </w:pPr>
+          <w:hyperlink w:anchor="_Toc45297169" w:history="1">
+            <w:r>
+              <w:rPr>
+                <w:rStyle w:val="Hipervnculo"/>
+                <w:noProof/>
+              </w:rPr>
+              <w:t>Listado de Vehículos</w:t>
+            </w:r>
+            <w:r>
+              <w:rPr>
+                <w:noProof/>
+                <w:webHidden/>
+              </w:rPr>
+              <w:tab/>
+            </w:r>
+            <w:r>
+              <w:rPr>
+                <w:noProof/>
+                <w:webHidden/>
+              </w:rPr>
+              <w:fldChar w:fldCharType="begin"/>
+            </w:r>
+            <w:r>
+              <w:rPr>
+                <w:noProof/>
+                <w:webHidden/>
+              </w:rPr>
+              <w:instrText xml:space="preserve"> PAGEREF _Toc45297169 \h </w:instrText>
+            </w:r>
+            <w:r>
+              <w:rPr>
+                <w:noProof/>
+                <w:webHidden/>
+              </w:rPr>
+            </w:r>
+            <w:r>
+              <w:rPr>
+                <w:noProof/>
+                <w:webHidden/>
+              </w:rPr>
+              <w:fldChar w:fldCharType="separate"/>
+            </w:r>
+            <w:r>
+              <w:rPr>
+                <w:noProof/>
+                <w:webHidden/>
+              </w:rPr>
+              <w:t>26</w:t>
+            </w:r>
+            <w:r>
+              <w:rPr>
+                <w:noProof/>
+                <w:webHidden/>
+              </w:rPr>
+              <w:fldChar w:fldCharType="end"/>
+            </w:r>
+          </w:hyperlink>
+        </w:p>
+        <w:p>
+          <w:pPr>
+            <w:pStyle w:val="TDC2"/>
+            <w:tabs>
+              <w:tab w:val="right" w:leader="dot" w:pos="8494"/>
+            </w:tabs>
+            <w:rPr>
+              <w:rFonts w:eastAsiaTheme="minorEastAsia"/>
+              <w:noProof/>
+              <w:lang w:eastAsia="es-AR"/>
+            </w:rPr>
+          </w:pPr>
+          <w:hyperlink w:anchor="_Toc45297170" w:history="1">
+            <w:r>
+              <w:rPr>
+                <w:rStyle w:val="Hipervnculo"/>
+                <w:noProof/>
+              </w:rPr>
+              <w:t>Detalle de un vehículo</w:t>
+            </w:r>
+            <w:r>
+              <w:rPr>
+                <w:noProof/>
+                <w:webHidden/>
+              </w:rPr>
+              <w:tab/>
+            </w:r>
+            <w:r>
+              <w:rPr>
+                <w:noProof/>
+                <w:webHidden/>
+              </w:rPr>
+              <w:fldChar w:fldCharType="begin"/>
+            </w:r>
+            <w:r>
+              <w:rPr>
+                <w:noProof/>
+                <w:webHidden/>
+              </w:rPr>
+              <w:instrText xml:space="preserve"> PAGEREF _Toc45297170 \h </w:instrText>
+            </w:r>
+            <w:r>
+              <w:rPr>
+                <w:noProof/>
+                <w:webHidden/>
+              </w:rPr>
+            </w:r>
+            <w:r>
+              <w:rPr>
+                <w:noProof/>
+                <w:webHidden/>
+              </w:rPr>
+              <w:fldChar w:fldCharType="separate"/>
+            </w:r>
+            <w:r>
+              <w:rPr>
+                <w:noProof/>
+                <w:webHidden/>
+              </w:rPr>
+              <w:t>26</w:t>
+            </w:r>
+            <w:r>
+              <w:rPr>
+                <w:noProof/>
+                <w:webHidden/>
+              </w:rPr>
+              <w:fldChar w:fldCharType="end"/>
+            </w:r>
+          </w:hyperlink>
+        </w:p>
+        <w:p>
+          <w:pPr>
+            <w:pStyle w:val="TDC2"/>
+            <w:tabs>
+              <w:tab w:val="right" w:leader="dot" w:pos="8494"/>
+            </w:tabs>
+            <w:rPr>
+              <w:rFonts w:eastAsiaTheme="minorEastAsia"/>
+              <w:noProof/>
+              <w:lang w:eastAsia="es-AR"/>
+            </w:rPr>
+          </w:pPr>
+          <w:hyperlink w:anchor="_Toc45297171" w:history="1">
+            <w:r>
+              <w:rPr>
+                <w:rStyle w:val="Hipervnculo"/>
+                <w:noProof/>
+              </w:rPr>
+              <w:t>Carrito de compras</w:t>
+            </w:r>
+            <w:r>
+              <w:rPr>
+                <w:noProof/>
+                <w:webHidden/>
+              </w:rPr>
+              <w:tab/>
+            </w:r>
+            <w:r>
+              <w:rPr>
+                <w:noProof/>
+                <w:webHidden/>
+              </w:rPr>
+              <w:fldChar w:fldCharType="begin"/>
+            </w:r>
+            <w:r>
+              <w:rPr>
+                <w:noProof/>
+                <w:webHidden/>
+              </w:rPr>
+              <w:instrText xml:space="preserve"> PAGEREF _Toc45297171 \h </w:instrText>
+            </w:r>
+            <w:r>
+              <w:rPr>
+                <w:noProof/>
+                <w:webHidden/>
+              </w:rPr>
+            </w:r>
+            <w:r>
+              <w:rPr>
+                <w:noProof/>
+                <w:webHidden/>
+              </w:rPr>
+              <w:fldChar w:fldCharType="separate"/>
+            </w:r>
+            <w:r>
+              <w:rPr>
+                <w:noProof/>
+                <w:webHidden/>
+              </w:rPr>
+              <w:t>27</w:t>
             </w:r>
             <w:r>
               <w:rPr>
@@ -3229,42 +3854,41 @@
     </w:sdt>
     <w:p>
       <w:pPr>
-        <w:pStyle w:val="Ttulo1"/>
-        <w:rPr>
+        <w:jc w:val="left"/>
+        <w:rPr>
+          <w:rFonts w:asciiTheme="majorHAnsi" w:eastAsiaTheme="majorEastAsia" w:hAnsiTheme="majorHAnsi" w:cstheme="majorBidi"/>
           <w:b/>
           <w:bCs/>
-        </w:rPr>
-      </w:pPr>
-      <w:bookmarkStart w:id="1" w:name="_Toc45195088"/>
+          <w:sz w:val="32"/>
+          <w:szCs w:val="32"/>
+        </w:rPr>
+      </w:pPr>
       <w:r>
         <w:rPr>
           <w:b/>
           <w:bCs/>
         </w:rPr>
+        <w:br w:type="page"/>
+      </w:r>
+    </w:p>
+    <w:p>
+      <w:pPr>
+        <w:pStyle w:val="Ttulo1"/>
+      </w:pPr>
+      <w:bookmarkStart w:id="1" w:name="_Toc45297131"/>
+      <w:r>
         <w:lastRenderedPageBreak/>
         <w:t>Descripción del negocio</w:t>
       </w:r>
       <w:bookmarkEnd w:id="0"/>
       <w:bookmarkEnd w:id="1"/>
       <w:r>
-        <w:rPr>
-          <w:b/>
-          <w:bCs/>
-        </w:rPr>
         <w:fldChar w:fldCharType="begin"/>
       </w:r>
       <w:r>
-        <w:rPr>
-          <w:b/>
-          <w:bCs/>
-        </w:rPr>
         <w:instrText xml:space="preserve"> XE "Descripción del negocio" </w:instrText>
       </w:r>
       <w:r>
-        <w:rPr>
-          <w:b/>
-          <w:bCs/>
-        </w:rPr>
         <w:fldChar w:fldCharType="end"/>
       </w:r>
     </w:p>
@@ -3296,41 +3920,21 @@
     <w:p>
       <w:pPr>
         <w:pStyle w:val="Ttulo1"/>
-        <w:rPr>
-          <w:b/>
-          <w:bCs/>
-        </w:rPr>
       </w:pPr>
       <w:bookmarkStart w:id="2" w:name="_Toc42798181"/>
-      <w:bookmarkStart w:id="3" w:name="_Toc45195089"/>
-      <w:r>
-        <w:rPr>
-          <w:b/>
-          <w:bCs/>
-        </w:rPr>
+      <w:bookmarkStart w:id="3" w:name="_Toc45297132"/>
+      <w:r>
         <w:t>Beneficios del negocio</w:t>
       </w:r>
       <w:bookmarkEnd w:id="2"/>
       <w:bookmarkEnd w:id="3"/>
       <w:r>
-        <w:rPr>
-          <w:b/>
-          <w:bCs/>
-        </w:rPr>
         <w:fldChar w:fldCharType="begin"/>
       </w:r>
       <w:r>
-        <w:rPr>
-          <w:b/>
-          <w:bCs/>
-        </w:rPr>
         <w:instrText xml:space="preserve"> XE "Beneficios del negocio" </w:instrText>
       </w:r>
       <w:r>
-        <w:rPr>
-          <w:b/>
-          <w:bCs/>
-        </w:rPr>
         <w:fldChar w:fldCharType="end"/>
       </w:r>
       <w:bookmarkStart w:id="4" w:name="_Toc42798182"/>
@@ -3339,7 +3943,7 @@
       <w:pPr>
         <w:pStyle w:val="Ttulo2"/>
       </w:pPr>
-      <w:bookmarkStart w:id="5" w:name="_Toc45195090"/>
+      <w:bookmarkStart w:id="5" w:name="_Toc45297133"/>
       <w:r>
         <w:t>Alta Disponibilidad</w:t>
       </w:r>
@@ -3362,7 +3966,7 @@
       <w:pPr>
         <w:pStyle w:val="Ttulo2"/>
       </w:pPr>
-      <w:bookmarkStart w:id="7" w:name="_Toc45195091"/>
+      <w:bookmarkStart w:id="7" w:name="_Toc45297134"/>
       <w:r>
         <w:t>Variedad de productos</w:t>
       </w:r>
@@ -3382,7 +3986,7 @@
       <w:pPr>
         <w:pStyle w:val="Ttulo2"/>
       </w:pPr>
-      <w:bookmarkStart w:id="9" w:name="_Toc45195092"/>
+      <w:bookmarkStart w:id="9" w:name="_Toc45297135"/>
       <w:r>
         <w:t>Compra de accesorios</w:t>
       </w:r>
@@ -3405,7 +4009,7 @@
       <w:pPr>
         <w:pStyle w:val="Ttulo2"/>
       </w:pPr>
-      <w:bookmarkStart w:id="11" w:name="_Toc45195093"/>
+      <w:bookmarkStart w:id="11" w:name="_Toc45297136"/>
       <w:r>
         <w:t>Seguridad en la compra</w:t>
       </w:r>
@@ -3429,11 +4033,9 @@
         <w:pStyle w:val="Ttulo1"/>
       </w:pPr>
       <w:bookmarkStart w:id="12" w:name="_Toc42798186"/>
-      <w:bookmarkStart w:id="13" w:name="_Toc45195094"/>
-      <w:r>
-        <w:rPr>
-          <w:b/>
-          <w:bCs/>
+      <w:bookmarkStart w:id="13" w:name="_Toc45297137"/>
+      <w:r>
+        <w:rPr>
           <w:color w:val="000000" w:themeColor="text1"/>
         </w:rPr>
         <w:t>Propósito</w:t>
@@ -3482,11 +4084,9 @@
         <w:pStyle w:val="Ttulo1"/>
       </w:pPr>
       <w:bookmarkStart w:id="14" w:name="_Toc42798187"/>
-      <w:bookmarkStart w:id="15" w:name="_Toc45195095"/>
-      <w:r>
-        <w:rPr>
-          <w:b/>
-          <w:bCs/>
+      <w:bookmarkStart w:id="15" w:name="_Toc45297138"/>
+      <w:r>
+        <w:rPr>
           <w:color w:val="000000" w:themeColor="text1"/>
         </w:rPr>
         <w:lastRenderedPageBreak/>
@@ -3584,11 +4184,9 @@
         <w:pStyle w:val="Ttulo1"/>
       </w:pPr>
       <w:bookmarkStart w:id="16" w:name="_Toc42798188"/>
-      <w:bookmarkStart w:id="17" w:name="_Toc45195096"/>
-      <w:r>
-        <w:rPr>
-          <w:b/>
-          <w:bCs/>
+      <w:bookmarkStart w:id="17" w:name="_Toc45297139"/>
+      <w:r>
+        <w:rPr>
           <w:color w:val="000000" w:themeColor="text1"/>
         </w:rPr>
         <w:t>Limitaciones</w:t>
@@ -3631,17 +4229,11 @@
     <w:p>
       <w:pPr>
         <w:pStyle w:val="Ttulo1"/>
-        <w:rPr>
-          <w:b/>
-          <w:bCs/>
-        </w:rPr>
       </w:pPr>
       <w:bookmarkStart w:id="18" w:name="_Toc42798189"/>
-      <w:bookmarkStart w:id="19" w:name="_Toc45195097"/>
-      <w:r>
-        <w:rPr>
-          <w:b/>
-          <w:bCs/>
+      <w:bookmarkStart w:id="19" w:name="_Toc45297140"/>
+      <w:r>
+        <w:rPr>
           <w:color w:val="000000" w:themeColor="text1"/>
         </w:rPr>
         <w:t>Análisis del uso</w:t>
@@ -3649,24 +4241,12 @@
       <w:bookmarkEnd w:id="18"/>
       <w:bookmarkEnd w:id="19"/>
       <w:r>
-        <w:rPr>
-          <w:b/>
-          <w:bCs/>
-        </w:rPr>
         <w:fldChar w:fldCharType="begin"/>
       </w:r>
       <w:r>
-        <w:rPr>
-          <w:b/>
-          <w:bCs/>
-        </w:rPr>
         <w:instrText xml:space="preserve"> XE "Análisis del uso" </w:instrText>
       </w:r>
       <w:r>
-        <w:rPr>
-          <w:b/>
-          <w:bCs/>
-        </w:rPr>
         <w:fldChar w:fldCharType="end"/>
       </w:r>
     </w:p>
@@ -3686,30 +4266,15 @@
     <w:p>
       <w:pPr>
         <w:pStyle w:val="Ttulo1"/>
-        <w:rPr>
-          <w:b/>
-          <w:bCs/>
-          <w:color w:val="000000" w:themeColor="text1"/>
-        </w:rPr>
       </w:pPr>
       <w:bookmarkStart w:id="20" w:name="_Toc42798190"/>
-      <w:bookmarkStart w:id="21" w:name="_Toc45195098"/>
-      <w:r>
-        <w:rPr>
-          <w:b/>
-          <w:bCs/>
-          <w:color w:val="000000" w:themeColor="text1"/>
-        </w:rPr>
+      <w:bookmarkStart w:id="21" w:name="_Toc45297141"/>
+      <w:r>
         <w:lastRenderedPageBreak/>
         <w:t xml:space="preserve">Gestión </w:t>
       </w:r>
       <w:proofErr w:type="spellStart"/>
       <w:r>
-        <w:rPr>
-          <w:b/>
-          <w:bCs/>
-          <w:color w:val="000000" w:themeColor="text1"/>
-        </w:rPr>
         <w:t>Login-Logout</w:t>
       </w:r>
       <w:bookmarkEnd w:id="20"/>
@@ -3736,7 +4301,7 @@
         <w:pStyle w:val="Ttulo2"/>
       </w:pPr>
       <w:bookmarkStart w:id="22" w:name="_Toc42798191"/>
-      <w:bookmarkStart w:id="23" w:name="_Toc45195099"/>
+      <w:bookmarkStart w:id="23" w:name="_Toc45297142"/>
       <w:r>
         <w:t>Objetivo</w:t>
       </w:r>
@@ -3799,7 +4364,7 @@
       <w:pPr>
         <w:pStyle w:val="Ttulo2"/>
       </w:pPr>
-      <w:bookmarkStart w:id="25" w:name="_Toc45195100"/>
+      <w:bookmarkStart w:id="25" w:name="_Toc45297143"/>
       <w:r>
         <w:t>Descripción</w:t>
       </w:r>
@@ -3854,7 +4419,7 @@
       <w:pPr>
         <w:pStyle w:val="Ttulo2"/>
       </w:pPr>
-      <w:bookmarkStart w:id="26" w:name="_Toc45195101"/>
+      <w:bookmarkStart w:id="26" w:name="_Toc45297144"/>
       <w:r>
         <w:t>Caso de Uso</w:t>
       </w:r>
@@ -5202,7 +5767,7 @@
       <w:pPr>
         <w:pStyle w:val="Ttulo2"/>
       </w:pPr>
-      <w:bookmarkStart w:id="27" w:name="_Toc45195102"/>
+      <w:bookmarkStart w:id="27" w:name="_Toc45297145"/>
       <w:r>
         <w:lastRenderedPageBreak/>
         <w:t>Algoritmo de encriptación utilizado</w:t>
@@ -5341,7 +5906,7 @@
       <w:pPr>
         <w:pStyle w:val="Ttulo2"/>
       </w:pPr>
-      <w:bookmarkStart w:id="28" w:name="_Toc45195103"/>
+      <w:bookmarkStart w:id="28" w:name="_Toc45297146"/>
       <w:r>
         <w:lastRenderedPageBreak/>
         <w:t xml:space="preserve">Ciclo de vida del proceso de </w:t>
@@ -5360,7 +5925,7 @@
       <w:pPr>
         <w:pStyle w:val="Ttulo3"/>
       </w:pPr>
-      <w:bookmarkStart w:id="29" w:name="_Toc45195104"/>
+      <w:bookmarkStart w:id="29" w:name="_Toc45297147"/>
       <w:r>
         <w:t>Interfaz de usuario (UI)</w:t>
       </w:r>
@@ -9198,7 +9763,7 @@
       <w:pPr>
         <w:pStyle w:val="Ttulo3"/>
       </w:pPr>
-      <w:bookmarkStart w:id="42" w:name="_Toc45195105"/>
+      <w:bookmarkStart w:id="42" w:name="_Toc45297148"/>
       <w:r>
         <w:lastRenderedPageBreak/>
         <w:t>Lógica de negocio (BL)</w:t>
@@ -10405,7 +10970,7 @@
       <w:pPr>
         <w:pStyle w:val="Ttulo3"/>
       </w:pPr>
-      <w:bookmarkStart w:id="47" w:name="_Toc45195106"/>
+      <w:bookmarkStart w:id="47" w:name="_Toc45297149"/>
       <w:r>
         <w:t>Acceso a datos (DAL)</w:t>
       </w:r>
@@ -12976,7 +13541,7 @@
       <w:pPr>
         <w:pStyle w:val="Ttulo3"/>
       </w:pPr>
-      <w:bookmarkStart w:id="53" w:name="_Toc45195107"/>
+      <w:bookmarkStart w:id="53" w:name="_Toc45297150"/>
       <w:r>
         <w:lastRenderedPageBreak/>
         <w:t>Entidades (BE)</w:t>
@@ -13030,7 +13595,7 @@
       <w:pPr>
         <w:pStyle w:val="Ttulo3"/>
       </w:pPr>
-      <w:bookmarkStart w:id="54" w:name="_Toc45195108"/>
+      <w:bookmarkStart w:id="54" w:name="_Toc45297151"/>
       <w:proofErr w:type="spellStart"/>
       <w:r>
         <w:t>Logueo</w:t>
@@ -13093,7 +13658,7 @@
         <w:pStyle w:val="Ttulo2"/>
       </w:pPr>
       <w:bookmarkStart w:id="55" w:name="_Toc42798193"/>
-      <w:bookmarkStart w:id="56" w:name="_Toc45195109"/>
+      <w:bookmarkStart w:id="56" w:name="_Toc45297152"/>
       <w:r>
         <w:lastRenderedPageBreak/>
         <w:t>Diagrama de secuencia</w:t>
@@ -13154,7 +13719,7 @@
       <w:pPr>
         <w:pStyle w:val="Ttulo2"/>
       </w:pPr>
-      <w:bookmarkStart w:id="57" w:name="_Toc45195110"/>
+      <w:bookmarkStart w:id="57" w:name="_Toc45297153"/>
       <w:r>
         <w:lastRenderedPageBreak/>
         <w:t>DER</w:t>
@@ -13218,7 +13783,7 @@
       <w:pPr>
         <w:pStyle w:val="Ttulo2"/>
       </w:pPr>
-      <w:bookmarkStart w:id="58" w:name="_Toc45195111"/>
+      <w:bookmarkStart w:id="58" w:name="_Toc45297154"/>
       <w:r>
         <w:lastRenderedPageBreak/>
         <w:t>Diagrama de clases</w:t>
@@ -13276,18 +13841,10 @@
     <w:p>
       <w:pPr>
         <w:pStyle w:val="Ttulo1"/>
-        <w:rPr>
-          <w:b/>
-          <w:bCs/>
-        </w:rPr>
       </w:pPr>
       <w:bookmarkStart w:id="59" w:name="_Toc42798195"/>
-      <w:bookmarkStart w:id="60" w:name="_Toc45195112"/>
-      <w:r>
-        <w:rPr>
-          <w:b/>
-          <w:bCs/>
-        </w:rPr>
+      <w:bookmarkStart w:id="60" w:name="_Toc45297155"/>
+      <w:r>
         <w:lastRenderedPageBreak/>
         <w:t>Gestión de bitácoras</w:t>
       </w:r>
@@ -13304,7 +13861,7 @@
       <w:pPr>
         <w:pStyle w:val="Ttulo2"/>
       </w:pPr>
-      <w:bookmarkStart w:id="62" w:name="_Toc45195113"/>
+      <w:bookmarkStart w:id="62" w:name="_Toc45297156"/>
       <w:r>
         <w:t>Objetivo</w:t>
       </w:r>
@@ -13341,7 +13898,7 @@
       <w:pPr>
         <w:pStyle w:val="Ttulo2"/>
       </w:pPr>
-      <w:bookmarkStart w:id="64" w:name="_Toc45195114"/>
+      <w:bookmarkStart w:id="64" w:name="_Toc45297157"/>
       <w:r>
         <w:t>Descripción</w:t>
       </w:r>
@@ -13430,7 +13987,7 @@
       <w:pPr>
         <w:pStyle w:val="Ttulo2"/>
       </w:pPr>
-      <w:bookmarkStart w:id="66" w:name="_Toc45195115"/>
+      <w:bookmarkStart w:id="66" w:name="_Toc45297158"/>
       <w:r>
         <w:t>DER</w:t>
       </w:r>
@@ -13502,7 +14059,7 @@
       <w:pPr>
         <w:pStyle w:val="Ttulo2"/>
       </w:pPr>
-      <w:bookmarkStart w:id="68" w:name="_Toc45195116"/>
+      <w:bookmarkStart w:id="68" w:name="_Toc45297159"/>
       <w:r>
         <w:lastRenderedPageBreak/>
         <w:t>Diagrama de secuencia</w:t>
@@ -13515,7 +14072,7 @@
       <w:pPr>
         <w:pStyle w:val="Ttulo3"/>
       </w:pPr>
-      <w:bookmarkStart w:id="69" w:name="_Toc45195117"/>
+      <w:bookmarkStart w:id="69" w:name="_Toc45297160"/>
       <w:r>
         <w:t xml:space="preserve">Guardar </w:t>
       </w:r>
@@ -13576,7 +14133,7 @@
       <w:pPr>
         <w:pStyle w:val="Ttulo3"/>
       </w:pPr>
-      <w:bookmarkStart w:id="70" w:name="_Toc45195118"/>
+      <w:bookmarkStart w:id="70" w:name="_Toc45297161"/>
       <w:r>
         <w:t xml:space="preserve">Obtener </w:t>
       </w:r>
@@ -13632,7 +14189,7 @@
       <w:pPr>
         <w:pStyle w:val="Ttulo2"/>
       </w:pPr>
-      <w:bookmarkStart w:id="71" w:name="_Toc45195119"/>
+      <w:bookmarkStart w:id="71" w:name="_Toc45297162"/>
       <w:r>
         <w:t>Diagrama de clases</w:t>
       </w:r>
@@ -13689,11 +14246,471 @@
       <w:bookmarkEnd w:id="74"/>
     </w:p>
     <w:p/>
+    <w:p>
+      <w:pPr>
+        <w:pStyle w:val="Ttulo1"/>
+      </w:pPr>
+      <w:bookmarkStart w:id="75" w:name="_Toc45297163"/>
+      <w:r>
+        <w:t>Capturas de pantalla del sistema</w:t>
+      </w:r>
+      <w:bookmarkEnd w:id="75"/>
+    </w:p>
+    <w:p/>
+    <w:p>
+      <w:pPr>
+        <w:pStyle w:val="Ttulo2"/>
+      </w:pPr>
+      <w:bookmarkStart w:id="76" w:name="_Toc45297164"/>
+      <w:proofErr w:type="spellStart"/>
+      <w:r>
+        <w:t>Login</w:t>
+      </w:r>
+      <w:bookmarkEnd w:id="76"/>
+      <w:proofErr w:type="spellEnd"/>
+    </w:p>
+    <w:p>
+      <w:r>
+        <w:rPr>
+          <w:noProof/>
+        </w:rPr>
+        <w:drawing>
+          <wp:inline distT="0" distB="0" distL="0" distR="0" wp14:anchorId="5702D569" wp14:editId="619FD1DA">
+            <wp:extent cx="5400040" cy="2877820"/>
+            <wp:effectExtent l="0" t="0" r="0" b="0"/>
+            <wp:docPr id="7" name="Imagen 7"/>
+            <wp:cNvGraphicFramePr>
+              <a:graphicFrameLocks xmlns:a="http://schemas.openxmlformats.org/drawingml/2006/main" noChangeAspect="1"/>
+            </wp:cNvGraphicFramePr>
+            <a:graphic xmlns:a="http://schemas.openxmlformats.org/drawingml/2006/main">
+              <a:graphicData uri="http://schemas.openxmlformats.org/drawingml/2006/picture">
+                <pic:pic xmlns:pic="http://schemas.openxmlformats.org/drawingml/2006/picture">
+                  <pic:nvPicPr>
+                    <pic:cNvPr id="1" name=""/>
+                    <pic:cNvPicPr/>
+                  </pic:nvPicPr>
+                  <pic:blipFill>
+                    <a:blip r:embed="rId27"/>
+                    <a:stretch>
+                      <a:fillRect/>
+                    </a:stretch>
+                  </pic:blipFill>
+                  <pic:spPr>
+                    <a:xfrm>
+                      <a:off x="0" y="0"/>
+                      <a:ext cx="5400040" cy="2877820"/>
+                    </a:xfrm>
+                    <a:prstGeom prst="rect">
+                      <a:avLst/>
+                    </a:prstGeom>
+                  </pic:spPr>
+                </pic:pic>
+              </a:graphicData>
+            </a:graphic>
+          </wp:inline>
+        </w:drawing>
+      </w:r>
+    </w:p>
+    <w:p/>
+    <w:p>
+      <w:pPr>
+        <w:pStyle w:val="Ttulo2"/>
+      </w:pPr>
+      <w:bookmarkStart w:id="77" w:name="_Toc45297165"/>
+      <w:r>
+        <w:lastRenderedPageBreak/>
+        <w:t>Registro de nuevo usuario</w:t>
+      </w:r>
+      <w:bookmarkEnd w:id="77"/>
+    </w:p>
+    <w:p>
+      <w:r>
+        <w:rPr>
+          <w:noProof/>
+        </w:rPr>
+        <w:drawing>
+          <wp:inline distT="0" distB="0" distL="0" distR="0" wp14:anchorId="1207F999" wp14:editId="201ED907">
+            <wp:extent cx="5400040" cy="2877820"/>
+            <wp:effectExtent l="0" t="0" r="0" b="0"/>
+            <wp:docPr id="8" name="Imagen 8"/>
+            <wp:cNvGraphicFramePr>
+              <a:graphicFrameLocks xmlns:a="http://schemas.openxmlformats.org/drawingml/2006/main" noChangeAspect="1"/>
+            </wp:cNvGraphicFramePr>
+            <a:graphic xmlns:a="http://schemas.openxmlformats.org/drawingml/2006/main">
+              <a:graphicData uri="http://schemas.openxmlformats.org/drawingml/2006/picture">
+                <pic:pic xmlns:pic="http://schemas.openxmlformats.org/drawingml/2006/picture">
+                  <pic:nvPicPr>
+                    <pic:cNvPr id="1" name=""/>
+                    <pic:cNvPicPr/>
+                  </pic:nvPicPr>
+                  <pic:blipFill>
+                    <a:blip r:embed="rId28"/>
+                    <a:stretch>
+                      <a:fillRect/>
+                    </a:stretch>
+                  </pic:blipFill>
+                  <pic:spPr>
+                    <a:xfrm>
+                      <a:off x="0" y="0"/>
+                      <a:ext cx="5400040" cy="2877820"/>
+                    </a:xfrm>
+                    <a:prstGeom prst="rect">
+                      <a:avLst/>
+                    </a:prstGeom>
+                  </pic:spPr>
+                </pic:pic>
+              </a:graphicData>
+            </a:graphic>
+          </wp:inline>
+        </w:drawing>
+      </w:r>
+    </w:p>
+    <w:p/>
+    <w:p>
+      <w:pPr>
+        <w:pStyle w:val="Ttulo2"/>
+      </w:pPr>
+      <w:bookmarkStart w:id="78" w:name="_Toc45297166"/>
+      <w:r>
+        <w:t xml:space="preserve">Pantalla principal (con </w:t>
+      </w:r>
+      <w:proofErr w:type="spellStart"/>
+      <w:r>
+        <w:t>webmaster</w:t>
+      </w:r>
+      <w:proofErr w:type="spellEnd"/>
+      <w:r>
+        <w:t xml:space="preserve"> </w:t>
+      </w:r>
+      <w:proofErr w:type="spellStart"/>
+      <w:r>
+        <w:t>logueado</w:t>
+      </w:r>
+      <w:proofErr w:type="spellEnd"/>
+      <w:r>
+        <w:t>)</w:t>
+      </w:r>
+      <w:bookmarkEnd w:id="78"/>
+    </w:p>
+    <w:p>
+      <w:r>
+        <w:rPr>
+          <w:noProof/>
+        </w:rPr>
+        <w:drawing>
+          <wp:inline distT="0" distB="0" distL="0" distR="0" wp14:anchorId="24ACFCB6" wp14:editId="1462E53B">
+            <wp:extent cx="5400040" cy="2877820"/>
+            <wp:effectExtent l="0" t="0" r="0" b="0"/>
+            <wp:docPr id="9" name="Imagen 9"/>
+            <wp:cNvGraphicFramePr>
+              <a:graphicFrameLocks xmlns:a="http://schemas.openxmlformats.org/drawingml/2006/main" noChangeAspect="1"/>
+            </wp:cNvGraphicFramePr>
+            <a:graphic xmlns:a="http://schemas.openxmlformats.org/drawingml/2006/main">
+              <a:graphicData uri="http://schemas.openxmlformats.org/drawingml/2006/picture">
+                <pic:pic xmlns:pic="http://schemas.openxmlformats.org/drawingml/2006/picture">
+                  <pic:nvPicPr>
+                    <pic:cNvPr id="1" name=""/>
+                    <pic:cNvPicPr/>
+                  </pic:nvPicPr>
+                  <pic:blipFill>
+                    <a:blip r:embed="rId29"/>
+                    <a:stretch>
+                      <a:fillRect/>
+                    </a:stretch>
+                  </pic:blipFill>
+                  <pic:spPr>
+                    <a:xfrm>
+                      <a:off x="0" y="0"/>
+                      <a:ext cx="5400040" cy="2877820"/>
+                    </a:xfrm>
+                    <a:prstGeom prst="rect">
+                      <a:avLst/>
+                    </a:prstGeom>
+                  </pic:spPr>
+                </pic:pic>
+              </a:graphicData>
+            </a:graphic>
+          </wp:inline>
+        </w:drawing>
+      </w:r>
+    </w:p>
+    <w:p/>
+    <w:p>
+      <w:pPr>
+        <w:pStyle w:val="Ttulo2"/>
+      </w:pPr>
+      <w:bookmarkStart w:id="79" w:name="_Toc45297167"/>
+      <w:r>
+        <w:lastRenderedPageBreak/>
+        <w:t>Bitácora</w:t>
+      </w:r>
+      <w:bookmarkEnd w:id="79"/>
+    </w:p>
+    <w:p>
+      <w:r>
+        <w:rPr>
+          <w:noProof/>
+        </w:rPr>
+        <w:drawing>
+          <wp:inline distT="0" distB="0" distL="0" distR="0" wp14:anchorId="06C7542A" wp14:editId="75468FC8">
+            <wp:extent cx="5400040" cy="2877820"/>
+            <wp:effectExtent l="0" t="0" r="0" b="0"/>
+            <wp:docPr id="10" name="Imagen 10"/>
+            <wp:cNvGraphicFramePr>
+              <a:graphicFrameLocks xmlns:a="http://schemas.openxmlformats.org/drawingml/2006/main" noChangeAspect="1"/>
+            </wp:cNvGraphicFramePr>
+            <a:graphic xmlns:a="http://schemas.openxmlformats.org/drawingml/2006/main">
+              <a:graphicData uri="http://schemas.openxmlformats.org/drawingml/2006/picture">
+                <pic:pic xmlns:pic="http://schemas.openxmlformats.org/drawingml/2006/picture">
+                  <pic:nvPicPr>
+                    <pic:cNvPr id="1" name=""/>
+                    <pic:cNvPicPr/>
+                  </pic:nvPicPr>
+                  <pic:blipFill>
+                    <a:blip r:embed="rId30"/>
+                    <a:stretch>
+                      <a:fillRect/>
+                    </a:stretch>
+                  </pic:blipFill>
+                  <pic:spPr>
+                    <a:xfrm>
+                      <a:off x="0" y="0"/>
+                      <a:ext cx="5400040" cy="2877820"/>
+                    </a:xfrm>
+                    <a:prstGeom prst="rect">
+                      <a:avLst/>
+                    </a:prstGeom>
+                  </pic:spPr>
+                </pic:pic>
+              </a:graphicData>
+            </a:graphic>
+          </wp:inline>
+        </w:drawing>
+      </w:r>
+    </w:p>
+    <w:p/>
+    <w:p>
+      <w:pPr>
+        <w:pStyle w:val="Ttulo2"/>
+      </w:pPr>
+      <w:bookmarkStart w:id="80" w:name="_Toc45297168"/>
+      <w:proofErr w:type="spellStart"/>
+      <w:r>
+        <w:t>Backup</w:t>
+      </w:r>
+      <w:bookmarkEnd w:id="80"/>
+      <w:proofErr w:type="spellEnd"/>
+    </w:p>
+    <w:p>
+      <w:r>
+        <w:rPr>
+          <w:noProof/>
+        </w:rPr>
+        <w:drawing>
+          <wp:inline distT="0" distB="0" distL="0" distR="0" wp14:anchorId="55FF4628" wp14:editId="2C334914">
+            <wp:extent cx="5400040" cy="2877820"/>
+            <wp:effectExtent l="0" t="0" r="0" b="0"/>
+            <wp:docPr id="11" name="Imagen 11"/>
+            <wp:cNvGraphicFramePr>
+              <a:graphicFrameLocks xmlns:a="http://schemas.openxmlformats.org/drawingml/2006/main" noChangeAspect="1"/>
+            </wp:cNvGraphicFramePr>
+            <a:graphic xmlns:a="http://schemas.openxmlformats.org/drawingml/2006/main">
+              <a:graphicData uri="http://schemas.openxmlformats.org/drawingml/2006/picture">
+                <pic:pic xmlns:pic="http://schemas.openxmlformats.org/drawingml/2006/picture">
+                  <pic:nvPicPr>
+                    <pic:cNvPr id="1" name=""/>
+                    <pic:cNvPicPr/>
+                  </pic:nvPicPr>
+                  <pic:blipFill>
+                    <a:blip r:embed="rId31"/>
+                    <a:stretch>
+                      <a:fillRect/>
+                    </a:stretch>
+                  </pic:blipFill>
+                  <pic:spPr>
+                    <a:xfrm>
+                      <a:off x="0" y="0"/>
+                      <a:ext cx="5400040" cy="2877820"/>
+                    </a:xfrm>
+                    <a:prstGeom prst="rect">
+                      <a:avLst/>
+                    </a:prstGeom>
+                  </pic:spPr>
+                </pic:pic>
+              </a:graphicData>
+            </a:graphic>
+          </wp:inline>
+        </w:drawing>
+      </w:r>
+    </w:p>
+    <w:p/>
+    <w:p>
+      <w:pPr>
+        <w:pStyle w:val="Ttulo2"/>
+      </w:pPr>
+      <w:bookmarkStart w:id="81" w:name="_Toc45297169"/>
+      <w:r>
+        <w:lastRenderedPageBreak/>
+        <w:t>Listado de Vehículos</w:t>
+      </w:r>
+      <w:bookmarkEnd w:id="81"/>
+    </w:p>
+    <w:p>
+      <w:r>
+        <w:rPr>
+          <w:noProof/>
+        </w:rPr>
+        <w:drawing>
+          <wp:inline distT="0" distB="0" distL="0" distR="0" wp14:anchorId="6FB27693" wp14:editId="6447FD9A">
+            <wp:extent cx="5400040" cy="2877820"/>
+            <wp:effectExtent l="0" t="0" r="0" b="0"/>
+            <wp:docPr id="20" name="Imagen 20"/>
+            <wp:cNvGraphicFramePr>
+              <a:graphicFrameLocks xmlns:a="http://schemas.openxmlformats.org/drawingml/2006/main" noChangeAspect="1"/>
+            </wp:cNvGraphicFramePr>
+            <a:graphic xmlns:a="http://schemas.openxmlformats.org/drawingml/2006/main">
+              <a:graphicData uri="http://schemas.openxmlformats.org/drawingml/2006/picture">
+                <pic:pic xmlns:pic="http://schemas.openxmlformats.org/drawingml/2006/picture">
+                  <pic:nvPicPr>
+                    <pic:cNvPr id="1" name=""/>
+                    <pic:cNvPicPr/>
+                  </pic:nvPicPr>
+                  <pic:blipFill>
+                    <a:blip r:embed="rId32"/>
+                    <a:stretch>
+                      <a:fillRect/>
+                    </a:stretch>
+                  </pic:blipFill>
+                  <pic:spPr>
+                    <a:xfrm>
+                      <a:off x="0" y="0"/>
+                      <a:ext cx="5400040" cy="2877820"/>
+                    </a:xfrm>
+                    <a:prstGeom prst="rect">
+                      <a:avLst/>
+                    </a:prstGeom>
+                  </pic:spPr>
+                </pic:pic>
+              </a:graphicData>
+            </a:graphic>
+          </wp:inline>
+        </w:drawing>
+      </w:r>
+    </w:p>
+    <w:p/>
+    <w:p>
+      <w:pPr>
+        <w:pStyle w:val="Ttulo2"/>
+      </w:pPr>
+      <w:bookmarkStart w:id="82" w:name="_Toc45297170"/>
+      <w:r>
+        <w:t>Detalle de un vehículo</w:t>
+      </w:r>
+      <w:bookmarkEnd w:id="82"/>
+    </w:p>
+    <w:p>
+      <w:r>
+        <w:rPr>
+          <w:noProof/>
+        </w:rPr>
+        <w:drawing>
+          <wp:inline distT="0" distB="0" distL="0" distR="0" wp14:anchorId="20A04ABD" wp14:editId="3AF6D415">
+            <wp:extent cx="5400040" cy="2877820"/>
+            <wp:effectExtent l="0" t="0" r="0" b="0"/>
+            <wp:docPr id="22" name="Imagen 22"/>
+            <wp:cNvGraphicFramePr>
+              <a:graphicFrameLocks xmlns:a="http://schemas.openxmlformats.org/drawingml/2006/main" noChangeAspect="1"/>
+            </wp:cNvGraphicFramePr>
+            <a:graphic xmlns:a="http://schemas.openxmlformats.org/drawingml/2006/main">
+              <a:graphicData uri="http://schemas.openxmlformats.org/drawingml/2006/picture">
+                <pic:pic xmlns:pic="http://schemas.openxmlformats.org/drawingml/2006/picture">
+                  <pic:nvPicPr>
+                    <pic:cNvPr id="1" name=""/>
+                    <pic:cNvPicPr/>
+                  </pic:nvPicPr>
+                  <pic:blipFill>
+                    <a:blip r:embed="rId33"/>
+                    <a:stretch>
+                      <a:fillRect/>
+                    </a:stretch>
+                  </pic:blipFill>
+                  <pic:spPr>
+                    <a:xfrm>
+                      <a:off x="0" y="0"/>
+                      <a:ext cx="5400040" cy="2877820"/>
+                    </a:xfrm>
+                    <a:prstGeom prst="rect">
+                      <a:avLst/>
+                    </a:prstGeom>
+                  </pic:spPr>
+                </pic:pic>
+              </a:graphicData>
+            </a:graphic>
+          </wp:inline>
+        </w:drawing>
+      </w:r>
+    </w:p>
+    <w:p/>
+    <w:p>
+      <w:pPr>
+        <w:pStyle w:val="Ttulo2"/>
+      </w:pPr>
+      <w:bookmarkStart w:id="83" w:name="_Toc45297171"/>
+      <w:r>
+        <w:lastRenderedPageBreak/>
+        <w:t>Carrito de compras</w:t>
+      </w:r>
+      <w:bookmarkEnd w:id="83"/>
+    </w:p>
+    <w:p>
+      <w:r>
+        <w:rPr>
+          <w:noProof/>
+        </w:rPr>
+        <w:drawing>
+          <wp:inline distT="0" distB="0" distL="0" distR="0" wp14:anchorId="60F3D9E9" wp14:editId="6D0B9F88">
+            <wp:extent cx="5400040" cy="2877820"/>
+            <wp:effectExtent l="0" t="0" r="0" b="0"/>
+            <wp:docPr id="23" name="Imagen 23"/>
+            <wp:cNvGraphicFramePr>
+              <a:graphicFrameLocks xmlns:a="http://schemas.openxmlformats.org/drawingml/2006/main" noChangeAspect="1"/>
+            </wp:cNvGraphicFramePr>
+            <a:graphic xmlns:a="http://schemas.openxmlformats.org/drawingml/2006/main">
+              <a:graphicData uri="http://schemas.openxmlformats.org/drawingml/2006/picture">
+                <pic:pic xmlns:pic="http://schemas.openxmlformats.org/drawingml/2006/picture">
+                  <pic:nvPicPr>
+                    <pic:cNvPr id="1" name=""/>
+                    <pic:cNvPicPr/>
+                  </pic:nvPicPr>
+                  <pic:blipFill>
+                    <a:blip r:embed="rId34"/>
+                    <a:stretch>
+                      <a:fillRect/>
+                    </a:stretch>
+                  </pic:blipFill>
+                  <pic:spPr>
+                    <a:xfrm>
+                      <a:off x="0" y="0"/>
+                      <a:ext cx="5400040" cy="2877820"/>
+                    </a:xfrm>
+                    <a:prstGeom prst="rect">
+                      <a:avLst/>
+                    </a:prstGeom>
+                  </pic:spPr>
+                </pic:pic>
+              </a:graphicData>
+            </a:graphic>
+          </wp:inline>
+        </w:drawing>
+      </w:r>
+    </w:p>
     <w:sectPr>
+      <w:footerReference w:type="default" r:id="rId35"/>
       <w:type w:val="continuous"/>
       <w:pgSz w:w="11906" w:h="16838"/>
       <w:pgMar w:top="1417" w:right="1701" w:bottom="1417" w:left="1701" w:header="708" w:footer="708" w:gutter="0"/>
       <w:cols w:space="708"/>
+      <w:titlePg/>
       <w:docGrid w:linePitch="360"/>
     </w:sectPr>
   </w:body>
@@ -13748,13 +14765,8 @@
       <w:r>
         <w:t xml:space="preserve">Paso 1: Se le muestra al usuario el formulario de </w:t>
       </w:r>
-      <w:proofErr w:type="spellStart"/>
-      <w:r>
-        <w:t>Login</w:t>
-      </w:r>
-      <w:proofErr w:type="spellEnd"/>
-      <w:r>
-        <w:t xml:space="preserve"> para que ingrese los datos</w:t>
+      <w:r>
+        <w:t>Login para que ingrese los datos</w:t>
       </w:r>
     </w:p>
   </w:comment>
@@ -13804,13 +14816,8 @@
       <w:r>
         <w:t xml:space="preserve">Paso 6: Se obtienen los datos enviados y se llama a la función para comenzar el proceso de </w:t>
       </w:r>
-      <w:proofErr w:type="spellStart"/>
-      <w:r>
-        <w:t>Login</w:t>
-      </w:r>
-      <w:proofErr w:type="spellEnd"/>
-      <w:r>
-        <w:t>.</w:t>
+      <w:r>
+        <w:t>Login.</w:t>
       </w:r>
     </w:p>
   </w:comment>
@@ -13860,13 +14867,8 @@
       <w:r>
         <w:t>Paso 19: Se verifica si el usuario tiene permisos para realizar un chequeo de integridad de la base de datos (</w:t>
       </w:r>
-      <w:proofErr w:type="spellStart"/>
-      <w:r>
-        <w:t>webmaster</w:t>
-      </w:r>
-      <w:proofErr w:type="spellEnd"/>
-      <w:r>
-        <w:t>).</w:t>
+      <w:r>
+        <w:t>webmaster).</w:t>
       </w:r>
     </w:p>
   </w:comment>
@@ -13884,13 +14886,8 @@
       <w:r>
         <w:t xml:space="preserve">Paso 20: Se llama a la función para salir de la página de </w:t>
       </w:r>
-      <w:proofErr w:type="spellStart"/>
-      <w:r>
-        <w:t>Login</w:t>
-      </w:r>
-      <w:proofErr w:type="spellEnd"/>
-      <w:r>
-        <w:t>.</w:t>
+      <w:r>
+        <w:t>Login.</w:t>
       </w:r>
     </w:p>
   </w:comment>
@@ -13972,13 +14969,8 @@
       <w:r>
         <w:t xml:space="preserve">Paso 15: Se verifica que el usuario encontrado tenga permisos de </w:t>
       </w:r>
-      <w:proofErr w:type="spellStart"/>
-      <w:r>
-        <w:t>Login</w:t>
-      </w:r>
-      <w:proofErr w:type="spellEnd"/>
-      <w:r>
-        <w:t xml:space="preserve"> y se devuelve el mismo.</w:t>
+      <w:r>
+        <w:t>Login y se devuelve el mismo.</w:t>
       </w:r>
     </w:p>
   </w:comment>
@@ -14012,13 +15004,8 @@
       <w:r>
         <w:t xml:space="preserve">Paso 10: Se genera la </w:t>
       </w:r>
-      <w:proofErr w:type="spellStart"/>
-      <w:r>
-        <w:t>query</w:t>
-      </w:r>
-      <w:proofErr w:type="spellEnd"/>
-      <w:r>
-        <w:t xml:space="preserve"> y los parámetros para obtener el usuario en base al email y la contraseña encriptada.</w:t>
+      <w:r>
+        <w:t>query y los parámetros para obtener el usuario en base al email y la contraseña encriptada.</w:t>
       </w:r>
     </w:p>
   </w:comment>
@@ -14036,13 +15023,8 @@
       <w:r>
         <w:t xml:space="preserve">Paso 11: Se llama a la función encargada de ejecutar la </w:t>
       </w:r>
-      <w:proofErr w:type="spellStart"/>
-      <w:r>
-        <w:t>query</w:t>
-      </w:r>
-      <w:proofErr w:type="spellEnd"/>
-      <w:r>
-        <w:t xml:space="preserve"> con sus parámetros en la base de datos.</w:t>
+      <w:r>
+        <w:t>query con sus parámetros en la base de datos.</w:t>
       </w:r>
     </w:p>
   </w:comment>
@@ -14076,13 +15058,8 @@
       <w:r>
         <w:t xml:space="preserve">Paso 12: Se llama a la función para ejecutar la </w:t>
       </w:r>
-      <w:proofErr w:type="spellStart"/>
-      <w:r>
-        <w:t>query</w:t>
-      </w:r>
-      <w:proofErr w:type="spellEnd"/>
-      <w:r>
-        <w:t xml:space="preserve"> en la base de datos principal.</w:t>
+      <w:r>
+        <w:t>query en la base de datos principal.</w:t>
       </w:r>
     </w:p>
   </w:comment>
@@ -14100,21 +15077,8 @@
       <w:r>
         <w:t xml:space="preserve">Paso 13: Se ejecuta efectivamente la </w:t>
       </w:r>
-      <w:proofErr w:type="spellStart"/>
-      <w:r>
-        <w:t>query</w:t>
-      </w:r>
-      <w:proofErr w:type="spellEnd"/>
-      <w:r>
-        <w:t xml:space="preserve"> en la base de datos principal, devolviendo un objeto </w:t>
-      </w:r>
-      <w:proofErr w:type="spellStart"/>
-      <w:r>
-        <w:t>DataTable</w:t>
-      </w:r>
-      <w:proofErr w:type="spellEnd"/>
-      <w:r>
-        <w:t xml:space="preserve"> con el resultado.</w:t>
+      <w:r>
+        <w:t>query en la base de datos principal, devolviendo un objeto DataTable con el resultado.</w:t>
       </w:r>
     </w:p>
   </w:comment>
@@ -14216,6 +15180,51 @@
     </w:p>
   </w:endnote>
 </w:endnotes>
+</file>
+
+<file path=word/footer1.xml><?xml version="1.0" encoding="utf-8"?>
+<w:ftr xmlns:wpc="http://schemas.microsoft.com/office/word/2010/wordprocessingCanvas" xmlns:cx="http://schemas.microsoft.com/office/drawing/2014/chartex" xmlns:cx1="http://schemas.microsoft.com/office/drawing/2015/9/8/chartex" xmlns:cx2="http://schemas.microsoft.com/office/drawing/2015/10/21/chartex" xmlns:cx3="http://schemas.microsoft.com/office/drawing/2016/5/9/chartex" xmlns:cx4="http://schemas.microsoft.com/office/drawing/2016/5/10/chartex" xmlns:cx5="http://schemas.microsoft.com/office/drawing/2016/5/11/chartex" xmlns:cx6="http://schemas.microsoft.com/office/drawing/2016/5/12/chartex" xmlns:cx7="http://schemas.microsoft.com/office/drawing/2016/5/13/chartex" xmlns:cx8="http://schemas.microsoft.com/office/drawing/2016/5/14/chartex" xmlns:mc="http://schemas.openxmlformats.org/markup-compatibility/2006" xmlns:aink="http://schemas.microsoft.com/office/drawing/2016/ink" xmlns:am3d="http://schemas.microsoft.com/office/drawing/2017/model3d" xmlns:o="urn:schemas-microsoft-com:office:office" xmlns:r="http://schemas.openxmlformats.org/officeDocument/2006/relationships" xmlns:m="http://schemas.openxmlformats.org/officeDocument/2006/math" xmlns:v="urn:schemas-microsoft-com:vml" xmlns:wp14="http://schemas.microsoft.com/office/word/2010/wordprocessingDrawing" xmlns:wp="http://schemas.openxmlformats.org/drawingml/2006/wordprocessingDrawing" xmlns:w10="urn:schemas-microsoft-com:office:word" xmlns:w="http://schemas.openxmlformats.org/wordprocessingml/2006/main" xmlns:w14="http://schemas.microsoft.com/office/word/2010/wordml" xmlns:w15="http://schemas.microsoft.com/office/word/2012/wordml" xmlns:w16cex="http://schemas.microsoft.com/office/word/2018/wordml/cex" xmlns:w16cid="http://schemas.microsoft.com/office/word/2016/wordml/cid" xmlns:w16="http://schemas.microsoft.com/office/word/2018/wordml" xmlns:w16se="http://schemas.microsoft.com/office/word/2015/wordml/symex" xmlns:wpg="http://schemas.microsoft.com/office/word/2010/wordprocessingGroup" xmlns:wpi="http://schemas.microsoft.com/office/word/2010/wordprocessingInk" xmlns:wne="http://schemas.microsoft.com/office/word/2006/wordml" xmlns:wps="http://schemas.microsoft.com/office/word/2010/wordprocessingShape" mc:Ignorable="w14 w15 w16se w16cid w16 w16cex wp14">
+  <w:sdt>
+    <w:sdtPr>
+      <w:id w:val="192344264"/>
+      <w:docPartObj>
+        <w:docPartGallery w:val="Page Numbers (Bottom of Page)"/>
+        <w:docPartUnique/>
+      </w:docPartObj>
+    </w:sdtPr>
+    <w:sdtContent>
+      <w:p>
+        <w:pPr>
+          <w:pStyle w:val="Piedepgina"/>
+          <w:jc w:val="right"/>
+        </w:pPr>
+        <w:r>
+          <w:fldChar w:fldCharType="begin"/>
+        </w:r>
+        <w:r>
+          <w:instrText>PAGE   \* MERGEFORMAT</w:instrText>
+        </w:r>
+        <w:r>
+          <w:fldChar w:fldCharType="separate"/>
+        </w:r>
+        <w:r>
+          <w:rPr>
+            <w:lang w:val="es-ES"/>
+          </w:rPr>
+          <w:t>2</w:t>
+        </w:r>
+        <w:r>
+          <w:fldChar w:fldCharType="end"/>
+        </w:r>
+      </w:p>
+    </w:sdtContent>
+  </w:sdt>
+  <w:p>
+    <w:pPr>
+      <w:pStyle w:val="Piedepgina"/>
+    </w:pPr>
+  </w:p>
+</w:ftr>
 </file>
 
 <file path=word/footnotes.xml><?xml version="1.0" encoding="utf-8"?>
@@ -14984,7 +15993,7 @@
     <w:link w:val="Ttulo1Car"/>
     <w:uiPriority w:val="9"/>
     <w:qFormat/>
-    <w:rsid w:val="007A501C"/>
+    <w:rsid w:val="00CE4DAC"/>
     <w:pPr>
       <w:keepNext/>
       <w:keepLines/>
@@ -14993,6 +16002,8 @@
     </w:pPr>
     <w:rPr>
       <w:rFonts w:asciiTheme="majorHAnsi" w:eastAsiaTheme="majorEastAsia" w:hAnsiTheme="majorHAnsi" w:cstheme="majorBidi"/>
+      <w:b/>
+      <w:bCs/>
       <w:sz w:val="32"/>
       <w:szCs w:val="32"/>
     </w:rPr>
@@ -15097,9 +16108,11 @@
     <w:basedOn w:val="Fuentedeprrafopredeter"/>
     <w:link w:val="Ttulo1"/>
     <w:uiPriority w:val="9"/>
-    <w:rsid w:val="007A501C"/>
+    <w:rsid w:val="00CE4DAC"/>
     <w:rPr>
       <w:rFonts w:asciiTheme="majorHAnsi" w:eastAsiaTheme="majorEastAsia" w:hAnsiTheme="majorHAnsi" w:cstheme="majorBidi"/>
+      <w:b/>
+      <w:bCs/>
       <w:sz w:val="32"/>
       <w:szCs w:val="32"/>
     </w:rPr>

</xml_diff>